<commit_message>
Commit 15: added some plotting to 003 and one new figure shoying landmark configuration
</commit_message>
<xml_diff>
--- a/MS_version_000.docx
+++ b/MS_version_000.docx
@@ -55,21 +55,7 @@
         <w:rPr>
           <w:rFonts w:ascii="Calibri" w:hAnsi="Calibri" w:cs="Calibri"/>
         </w:rPr>
-        <w:t xml:space="preserve">(Babcock, 2005; Palmer, 1996; Van </w:t>
-      </w:r>
-      <w:proofErr w:type="spellStart"/>
-      <w:r>
-        <w:rPr>
-          <w:rFonts w:ascii="Calibri" w:hAnsi="Calibri" w:cs="Calibri"/>
-        </w:rPr>
-        <w:t>Valen</w:t>
-      </w:r>
-      <w:proofErr w:type="spellEnd"/>
-      <w:r>
-        <w:rPr>
-          <w:rFonts w:ascii="Calibri" w:hAnsi="Calibri" w:cs="Calibri"/>
-        </w:rPr>
-        <w:t>, 1962)</w:t>
+        <w:t>(Babcock, 2005; Palmer, 1996; Van Valen, 1962)</w:t>
       </w:r>
       <w:bookmarkEnd w:id="0"/>
       <w:r>
@@ -131,21 +117,7 @@
         <w:rPr>
           <w:rFonts w:ascii="Calibri" w:hAnsi="Calibri" w:cs="Calibri"/>
         </w:rPr>
-        <w:t xml:space="preserve">(Klingenberg, 2022; Palmer, 1994; Van </w:t>
-      </w:r>
-      <w:proofErr w:type="spellStart"/>
-      <w:r>
-        <w:rPr>
-          <w:rFonts w:ascii="Calibri" w:hAnsi="Calibri" w:cs="Calibri"/>
-        </w:rPr>
-        <w:t>Valen</w:t>
-      </w:r>
-      <w:proofErr w:type="spellEnd"/>
-      <w:r>
-        <w:rPr>
-          <w:rFonts w:ascii="Calibri" w:hAnsi="Calibri" w:cs="Calibri"/>
-        </w:rPr>
-        <w:t>, 1962)</w:t>
+        <w:t>(Klingenberg, 2022; Palmer, 1994; Van Valen, 1962)</w:t>
       </w:r>
       <w:bookmarkEnd w:id="1"/>
       <w:r>
@@ -244,85 +216,37 @@
           <w:rFonts w:ascii="Calibri" w:hAnsi="Calibri" w:cs="Calibri"/>
           <w:szCs w:val="24"/>
         </w:rPr>
-        <w:t xml:space="preserve">(Benítez et al., 2020; Graham et al., 1993; Klingenberg, 2022; </w:t>
-      </w:r>
-      <w:proofErr w:type="spellStart"/>
+        <w:t>(Benítez et al., 2020; Graham et al., 1993; Klingenberg, 2022; Møller, 1990; Palmer, 1994; Savriama et al., 2016; Van Valen, 1962)</w:t>
+      </w:r>
+      <w:bookmarkEnd w:id="2"/>
       <w:r>
         <w:rPr>
           <w:rFonts w:ascii="Calibri" w:hAnsi="Calibri" w:cs="Calibri"/>
           <w:szCs w:val="24"/>
-        </w:rPr>
-        <w:t>Møller</w:t>
-      </w:r>
-      <w:proofErr w:type="spellEnd"/>
+          <w:lang w:val="en-US"/>
+        </w:rPr>
+        <w:t>. When studying fluctuating asymmetry, it is assumed that symmetry is the norm and the target phenotype to achieve</w:t>
+      </w:r>
       <w:r>
         <w:rPr>
           <w:rFonts w:ascii="Calibri" w:hAnsi="Calibri" w:cs="Calibri"/>
           <w:szCs w:val="24"/>
-        </w:rPr>
-        <w:t xml:space="preserve">, 1990; Palmer, 1994; </w:t>
-      </w:r>
-      <w:proofErr w:type="spellStart"/>
+          <w:lang w:val="en-US"/>
+        </w:rPr>
+        <w:t xml:space="preserve"> </w:t>
+      </w:r>
+      <w:bookmarkStart w:id="3" w:name="ZOTERO_BREF_si6swIcGOcBr"/>
+      <w:r>
+        <w:rPr>
+          <w:rFonts w:ascii="Calibri" w:hAnsi="Calibri" w:cs="Calibri"/>
+        </w:rPr>
+        <w:t>(Hansen et al., 2006)</w:t>
+      </w:r>
+      <w:bookmarkEnd w:id="3"/>
       <w:r>
         <w:rPr>
           <w:rFonts w:ascii="Calibri" w:hAnsi="Calibri" w:cs="Calibri"/>
           <w:szCs w:val="24"/>
-        </w:rPr>
-        <w:t>Savriama</w:t>
-      </w:r>
-      <w:proofErr w:type="spellEnd"/>
-      <w:r>
-        <w:rPr>
-          <w:rFonts w:ascii="Calibri" w:hAnsi="Calibri" w:cs="Calibri"/>
-          <w:szCs w:val="24"/>
-        </w:rPr>
-        <w:t xml:space="preserve"> et al., 2016; Van </w:t>
-      </w:r>
-      <w:proofErr w:type="spellStart"/>
-      <w:r>
-        <w:rPr>
-          <w:rFonts w:ascii="Calibri" w:hAnsi="Calibri" w:cs="Calibri"/>
-          <w:szCs w:val="24"/>
-        </w:rPr>
-        <w:t>Valen</w:t>
-      </w:r>
-      <w:proofErr w:type="spellEnd"/>
-      <w:r>
-        <w:rPr>
-          <w:rFonts w:ascii="Calibri" w:hAnsi="Calibri" w:cs="Calibri"/>
-          <w:szCs w:val="24"/>
-        </w:rPr>
-        <w:t>, 1962)</w:t>
-      </w:r>
-      <w:bookmarkEnd w:id="2"/>
-      <w:r>
-        <w:rPr>
-          <w:rFonts w:ascii="Calibri" w:hAnsi="Calibri" w:cs="Calibri"/>
-          <w:szCs w:val="24"/>
-          <w:lang w:val="en-US"/>
-        </w:rPr>
-        <w:t>. When studying fluctuating asymmetry, it is assumed that symmetry is the norm and the target phenotype to achieve</w:t>
-      </w:r>
-      <w:r>
-        <w:rPr>
-          <w:rFonts w:ascii="Calibri" w:hAnsi="Calibri" w:cs="Calibri"/>
-          <w:szCs w:val="24"/>
-          <w:lang w:val="en-US"/>
-        </w:rPr>
-        <w:t xml:space="preserve"> </w:t>
-      </w:r>
-      <w:bookmarkStart w:id="3" w:name="ZOTERO_BREF_si6swIcGOcBr"/>
-      <w:r>
-        <w:rPr>
-          <w:rFonts w:ascii="Calibri" w:hAnsi="Calibri" w:cs="Calibri"/>
-        </w:rPr>
-        <w:t>(Hansen et al., 2006)</w:t>
-      </w:r>
-      <w:bookmarkEnd w:id="3"/>
-      <w:r>
-        <w:rPr>
-          <w:rFonts w:ascii="Calibri" w:hAnsi="Calibri" w:cs="Calibri"/>
-          <w:szCs w:val="24"/>
           <w:lang w:val="en-US"/>
         </w:rPr>
         <w:t xml:space="preserve">, and that stresses will lead to small random left-right differences, the distribution of which should be normal and centered on 0 (i.e. on perfect symmetry) at the population level </w:t>
@@ -347,23 +271,7 @@
           <w:rFonts w:ascii="Calibri" w:hAnsi="Calibri" w:cs="Calibri"/>
           <w:lang w:val="en-US"/>
         </w:rPr>
-        <w:t xml:space="preserve"> Subtle asymmetry types also include directional asymmetry and </w:t>
-      </w:r>
-      <w:proofErr w:type="spellStart"/>
-      <w:r>
-        <w:rPr>
-          <w:rFonts w:ascii="Calibri" w:hAnsi="Calibri" w:cs="Calibri"/>
-          <w:lang w:val="en-US"/>
-        </w:rPr>
-        <w:t>antisymmetry</w:t>
-      </w:r>
-      <w:proofErr w:type="spellEnd"/>
-      <w:r>
-        <w:rPr>
-          <w:rFonts w:ascii="Calibri" w:hAnsi="Calibri" w:cs="Calibri"/>
-          <w:lang w:val="en-US"/>
-        </w:rPr>
-        <w:t xml:space="preserve">, in which a symmetrical phenotype is </w:t>
+        <w:t xml:space="preserve"> Subtle asymmetry types also include directional asymmetry and antisymmetry, in which a symmetrical phenotype is </w:t>
       </w:r>
       <w:r>
         <w:rPr>
@@ -423,17 +331,8 @@
           <w:rFonts w:ascii="Calibri" w:hAnsi="Calibri" w:cs="Calibri"/>
           <w:lang w:val="en-US"/>
         </w:rPr>
-        <w:t xml:space="preserve"> centered on 0, or of random direction in </w:t>
-      </w:r>
-      <w:proofErr w:type="spellStart"/>
-      <w:r>
-        <w:rPr>
-          <w:rFonts w:ascii="Calibri" w:hAnsi="Calibri" w:cs="Calibri"/>
-          <w:lang w:val="en-US"/>
-        </w:rPr>
-        <w:t>antisymmetry</w:t>
-      </w:r>
-      <w:proofErr w:type="spellEnd"/>
+        <w:t xml:space="preserve"> centered on 0, or of random direction in antisymmetry</w:t>
+      </w:r>
       <w:r>
         <w:rPr>
           <w:rFonts w:ascii="Calibri" w:hAnsi="Calibri" w:cs="Calibri"/>
@@ -495,23 +394,7 @@
           <w:rFonts w:ascii="Calibri" w:hAnsi="Calibri" w:cs="Calibri"/>
           <w:lang w:val="en-US"/>
         </w:rPr>
-        <w:t xml:space="preserve">Directional asymmetry and </w:t>
-      </w:r>
-      <w:proofErr w:type="spellStart"/>
-      <w:r>
-        <w:rPr>
-          <w:rFonts w:ascii="Calibri" w:hAnsi="Calibri" w:cs="Calibri"/>
-          <w:lang w:val="en-US"/>
-        </w:rPr>
-        <w:t>antisymmetry</w:t>
-      </w:r>
-      <w:proofErr w:type="spellEnd"/>
-      <w:r>
-        <w:rPr>
-          <w:rFonts w:ascii="Calibri" w:hAnsi="Calibri" w:cs="Calibri"/>
-          <w:lang w:val="en-US"/>
-        </w:rPr>
-        <w:t xml:space="preserve"> are </w:t>
+        <w:t xml:space="preserve">Directional asymmetry and antisymmetry are </w:t>
       </w:r>
       <w:r>
         <w:rPr>
@@ -584,23 +467,7 @@
           <w:rFonts w:ascii="Calibri" w:hAnsi="Calibri" w:cs="Calibri"/>
           <w:lang w:val="en-US"/>
         </w:rPr>
-        <w:t xml:space="preserve">Because directional asymmetry and </w:t>
-      </w:r>
-      <w:proofErr w:type="spellStart"/>
-      <w:r>
-        <w:rPr>
-          <w:rFonts w:ascii="Calibri" w:hAnsi="Calibri" w:cs="Calibri"/>
-          <w:lang w:val="en-US"/>
-        </w:rPr>
-        <w:t>antisymmetry</w:t>
-      </w:r>
-      <w:proofErr w:type="spellEnd"/>
-      <w:r>
-        <w:rPr>
-          <w:rFonts w:ascii="Calibri" w:hAnsi="Calibri" w:cs="Calibri"/>
-          <w:lang w:val="en-US"/>
-        </w:rPr>
-        <w:t xml:space="preserve"> entail systematic differences between sides, they are generally considered to be inherited, and possibly to be adaptive. The latter point is however </w:t>
+        <w:t xml:space="preserve">Because directional asymmetry and antisymmetry entail systematic differences between sides, they are generally considered to be inherited, and possibly to be adaptive. The latter point is however </w:t>
       </w:r>
       <w:r>
         <w:rPr>
@@ -645,39 +512,7 @@
           <w:rFonts w:ascii="Calibri" w:hAnsi="Calibri" w:cs="Calibri"/>
           <w:szCs w:val="24"/>
         </w:rPr>
-        <w:t xml:space="preserve">(Klingenberg et al., 1998; </w:t>
-      </w:r>
-      <w:proofErr w:type="spellStart"/>
-      <w:r>
-        <w:rPr>
-          <w:rFonts w:ascii="Calibri" w:hAnsi="Calibri" w:cs="Calibri"/>
-          <w:szCs w:val="24"/>
-        </w:rPr>
-        <w:t>Pélabon</w:t>
-      </w:r>
-      <w:proofErr w:type="spellEnd"/>
-      <w:r>
-        <w:rPr>
-          <w:rFonts w:ascii="Calibri" w:hAnsi="Calibri" w:cs="Calibri"/>
-          <w:szCs w:val="24"/>
-        </w:rPr>
-        <w:t xml:space="preserve"> &amp; Hansen, 2008; </w:t>
-      </w:r>
-      <w:proofErr w:type="spellStart"/>
-      <w:r>
-        <w:rPr>
-          <w:rFonts w:ascii="Calibri" w:hAnsi="Calibri" w:cs="Calibri"/>
-          <w:szCs w:val="24"/>
-        </w:rPr>
-        <w:t>Pither</w:t>
-      </w:r>
-      <w:proofErr w:type="spellEnd"/>
-      <w:r>
-        <w:rPr>
-          <w:rFonts w:ascii="Calibri" w:hAnsi="Calibri" w:cs="Calibri"/>
-          <w:szCs w:val="24"/>
-        </w:rPr>
-        <w:t xml:space="preserve"> &amp; Taylor, 2000)</w:t>
+        <w:t>(Klingenberg et al., 1998; Pélabon &amp; Hansen, 2008; Pither &amp; Taylor, 2000)</w:t>
       </w:r>
       <w:bookmarkEnd w:id="6"/>
       <w:r>
@@ -704,60 +539,14 @@
           <w:szCs w:val="24"/>
           <w:lang w:val="en-US"/>
         </w:rPr>
-        <w:t xml:space="preserve"> directional asymmetry in the Cetacean skull has been argued to be related to feeding or </w:t>
-      </w:r>
-      <w:proofErr w:type="spellStart"/>
-      <w:r>
-        <w:rPr>
-          <w:rFonts w:ascii="Calibri" w:hAnsi="Calibri" w:cs="Calibri"/>
-          <w:szCs w:val="24"/>
-          <w:lang w:val="en-US"/>
-        </w:rPr>
-        <w:t>biosonar</w:t>
-      </w:r>
-      <w:proofErr w:type="spellEnd"/>
-      <w:r>
-        <w:rPr>
-          <w:rFonts w:ascii="Calibri" w:hAnsi="Calibri" w:cs="Calibri"/>
-          <w:szCs w:val="24"/>
-          <w:lang w:val="en-US"/>
-        </w:rPr>
-        <w:t xml:space="preserve"> function </w:t>
+        <w:t xml:space="preserve"> directional asymmetry in the Cetacean skull has been argued to be related to feeding or biosonar function </w:t>
       </w:r>
       <w:bookmarkStart w:id="7" w:name="ZOTERO_BREF_xtAXZHqSamQK"/>
       <w:r>
         <w:rPr>
           <w:rFonts w:ascii="Calibri" w:hAnsi="Calibri" w:cs="Calibri"/>
         </w:rPr>
-        <w:t xml:space="preserve">(Churchill et al., 2019; del Castillo et al., 2016; </w:t>
-      </w:r>
-      <w:proofErr w:type="spellStart"/>
-      <w:r>
-        <w:rPr>
-          <w:rFonts w:ascii="Calibri" w:hAnsi="Calibri" w:cs="Calibri"/>
-        </w:rPr>
-        <w:t>Huggenberger</w:t>
-      </w:r>
-      <w:proofErr w:type="spellEnd"/>
-      <w:r>
-        <w:rPr>
-          <w:rFonts w:ascii="Calibri" w:hAnsi="Calibri" w:cs="Calibri"/>
-        </w:rPr>
-        <w:t xml:space="preserve"> et al., 2017; </w:t>
-      </w:r>
-      <w:proofErr w:type="spellStart"/>
-      <w:r>
-        <w:rPr>
-          <w:rFonts w:ascii="Calibri" w:hAnsi="Calibri" w:cs="Calibri"/>
-        </w:rPr>
-        <w:t>Lanzetti</w:t>
-      </w:r>
-      <w:proofErr w:type="spellEnd"/>
-      <w:r>
-        <w:rPr>
-          <w:rFonts w:ascii="Calibri" w:hAnsi="Calibri" w:cs="Calibri"/>
-        </w:rPr>
-        <w:t>, 2022; Macleod et al., 2007)</w:t>
+        <w:t>(Churchill et al., 2019; del Castillo et al., 2016; Huggenberger et al., 2017; Lanzetti, 2022; Macleod et al., 2007)</w:t>
       </w:r>
       <w:bookmarkEnd w:id="7"/>
       <w:r>
@@ -801,72 +590,14 @@
           <w:rFonts w:ascii="Calibri" w:hAnsi="Calibri" w:cs="Calibri"/>
           <w:lang w:val="en-US"/>
         </w:rPr>
-        <w:t xml:space="preserve">conspicuous </w:t>
-      </w:r>
-      <w:proofErr w:type="spellStart"/>
-      <w:r>
-        <w:rPr>
-          <w:rFonts w:ascii="Calibri" w:hAnsi="Calibri" w:cs="Calibri"/>
-          <w:lang w:val="en-US"/>
-        </w:rPr>
-        <w:t>antisymmetry</w:t>
-      </w:r>
-      <w:proofErr w:type="spellEnd"/>
-      <w:r>
-        <w:rPr>
-          <w:rFonts w:ascii="Calibri" w:hAnsi="Calibri" w:cs="Calibri"/>
-          <w:lang w:val="en-US"/>
-        </w:rPr>
-        <w:t xml:space="preserve"> in many Crustacean appendages has been related to divergent left and right functions </w:t>
+        <w:t xml:space="preserve">conspicuous antisymmetry in many Crustacean appendages has been related to divergent left and right functions </w:t>
       </w:r>
       <w:bookmarkStart w:id="9" w:name="ZOTERO_BREF_i2BWnl24xap6"/>
       <w:r>
         <w:rPr>
           <w:rFonts w:ascii="Calibri" w:hAnsi="Calibri" w:cs="Calibri"/>
         </w:rPr>
-        <w:t xml:space="preserve">(Govind, 1989; Govind &amp; </w:t>
-      </w:r>
-      <w:proofErr w:type="spellStart"/>
-      <w:r>
-        <w:rPr>
-          <w:rFonts w:ascii="Calibri" w:hAnsi="Calibri" w:cs="Calibri"/>
-        </w:rPr>
-        <w:t>Blundon</w:t>
-      </w:r>
-      <w:proofErr w:type="spellEnd"/>
-      <w:r>
-        <w:rPr>
-          <w:rFonts w:ascii="Calibri" w:hAnsi="Calibri" w:cs="Calibri"/>
-        </w:rPr>
-        <w:t xml:space="preserve">, 1985; </w:t>
-      </w:r>
-      <w:proofErr w:type="spellStart"/>
-      <w:r>
-        <w:rPr>
-          <w:rFonts w:ascii="Calibri" w:hAnsi="Calibri" w:cs="Calibri"/>
-        </w:rPr>
-        <w:t>Levinton</w:t>
-      </w:r>
-      <w:proofErr w:type="spellEnd"/>
-      <w:r>
-        <w:rPr>
-          <w:rFonts w:ascii="Calibri" w:hAnsi="Calibri" w:cs="Calibri"/>
-        </w:rPr>
-        <w:t xml:space="preserve">, 2016; Pratt &amp; </w:t>
-      </w:r>
-      <w:proofErr w:type="spellStart"/>
-      <w:r>
-        <w:rPr>
-          <w:rFonts w:ascii="Calibri" w:hAnsi="Calibri" w:cs="Calibri"/>
-        </w:rPr>
-        <w:t>Mclain</w:t>
-      </w:r>
-      <w:proofErr w:type="spellEnd"/>
-      <w:r>
-        <w:rPr>
-          <w:rFonts w:ascii="Calibri" w:hAnsi="Calibri" w:cs="Calibri"/>
-        </w:rPr>
-        <w:t>, 2002)</w:t>
+        <w:t>(Govind, 1989; Govind &amp; Blundon, 1985; Levinton, 2016; Pratt &amp; Mclain, 2002)</w:t>
       </w:r>
       <w:bookmarkEnd w:id="9"/>
       <w:r>
@@ -991,7 +722,6 @@
         </w:rPr>
         <w:t xml:space="preserve">situs </w:t>
       </w:r>
-      <w:proofErr w:type="spellStart"/>
       <w:r>
         <w:rPr>
           <w:rFonts w:ascii="Calibri" w:hAnsi="Calibri" w:cs="Calibri"/>
@@ -1001,7 +731,6 @@
         </w:rPr>
         <w:t>solitus</w:t>
       </w:r>
-      <w:proofErr w:type="spellEnd"/>
       <w:r>
         <w:rPr>
           <w:rFonts w:ascii="Calibri" w:hAnsi="Calibri" w:cs="Calibri"/>
@@ -1097,44 +826,14 @@
           <w:rFonts w:ascii="Calibri" w:hAnsi="Calibri" w:cs="Calibri"/>
           <w:lang w:val="en-US"/>
         </w:rPr>
-        <w:t xml:space="preserve"> It should however be kept in mind that even in extreme cases of </w:t>
-      </w:r>
-      <w:proofErr w:type="spellStart"/>
-      <w:r>
-        <w:rPr>
-          <w:rFonts w:ascii="Calibri" w:hAnsi="Calibri" w:cs="Calibri"/>
-          <w:lang w:val="en-US"/>
-        </w:rPr>
-        <w:t>antisymmetry</w:t>
-      </w:r>
-      <w:proofErr w:type="spellEnd"/>
-      <w:r>
-        <w:rPr>
-          <w:rFonts w:ascii="Calibri" w:hAnsi="Calibri" w:cs="Calibri"/>
-          <w:lang w:val="en-US"/>
-        </w:rPr>
-        <w:t xml:space="preserve"> (e.g. in fiddler crabs), the development of both sides has been shown to be positively related, at least in terms of resource investment </w:t>
+        <w:t xml:space="preserve"> It should however be kept in mind that even in extreme cases of antisymmetry (e.g. in fiddler crabs), the development of both sides has been shown to be positively related, at least in terms of resource investment </w:t>
       </w:r>
       <w:bookmarkStart w:id="14" w:name="ZOTERO_BREF_ixlpTyOzhkX3"/>
       <w:r>
         <w:rPr>
           <w:rFonts w:ascii="Calibri" w:hAnsi="Calibri" w:cs="Calibri"/>
         </w:rPr>
-        <w:t>(</w:t>
-      </w:r>
-      <w:proofErr w:type="spellStart"/>
-      <w:r>
-        <w:rPr>
-          <w:rFonts w:ascii="Calibri" w:hAnsi="Calibri" w:cs="Calibri"/>
-        </w:rPr>
-        <w:t>Levinton</w:t>
-      </w:r>
-      <w:proofErr w:type="spellEnd"/>
-      <w:r>
-        <w:rPr>
-          <w:rFonts w:ascii="Calibri" w:hAnsi="Calibri" w:cs="Calibri"/>
-        </w:rPr>
-        <w:t>, 2016)</w:t>
+        <w:t>(Levinton, 2016)</w:t>
       </w:r>
       <w:bookmarkEnd w:id="14"/>
       <w:r>
@@ -1163,17 +862,8 @@
           <w:rFonts w:ascii="Calibri" w:hAnsi="Calibri" w:cs="Calibri"/>
           <w:lang w:val="en-US"/>
         </w:rPr>
-        <w:t xml:space="preserve"> conspicuous directional asymmetry or </w:t>
-      </w:r>
-      <w:proofErr w:type="spellStart"/>
-      <w:r>
-        <w:rPr>
-          <w:rFonts w:ascii="Calibri" w:hAnsi="Calibri" w:cs="Calibri"/>
-          <w:lang w:val="en-US"/>
-        </w:rPr>
-        <w:t>antisymmetry</w:t>
-      </w:r>
-      <w:proofErr w:type="spellEnd"/>
+        <w:t xml:space="preserve"> conspicuous directional asymmetry or antisymmetry</w:t>
+      </w:r>
       <w:r>
         <w:rPr>
           <w:rFonts w:ascii="Calibri" w:hAnsi="Calibri" w:cs="Calibri"/>
@@ -1195,16 +885,7 @@
           <w:iCs/>
           <w:lang w:val="en-US"/>
         </w:rPr>
-        <w:t>quasi</w:t>
-      </w:r>
-      <w:r>
-        <w:rPr>
-          <w:rFonts w:ascii="Calibri" w:hAnsi="Calibri" w:cs="Calibri"/>
-          <w:i/>
-          <w:iCs/>
-          <w:lang w:val="en-US"/>
-        </w:rPr>
-        <w:t>-autonomous components</w:t>
+        <w:t>quasi-autonomous components</w:t>
       </w:r>
       <w:r>
         <w:rPr>
@@ -1218,21 +899,7 @@
         <w:rPr>
           <w:rFonts w:ascii="Calibri" w:hAnsi="Calibri" w:cs="Calibri"/>
         </w:rPr>
-        <w:t xml:space="preserve">(Wagner et al., 2007; </w:t>
-      </w:r>
-      <w:proofErr w:type="spellStart"/>
-      <w:r>
-        <w:rPr>
-          <w:rFonts w:ascii="Calibri" w:hAnsi="Calibri" w:cs="Calibri"/>
-        </w:rPr>
-        <w:t>Zelditch</w:t>
-      </w:r>
-      <w:proofErr w:type="spellEnd"/>
-      <w:r>
-        <w:rPr>
-          <w:rFonts w:ascii="Calibri" w:hAnsi="Calibri" w:cs="Calibri"/>
-        </w:rPr>
-        <w:t xml:space="preserve"> &amp; Goswami, 2021)</w:t>
+        <w:t>(Wagner et al., 2007; Zelditch &amp; Goswami, 2021)</w:t>
       </w:r>
       <w:bookmarkEnd w:id="15"/>
       <w:r>
@@ -1388,21 +1055,7 @@
         <w:rPr>
           <w:rFonts w:ascii="Calibri" w:hAnsi="Calibri" w:cs="Calibri"/>
         </w:rPr>
-        <w:t xml:space="preserve">(Pratt &amp; </w:t>
-      </w:r>
-      <w:proofErr w:type="spellStart"/>
-      <w:r>
-        <w:rPr>
-          <w:rFonts w:ascii="Calibri" w:hAnsi="Calibri" w:cs="Calibri"/>
-        </w:rPr>
-        <w:t>Mclain</w:t>
-      </w:r>
-      <w:proofErr w:type="spellEnd"/>
-      <w:r>
-        <w:rPr>
-          <w:rFonts w:ascii="Calibri" w:hAnsi="Calibri" w:cs="Calibri"/>
-        </w:rPr>
-        <w:t>, 2002)</w:t>
+        <w:t>(Pratt &amp; Mclain, 2002)</w:t>
       </w:r>
       <w:bookmarkEnd w:id="16"/>
       <w:r>
@@ -1640,21 +1293,7 @@
           <w:rFonts w:ascii="Calibri" w:hAnsi="Calibri" w:cs="Calibri"/>
           <w:lang w:val="en-US"/>
         </w:rPr>
-        <w:t xml:space="preserve"> from each other, while contrary to the fiddler crab claws, both mandibles must work together to achieve their feeding function. The Orthopteran head therefore constitutes a </w:t>
-      </w:r>
-      <w:r>
-        <w:rPr>
-          <w:rFonts w:ascii="Calibri" w:hAnsi="Calibri" w:cs="Calibri"/>
-          <w:lang w:val="en-US"/>
-        </w:rPr>
-        <w:t>somehow intermediate</w:t>
-      </w:r>
-      <w:r>
-        <w:rPr>
-          <w:rFonts w:ascii="Calibri" w:hAnsi="Calibri" w:cs="Calibri"/>
-          <w:lang w:val="en-US"/>
-        </w:rPr>
-        <w:t xml:space="preserve"> study case of a</w:t>
+        <w:t xml:space="preserve"> from each other, while contrary to the fiddler crab claws, both mandibles must work together to achieve their feeding function. The Orthopteran head therefore constitutes a somehow intermediate study case of a</w:t>
       </w:r>
       <w:r>
         <w:rPr>
@@ -1755,21 +1394,7 @@
         <w:rPr>
           <w:rFonts w:ascii="Calibri" w:hAnsi="Calibri" w:cs="Calibri"/>
         </w:rPr>
-        <w:t>(</w:t>
-      </w:r>
-      <w:proofErr w:type="spellStart"/>
-      <w:r>
-        <w:rPr>
-          <w:rFonts w:ascii="Calibri" w:hAnsi="Calibri" w:cs="Calibri"/>
-        </w:rPr>
-        <w:t>Posnien</w:t>
-      </w:r>
-      <w:proofErr w:type="spellEnd"/>
-      <w:r>
-        <w:rPr>
-          <w:rFonts w:ascii="Calibri" w:hAnsi="Calibri" w:cs="Calibri"/>
-        </w:rPr>
-        <w:t xml:space="preserve"> &amp; Bucher, 2010)</w:t>
+        <w:t>(Posnien &amp; Bucher, 2010)</w:t>
       </w:r>
       <w:bookmarkEnd w:id="22"/>
       <w:r>
@@ -1798,21 +1423,7 @@
         <w:rPr>
           <w:lang w:val="en-US"/>
         </w:rPr>
-        <w:t xml:space="preserve"> (</w:t>
-      </w:r>
-      <w:proofErr w:type="spellStart"/>
-      <w:r>
-        <w:rPr>
-          <w:lang w:val="en-US"/>
-        </w:rPr>
-        <w:t>i</w:t>
-      </w:r>
-      <w:proofErr w:type="spellEnd"/>
-      <w:r>
-        <w:rPr>
-          <w:lang w:val="en-US"/>
-        </w:rPr>
-        <w:t>)</w:t>
+        <w:t xml:space="preserve"> (i)</w:t>
       </w:r>
       <w:r>
         <w:rPr>
@@ -1842,7 +1453,13 @@
         <w:rPr>
           <w:lang w:val="en-US"/>
         </w:rPr>
-        <w:t xml:space="preserve"> (or tagma)</w:t>
+        <w:t xml:space="preserve"> </w:t>
+      </w:r>
+      <w:r>
+        <w:rPr>
+          <w:lang w:val="en-US"/>
+        </w:rPr>
+        <w:t>or tagma</w:t>
       </w:r>
       <w:r>
         <w:rPr>
@@ -1976,21 +1593,7 @@
         <w:rPr>
           <w:lang w:val="en-US"/>
         </w:rPr>
-        <w:t xml:space="preserve"> suggested in point (</w:t>
-      </w:r>
-      <w:proofErr w:type="spellStart"/>
-      <w:r>
-        <w:rPr>
-          <w:lang w:val="en-US"/>
-        </w:rPr>
-        <w:t>i</w:t>
-      </w:r>
-      <w:proofErr w:type="spellEnd"/>
-      <w:r>
-        <w:rPr>
-          <w:lang w:val="en-US"/>
-        </w:rPr>
-        <w:t>)</w:t>
+        <w:t xml:space="preserve"> suggested in point (i)</w:t>
       </w:r>
       <w:r>
         <w:rPr>
@@ -2015,35 +1618,7 @@
         <w:rPr>
           <w:rFonts w:ascii="Calibri" w:hAnsi="Calibri" w:cs="Calibri"/>
         </w:rPr>
-        <w:t>(</w:t>
-      </w:r>
-      <w:proofErr w:type="spellStart"/>
-      <w:r>
-        <w:rPr>
-          <w:rFonts w:ascii="Calibri" w:hAnsi="Calibri" w:cs="Calibri"/>
-        </w:rPr>
-        <w:t>Levinton</w:t>
-      </w:r>
-      <w:proofErr w:type="spellEnd"/>
-      <w:r>
-        <w:rPr>
-          <w:rFonts w:ascii="Calibri" w:hAnsi="Calibri" w:cs="Calibri"/>
-        </w:rPr>
-        <w:t xml:space="preserve">, 2016; Pratt &amp; </w:t>
-      </w:r>
-      <w:proofErr w:type="spellStart"/>
-      <w:r>
-        <w:rPr>
-          <w:rFonts w:ascii="Calibri" w:hAnsi="Calibri" w:cs="Calibri"/>
-        </w:rPr>
-        <w:t>Mclain</w:t>
-      </w:r>
-      <w:proofErr w:type="spellEnd"/>
-      <w:r>
-        <w:rPr>
-          <w:rFonts w:ascii="Calibri" w:hAnsi="Calibri" w:cs="Calibri"/>
-        </w:rPr>
-        <w:t>, 2002; Tiwari et al., 2017)</w:t>
+        <w:t>(Levinton, 2016; Pratt &amp; Mclain, 2002; Tiwari et al., 2017)</w:t>
       </w:r>
       <w:bookmarkEnd w:id="23"/>
       <w:r>
@@ -2143,21 +1718,7 @@
         <w:rPr>
           <w:rFonts w:ascii="Calibri" w:hAnsi="Calibri" w:cs="Calibri"/>
         </w:rPr>
-        <w:t xml:space="preserve">(Klingenberg et al., 2001; Wagner et al., 2007; </w:t>
-      </w:r>
-      <w:proofErr w:type="spellStart"/>
-      <w:r>
-        <w:rPr>
-          <w:rFonts w:ascii="Calibri" w:hAnsi="Calibri" w:cs="Calibri"/>
-        </w:rPr>
-        <w:t>Zelditch</w:t>
-      </w:r>
-      <w:proofErr w:type="spellEnd"/>
-      <w:r>
-        <w:rPr>
-          <w:rFonts w:ascii="Calibri" w:hAnsi="Calibri" w:cs="Calibri"/>
-        </w:rPr>
-        <w:t xml:space="preserve"> &amp; Goswami, 2021)</w:t>
+        <w:t>(Klingenberg et al., 2001; Wagner et al., 2007; Zelditch &amp; Goswami, 2021)</w:t>
       </w:r>
       <w:bookmarkEnd w:id="24"/>
       <w:r>
@@ -2271,23 +1832,7 @@
           <w:rFonts w:ascii="Calibri" w:hAnsi="Calibri" w:cs="Calibri"/>
           <w:lang w:val="en-US"/>
         </w:rPr>
-        <w:t xml:space="preserve"> Second, we expect that, according to point (</w:t>
-      </w:r>
-      <w:proofErr w:type="spellStart"/>
-      <w:r>
-        <w:rPr>
-          <w:rFonts w:ascii="Calibri" w:hAnsi="Calibri" w:cs="Calibri"/>
-          <w:lang w:val="en-US"/>
-        </w:rPr>
-        <w:t>i</w:t>
-      </w:r>
-      <w:proofErr w:type="spellEnd"/>
-      <w:r>
-        <w:rPr>
-          <w:rFonts w:ascii="Calibri" w:hAnsi="Calibri" w:cs="Calibri"/>
-          <w:lang w:val="en-US"/>
-        </w:rPr>
-        <w:t>) in the previous paragraph, the left and right mandible may constitute separate modules, allowing their divergent morphologies</w:t>
+        <w:t xml:space="preserve"> Second, we expect that, according to point (i) in the previous paragraph, the left and right mandible may constitute separate modules, allowing their divergent morphologies</w:t>
       </w:r>
       <w:r>
         <w:rPr>
@@ -2323,23 +1868,7 @@
           <w:rFonts w:ascii="Calibri" w:hAnsi="Calibri" w:cs="Calibri"/>
           <w:szCs w:val="24"/>
         </w:rPr>
-        <w:t xml:space="preserve">(Hansen et al., 2006; </w:t>
-      </w:r>
-      <w:proofErr w:type="spellStart"/>
-      <w:r>
-        <w:rPr>
-          <w:rFonts w:ascii="Calibri" w:hAnsi="Calibri" w:cs="Calibri"/>
-          <w:szCs w:val="24"/>
-        </w:rPr>
-        <w:t>Pélabon</w:t>
-      </w:r>
-      <w:proofErr w:type="spellEnd"/>
-      <w:r>
-        <w:rPr>
-          <w:rFonts w:ascii="Calibri" w:hAnsi="Calibri" w:cs="Calibri"/>
-          <w:szCs w:val="24"/>
-        </w:rPr>
-        <w:t xml:space="preserve"> &amp; Hansen, 2008)</w:t>
+        <w:t>(Hansen et al., 2006; Pélabon &amp; Hansen, 2008)</w:t>
       </w:r>
       <w:bookmarkEnd w:id="25"/>
       <w:r>
@@ -2827,6 +2356,7 @@
   <w:style w:type="character" w:default="1" w:styleId="DefaultParagraphFont">
     <w:name w:val="Default Paragraph Font"/>
     <w:uiPriority w:val="1"/>
+    <w:semiHidden/>
     <w:unhideWhenUsed/>
   </w:style>
   <w:style w:type="table" w:default="1" w:styleId="TableNormal">

</xml_diff>

<commit_message>
Commit 25: Re-added shapes asymmetry section in MS after merge conflict problem
</commit_message>
<xml_diff>
--- a/MS_version_000.docx
+++ b/MS_version_000.docx
@@ -166,7 +166,21 @@
         <w:rPr>
           <w:rFonts w:ascii="Calibri" w:hAnsi="Calibri" w:cs="Calibri"/>
         </w:rPr>
-        <w:t>(Babcock, 2005; Palmer, 1996; Van Valen, 1962)</w:t>
+        <w:t xml:space="preserve">(Babcock, 2005; Palmer, 1996; Van </w:t>
+      </w:r>
+      <w:proofErr w:type="spellStart"/>
+      <w:r>
+        <w:rPr>
+          <w:rFonts w:ascii="Calibri" w:hAnsi="Calibri" w:cs="Calibri"/>
+        </w:rPr>
+        <w:t>Valen</w:t>
+      </w:r>
+      <w:proofErr w:type="spellEnd"/>
+      <w:r>
+        <w:rPr>
+          <w:rFonts w:ascii="Calibri" w:hAnsi="Calibri" w:cs="Calibri"/>
+        </w:rPr>
+        <w:t>, 1962)</w:t>
       </w:r>
       <w:bookmarkEnd w:id="0"/>
       <w:r>
@@ -228,7 +242,21 @@
         <w:rPr>
           <w:rFonts w:ascii="Calibri" w:hAnsi="Calibri" w:cs="Calibri"/>
         </w:rPr>
-        <w:t>(Klingenberg, 2022; Palmer, 1994; Van Valen, 1962)</w:t>
+        <w:t xml:space="preserve">(Klingenberg, 2022; Palmer, 1994; Van </w:t>
+      </w:r>
+      <w:proofErr w:type="spellStart"/>
+      <w:r>
+        <w:rPr>
+          <w:rFonts w:ascii="Calibri" w:hAnsi="Calibri" w:cs="Calibri"/>
+        </w:rPr>
+        <w:t>Valen</w:t>
+      </w:r>
+      <w:proofErr w:type="spellEnd"/>
+      <w:r>
+        <w:rPr>
+          <w:rFonts w:ascii="Calibri" w:hAnsi="Calibri" w:cs="Calibri"/>
+        </w:rPr>
+        <w:t>, 1962)</w:t>
       </w:r>
       <w:bookmarkEnd w:id="1"/>
       <w:r>
@@ -327,7 +355,55 @@
           <w:rFonts w:ascii="Calibri" w:hAnsi="Calibri" w:cs="Calibri"/>
           <w:szCs w:val="24"/>
         </w:rPr>
-        <w:t>(Benítez et al., 2020; Graham et al., 1993; Klingenberg, 2022; Møller, 1990; Palmer, 1994; Savriama et al., 2016; Van Valen, 1962)</w:t>
+        <w:t xml:space="preserve">(Benítez et al., 2020; Graham et al., 1993; Klingenberg, 2022; </w:t>
+      </w:r>
+      <w:proofErr w:type="spellStart"/>
+      <w:r>
+        <w:rPr>
+          <w:rFonts w:ascii="Calibri" w:hAnsi="Calibri" w:cs="Calibri"/>
+          <w:szCs w:val="24"/>
+        </w:rPr>
+        <w:t>Møller</w:t>
+      </w:r>
+      <w:proofErr w:type="spellEnd"/>
+      <w:r>
+        <w:rPr>
+          <w:rFonts w:ascii="Calibri" w:hAnsi="Calibri" w:cs="Calibri"/>
+          <w:szCs w:val="24"/>
+        </w:rPr>
+        <w:t xml:space="preserve">, 1990; Palmer, 1994; </w:t>
+      </w:r>
+      <w:proofErr w:type="spellStart"/>
+      <w:r>
+        <w:rPr>
+          <w:rFonts w:ascii="Calibri" w:hAnsi="Calibri" w:cs="Calibri"/>
+          <w:szCs w:val="24"/>
+        </w:rPr>
+        <w:t>Savriama</w:t>
+      </w:r>
+      <w:proofErr w:type="spellEnd"/>
+      <w:r>
+        <w:rPr>
+          <w:rFonts w:ascii="Calibri" w:hAnsi="Calibri" w:cs="Calibri"/>
+          <w:szCs w:val="24"/>
+        </w:rPr>
+        <w:t xml:space="preserve"> et al., 2016; Van </w:t>
+      </w:r>
+      <w:proofErr w:type="spellStart"/>
+      <w:r>
+        <w:rPr>
+          <w:rFonts w:ascii="Calibri" w:hAnsi="Calibri" w:cs="Calibri"/>
+          <w:szCs w:val="24"/>
+        </w:rPr>
+        <w:t>Valen</w:t>
+      </w:r>
+      <w:proofErr w:type="spellEnd"/>
+      <w:r>
+        <w:rPr>
+          <w:rFonts w:ascii="Calibri" w:hAnsi="Calibri" w:cs="Calibri"/>
+          <w:szCs w:val="24"/>
+        </w:rPr>
+        <w:t>, 1962)</w:t>
       </w:r>
       <w:bookmarkEnd w:id="2"/>
       <w:r>
@@ -382,7 +458,23 @@
           <w:rFonts w:ascii="Calibri" w:hAnsi="Calibri" w:cs="Calibri"/>
           <w:lang w:val="en-US"/>
         </w:rPr>
-        <w:t xml:space="preserve"> Subtle asymmetry types also include directional asymmetry and antisymmetry, in which a symmetrical phenotype is </w:t>
+        <w:t xml:space="preserve"> Subtle asymmetry types also include directional asymmetry and </w:t>
+      </w:r>
+      <w:proofErr w:type="spellStart"/>
+      <w:r>
+        <w:rPr>
+          <w:rFonts w:ascii="Calibri" w:hAnsi="Calibri" w:cs="Calibri"/>
+          <w:lang w:val="en-US"/>
+        </w:rPr>
+        <w:t>antisymmetry</w:t>
+      </w:r>
+      <w:proofErr w:type="spellEnd"/>
+      <w:r>
+        <w:rPr>
+          <w:rFonts w:ascii="Calibri" w:hAnsi="Calibri" w:cs="Calibri"/>
+          <w:lang w:val="en-US"/>
+        </w:rPr>
+        <w:t xml:space="preserve">, in which a symmetrical phenotype is </w:t>
       </w:r>
       <w:r>
         <w:rPr>
@@ -442,8 +534,17 @@
           <w:rFonts w:ascii="Calibri" w:hAnsi="Calibri" w:cs="Calibri"/>
           <w:lang w:val="en-US"/>
         </w:rPr>
-        <w:t xml:space="preserve"> centered on 0, or of random direction in antisymmetry</w:t>
-      </w:r>
+        <w:t xml:space="preserve"> centered on 0, or of random direction in </w:t>
+      </w:r>
+      <w:proofErr w:type="spellStart"/>
+      <w:r>
+        <w:rPr>
+          <w:rFonts w:ascii="Calibri" w:hAnsi="Calibri" w:cs="Calibri"/>
+          <w:lang w:val="en-US"/>
+        </w:rPr>
+        <w:t>antisymmetry</w:t>
+      </w:r>
+      <w:proofErr w:type="spellEnd"/>
       <w:r>
         <w:rPr>
           <w:rFonts w:ascii="Calibri" w:hAnsi="Calibri" w:cs="Calibri"/>
@@ -505,7 +606,23 @@
           <w:rFonts w:ascii="Calibri" w:hAnsi="Calibri" w:cs="Calibri"/>
           <w:lang w:val="en-US"/>
         </w:rPr>
-        <w:t xml:space="preserve">Directional asymmetry and antisymmetry are </w:t>
+        <w:t xml:space="preserve">Directional asymmetry and </w:t>
+      </w:r>
+      <w:proofErr w:type="spellStart"/>
+      <w:r>
+        <w:rPr>
+          <w:rFonts w:ascii="Calibri" w:hAnsi="Calibri" w:cs="Calibri"/>
+          <w:lang w:val="en-US"/>
+        </w:rPr>
+        <w:t>antisymmetry</w:t>
+      </w:r>
+      <w:proofErr w:type="spellEnd"/>
+      <w:r>
+        <w:rPr>
+          <w:rFonts w:ascii="Calibri" w:hAnsi="Calibri" w:cs="Calibri"/>
+          <w:lang w:val="en-US"/>
+        </w:rPr>
+        <w:t xml:space="preserve"> are </w:t>
       </w:r>
       <w:r>
         <w:rPr>
@@ -578,7 +695,23 @@
           <w:rFonts w:ascii="Calibri" w:hAnsi="Calibri" w:cs="Calibri"/>
           <w:lang w:val="en-US"/>
         </w:rPr>
-        <w:t xml:space="preserve">Because directional asymmetry and antisymmetry entail systematic differences between sides, they are generally considered to be inherited, and possibly to be adaptive. The latter point is however </w:t>
+        <w:t xml:space="preserve">Because directional asymmetry and </w:t>
+      </w:r>
+      <w:proofErr w:type="spellStart"/>
+      <w:r>
+        <w:rPr>
+          <w:rFonts w:ascii="Calibri" w:hAnsi="Calibri" w:cs="Calibri"/>
+          <w:lang w:val="en-US"/>
+        </w:rPr>
+        <w:t>antisymmetry</w:t>
+      </w:r>
+      <w:proofErr w:type="spellEnd"/>
+      <w:r>
+        <w:rPr>
+          <w:rFonts w:ascii="Calibri" w:hAnsi="Calibri" w:cs="Calibri"/>
+          <w:lang w:val="en-US"/>
+        </w:rPr>
+        <w:t xml:space="preserve"> entail systematic differences between sides, they are generally considered to be inherited, and possibly to be adaptive. The latter point is however </w:t>
       </w:r>
       <w:r>
         <w:rPr>
@@ -623,7 +756,39 @@
           <w:rFonts w:ascii="Calibri" w:hAnsi="Calibri" w:cs="Calibri"/>
           <w:szCs w:val="24"/>
         </w:rPr>
-        <w:t>(Klingenberg et al., 1998; Pélabon &amp; Hansen, 2008; Pither &amp; Taylor, 2000)</w:t>
+        <w:t xml:space="preserve">(Klingenberg et al., 1998; </w:t>
+      </w:r>
+      <w:proofErr w:type="spellStart"/>
+      <w:r>
+        <w:rPr>
+          <w:rFonts w:ascii="Calibri" w:hAnsi="Calibri" w:cs="Calibri"/>
+          <w:szCs w:val="24"/>
+        </w:rPr>
+        <w:t>Pélabon</w:t>
+      </w:r>
+      <w:proofErr w:type="spellEnd"/>
+      <w:r>
+        <w:rPr>
+          <w:rFonts w:ascii="Calibri" w:hAnsi="Calibri" w:cs="Calibri"/>
+          <w:szCs w:val="24"/>
+        </w:rPr>
+        <w:t xml:space="preserve"> &amp; Hansen, 2008; </w:t>
+      </w:r>
+      <w:proofErr w:type="spellStart"/>
+      <w:r>
+        <w:rPr>
+          <w:rFonts w:ascii="Calibri" w:hAnsi="Calibri" w:cs="Calibri"/>
+          <w:szCs w:val="24"/>
+        </w:rPr>
+        <w:t>Pither</w:t>
+      </w:r>
+      <w:proofErr w:type="spellEnd"/>
+      <w:r>
+        <w:rPr>
+          <w:rFonts w:ascii="Calibri" w:hAnsi="Calibri" w:cs="Calibri"/>
+          <w:szCs w:val="24"/>
+        </w:rPr>
+        <w:t xml:space="preserve"> &amp; Taylor, 2000)</w:t>
       </w:r>
       <w:bookmarkEnd w:id="6"/>
       <w:r>
@@ -650,14 +815,60 @@
           <w:szCs w:val="24"/>
           <w:lang w:val="en-US"/>
         </w:rPr>
-        <w:t xml:space="preserve"> directional asymmetry in the Cetacean skull has been argued to be related to feeding or biosonar function </w:t>
+        <w:t xml:space="preserve"> directional asymmetry in the Cetacean skull has been argued to be related to feeding or </w:t>
+      </w:r>
+      <w:proofErr w:type="spellStart"/>
+      <w:r>
+        <w:rPr>
+          <w:rFonts w:ascii="Calibri" w:hAnsi="Calibri" w:cs="Calibri"/>
+          <w:szCs w:val="24"/>
+          <w:lang w:val="en-US"/>
+        </w:rPr>
+        <w:t>biosonar</w:t>
+      </w:r>
+      <w:proofErr w:type="spellEnd"/>
+      <w:r>
+        <w:rPr>
+          <w:rFonts w:ascii="Calibri" w:hAnsi="Calibri" w:cs="Calibri"/>
+          <w:szCs w:val="24"/>
+          <w:lang w:val="en-US"/>
+        </w:rPr>
+        <w:t xml:space="preserve"> function </w:t>
       </w:r>
       <w:bookmarkStart w:id="7" w:name="ZOTERO_BREF_xtAXZHqSamQK"/>
       <w:r>
         <w:rPr>
           <w:rFonts w:ascii="Calibri" w:hAnsi="Calibri" w:cs="Calibri"/>
         </w:rPr>
-        <w:t>(Churchill et al., 2019; del Castillo et al., 2016; Huggenberger et al., 2017; Lanzetti, 2022; Macleod et al., 2007)</w:t>
+        <w:t xml:space="preserve">(Churchill et al., 2019; del Castillo et al., 2016; </w:t>
+      </w:r>
+      <w:proofErr w:type="spellStart"/>
+      <w:r>
+        <w:rPr>
+          <w:rFonts w:ascii="Calibri" w:hAnsi="Calibri" w:cs="Calibri"/>
+        </w:rPr>
+        <w:t>Huggenberger</w:t>
+      </w:r>
+      <w:proofErr w:type="spellEnd"/>
+      <w:r>
+        <w:rPr>
+          <w:rFonts w:ascii="Calibri" w:hAnsi="Calibri" w:cs="Calibri"/>
+        </w:rPr>
+        <w:t xml:space="preserve"> et al., 2017; </w:t>
+      </w:r>
+      <w:proofErr w:type="spellStart"/>
+      <w:r>
+        <w:rPr>
+          <w:rFonts w:ascii="Calibri" w:hAnsi="Calibri" w:cs="Calibri"/>
+        </w:rPr>
+        <w:t>Lanzetti</w:t>
+      </w:r>
+      <w:proofErr w:type="spellEnd"/>
+      <w:r>
+        <w:rPr>
+          <w:rFonts w:ascii="Calibri" w:hAnsi="Calibri" w:cs="Calibri"/>
+        </w:rPr>
+        <w:t>, 2022; Macleod et al., 2007)</w:t>
       </w:r>
       <w:bookmarkEnd w:id="7"/>
       <w:r>
@@ -701,14 +912,72 @@
           <w:rFonts w:ascii="Calibri" w:hAnsi="Calibri" w:cs="Calibri"/>
           <w:lang w:val="en-US"/>
         </w:rPr>
-        <w:t xml:space="preserve">conspicuous antisymmetry in many Crustacean appendages has been related to divergent left and right functions </w:t>
+        <w:t xml:space="preserve">conspicuous </w:t>
+      </w:r>
+      <w:proofErr w:type="spellStart"/>
+      <w:r>
+        <w:rPr>
+          <w:rFonts w:ascii="Calibri" w:hAnsi="Calibri" w:cs="Calibri"/>
+          <w:lang w:val="en-US"/>
+        </w:rPr>
+        <w:t>antisymmetry</w:t>
+      </w:r>
+      <w:proofErr w:type="spellEnd"/>
+      <w:r>
+        <w:rPr>
+          <w:rFonts w:ascii="Calibri" w:hAnsi="Calibri" w:cs="Calibri"/>
+          <w:lang w:val="en-US"/>
+        </w:rPr>
+        <w:t xml:space="preserve"> in many Crustacean appendages has been related to divergent left and right functions </w:t>
       </w:r>
       <w:bookmarkStart w:id="9" w:name="ZOTERO_BREF_i2BWnl24xap6"/>
       <w:r>
         <w:rPr>
           <w:rFonts w:ascii="Calibri" w:hAnsi="Calibri" w:cs="Calibri"/>
         </w:rPr>
-        <w:t>(Govind, 1989; Govind &amp; Blundon, 1985; Levinton, 2016; Pratt &amp; Mclain, 2002)</w:t>
+        <w:t xml:space="preserve">(Govind, 1989; Govind &amp; </w:t>
+      </w:r>
+      <w:proofErr w:type="spellStart"/>
+      <w:r>
+        <w:rPr>
+          <w:rFonts w:ascii="Calibri" w:hAnsi="Calibri" w:cs="Calibri"/>
+        </w:rPr>
+        <w:t>Blundon</w:t>
+      </w:r>
+      <w:proofErr w:type="spellEnd"/>
+      <w:r>
+        <w:rPr>
+          <w:rFonts w:ascii="Calibri" w:hAnsi="Calibri" w:cs="Calibri"/>
+        </w:rPr>
+        <w:t xml:space="preserve">, 1985; </w:t>
+      </w:r>
+      <w:proofErr w:type="spellStart"/>
+      <w:r>
+        <w:rPr>
+          <w:rFonts w:ascii="Calibri" w:hAnsi="Calibri" w:cs="Calibri"/>
+        </w:rPr>
+        <w:t>Levinton</w:t>
+      </w:r>
+      <w:proofErr w:type="spellEnd"/>
+      <w:r>
+        <w:rPr>
+          <w:rFonts w:ascii="Calibri" w:hAnsi="Calibri" w:cs="Calibri"/>
+        </w:rPr>
+        <w:t xml:space="preserve">, 2016; Pratt &amp; </w:t>
+      </w:r>
+      <w:proofErr w:type="spellStart"/>
+      <w:r>
+        <w:rPr>
+          <w:rFonts w:ascii="Calibri" w:hAnsi="Calibri" w:cs="Calibri"/>
+        </w:rPr>
+        <w:t>Mclain</w:t>
+      </w:r>
+      <w:proofErr w:type="spellEnd"/>
+      <w:r>
+        <w:rPr>
+          <w:rFonts w:ascii="Calibri" w:hAnsi="Calibri" w:cs="Calibri"/>
+        </w:rPr>
+        <w:t>, 2002)</w:t>
       </w:r>
       <w:bookmarkEnd w:id="9"/>
       <w:r>
@@ -841,6 +1110,7 @@
         </w:rPr>
         <w:t xml:space="preserve">situs </w:t>
       </w:r>
+      <w:proofErr w:type="spellStart"/>
       <w:r>
         <w:rPr>
           <w:rFonts w:ascii="Calibri" w:hAnsi="Calibri" w:cs="Calibri"/>
@@ -850,6 +1120,7 @@
         </w:rPr>
         <w:t>solitus</w:t>
       </w:r>
+      <w:proofErr w:type="spellEnd"/>
       <w:r>
         <w:rPr>
           <w:rFonts w:ascii="Calibri" w:hAnsi="Calibri" w:cs="Calibri"/>
@@ -945,14 +1216,44 @@
           <w:rFonts w:ascii="Calibri" w:hAnsi="Calibri" w:cs="Calibri"/>
           <w:lang w:val="en-US"/>
         </w:rPr>
-        <w:t xml:space="preserve"> It should however be kept in mind that even in extreme cases of antisymmetry (e.g. in fiddler crabs), the development of both sides has been shown to be positively related, at least in terms of resource investment </w:t>
+        <w:t xml:space="preserve"> It should however be kept in mind that even in extreme cases of </w:t>
+      </w:r>
+      <w:proofErr w:type="spellStart"/>
+      <w:r>
+        <w:rPr>
+          <w:rFonts w:ascii="Calibri" w:hAnsi="Calibri" w:cs="Calibri"/>
+          <w:lang w:val="en-US"/>
+        </w:rPr>
+        <w:t>antisymmetry</w:t>
+      </w:r>
+      <w:proofErr w:type="spellEnd"/>
+      <w:r>
+        <w:rPr>
+          <w:rFonts w:ascii="Calibri" w:hAnsi="Calibri" w:cs="Calibri"/>
+          <w:lang w:val="en-US"/>
+        </w:rPr>
+        <w:t xml:space="preserve"> (e.g. in fiddler crabs), the development of both sides has been shown to be positively related, at least in terms of resource investment </w:t>
       </w:r>
       <w:bookmarkStart w:id="14" w:name="ZOTERO_BREF_ixlpTyOzhkX3"/>
       <w:r>
         <w:rPr>
           <w:rFonts w:ascii="Calibri" w:hAnsi="Calibri" w:cs="Calibri"/>
         </w:rPr>
-        <w:t>(Levinton, 2016)</w:t>
+        <w:t>(</w:t>
+      </w:r>
+      <w:proofErr w:type="spellStart"/>
+      <w:r>
+        <w:rPr>
+          <w:rFonts w:ascii="Calibri" w:hAnsi="Calibri" w:cs="Calibri"/>
+        </w:rPr>
+        <w:t>Levinton</w:t>
+      </w:r>
+      <w:proofErr w:type="spellEnd"/>
+      <w:r>
+        <w:rPr>
+          <w:rFonts w:ascii="Calibri" w:hAnsi="Calibri" w:cs="Calibri"/>
+        </w:rPr>
+        <w:t>, 2016)</w:t>
       </w:r>
       <w:bookmarkEnd w:id="14"/>
       <w:r>
@@ -981,8 +1282,17 @@
           <w:rFonts w:ascii="Calibri" w:hAnsi="Calibri" w:cs="Calibri"/>
           <w:lang w:val="en-US"/>
         </w:rPr>
-        <w:t xml:space="preserve"> conspicuous directional asymmetry or antisymmetry</w:t>
-      </w:r>
+        <w:t xml:space="preserve"> conspicuous directional asymmetry or </w:t>
+      </w:r>
+      <w:proofErr w:type="spellStart"/>
+      <w:r>
+        <w:rPr>
+          <w:rFonts w:ascii="Calibri" w:hAnsi="Calibri" w:cs="Calibri"/>
+          <w:lang w:val="en-US"/>
+        </w:rPr>
+        <w:t>antisymmetry</w:t>
+      </w:r>
+      <w:proofErr w:type="spellEnd"/>
       <w:r>
         <w:rPr>
           <w:rFonts w:ascii="Calibri" w:hAnsi="Calibri" w:cs="Calibri"/>
@@ -1018,7 +1328,21 @@
         <w:rPr>
           <w:rFonts w:ascii="Calibri" w:hAnsi="Calibri" w:cs="Calibri"/>
         </w:rPr>
-        <w:t>(Wagner et al., 2007; Zelditch &amp; Goswami, 2021)</w:t>
+        <w:t xml:space="preserve">(Wagner et al., 2007; </w:t>
+      </w:r>
+      <w:proofErr w:type="spellStart"/>
+      <w:r>
+        <w:rPr>
+          <w:rFonts w:ascii="Calibri" w:hAnsi="Calibri" w:cs="Calibri"/>
+        </w:rPr>
+        <w:t>Zelditch</w:t>
+      </w:r>
+      <w:proofErr w:type="spellEnd"/>
+      <w:r>
+        <w:rPr>
+          <w:rFonts w:ascii="Calibri" w:hAnsi="Calibri" w:cs="Calibri"/>
+        </w:rPr>
+        <w:t xml:space="preserve"> &amp; Goswami, 2021)</w:t>
       </w:r>
       <w:bookmarkEnd w:id="15"/>
       <w:r>
@@ -1173,7 +1497,21 @@
         <w:rPr>
           <w:rFonts w:ascii="Calibri" w:hAnsi="Calibri" w:cs="Calibri"/>
         </w:rPr>
-        <w:t>(Pratt &amp; Mclain, 2002)</w:t>
+        <w:t xml:space="preserve">(Pratt &amp; </w:t>
+      </w:r>
+      <w:proofErr w:type="spellStart"/>
+      <w:r>
+        <w:rPr>
+          <w:rFonts w:ascii="Calibri" w:hAnsi="Calibri" w:cs="Calibri"/>
+        </w:rPr>
+        <w:t>Mclain</w:t>
+      </w:r>
+      <w:proofErr w:type="spellEnd"/>
+      <w:r>
+        <w:rPr>
+          <w:rFonts w:ascii="Calibri" w:hAnsi="Calibri" w:cs="Calibri"/>
+        </w:rPr>
+        <w:t>, 2002)</w:t>
       </w:r>
       <w:bookmarkEnd w:id="16"/>
       <w:r>
@@ -1512,7 +1850,21 @@
         <w:rPr>
           <w:rFonts w:ascii="Calibri" w:hAnsi="Calibri" w:cs="Calibri"/>
         </w:rPr>
-        <w:t>(Posnien &amp; Bucher, 2010)</w:t>
+        <w:t>(</w:t>
+      </w:r>
+      <w:proofErr w:type="spellStart"/>
+      <w:r>
+        <w:rPr>
+          <w:rFonts w:ascii="Calibri" w:hAnsi="Calibri" w:cs="Calibri"/>
+        </w:rPr>
+        <w:t>Posnien</w:t>
+      </w:r>
+      <w:proofErr w:type="spellEnd"/>
+      <w:r>
+        <w:rPr>
+          <w:rFonts w:ascii="Calibri" w:hAnsi="Calibri" w:cs="Calibri"/>
+        </w:rPr>
+        <w:t xml:space="preserve"> &amp; Bucher, 2010)</w:t>
       </w:r>
       <w:bookmarkEnd w:id="22"/>
       <w:r>
@@ -1541,7 +1893,21 @@
         <w:rPr>
           <w:lang w:val="en-US"/>
         </w:rPr>
-        <w:t xml:space="preserve"> (i)</w:t>
+        <w:t xml:space="preserve"> (</w:t>
+      </w:r>
+      <w:proofErr w:type="spellStart"/>
+      <w:r>
+        <w:rPr>
+          <w:lang w:val="en-US"/>
+        </w:rPr>
+        <w:t>i</w:t>
+      </w:r>
+      <w:proofErr w:type="spellEnd"/>
+      <w:r>
+        <w:rPr>
+          <w:lang w:val="en-US"/>
+        </w:rPr>
+        <w:t>)</w:t>
       </w:r>
       <w:r>
         <w:rPr>
@@ -1711,7 +2077,21 @@
         <w:rPr>
           <w:lang w:val="en-US"/>
         </w:rPr>
-        <w:t xml:space="preserve"> suggested in point (i)</w:t>
+        <w:t xml:space="preserve"> suggested in point (</w:t>
+      </w:r>
+      <w:proofErr w:type="spellStart"/>
+      <w:r>
+        <w:rPr>
+          <w:lang w:val="en-US"/>
+        </w:rPr>
+        <w:t>i</w:t>
+      </w:r>
+      <w:proofErr w:type="spellEnd"/>
+      <w:r>
+        <w:rPr>
+          <w:lang w:val="en-US"/>
+        </w:rPr>
+        <w:t>)</w:t>
       </w:r>
       <w:r>
         <w:rPr>
@@ -1743,7 +2123,35 @@
         <w:rPr>
           <w:rFonts w:ascii="Calibri" w:hAnsi="Calibri" w:cs="Calibri"/>
         </w:rPr>
-        <w:t>(Levinton, 2016; Pratt &amp; Mclain, 2002; Tiwari et al., 2017)</w:t>
+        <w:t>(</w:t>
+      </w:r>
+      <w:proofErr w:type="spellStart"/>
+      <w:r>
+        <w:rPr>
+          <w:rFonts w:ascii="Calibri" w:hAnsi="Calibri" w:cs="Calibri"/>
+        </w:rPr>
+        <w:t>Levinton</w:t>
+      </w:r>
+      <w:proofErr w:type="spellEnd"/>
+      <w:r>
+        <w:rPr>
+          <w:rFonts w:ascii="Calibri" w:hAnsi="Calibri" w:cs="Calibri"/>
+        </w:rPr>
+        <w:t xml:space="preserve">, 2016; Pratt &amp; </w:t>
+      </w:r>
+      <w:proofErr w:type="spellStart"/>
+      <w:r>
+        <w:rPr>
+          <w:rFonts w:ascii="Calibri" w:hAnsi="Calibri" w:cs="Calibri"/>
+        </w:rPr>
+        <w:t>Mclain</w:t>
+      </w:r>
+      <w:proofErr w:type="spellEnd"/>
+      <w:r>
+        <w:rPr>
+          <w:rFonts w:ascii="Calibri" w:hAnsi="Calibri" w:cs="Calibri"/>
+        </w:rPr>
+        <w:t>, 2002; Tiwari et al., 2017)</w:t>
       </w:r>
       <w:bookmarkEnd w:id="23"/>
       <w:r>
@@ -1843,7 +2251,21 @@
         <w:rPr>
           <w:rFonts w:ascii="Calibri" w:hAnsi="Calibri" w:cs="Calibri"/>
         </w:rPr>
-        <w:t>(Klingenberg et al., 2001; Wagner et al., 2007; Zelditch &amp; Goswami, 2021)</w:t>
+        <w:t xml:space="preserve">(Klingenberg et al., 2001; Wagner et al., 2007; </w:t>
+      </w:r>
+      <w:proofErr w:type="spellStart"/>
+      <w:r>
+        <w:rPr>
+          <w:rFonts w:ascii="Calibri" w:hAnsi="Calibri" w:cs="Calibri"/>
+        </w:rPr>
+        <w:t>Zelditch</w:t>
+      </w:r>
+      <w:proofErr w:type="spellEnd"/>
+      <w:r>
+        <w:rPr>
+          <w:rFonts w:ascii="Calibri" w:hAnsi="Calibri" w:cs="Calibri"/>
+        </w:rPr>
+        <w:t xml:space="preserve"> &amp; Goswami, 2021)</w:t>
       </w:r>
       <w:bookmarkEnd w:id="24"/>
       <w:r>
@@ -1949,7 +2371,23 @@
           <w:rFonts w:ascii="Calibri" w:hAnsi="Calibri" w:cs="Calibri"/>
           <w:lang w:val="en-US"/>
         </w:rPr>
-        <w:t xml:space="preserve"> Second, we expect that, according to point (i) in the previous paragraph, the left and right mandible may constitute separate modules, allowing their divergent morphologies</w:t>
+        <w:t xml:space="preserve"> Second, we expect that, according to point (</w:t>
+      </w:r>
+      <w:proofErr w:type="spellStart"/>
+      <w:r>
+        <w:rPr>
+          <w:rFonts w:ascii="Calibri" w:hAnsi="Calibri" w:cs="Calibri"/>
+          <w:lang w:val="en-US"/>
+        </w:rPr>
+        <w:t>i</w:t>
+      </w:r>
+      <w:proofErr w:type="spellEnd"/>
+      <w:r>
+        <w:rPr>
+          <w:rFonts w:ascii="Calibri" w:hAnsi="Calibri" w:cs="Calibri"/>
+          <w:lang w:val="en-US"/>
+        </w:rPr>
+        <w:t>) in the previous paragraph, the left and right mandible may constitute separate modules, allowing their divergent morphologies</w:t>
       </w:r>
       <w:r>
         <w:rPr>
@@ -1985,7 +2423,23 @@
           <w:rFonts w:ascii="Calibri" w:hAnsi="Calibri" w:cs="Calibri"/>
           <w:szCs w:val="24"/>
         </w:rPr>
-        <w:t>(Hansen et al., 2006; Pélabon &amp; Hansen, 2008)</w:t>
+        <w:t xml:space="preserve">(Hansen et al., 2006; </w:t>
+      </w:r>
+      <w:proofErr w:type="spellStart"/>
+      <w:r>
+        <w:rPr>
+          <w:rFonts w:ascii="Calibri" w:hAnsi="Calibri" w:cs="Calibri"/>
+          <w:szCs w:val="24"/>
+        </w:rPr>
+        <w:t>Pélabon</w:t>
+      </w:r>
+      <w:proofErr w:type="spellEnd"/>
+      <w:r>
+        <w:rPr>
+          <w:rFonts w:ascii="Calibri" w:hAnsi="Calibri" w:cs="Calibri"/>
+          <w:szCs w:val="24"/>
+        </w:rPr>
+        <w:t xml:space="preserve"> &amp; Hansen, 2008)</w:t>
       </w:r>
       <w:bookmarkEnd w:id="25"/>
       <w:r>
@@ -2075,13 +2529,37 @@
           <w:iCs/>
           <w:lang w:val="en-US"/>
         </w:rPr>
-        <w:t>Schistocerca gregaria</w:t>
-      </w:r>
-      <w:r>
-        <w:rPr>
-          <w:lang w:val="en-US"/>
-        </w:rPr>
-        <w:t xml:space="preserve"> were purchased from Fressnapf© (Krefeld, Germany). The animals were brought back to the lab, and their maximal bite forces were measured using the setup developed by </w:t>
+        <w:t xml:space="preserve">Schistocerca </w:t>
+      </w:r>
+      <w:proofErr w:type="spellStart"/>
+      <w:r>
+        <w:rPr>
+          <w:i/>
+          <w:iCs/>
+          <w:lang w:val="en-US"/>
+        </w:rPr>
+        <w:t>gregaria</w:t>
+      </w:r>
+      <w:proofErr w:type="spellEnd"/>
+      <w:r>
+        <w:rPr>
+          <w:lang w:val="en-US"/>
+        </w:rPr>
+        <w:t xml:space="preserve"> were purchased from </w:t>
+      </w:r>
+      <w:proofErr w:type="spellStart"/>
+      <w:r>
+        <w:rPr>
+          <w:lang w:val="en-US"/>
+        </w:rPr>
+        <w:t>Fressnapf</w:t>
+      </w:r>
+      <w:proofErr w:type="spellEnd"/>
+      <w:r>
+        <w:rPr>
+          <w:lang w:val="en-US"/>
+        </w:rPr>
+        <w:t xml:space="preserve">© (Krefeld, Germany). The animals were brought back to the lab, and their maximal bite forces were measured using the setup developed by </w:t>
       </w:r>
       <w:bookmarkStart w:id="26" w:name="ZOTERO_BREF_WqoaLINSFuqY"/>
       <w:r>
@@ -2089,7 +2567,39 @@
           <w:rFonts w:ascii="Calibri" w:hAnsi="Calibri" w:cs="Calibri"/>
           <w:szCs w:val="24"/>
         </w:rPr>
-        <w:t>(Rühr &amp; Blanke, 2022)</w:t>
+        <w:t>(</w:t>
+      </w:r>
+      <w:proofErr w:type="spellStart"/>
+      <w:r>
+        <w:rPr>
+          <w:rFonts w:ascii="Calibri" w:hAnsi="Calibri" w:cs="Calibri"/>
+          <w:szCs w:val="24"/>
+        </w:rPr>
+        <w:t>Rühr</w:t>
+      </w:r>
+      <w:proofErr w:type="spellEnd"/>
+      <w:r>
+        <w:rPr>
+          <w:rFonts w:ascii="Calibri" w:hAnsi="Calibri" w:cs="Calibri"/>
+          <w:szCs w:val="24"/>
+        </w:rPr>
+        <w:t xml:space="preserve"> &amp; </w:t>
+      </w:r>
+      <w:proofErr w:type="spellStart"/>
+      <w:r>
+        <w:rPr>
+          <w:rFonts w:ascii="Calibri" w:hAnsi="Calibri" w:cs="Calibri"/>
+          <w:szCs w:val="24"/>
+        </w:rPr>
+        <w:t>Blanke</w:t>
+      </w:r>
+      <w:proofErr w:type="spellEnd"/>
+      <w:r>
+        <w:rPr>
+          <w:rFonts w:ascii="Calibri" w:hAnsi="Calibri" w:cs="Calibri"/>
+          <w:szCs w:val="24"/>
+        </w:rPr>
+        <w:t>, 2022)</w:t>
       </w:r>
       <w:bookmarkEnd w:id="26"/>
       <w:r>
@@ -2245,7 +2755,29 @@
           <w:szCs w:val="24"/>
           <w:lang w:val="en-US"/>
         </w:rPr>
-        <w:t>Fixation and microCT scanning</w:t>
+        <w:t xml:space="preserve">Fixation and </w:t>
+      </w:r>
+      <w:proofErr w:type="spellStart"/>
+      <w:r>
+        <w:rPr>
+          <w:rFonts w:ascii="Calibri" w:hAnsi="Calibri" w:cs="Calibri"/>
+          <w:i/>
+          <w:iCs/>
+          <w:szCs w:val="24"/>
+          <w:lang w:val="en-US"/>
+        </w:rPr>
+        <w:t>microCT</w:t>
+      </w:r>
+      <w:proofErr w:type="spellEnd"/>
+      <w:r>
+        <w:rPr>
+          <w:rFonts w:ascii="Calibri" w:hAnsi="Calibri" w:cs="Calibri"/>
+          <w:i/>
+          <w:iCs/>
+          <w:szCs w:val="24"/>
+          <w:lang w:val="en-US"/>
+        </w:rPr>
+        <w:t xml:space="preserve"> scanning</w:t>
       </w:r>
       <w:r>
         <w:rPr>
@@ -2261,7 +2793,25 @@
           <w:szCs w:val="24"/>
           <w:lang w:val="en-US"/>
         </w:rPr>
-        <w:t xml:space="preserve">Specimens were then fixed in Bouin solution for around 3 days, their heads were cut off the body, and rinsed repeatedly in 70% ethanol. Following this, the heads were dehydrated in a series of increasingly concentrated ethanol solution, going from 70% to 100% </w:t>
+        <w:t xml:space="preserve">Specimens were then fixed in </w:t>
+      </w:r>
+      <w:proofErr w:type="spellStart"/>
+      <w:r>
+        <w:rPr>
+          <w:rFonts w:ascii="Calibri" w:hAnsi="Calibri" w:cs="Calibri"/>
+          <w:szCs w:val="24"/>
+          <w:lang w:val="en-US"/>
+        </w:rPr>
+        <w:t>Bouin</w:t>
+      </w:r>
+      <w:proofErr w:type="spellEnd"/>
+      <w:r>
+        <w:rPr>
+          <w:rFonts w:ascii="Calibri" w:hAnsi="Calibri" w:cs="Calibri"/>
+          <w:szCs w:val="24"/>
+          <w:lang w:val="en-US"/>
+        </w:rPr>
+        <w:t xml:space="preserve"> solution for around 3 days, their heads were cut off the body, and rinsed repeatedly in 70% ethanol. Following this, the heads were dehydrated in a series of increasingly concentrated ethanol solution, going from 70% to 100% </w:t>
       </w:r>
       <w:r>
         <w:rPr>
@@ -2276,7 +2826,71 @@
           <w:rFonts w:cs="Calibri"/>
           <w:lang w:val="en-US"/>
         </w:rPr>
-        <w:t>After this process, the heads were critical-point dried (Autosamdri 931.GL) before microCT scanning using a Bruker SkyScan 1272 (voltage = 50 kV, current = 200 µA, Image pixel size = 6.0 µm or 7.5 µm) and reconstructed using NRecon. All heads had fully closed mandibles when scanned.</w:t>
+        <w:t>After this process, the heads were critical-point dried (</w:t>
+      </w:r>
+      <w:proofErr w:type="spellStart"/>
+      <w:r>
+        <w:rPr>
+          <w:rFonts w:cs="Calibri"/>
+          <w:lang w:val="en-US"/>
+        </w:rPr>
+        <w:t>Autosamdri</w:t>
+      </w:r>
+      <w:proofErr w:type="spellEnd"/>
+      <w:r>
+        <w:rPr>
+          <w:rFonts w:cs="Calibri"/>
+          <w:lang w:val="en-US"/>
+        </w:rPr>
+        <w:t xml:space="preserve"> 931.GL) before </w:t>
+      </w:r>
+      <w:proofErr w:type="spellStart"/>
+      <w:r>
+        <w:rPr>
+          <w:rFonts w:cs="Calibri"/>
+          <w:lang w:val="en-US"/>
+        </w:rPr>
+        <w:t>microCT</w:t>
+      </w:r>
+      <w:proofErr w:type="spellEnd"/>
+      <w:r>
+        <w:rPr>
+          <w:rFonts w:cs="Calibri"/>
+          <w:lang w:val="en-US"/>
+        </w:rPr>
+        <w:t xml:space="preserve"> scanning using a Bruker </w:t>
+      </w:r>
+      <w:proofErr w:type="spellStart"/>
+      <w:r>
+        <w:rPr>
+          <w:rFonts w:cs="Calibri"/>
+          <w:lang w:val="en-US"/>
+        </w:rPr>
+        <w:t>SkyScan</w:t>
+      </w:r>
+      <w:proofErr w:type="spellEnd"/>
+      <w:r>
+        <w:rPr>
+          <w:rFonts w:cs="Calibri"/>
+          <w:lang w:val="en-US"/>
+        </w:rPr>
+        <w:t xml:space="preserve"> 1272 (voltage = 50 kV, current = 200 µA, Image pixel size = 6.0 µm or 7.5 µm) and reconstructed using </w:t>
+      </w:r>
+      <w:proofErr w:type="spellStart"/>
+      <w:r>
+        <w:rPr>
+          <w:rFonts w:cs="Calibri"/>
+          <w:lang w:val="en-US"/>
+        </w:rPr>
+        <w:t>NRecon</w:t>
+      </w:r>
+      <w:proofErr w:type="spellEnd"/>
+      <w:r>
+        <w:rPr>
+          <w:rFonts w:cs="Calibri"/>
+          <w:lang w:val="en-US"/>
+        </w:rPr>
+        <w:t>. All heads had fully closed mandibles when scanned.</w:t>
       </w:r>
     </w:p>
     <w:p>
@@ -2301,7 +2915,23 @@
           <w:rFonts w:cs="Calibri"/>
           <w:lang w:val="en-US"/>
         </w:rPr>
-        <w:t xml:space="preserve">. 3D reconstructed heads were imported and rendered in the software MorphoDig </w:t>
+        <w:t xml:space="preserve">. 3D reconstructed heads were imported and rendered in the software </w:t>
+      </w:r>
+      <w:proofErr w:type="spellStart"/>
+      <w:r>
+        <w:rPr>
+          <w:rFonts w:cs="Calibri"/>
+          <w:lang w:val="en-US"/>
+        </w:rPr>
+        <w:t>MorphoDig</w:t>
+      </w:r>
+      <w:proofErr w:type="spellEnd"/>
+      <w:r>
+        <w:rPr>
+          <w:rFonts w:cs="Calibri"/>
+          <w:lang w:val="en-US"/>
+        </w:rPr>
+        <w:t xml:space="preserve"> </w:t>
       </w:r>
       <w:bookmarkStart w:id="27" w:name="ZOTERO_BREF_dguldPDeadxx"/>
       <w:r>
@@ -2499,21 +3129,69 @@
           <w:rFonts w:ascii="Calibri" w:hAnsi="Calibri" w:cs="Calibri"/>
           <w:lang w:val="en-US"/>
         </w:rPr>
-        <w:t xml:space="preserve"> (iDA)</w:t>
-      </w:r>
-      <w:r>
-        <w:rPr>
-          <w:rFonts w:ascii="Calibri" w:hAnsi="Calibri" w:cs="Calibri"/>
-          <w:lang w:val="en-US"/>
-        </w:rPr>
-        <w:t xml:space="preserve"> in shape differences represented by this axis. When the population average along an axis is not different from 0 (and the distribution is not bimodal, which would suggest antisymmetry), the individual positions can serve as a proxy for “individual fluctuating asymmetry”</w:t>
-      </w:r>
-      <w:r>
-        <w:rPr>
-          <w:rFonts w:ascii="Calibri" w:hAnsi="Calibri" w:cs="Calibri"/>
-          <w:lang w:val="en-US"/>
-        </w:rPr>
-        <w:t xml:space="preserve"> (iFA)</w:t>
+        <w:t xml:space="preserve"> (</w:t>
+      </w:r>
+      <w:proofErr w:type="spellStart"/>
+      <w:r>
+        <w:rPr>
+          <w:rFonts w:ascii="Calibri" w:hAnsi="Calibri" w:cs="Calibri"/>
+          <w:lang w:val="en-US"/>
+        </w:rPr>
+        <w:t>iDA</w:t>
+      </w:r>
+      <w:proofErr w:type="spellEnd"/>
+      <w:r>
+        <w:rPr>
+          <w:rFonts w:ascii="Calibri" w:hAnsi="Calibri" w:cs="Calibri"/>
+          <w:lang w:val="en-US"/>
+        </w:rPr>
+        <w:t>)</w:t>
+      </w:r>
+      <w:r>
+        <w:rPr>
+          <w:rFonts w:ascii="Calibri" w:hAnsi="Calibri" w:cs="Calibri"/>
+          <w:lang w:val="en-US"/>
+        </w:rPr>
+        <w:t xml:space="preserve"> in shape differences represented by this axis. When the population average along an axis is not different from 0 (and the distribution is not bimodal, which would suggest </w:t>
+      </w:r>
+      <w:proofErr w:type="spellStart"/>
+      <w:r>
+        <w:rPr>
+          <w:rFonts w:ascii="Calibri" w:hAnsi="Calibri" w:cs="Calibri"/>
+          <w:lang w:val="en-US"/>
+        </w:rPr>
+        <w:t>antisymmetry</w:t>
+      </w:r>
+      <w:proofErr w:type="spellEnd"/>
+      <w:r>
+        <w:rPr>
+          <w:rFonts w:ascii="Calibri" w:hAnsi="Calibri" w:cs="Calibri"/>
+          <w:lang w:val="en-US"/>
+        </w:rPr>
+        <w:t>), the individual positions can serve as a proxy for “individual fluctuating asymmetry”</w:t>
+      </w:r>
+      <w:r>
+        <w:rPr>
+          <w:rFonts w:ascii="Calibri" w:hAnsi="Calibri" w:cs="Calibri"/>
+          <w:lang w:val="en-US"/>
+        </w:rPr>
+        <w:t xml:space="preserve"> (</w:t>
+      </w:r>
+      <w:proofErr w:type="spellStart"/>
+      <w:r>
+        <w:rPr>
+          <w:rFonts w:ascii="Calibri" w:hAnsi="Calibri" w:cs="Calibri"/>
+          <w:lang w:val="en-US"/>
+        </w:rPr>
+        <w:t>iFA</w:t>
+      </w:r>
+      <w:proofErr w:type="spellEnd"/>
+      <w:r>
+        <w:rPr>
+          <w:rFonts w:ascii="Calibri" w:hAnsi="Calibri" w:cs="Calibri"/>
+          <w:lang w:val="en-US"/>
+        </w:rPr>
+        <w:t>)</w:t>
       </w:r>
       <w:r>
         <w:rPr>
@@ -2563,7 +3241,39 @@
           <w:rFonts w:ascii="Calibri" w:hAnsi="Calibri" w:cs="Calibri"/>
           <w:lang w:val="en-US"/>
         </w:rPr>
-        <w:t>, as implemented in the geomorph R package (function bilat.symmetry)</w:t>
+        <w:t xml:space="preserve">, as implemented in the </w:t>
+      </w:r>
+      <w:proofErr w:type="spellStart"/>
+      <w:r>
+        <w:rPr>
+          <w:rFonts w:ascii="Calibri" w:hAnsi="Calibri" w:cs="Calibri"/>
+          <w:lang w:val="en-US"/>
+        </w:rPr>
+        <w:t>geomorph</w:t>
+      </w:r>
+      <w:proofErr w:type="spellEnd"/>
+      <w:r>
+        <w:rPr>
+          <w:rFonts w:ascii="Calibri" w:hAnsi="Calibri" w:cs="Calibri"/>
+          <w:lang w:val="en-US"/>
+        </w:rPr>
+        <w:t xml:space="preserve"> R package (function </w:t>
+      </w:r>
+      <w:proofErr w:type="spellStart"/>
+      <w:r>
+        <w:rPr>
+          <w:rFonts w:ascii="Calibri" w:hAnsi="Calibri" w:cs="Calibri"/>
+          <w:lang w:val="en-US"/>
+        </w:rPr>
+        <w:t>bilat.symmetry</w:t>
+      </w:r>
+      <w:proofErr w:type="spellEnd"/>
+      <w:r>
+        <w:rPr>
+          <w:rFonts w:ascii="Calibri" w:hAnsi="Calibri" w:cs="Calibri"/>
+          <w:lang w:val="en-US"/>
+        </w:rPr>
+        <w:t>)</w:t>
       </w:r>
       <w:r>
         <w:rPr>
@@ -2578,7 +3288,23 @@
           <w:rFonts w:ascii="Calibri" w:hAnsi="Calibri" w:cs="Calibri"/>
           <w:szCs w:val="24"/>
         </w:rPr>
-        <w:t>(Adams &amp; Otárola-Castillo, 2013)</w:t>
+        <w:t xml:space="preserve">(Adams &amp; </w:t>
+      </w:r>
+      <w:proofErr w:type="spellStart"/>
+      <w:r>
+        <w:rPr>
+          <w:rFonts w:ascii="Calibri" w:hAnsi="Calibri" w:cs="Calibri"/>
+          <w:szCs w:val="24"/>
+        </w:rPr>
+        <w:t>Otárola</w:t>
+      </w:r>
+      <w:proofErr w:type="spellEnd"/>
+      <w:r>
+        <w:rPr>
+          <w:rFonts w:ascii="Calibri" w:hAnsi="Calibri" w:cs="Calibri"/>
+          <w:szCs w:val="24"/>
+        </w:rPr>
+        <w:t>-Castillo, 2013)</w:t>
       </w:r>
       <w:bookmarkEnd w:id="31"/>
       <w:r>
@@ -2594,6 +3320,243 @@
           <w:lang w:val="en-US"/>
         </w:rPr>
         <w:t xml:space="preserve"> ANOVA has two explanatory factors, individual (representing inter-individual variance), side (or mirroring, representing DA), with their interaction representing FA. Finally, using replicates allows to take into account the landmarking error, and to test for significance of DA and FA.</w:t>
+      </w:r>
+    </w:p>
+    <w:p>
+      <w:pPr>
+        <w:jc w:val="both"/>
+        <w:rPr>
+          <w:rFonts w:ascii="Calibri" w:hAnsi="Calibri" w:cs="Calibri"/>
+          <w:lang w:val="en-US"/>
+        </w:rPr>
+      </w:pPr>
+      <w:r>
+        <w:rPr>
+          <w:rFonts w:cs="Calibri"/>
+          <w:i/>
+          <w:iCs/>
+          <w:lang w:val="en-US"/>
+        </w:rPr>
+        <w:t>Landmarking</w:t>
+      </w:r>
+      <w:r>
+        <w:rPr>
+          <w:rFonts w:cs="Calibri"/>
+          <w:lang w:val="en-US"/>
+        </w:rPr>
+        <w:t xml:space="preserve">. 3D reconstructed heads were imported and rendered in the software </w:t>
+      </w:r>
+      <w:proofErr w:type="spellStart"/>
+      <w:r>
+        <w:rPr>
+          <w:rFonts w:cs="Calibri"/>
+          <w:lang w:val="en-US"/>
+        </w:rPr>
+        <w:t>MorphoDig</w:t>
+      </w:r>
+      <w:proofErr w:type="spellEnd"/>
+      <w:r>
+        <w:rPr>
+          <w:rFonts w:cs="Calibri"/>
+          <w:lang w:val="en-US"/>
+        </w:rPr>
+        <w:t xml:space="preserve"> </w:t>
+      </w:r>
+      <w:r>
+        <w:rPr>
+          <w:rFonts w:ascii="Calibri" w:hAnsi="Calibri" w:cs="Calibri"/>
+        </w:rPr>
+        <w:t>(Lebrun, 2018)</w:t>
+      </w:r>
+      <w:r>
+        <w:rPr>
+          <w:rFonts w:ascii="Calibri" w:hAnsi="Calibri" w:cs="Calibri"/>
+          <w:lang w:val="en-US"/>
+        </w:rPr>
+        <w:t>. In total, 38 homologous landmarks were placed across the head. However, three landmarks had to be excluded because they could not be placed accurately in all individuals, leaving a total of 35 landmarks (Fig. 1). All landmarks were digitized by the same user (SG) and replicated once, to allow discrimination between the various components of inter- and intra-individual shape variation (i.e. asymmetry, see below).</w:t>
+      </w:r>
+    </w:p>
+    <w:p>
+      <w:pPr>
+        <w:jc w:val="both"/>
+        <w:rPr>
+          <w:rFonts w:ascii="Calibri" w:hAnsi="Calibri" w:cs="Calibri"/>
+          <w:szCs w:val="24"/>
+          <w:lang w:val="en-US"/>
+        </w:rPr>
+      </w:pPr>
+      <w:r>
+        <w:rPr>
+          <w:rFonts w:ascii="Calibri" w:hAnsi="Calibri" w:cs="Calibri"/>
+          <w:i/>
+          <w:iCs/>
+          <w:lang w:val="en-US"/>
+        </w:rPr>
+        <w:t>Shape variation decomposition and analysis of asymmetry</w:t>
+      </w:r>
+      <w:r>
+        <w:rPr>
+          <w:rFonts w:ascii="Calibri" w:hAnsi="Calibri" w:cs="Calibri"/>
+          <w:lang w:val="en-US"/>
+        </w:rPr>
+        <w:t xml:space="preserve">. Entire landmark configurations were used, meaning we considered here the object symmetry of the head and mandibles as a whole. Individual shapes and their replicates were aligned by partial Generalized Procrustes Analysis, using functions from </w:t>
+      </w:r>
+      <w:r>
+        <w:rPr>
+          <w:rFonts w:ascii="Calibri" w:hAnsi="Calibri" w:cs="Calibri"/>
+        </w:rPr>
+        <w:t>(Claude, 2008)</w:t>
+      </w:r>
+      <w:r>
+        <w:rPr>
+          <w:rFonts w:ascii="Calibri" w:hAnsi="Calibri" w:cs="Calibri"/>
+          <w:lang w:val="en-US"/>
+        </w:rPr>
+        <w:t xml:space="preserve">. Two different approaches were used in the decomposition of asymmetric variation. First, we implemented the approach from </w:t>
+      </w:r>
+      <w:r>
+        <w:rPr>
+          <w:rFonts w:ascii="Calibri" w:hAnsi="Calibri" w:cs="Calibri"/>
+        </w:rPr>
+        <w:t>(Neubauer et al., 2020)</w:t>
+      </w:r>
+      <w:r>
+        <w:rPr>
+          <w:rFonts w:ascii="Calibri" w:hAnsi="Calibri" w:cs="Calibri"/>
+          <w:lang w:val="en-US"/>
+        </w:rPr>
+        <w:t>, with custom code, to obtain estimates of fluctuating asymmetry (FA) and directional asymmetry (DA) at the individual level. This relies on the use of non-centered PCA on the matrix of differences between the configuration of a given individual and its reflection across the sagittal plane. In the resulting PCA, the center (coordinates [0, 0]) has a biological meaning, since it represents perfect symmetry (i.e. no difference between a configuration and its reflection). If the population average coordinate along one of the PC axes is significantly different from 0, it can be concluded that this axis represents DA variation. Individual positions (averaged across replicates) along this axis can therefore be used as a proxy for “individual directional asymmetry” (</w:t>
+      </w:r>
+      <w:proofErr w:type="spellStart"/>
+      <w:r>
+        <w:rPr>
+          <w:rFonts w:ascii="Calibri" w:hAnsi="Calibri" w:cs="Calibri"/>
+          <w:lang w:val="en-US"/>
+        </w:rPr>
+        <w:t>iDA</w:t>
+      </w:r>
+      <w:proofErr w:type="spellEnd"/>
+      <w:r>
+        <w:rPr>
+          <w:rFonts w:ascii="Calibri" w:hAnsi="Calibri" w:cs="Calibri"/>
+          <w:lang w:val="en-US"/>
+        </w:rPr>
+        <w:t xml:space="preserve">) in shape differences represented by this axis. When the population average along an axis is not different from 0 (and the distribution is not bimodal, which would suggest </w:t>
+      </w:r>
+      <w:proofErr w:type="spellStart"/>
+      <w:r>
+        <w:rPr>
+          <w:rFonts w:ascii="Calibri" w:hAnsi="Calibri" w:cs="Calibri"/>
+          <w:lang w:val="en-US"/>
+        </w:rPr>
+        <w:t>antisymmetry</w:t>
+      </w:r>
+      <w:proofErr w:type="spellEnd"/>
+      <w:r>
+        <w:rPr>
+          <w:rFonts w:ascii="Calibri" w:hAnsi="Calibri" w:cs="Calibri"/>
+          <w:lang w:val="en-US"/>
+        </w:rPr>
+        <w:t>), the individual positions can serve as a proxy for “individual fluctuating asymmetry” (</w:t>
+      </w:r>
+      <w:proofErr w:type="spellStart"/>
+      <w:r>
+        <w:rPr>
+          <w:rFonts w:ascii="Calibri" w:hAnsi="Calibri" w:cs="Calibri"/>
+          <w:lang w:val="en-US"/>
+        </w:rPr>
+        <w:t>iFA</w:t>
+      </w:r>
+      <w:proofErr w:type="spellEnd"/>
+      <w:r>
+        <w:rPr>
+          <w:rFonts w:ascii="Calibri" w:hAnsi="Calibri" w:cs="Calibri"/>
+          <w:lang w:val="en-US"/>
+        </w:rPr>
+        <w:t xml:space="preserve">). In addition, individual total asymmetry (TA) was also computed as the distance between a configuration and its reflection, averaged across replicates for the same individual. The second decomposition approach estimates DA and FA (as well as inter-individual variation) as </w:t>
+      </w:r>
+      <w:r>
+        <w:rPr>
+          <w:rFonts w:ascii="Calibri" w:hAnsi="Calibri" w:cs="Calibri"/>
+          <w:lang w:val="en-US"/>
+        </w:rPr>
+        <w:lastRenderedPageBreak/>
+        <w:t xml:space="preserve">population-level values, and relies on ANOVA </w:t>
+      </w:r>
+      <w:r>
+        <w:rPr>
+          <w:rFonts w:ascii="Calibri" w:hAnsi="Calibri" w:cs="Calibri"/>
+        </w:rPr>
+        <w:t>(Palmer, 1994)</w:t>
+      </w:r>
+      <w:r>
+        <w:rPr>
+          <w:rFonts w:ascii="Calibri" w:hAnsi="Calibri" w:cs="Calibri"/>
+          <w:lang w:val="en-US"/>
+        </w:rPr>
+        <w:t xml:space="preserve">, as implemented in the </w:t>
+      </w:r>
+      <w:proofErr w:type="spellStart"/>
+      <w:r>
+        <w:rPr>
+          <w:rFonts w:ascii="Calibri" w:hAnsi="Calibri" w:cs="Calibri"/>
+          <w:lang w:val="en-US"/>
+        </w:rPr>
+        <w:t>geomorph</w:t>
+      </w:r>
+      <w:proofErr w:type="spellEnd"/>
+      <w:r>
+        <w:rPr>
+          <w:rFonts w:ascii="Calibri" w:hAnsi="Calibri" w:cs="Calibri"/>
+          <w:lang w:val="en-US"/>
+        </w:rPr>
+        <w:t xml:space="preserve"> R package (function </w:t>
+      </w:r>
+      <w:proofErr w:type="spellStart"/>
+      <w:r>
+        <w:rPr>
+          <w:rFonts w:ascii="Calibri" w:hAnsi="Calibri" w:cs="Calibri"/>
+          <w:lang w:val="en-US"/>
+        </w:rPr>
+        <w:t>bilat.symmetry</w:t>
+      </w:r>
+      <w:proofErr w:type="spellEnd"/>
+      <w:r>
+        <w:rPr>
+          <w:rFonts w:ascii="Calibri" w:hAnsi="Calibri" w:cs="Calibri"/>
+          <w:lang w:val="en-US"/>
+        </w:rPr>
+        <w:t xml:space="preserve">) </w:t>
+      </w:r>
+      <w:r>
+        <w:rPr>
+          <w:rFonts w:ascii="Calibri" w:hAnsi="Calibri" w:cs="Calibri"/>
+          <w:szCs w:val="24"/>
+        </w:rPr>
+        <w:t xml:space="preserve">(Adams &amp; </w:t>
+      </w:r>
+      <w:proofErr w:type="spellStart"/>
+      <w:r>
+        <w:rPr>
+          <w:rFonts w:ascii="Calibri" w:hAnsi="Calibri" w:cs="Calibri"/>
+          <w:szCs w:val="24"/>
+        </w:rPr>
+        <w:t>Otárola</w:t>
+      </w:r>
+      <w:proofErr w:type="spellEnd"/>
+      <w:r>
+        <w:rPr>
+          <w:rFonts w:ascii="Calibri" w:hAnsi="Calibri" w:cs="Calibri"/>
+          <w:szCs w:val="24"/>
+        </w:rPr>
+        <w:t>-Castillo, 2013)</w:t>
+      </w:r>
+      <w:r>
+        <w:rPr>
+          <w:rFonts w:ascii="Calibri" w:hAnsi="Calibri" w:cs="Calibri"/>
+          <w:lang w:val="en-US"/>
+        </w:rPr>
+        <w:t>. The ANOVA has two explanatory factors, individual (representing inter-individual variance), side (or mirroring, representing DA), with their interaction representing FA. Finally, using replicates allows to take into account the landmarking error, and to test for significance of DA and FA.</w:t>
       </w:r>
     </w:p>
     <w:p>
@@ -3033,6 +3996,7 @@
   <w:style w:type="character" w:default="1" w:styleId="DefaultParagraphFont">
     <w:name w:val="Default Paragraph Font"/>
     <w:uiPriority w:val="1"/>
+    <w:semiHidden/>
     <w:unhideWhenUsed/>
   </w:style>
   <w:style w:type="table" w:default="1" w:styleId="TableNormal">

</xml_diff>

<commit_message>
Commit 26: Completed Mat and Met
</commit_message>
<xml_diff>
--- a/MS_version_000.docx
+++ b/MS_version_000.docx
@@ -3198,7 +3198,30 @@
           <w:rFonts w:ascii="Calibri" w:hAnsi="Calibri" w:cs="Calibri"/>
           <w:lang w:val="en-US"/>
         </w:rPr>
-        <w:t>. In addition, individual total asymmetry (TA) was also computed as the distance between a configuration and its reflection</w:t>
+        <w:t>. In addition, individual total asymmetry (</w:t>
+      </w:r>
+      <w:proofErr w:type="spellStart"/>
+      <w:r>
+        <w:rPr>
+          <w:rFonts w:ascii="Calibri" w:hAnsi="Calibri" w:cs="Calibri"/>
+          <w:lang w:val="en-US"/>
+        </w:rPr>
+        <w:t>i</w:t>
+      </w:r>
+      <w:r>
+        <w:rPr>
+          <w:rFonts w:ascii="Calibri" w:hAnsi="Calibri" w:cs="Calibri"/>
+          <w:lang w:val="en-US"/>
+        </w:rPr>
+        <w:t>TA</w:t>
+      </w:r>
+      <w:proofErr w:type="spellEnd"/>
+      <w:r>
+        <w:rPr>
+          <w:rFonts w:ascii="Calibri" w:hAnsi="Calibri" w:cs="Calibri"/>
+          <w:lang w:val="en-US"/>
+        </w:rPr>
+        <w:t>) was also computed as the distance between a configuration and its reflection</w:t>
       </w:r>
       <w:r>
         <w:rPr>
@@ -3319,7 +3342,21 @@
           <w:rFonts w:ascii="Calibri" w:hAnsi="Calibri" w:cs="Calibri"/>
           <w:lang w:val="en-US"/>
         </w:rPr>
-        <w:t xml:space="preserve"> ANOVA has two explanatory factors, individual (representing inter-individual variance), side (or mirroring, representing DA), with their interaction representing FA. Finally, using replicates allows to take into account the landmarking error, and to test for significance of DA and FA.</w:t>
+        <w:t xml:space="preserve"> ANOVA has two explanatory factors, individual (representing inter-individual variance), side (or mirroring, representing DA), with their interaction representing FA. Finally, using replicates allows</w:t>
+      </w:r>
+      <w:r>
+        <w:rPr>
+          <w:rFonts w:ascii="Calibri" w:hAnsi="Calibri" w:cs="Calibri"/>
+          <w:lang w:val="en-US"/>
+        </w:rPr>
+        <w:t xml:space="preserve"> one</w:t>
+      </w:r>
+      <w:r>
+        <w:rPr>
+          <w:rFonts w:ascii="Calibri" w:hAnsi="Calibri" w:cs="Calibri"/>
+          <w:lang w:val="en-US"/>
+        </w:rPr>
+        <w:t xml:space="preserve"> to take into account the landmarking error, and to test for significance of DA and FA.</w:t>
       </w:r>
     </w:p>
     <w:p>
@@ -3332,56 +3369,297 @@
       </w:pPr>
       <w:r>
         <w:rPr>
-          <w:rFonts w:cs="Calibri"/>
           <w:i/>
           <w:iCs/>
           <w:lang w:val="en-US"/>
         </w:rPr>
-        <w:t>Landmarking</w:t>
-      </w:r>
-      <w:r>
-        <w:rPr>
-          <w:rFonts w:cs="Calibri"/>
-          <w:lang w:val="en-US"/>
-        </w:rPr>
-        <w:t xml:space="preserve">. 3D reconstructed heads were imported and rendered in the software </w:t>
-      </w:r>
-      <w:proofErr w:type="spellStart"/>
-      <w:r>
-        <w:rPr>
-          <w:rFonts w:cs="Calibri"/>
-          <w:lang w:val="en-US"/>
-        </w:rPr>
-        <w:t>MorphoDig</w:t>
-      </w:r>
-      <w:proofErr w:type="spellEnd"/>
-      <w:r>
-        <w:rPr>
-          <w:rFonts w:cs="Calibri"/>
-          <w:lang w:val="en-US"/>
-        </w:rPr>
-        <w:t xml:space="preserve"> </w:t>
-      </w:r>
-      <w:r>
-        <w:rPr>
-          <w:rFonts w:ascii="Calibri" w:hAnsi="Calibri" w:cs="Calibri"/>
-        </w:rPr>
-        <w:t>(Lebrun, 2018)</w:t>
-      </w:r>
-      <w:r>
-        <w:rPr>
-          <w:rFonts w:ascii="Calibri" w:hAnsi="Calibri" w:cs="Calibri"/>
-          <w:lang w:val="en-US"/>
-        </w:rPr>
-        <w:t>. In total, 38 homologous landmarks were placed across the head. However, three landmarks had to be excluded because they could not be placed accurately in all individuals, leaving a total of 35 landmarks (Fig. 1). All landmarks were digitized by the same user (SG) and replicated once, to allow discrimination between the various components of inter- and intra-individual shape variation (i.e. asymmetry, see below).</w:t>
+        <w:t>Modularity and integration analyses</w:t>
+      </w:r>
+      <w:r>
+        <w:rPr>
+          <w:lang w:val="en-US"/>
+        </w:rPr>
+        <w:t>. Replicated landmark configurations for each individual were averaged, and the resulting shapes were used in the following analyses.</w:t>
+      </w:r>
+      <w:r>
+        <w:rPr>
+          <w:lang w:val="en-US"/>
+        </w:rPr>
+        <w:t xml:space="preserve"> In this study, we test strictly only variational modularity (i.e. whether the grasshopper head shows stronger covariation within than between regions) </w:t>
+      </w:r>
+      <w:bookmarkStart w:id="32" w:name="ZOTERO_BREF_MVD4WOE2Rp1e"/>
+      <w:r>
+        <w:rPr>
+          <w:rFonts w:ascii="Calibri" w:hAnsi="Calibri" w:cs="Calibri"/>
+        </w:rPr>
+        <w:t>(</w:t>
+      </w:r>
+      <w:proofErr w:type="spellStart"/>
+      <w:r>
+        <w:rPr>
+          <w:rFonts w:ascii="Calibri" w:hAnsi="Calibri" w:cs="Calibri"/>
+        </w:rPr>
+        <w:t>Zelditch</w:t>
+      </w:r>
+      <w:proofErr w:type="spellEnd"/>
+      <w:r>
+        <w:rPr>
+          <w:rFonts w:ascii="Calibri" w:hAnsi="Calibri" w:cs="Calibri"/>
+        </w:rPr>
+        <w:t xml:space="preserve"> &amp; Goswami, 2021)</w:t>
+      </w:r>
+      <w:bookmarkEnd w:id="32"/>
+      <w:r>
+        <w:rPr>
+          <w:lang w:val="en-US"/>
+        </w:rPr>
+        <w:t>.</w:t>
+      </w:r>
+      <w:r>
+        <w:rPr>
+          <w:lang w:val="en-US"/>
+        </w:rPr>
+        <w:t xml:space="preserve"> We did not used exploratory but confirmatory approaches to test for modularity. This entails defining </w:t>
+      </w:r>
+      <w:r>
+        <w:rPr>
+          <w:i/>
+          <w:iCs/>
+          <w:lang w:val="en-US"/>
+        </w:rPr>
+        <w:t>a priori</w:t>
+      </w:r>
+      <w:r>
+        <w:rPr>
+          <w:lang w:val="en-US"/>
+        </w:rPr>
+        <w:t xml:space="preserve"> different modular partitions to be tested against the null hypothesis of no modularity, and tested against each other. The landmarks were therefore sorted into six different partitions (Fig. 2): (</w:t>
+      </w:r>
+      <w:proofErr w:type="spellStart"/>
+      <w:r>
+        <w:rPr>
+          <w:lang w:val="en-US"/>
+        </w:rPr>
+        <w:t>i</w:t>
+      </w:r>
+      <w:proofErr w:type="spellEnd"/>
+      <w:r>
+        <w:rPr>
+          <w:lang w:val="en-US"/>
+        </w:rPr>
+        <w:t>) a 2 modules “Head-Mandibles” partition, in which all landmarks placed on both left and right mandibles were gathered into one module, while all other landmarks, placed on the head capsule and sensory structures</w:t>
+      </w:r>
+      <w:r>
+        <w:rPr>
+          <w:lang w:val="en-US"/>
+        </w:rPr>
+        <w:t>, formed the second module. (ii) a 3 modules “Head-Mandible-Sensory” partition, in which mandible landmarks form one module, landmarks from sensory structures (eyes, antennae, ocelli</w:t>
+      </w:r>
+      <w:r>
+        <w:rPr>
+          <w:lang w:val="en-US"/>
+        </w:rPr>
+        <w:t>), which are in the dorsal half of the head form the second module, and landmarks from the ventral half of the head capsule and frons/clypeus form the third module. (iii) a 3 modules “Head-Mandibles asymmetric” partition in which landmarks from each mandible (left and right) form two separate modules, while the rest (entire head) constitute the third module. (iv) a 4 modules “Head-Mandible asymmetric-Sensory” partition, in which left and right mandible constitute separate modules, and head landmarks are split between the dorsal (i.e. sensory) and ventral regions. (v) a 2 modules “Ventral</w:t>
+      </w:r>
+      <w:r>
+        <w:rPr>
+          <w:lang w:val="en-US"/>
+        </w:rPr>
+        <w:t>-D</w:t>
+      </w:r>
+      <w:r>
+        <w:rPr>
+          <w:lang w:val="en-US"/>
+        </w:rPr>
+        <w:t>orsal” partition</w:t>
+      </w:r>
+      <w:r>
+        <w:rPr>
+          <w:lang w:val="en-US"/>
+        </w:rPr>
+        <w:t>,</w:t>
+      </w:r>
+      <w:r>
+        <w:rPr>
+          <w:lang w:val="en-US"/>
+        </w:rPr>
+        <w:t xml:space="preserve"> in which landmarks from both mandibles and the ventral part of the head form a single module, while the dorsal head landmarks</w:t>
+      </w:r>
+      <w:r>
+        <w:rPr>
+          <w:lang w:val="en-US"/>
+        </w:rPr>
+        <w:t xml:space="preserve"> constitute the second module. (vi) a 2 modules “Half-Half” partition, in which the left half and right half of the head constitute separate modules, with midline landmarks excluded from the analysis</w:t>
+      </w:r>
+      <w:r>
+        <w:rPr>
+          <w:lang w:val="en-US"/>
+        </w:rPr>
+        <w:t>.</w:t>
+      </w:r>
+      <w:r>
+        <w:rPr>
+          <w:lang w:val="en-US"/>
+        </w:rPr>
+        <w:t xml:space="preserve"> These different partitions were tested against the null hypothesis of no modularity, and ranked against each other using two of the most widely used current approaches: </w:t>
+      </w:r>
+      <w:proofErr w:type="spellStart"/>
+      <w:r>
+        <w:rPr>
+          <w:lang w:val="en-US"/>
+        </w:rPr>
+        <w:t>EMMLi</w:t>
+      </w:r>
+      <w:proofErr w:type="spellEnd"/>
+      <w:r>
+        <w:rPr>
+          <w:lang w:val="en-US"/>
+        </w:rPr>
+        <w:t xml:space="preserve"> (</w:t>
+      </w:r>
+      <w:r>
+        <w:rPr>
+          <w:lang w:val="en-US"/>
+        </w:rPr>
+        <w:t>Evaluating modularity with maximum likelihood</w:t>
+      </w:r>
+      <w:r>
+        <w:rPr>
+          <w:lang w:val="en-US"/>
+        </w:rPr>
+        <w:t xml:space="preserve">), implemented in the </w:t>
+      </w:r>
+      <w:proofErr w:type="spellStart"/>
+      <w:r>
+        <w:rPr>
+          <w:lang w:val="en-US"/>
+        </w:rPr>
+        <w:t>EMMLi</w:t>
+      </w:r>
+      <w:proofErr w:type="spellEnd"/>
+      <w:r>
+        <w:rPr>
+          <w:lang w:val="en-US"/>
+        </w:rPr>
+        <w:t xml:space="preserve"> R package </w:t>
+      </w:r>
+      <w:bookmarkStart w:id="33" w:name="ZOTERO_BREF_btRxkT37Pt17"/>
+      <w:r>
+        <w:rPr>
+          <w:rFonts w:ascii="Calibri" w:hAnsi="Calibri" w:cs="Calibri"/>
+        </w:rPr>
+        <w:t xml:space="preserve">(Goswami &amp; </w:t>
+      </w:r>
+      <w:proofErr w:type="spellStart"/>
+      <w:r>
+        <w:rPr>
+          <w:rFonts w:ascii="Calibri" w:hAnsi="Calibri" w:cs="Calibri"/>
+        </w:rPr>
+        <w:t>Finarelli</w:t>
+      </w:r>
+      <w:proofErr w:type="spellEnd"/>
+      <w:r>
+        <w:rPr>
+          <w:rFonts w:ascii="Calibri" w:hAnsi="Calibri" w:cs="Calibri"/>
+        </w:rPr>
+        <w:t>, 2016)</w:t>
+      </w:r>
+      <w:bookmarkEnd w:id="33"/>
+      <w:r>
+        <w:rPr>
+          <w:rFonts w:ascii="Calibri" w:hAnsi="Calibri" w:cs="Calibri"/>
+          <w:lang w:val="en-US"/>
+        </w:rPr>
+        <w:t xml:space="preserve">, and CR (Covariance ratio), implemented in the </w:t>
+      </w:r>
+      <w:proofErr w:type="spellStart"/>
+      <w:r>
+        <w:rPr>
+          <w:rFonts w:ascii="Calibri" w:hAnsi="Calibri" w:cs="Calibri"/>
+          <w:lang w:val="en-US"/>
+        </w:rPr>
+        <w:t>geomorph</w:t>
+      </w:r>
+      <w:proofErr w:type="spellEnd"/>
+      <w:r>
+        <w:rPr>
+          <w:rFonts w:ascii="Calibri" w:hAnsi="Calibri" w:cs="Calibri"/>
+          <w:lang w:val="en-US"/>
+        </w:rPr>
+        <w:t xml:space="preserve"> R package </w:t>
+      </w:r>
+      <w:bookmarkStart w:id="34" w:name="ZOTERO_BREF_PJ1CbOcjQXTW"/>
+      <w:r>
+        <w:rPr>
+          <w:rFonts w:ascii="Calibri" w:hAnsi="Calibri" w:cs="Calibri"/>
+        </w:rPr>
+        <w:t>(Adams, 2016; Adams &amp; Collyer, 2016)</w:t>
+      </w:r>
+      <w:bookmarkEnd w:id="34"/>
+      <w:r>
+        <w:rPr>
+          <w:rFonts w:ascii="Calibri" w:hAnsi="Calibri" w:cs="Calibri"/>
+          <w:lang w:val="en-US"/>
+        </w:rPr>
+        <w:t xml:space="preserve">. </w:t>
+      </w:r>
+      <w:r>
+        <w:rPr>
+          <w:rFonts w:ascii="Calibri" w:hAnsi="Calibri" w:cs="Calibri"/>
+          <w:lang w:val="en-US"/>
+        </w:rPr>
+        <w:lastRenderedPageBreak/>
+        <w:t xml:space="preserve">Integration between modules was also tested pairwise for each partition using </w:t>
+      </w:r>
+      <w:r>
+        <w:rPr>
+          <w:rFonts w:ascii="Calibri" w:hAnsi="Calibri" w:cs="Calibri"/>
+          <w:lang w:val="en-US"/>
+        </w:rPr>
+        <w:t>two</w:t>
+      </w:r>
+      <w:r>
+        <w:rPr>
+          <w:rFonts w:ascii="Calibri" w:hAnsi="Calibri" w:cs="Calibri"/>
+          <w:lang w:val="en-US"/>
+        </w:rPr>
+        <w:t>-</w:t>
+      </w:r>
+      <w:r>
+        <w:rPr>
+          <w:rFonts w:ascii="Calibri" w:hAnsi="Calibri" w:cs="Calibri"/>
+          <w:lang w:val="en-US"/>
+        </w:rPr>
+        <w:t xml:space="preserve">block </w:t>
+      </w:r>
+      <w:r>
+        <w:rPr>
+          <w:rFonts w:ascii="Calibri" w:hAnsi="Calibri" w:cs="Calibri"/>
+          <w:lang w:val="en-US"/>
+        </w:rPr>
+        <w:t xml:space="preserve">partial list squares (PLS), as implemented in </w:t>
+      </w:r>
+      <w:proofErr w:type="spellStart"/>
+      <w:r>
+        <w:rPr>
+          <w:rFonts w:ascii="Calibri" w:hAnsi="Calibri" w:cs="Calibri"/>
+          <w:lang w:val="en-US"/>
+        </w:rPr>
+        <w:t>geomorph</w:t>
+      </w:r>
+      <w:proofErr w:type="spellEnd"/>
+      <w:r>
+        <w:rPr>
+          <w:rFonts w:ascii="Calibri" w:hAnsi="Calibri" w:cs="Calibri"/>
+          <w:lang w:val="en-US"/>
+        </w:rPr>
+        <w:t>.</w:t>
       </w:r>
     </w:p>
     <w:p>
       <w:pPr>
         <w:jc w:val="both"/>
         <w:rPr>
-          <w:rFonts w:ascii="Calibri" w:hAnsi="Calibri" w:cs="Calibri"/>
-          <w:szCs w:val="24"/>
           <w:lang w:val="en-US"/>
         </w:rPr>
       </w:pPr>
@@ -3392,40 +3670,62 @@
           <w:iCs/>
           <w:lang w:val="en-US"/>
         </w:rPr>
-        <w:t>Shape variation decomposition and analysis of asymmetry</w:t>
-      </w:r>
-      <w:r>
-        <w:rPr>
-          <w:rFonts w:ascii="Calibri" w:hAnsi="Calibri" w:cs="Calibri"/>
-          <w:lang w:val="en-US"/>
-        </w:rPr>
-        <w:t xml:space="preserve">. Entire landmark configurations were used, meaning we considered here the object symmetry of the head and mandibles as a whole. Individual shapes and their replicates were aligned by partial Generalized Procrustes Analysis, using functions from </w:t>
-      </w:r>
-      <w:r>
-        <w:rPr>
-          <w:rFonts w:ascii="Calibri" w:hAnsi="Calibri" w:cs="Calibri"/>
-        </w:rPr>
-        <w:t>(Claude, 2008)</w:t>
-      </w:r>
-      <w:r>
-        <w:rPr>
-          <w:rFonts w:ascii="Calibri" w:hAnsi="Calibri" w:cs="Calibri"/>
-          <w:lang w:val="en-US"/>
-        </w:rPr>
-        <w:t xml:space="preserve">. Two different approaches were used in the decomposition of asymmetric variation. First, we implemented the approach from </w:t>
-      </w:r>
-      <w:r>
-        <w:rPr>
-          <w:rFonts w:ascii="Calibri" w:hAnsi="Calibri" w:cs="Calibri"/>
-        </w:rPr>
-        <w:t>(Neubauer et al., 2020)</w:t>
-      </w:r>
-      <w:r>
-        <w:rPr>
-          <w:rFonts w:ascii="Calibri" w:hAnsi="Calibri" w:cs="Calibri"/>
-          <w:lang w:val="en-US"/>
-        </w:rPr>
-        <w:t>, with custom code, to obtain estimates of fluctuating asymmetry (FA) and directional asymmetry (DA) at the individual level. This relies on the use of non-centered PCA on the matrix of differences between the configuration of a given individual and its reflection across the sagittal plane. In the resulting PCA, the center (coordinates [0, 0]) has a biological meaning, since it represents perfect symmetry (i.e. no difference between a configuration and its reflection). If the population average coordinate along one of the PC axes is significantly different from 0, it can be concluded that this axis represents DA variation. Individual positions (averaged across replicates) along this axis can therefore be used as a proxy for “individual directional asymmetry” (</w:t>
+        <w:t>Variability and correlations between bite force and asymmetry.</w:t>
+      </w:r>
+      <w:r>
+        <w:rPr>
+          <w:rFonts w:ascii="Calibri" w:hAnsi="Calibri" w:cs="Calibri"/>
+          <w:lang w:val="en-US"/>
+        </w:rPr>
+        <w:t xml:space="preserve"> To test whether the degree of asymmetry in the head and mandibles was functionally constrained, we assessed the correlation between individual </w:t>
+      </w:r>
+      <w:r>
+        <w:rPr>
+          <w:rFonts w:ascii="Calibri" w:hAnsi="Calibri" w:cs="Calibri"/>
+          <w:i/>
+          <w:iCs/>
+          <w:lang w:val="en-US"/>
+        </w:rPr>
+        <w:t>in vivo</w:t>
+      </w:r>
+      <w:r>
+        <w:rPr>
+          <w:rFonts w:ascii="Calibri" w:hAnsi="Calibri" w:cs="Calibri"/>
+          <w:lang w:val="en-US"/>
+        </w:rPr>
+        <w:t xml:space="preserve"> maximum voluntary bite force (BF), and the various indices of individual asymmetry (</w:t>
+      </w:r>
+      <w:proofErr w:type="spellStart"/>
+      <w:r>
+        <w:rPr>
+          <w:rFonts w:ascii="Calibri" w:hAnsi="Calibri" w:cs="Calibri"/>
+          <w:lang w:val="en-US"/>
+        </w:rPr>
+        <w:t>iTA</w:t>
+      </w:r>
+      <w:proofErr w:type="spellEnd"/>
+      <w:r>
+        <w:rPr>
+          <w:rFonts w:ascii="Calibri" w:hAnsi="Calibri" w:cs="Calibri"/>
+          <w:lang w:val="en-US"/>
+        </w:rPr>
+        <w:t xml:space="preserve">, </w:t>
+      </w:r>
+      <w:proofErr w:type="spellStart"/>
+      <w:r>
+        <w:rPr>
+          <w:rFonts w:ascii="Calibri" w:hAnsi="Calibri" w:cs="Calibri"/>
+          <w:lang w:val="en-US"/>
+        </w:rPr>
+        <w:t>iFA</w:t>
+      </w:r>
+      <w:proofErr w:type="spellEnd"/>
+      <w:r>
+        <w:rPr>
+          <w:rFonts w:ascii="Calibri" w:hAnsi="Calibri" w:cs="Calibri"/>
+          <w:lang w:val="en-US"/>
+        </w:rPr>
+        <w:t xml:space="preserve">, </w:t>
       </w:r>
       <w:proofErr w:type="spellStart"/>
       <w:r>
@@ -3441,23 +3741,95 @@
           <w:rFonts w:ascii="Calibri" w:hAnsi="Calibri" w:cs="Calibri"/>
           <w:lang w:val="en-US"/>
         </w:rPr>
-        <w:t xml:space="preserve">) in shape differences represented by this axis. When the population average along an axis is not different from 0 (and the distribution is not bimodal, which would suggest </w:t>
-      </w:r>
-      <w:proofErr w:type="spellStart"/>
-      <w:r>
-        <w:rPr>
-          <w:rFonts w:ascii="Calibri" w:hAnsi="Calibri" w:cs="Calibri"/>
-          <w:lang w:val="en-US"/>
-        </w:rPr>
-        <w:t>antisymmetry</w:t>
-      </w:r>
-      <w:proofErr w:type="spellEnd"/>
-      <w:r>
-        <w:rPr>
-          <w:rFonts w:ascii="Calibri" w:hAnsi="Calibri" w:cs="Calibri"/>
-          <w:lang w:val="en-US"/>
-        </w:rPr>
-        <w:t>), the individual positions can serve as a proxy for “individual fluctuating asymmetry” (</w:t>
+        <w:t>). O</w:t>
+      </w:r>
+      <w:r>
+        <w:rPr>
+          <w:rFonts w:ascii="Calibri" w:hAnsi="Calibri" w:cs="Calibri"/>
+          <w:lang w:val="en-US"/>
+        </w:rPr>
+        <w:t>ne</w:t>
+      </w:r>
+      <w:r>
+        <w:rPr>
+          <w:rFonts w:ascii="Calibri" w:hAnsi="Calibri" w:cs="Calibri"/>
+          <w:lang w:val="en-US"/>
+        </w:rPr>
+        <w:t xml:space="preserve"> hypothes</w:t>
+      </w:r>
+      <w:r>
+        <w:rPr>
+          <w:rFonts w:ascii="Calibri" w:hAnsi="Calibri" w:cs="Calibri"/>
+          <w:lang w:val="en-US"/>
+        </w:rPr>
+        <w:t>i</w:t>
+      </w:r>
+      <w:r>
+        <w:rPr>
+          <w:rFonts w:ascii="Calibri" w:hAnsi="Calibri" w:cs="Calibri"/>
+          <w:lang w:val="en-US"/>
+        </w:rPr>
+        <w:t xml:space="preserve">s </w:t>
+      </w:r>
+      <w:r>
+        <w:rPr>
+          <w:rFonts w:ascii="Calibri" w:hAnsi="Calibri" w:cs="Calibri"/>
+          <w:lang w:val="en-US"/>
+        </w:rPr>
+        <w:t>was</w:t>
+      </w:r>
+      <w:r>
+        <w:rPr>
+          <w:rFonts w:ascii="Calibri" w:hAnsi="Calibri" w:cs="Calibri"/>
+          <w:lang w:val="en-US"/>
+        </w:rPr>
+        <w:t xml:space="preserve"> that a functional “key and lock” principle for good occlusion between mandibles would lead to an optimum asymmetry value maximizing bite forces, and therefore to a quadratic relationship between BF and </w:t>
+      </w:r>
+      <w:proofErr w:type="spellStart"/>
+      <w:r>
+        <w:rPr>
+          <w:rFonts w:ascii="Calibri" w:hAnsi="Calibri" w:cs="Calibri"/>
+          <w:lang w:val="en-US"/>
+        </w:rPr>
+        <w:t>iTA</w:t>
+      </w:r>
+      <w:proofErr w:type="spellEnd"/>
+      <w:r>
+        <w:rPr>
+          <w:rFonts w:ascii="Calibri" w:hAnsi="Calibri" w:cs="Calibri"/>
+          <w:lang w:val="en-US"/>
+        </w:rPr>
+        <w:t xml:space="preserve"> or </w:t>
+      </w:r>
+      <w:proofErr w:type="spellStart"/>
+      <w:r>
+        <w:rPr>
+          <w:rFonts w:ascii="Calibri" w:hAnsi="Calibri" w:cs="Calibri"/>
+          <w:lang w:val="en-US"/>
+        </w:rPr>
+        <w:t>iDA</w:t>
+      </w:r>
+      <w:proofErr w:type="spellEnd"/>
+      <w:r>
+        <w:rPr>
+          <w:rFonts w:ascii="Calibri" w:hAnsi="Calibri" w:cs="Calibri"/>
+          <w:lang w:val="en-US"/>
+        </w:rPr>
+        <w:t xml:space="preserve">. On the other </w:t>
+      </w:r>
+      <w:r>
+        <w:rPr>
+          <w:rFonts w:ascii="Calibri" w:hAnsi="Calibri" w:cs="Calibri"/>
+          <w:lang w:val="en-US"/>
+        </w:rPr>
+        <w:t>hand,</w:t>
+      </w:r>
+      <w:r>
+        <w:rPr>
+          <w:rFonts w:ascii="Calibri" w:hAnsi="Calibri" w:cs="Calibri"/>
+          <w:lang w:val="en-US"/>
+        </w:rPr>
+        <w:t xml:space="preserve"> FA is generally considered to relate to worse fitness, therefore possibly to a negative relationship between </w:t>
       </w:r>
       <w:proofErr w:type="spellStart"/>
       <w:r>
@@ -3473,115 +3845,79 @@
           <w:rFonts w:ascii="Calibri" w:hAnsi="Calibri" w:cs="Calibri"/>
           <w:lang w:val="en-US"/>
         </w:rPr>
-        <w:t xml:space="preserve">). In addition, individual total asymmetry (TA) was also computed as the distance between a configuration and its reflection, averaged across replicates for the same individual. The second decomposition approach estimates DA and FA (as well as inter-individual variation) as </w:t>
-      </w:r>
-      <w:r>
-        <w:rPr>
-          <w:rFonts w:ascii="Calibri" w:hAnsi="Calibri" w:cs="Calibri"/>
-          <w:lang w:val="en-US"/>
-        </w:rPr>
-        <w:lastRenderedPageBreak/>
-        <w:t xml:space="preserve">population-level values, and relies on ANOVA </w:t>
-      </w:r>
-      <w:r>
-        <w:rPr>
-          <w:rFonts w:ascii="Calibri" w:hAnsi="Calibri" w:cs="Calibri"/>
-        </w:rPr>
-        <w:t>(Palmer, 1994)</w:t>
-      </w:r>
-      <w:r>
-        <w:rPr>
-          <w:rFonts w:ascii="Calibri" w:hAnsi="Calibri" w:cs="Calibri"/>
-          <w:lang w:val="en-US"/>
-        </w:rPr>
-        <w:t xml:space="preserve">, as implemented in the </w:t>
-      </w:r>
-      <w:proofErr w:type="spellStart"/>
-      <w:r>
-        <w:rPr>
-          <w:rFonts w:ascii="Calibri" w:hAnsi="Calibri" w:cs="Calibri"/>
-          <w:lang w:val="en-US"/>
-        </w:rPr>
-        <w:t>geomorph</w:t>
-      </w:r>
-      <w:proofErr w:type="spellEnd"/>
-      <w:r>
-        <w:rPr>
-          <w:rFonts w:ascii="Calibri" w:hAnsi="Calibri" w:cs="Calibri"/>
-          <w:lang w:val="en-US"/>
-        </w:rPr>
-        <w:t xml:space="preserve"> R package (function </w:t>
-      </w:r>
-      <w:proofErr w:type="spellStart"/>
-      <w:r>
-        <w:rPr>
-          <w:rFonts w:ascii="Calibri" w:hAnsi="Calibri" w:cs="Calibri"/>
-          <w:lang w:val="en-US"/>
-        </w:rPr>
-        <w:t>bilat.symmetry</w:t>
-      </w:r>
-      <w:proofErr w:type="spellEnd"/>
-      <w:r>
-        <w:rPr>
-          <w:rFonts w:ascii="Calibri" w:hAnsi="Calibri" w:cs="Calibri"/>
-          <w:lang w:val="en-US"/>
-        </w:rPr>
-        <w:t xml:space="preserve">) </w:t>
-      </w:r>
-      <w:r>
-        <w:rPr>
-          <w:rFonts w:ascii="Calibri" w:hAnsi="Calibri" w:cs="Calibri"/>
-          <w:szCs w:val="24"/>
-        </w:rPr>
-        <w:t xml:space="preserve">(Adams &amp; </w:t>
-      </w:r>
-      <w:proofErr w:type="spellStart"/>
-      <w:r>
-        <w:rPr>
-          <w:rFonts w:ascii="Calibri" w:hAnsi="Calibri" w:cs="Calibri"/>
-          <w:szCs w:val="24"/>
-        </w:rPr>
-        <w:t>Otárola</w:t>
-      </w:r>
-      <w:proofErr w:type="spellEnd"/>
-      <w:r>
-        <w:rPr>
-          <w:rFonts w:ascii="Calibri" w:hAnsi="Calibri" w:cs="Calibri"/>
-          <w:szCs w:val="24"/>
-        </w:rPr>
-        <w:t>-Castillo, 2013)</w:t>
-      </w:r>
-      <w:r>
-        <w:rPr>
-          <w:rFonts w:ascii="Calibri" w:hAnsi="Calibri" w:cs="Calibri"/>
-          <w:lang w:val="en-US"/>
-        </w:rPr>
-        <w:t>. The ANOVA has two explanatory factors, individual (representing inter-individual variance), side (or mirroring, representing DA), with their interaction representing FA. Finally, using replicates allows to take into account the landmarking error, and to test for significance of DA and FA.</w:t>
-      </w:r>
-    </w:p>
-    <w:p>
-      <w:pPr>
-        <w:jc w:val="both"/>
-        <w:rPr>
-          <w:lang w:val="en-US"/>
-        </w:rPr>
-      </w:pPr>
-    </w:p>
-    <w:p>
-      <w:pPr>
-        <w:jc w:val="both"/>
-        <w:rPr>
-          <w:lang w:val="en-US"/>
-        </w:rPr>
-      </w:pPr>
-    </w:p>
-    <w:p>
-      <w:pPr>
-        <w:jc w:val="both"/>
-        <w:rPr>
-          <w:lang w:val="en-US"/>
-        </w:rPr>
-      </w:pPr>
+        <w:t xml:space="preserve"> and BF.</w:t>
+      </w:r>
+      <w:r>
+        <w:rPr>
+          <w:rFonts w:ascii="Calibri" w:hAnsi="Calibri" w:cs="Calibri"/>
+          <w:lang w:val="en-US"/>
+        </w:rPr>
+        <w:t xml:space="preserve"> Finally, to test whether these traits may be under selection, we computed their respective coefficients of phenotypic variation (</w:t>
+      </w:r>
+      <w:proofErr w:type="spellStart"/>
+      <w:r>
+        <w:rPr>
+          <w:rFonts w:ascii="Calibri" w:hAnsi="Calibri" w:cs="Calibri"/>
+          <w:lang w:val="en-US"/>
+        </w:rPr>
+        <w:t>CV</w:t>
+      </w:r>
+      <w:r>
+        <w:rPr>
+          <w:rFonts w:ascii="Calibri" w:hAnsi="Calibri" w:cs="Calibri"/>
+          <w:vertAlign w:val="subscript"/>
+          <w:lang w:val="en-US"/>
+        </w:rPr>
+        <w:t>p</w:t>
+      </w:r>
+      <w:proofErr w:type="spellEnd"/>
+      <w:r>
+        <w:rPr>
+          <w:rFonts w:ascii="Calibri" w:hAnsi="Calibri" w:cs="Calibri"/>
+          <w:lang w:val="en-US"/>
+        </w:rPr>
+        <w:t>)</w:t>
+      </w:r>
+      <w:r>
+        <w:rPr>
+          <w:rFonts w:ascii="Calibri" w:hAnsi="Calibri" w:cs="Calibri"/>
+          <w:lang w:val="en-US"/>
+        </w:rPr>
+        <w:t xml:space="preserve">, which can be viewed as a measure of adaptive accuracy </w:t>
+      </w:r>
+      <w:bookmarkStart w:id="35" w:name="ZOTERO_BREF_68QdmUc7oQYV"/>
+      <w:r>
+        <w:rPr>
+          <w:rFonts w:ascii="Calibri" w:hAnsi="Calibri" w:cs="Calibri"/>
+          <w:szCs w:val="24"/>
+        </w:rPr>
+        <w:t xml:space="preserve">(Hansen et al., 2006; </w:t>
+      </w:r>
+      <w:proofErr w:type="spellStart"/>
+      <w:r>
+        <w:rPr>
+          <w:rFonts w:ascii="Calibri" w:hAnsi="Calibri" w:cs="Calibri"/>
+          <w:szCs w:val="24"/>
+        </w:rPr>
+        <w:t>Pélabon</w:t>
+      </w:r>
+      <w:proofErr w:type="spellEnd"/>
+      <w:r>
+        <w:rPr>
+          <w:rFonts w:ascii="Calibri" w:hAnsi="Calibri" w:cs="Calibri"/>
+          <w:szCs w:val="24"/>
+        </w:rPr>
+        <w:t xml:space="preserve"> &amp; Hansen, 2008)</w:t>
+      </w:r>
+      <w:bookmarkEnd w:id="35"/>
+      <w:r>
+        <w:rPr>
+          <w:rFonts w:ascii="Calibri" w:hAnsi="Calibri" w:cs="Calibri"/>
+          <w:szCs w:val="24"/>
+          <w:lang w:val="en-US"/>
+        </w:rPr>
+        <w:t>.</w:t>
+      </w:r>
     </w:p>
     <w:sectPr>
       <w:pgSz w:w="11906" w:h="16838"/>
@@ -3996,7 +4332,6 @@
   <w:style w:type="character" w:default="1" w:styleId="DefaultParagraphFont">
     <w:name w:val="Default Paragraph Font"/>
     <w:uiPriority w:val="1"/>
-    <w:semiHidden/>
     <w:unhideWhenUsed/>
   </w:style>
   <w:style w:type="table" w:default="1" w:styleId="TableNormal">

</xml_diff>

<commit_message>
Commit 30: Added the Half half partition to the modul comparisons after ocal superimposition. Created Zcr barplot figure. Added to the results section
</commit_message>
<xml_diff>
--- a/MS_version_000.docx
+++ b/MS_version_000.docx
@@ -1298,14 +1298,7 @@
           <w:rFonts w:cs="Calibri"/>
           <w:lang w:val="en-US"/>
         </w:rPr>
-        <w:t xml:space="preserve">. </w:t>
-      </w:r>
-      <w:r>
-        <w:rPr>
-          <w:rFonts w:cs="Calibri"/>
-          <w:lang w:val="en-US"/>
-        </w:rPr>
-        <w:t xml:space="preserve">Because EMMLi has been shown to have high false positive rates and to strongly favor models with more parameters </w:t>
+        <w:t xml:space="preserve">. Because EMMLi has been shown to have high false positive rates and to strongly favor models with more parameters </w:t>
       </w:r>
       <w:bookmarkStart w:id="35" w:name="ZOTERO_BREF_f86YAPWxOAd9"/>
       <w:r>
@@ -1321,14 +1314,7 @@
           <w:rFonts w:cs="Calibri"/>
           <w:lang w:val="en-US"/>
         </w:rPr>
-        <w:t xml:space="preserve">, we only show these results in details in the Supplementary Material. </w:t>
-      </w:r>
-      <w:r>
-        <w:rPr>
-          <w:rFonts w:cs="Calibri"/>
-          <w:lang w:val="en-US"/>
-        </w:rPr>
-        <w:t xml:space="preserve">Integration between modules was also tested pairwise for each partition using two-block partial list squares (PLS), as implemented in geomorph. Because discussions are ongoing about the impact of Procrustes superimposition on results of modularity analyses </w:t>
+        <w:t xml:space="preserve">, we only show these results in details in the Supplementary Material. Integration between modules was also tested pairwise for each partition using two-block partial list squares (PLS), as implemented in geomorph. Because discussions are ongoing about the impact of Procrustes superimposition on results of modularity analyses </w:t>
       </w:r>
       <w:bookmarkStart w:id="36" w:name="ZOTERO_BREF_0rC7cAJcRDA6"/>
       <w:r>
@@ -1341,15 +1327,7 @@
       <w:bookmarkEnd w:id="36"/>
       <w:r>
         <w:rPr/>
-        <w:t>, we ran our modularity tests and comparisons a second time, while applying a second "local" superimposition module by module. In other terms, the globally superimposed coordinates array was split into "module by module" arrays, which were individually superimposed again. These "</w:t>
-      </w:r>
-      <w:r>
-        <w:rPr/>
-        <w:t>module by module</w:t>
-      </w:r>
-      <w:r>
-        <w:rPr/>
-        <w:t>" coordinate arrays were then concatenated back together in an array of the same dimensions as the original one, and with landmarks in the same order, before running modularity tests and comparisons once more. Although this process entirely removes the biological spatial relationship between modules, it does not preclude analyses of covariances. We then compare results from both approaches (i.e. global superimposition and module by module superimposition).</w:t>
+        <w:t>, we ran our modularity tests and comparisons a second time, while applying a second "local" superimposition module by module. In other terms, the globally superimposed coordinates array was split into "module by module" arrays, which were individually superimposed again. These "module by module" coordinate arrays were then concatenated back together in an array of the same dimensions as the original one, and with landmarks in the same order, before running modularity tests and comparisons once more. Although this process entirely removes the biological spatial relationship between modules, it does not preclude analyses of covariances. We then compare results from both approaches (i.e. global superimposition and module by module superimposition).</w:t>
       </w:r>
     </w:p>
     <w:p>
@@ -1495,159 +1473,7 @@
           <w:szCs w:val="24"/>
           <w:lang w:val="en-US"/>
         </w:rPr>
-        <w:t>. As expected, head shape a</w:t>
-      </w:r>
-      <w:r>
-        <w:rPr>
-          <w:rFonts w:cs="Calibri"/>
-          <w:szCs w:val="24"/>
-          <w:lang w:val="en-US"/>
-        </w:rPr>
-        <w:t>t the population level</w:t>
-      </w:r>
-      <w:r>
-        <w:rPr>
-          <w:rFonts w:cs="Calibri"/>
-          <w:szCs w:val="24"/>
-          <w:lang w:val="en-US"/>
-        </w:rPr>
-        <w:t xml:space="preserve"> </w:t>
-      </w:r>
-      <w:r>
-        <w:rPr>
-          <w:rFonts w:cs="Calibri"/>
-          <w:szCs w:val="24"/>
-          <w:lang w:val="en-US"/>
-        </w:rPr>
-        <w:t>was strongly directionally asymmetric</w:t>
-      </w:r>
-      <w:r>
-        <w:rPr>
-          <w:rFonts w:cs="Calibri"/>
-          <w:szCs w:val="24"/>
-          <w:lang w:val="en-US"/>
-        </w:rPr>
-        <w:t xml:space="preserve"> (Table 1</w:t>
-      </w:r>
-      <w:r>
-        <w:rPr>
-          <w:rFonts w:cs="Calibri"/>
-          <w:szCs w:val="24"/>
-          <w:lang w:val="en-US"/>
-        </w:rPr>
-        <w:t>, Fig. 3</w:t>
-      </w:r>
-      <w:r>
-        <w:rPr>
-          <w:rFonts w:cs="Calibri"/>
-          <w:szCs w:val="24"/>
-          <w:lang w:val="en-US"/>
-        </w:rPr>
-        <w:t>)</w:t>
-      </w:r>
-      <w:r>
-        <w:rPr>
-          <w:rFonts w:cs="Calibri"/>
-          <w:szCs w:val="24"/>
-          <w:lang w:val="en-US"/>
-        </w:rPr>
-        <w:t xml:space="preserve">. This directional asymmetry (DA) is however located mostly on the mandibles, with the incisivi </w:t>
-      </w:r>
-      <w:r>
-        <w:rPr>
-          <w:rFonts w:cs="Calibri"/>
-          <w:szCs w:val="24"/>
-          <w:lang w:val="en-US"/>
-        </w:rPr>
-        <w:t xml:space="preserve">(landmarks 18 to 23) </w:t>
-      </w:r>
-      <w:r>
-        <w:rPr>
-          <w:rFonts w:cs="Calibri"/>
-          <w:szCs w:val="24"/>
-          <w:lang w:val="en-US"/>
-        </w:rPr>
-        <w:t>being the most conspicuously asymmetric structures</w:t>
-      </w:r>
-      <w:r>
-        <w:rPr>
-          <w:rFonts w:cs="Calibri"/>
-          <w:szCs w:val="24"/>
-          <w:lang w:val="en-US"/>
-        </w:rPr>
-        <w:t>, as well as the insertion area of the mandible closer muscle</w:t>
-      </w:r>
-      <w:r>
-        <w:rPr>
-          <w:rFonts w:cs="Calibri"/>
-          <w:szCs w:val="24"/>
-          <w:lang w:val="en-US"/>
-        </w:rPr>
-        <w:t xml:space="preserve"> (</w:t>
-      </w:r>
-      <w:r>
-        <w:rPr>
-          <w:rFonts w:cs="Calibri"/>
-          <w:szCs w:val="24"/>
-          <w:lang w:val="en-US"/>
-        </w:rPr>
-        <w:t xml:space="preserve">landmarks 28-29, 32-33; </w:t>
-      </w:r>
-      <w:r>
-        <w:rPr>
-          <w:rFonts w:cs="Calibri"/>
-          <w:szCs w:val="24"/>
-          <w:lang w:val="en-US"/>
-        </w:rPr>
-        <w:t>Fig. 3)</w:t>
-      </w:r>
-      <w:r>
-        <w:rPr>
-          <w:rFonts w:cs="Calibri"/>
-          <w:szCs w:val="24"/>
-          <w:lang w:val="en-US"/>
-        </w:rPr>
-        <w:t>.</w:t>
-      </w:r>
-      <w:r>
-        <w:rPr>
-          <w:rFonts w:cs="Calibri"/>
-          <w:szCs w:val="24"/>
-          <w:lang w:val="en-US"/>
-        </w:rPr>
-        <w:t xml:space="preserve"> DA can also be noticed in head structures which are located close to the mandibles, such as the clypeus-labrum region (landmarks 1-3 and 12), and the tentorial bridge (landmarks 14-15). The major directionally asymmetric patterns are the tilting of the clypeus-labrum region towards the </w:t>
-      </w:r>
-      <w:r>
-        <w:rPr>
-          <w:rFonts w:cs="Calibri"/>
-          <w:szCs w:val="24"/>
-          <w:lang w:val="en-US"/>
-        </w:rPr>
-        <w:t>right</w:t>
-      </w:r>
-      <w:r>
-        <w:rPr>
-          <w:rFonts w:cs="Calibri"/>
-          <w:szCs w:val="24"/>
-          <w:lang w:val="en-US"/>
-        </w:rPr>
-        <w:t xml:space="preserve"> side, and </w:t>
-      </w:r>
-      <w:r>
-        <w:rPr>
-          <w:rFonts w:cs="Calibri"/>
-          <w:szCs w:val="24"/>
-          <w:lang w:val="en-US"/>
-        </w:rPr>
-        <w:t xml:space="preserve">the dorso-ventral and antero-posterior displacement of </w:t>
-      </w:r>
-      <w:r>
-        <w:rPr>
-          <w:rFonts w:cs="Calibri"/>
-          <w:szCs w:val="24"/>
-          <w:lang w:val="en-US"/>
-        </w:rPr>
-        <w:t>mandible incisivi. Fluctuating asymmetry (FA) is also significant, although its magnitude is much less than DA. FA is more spread out across the head than DA, however the incisivi also appear to be the structure with the larger magnitude for FA.</w:t>
+        <w:t>. As expected, head shape at the population level was strongly directionally asymmetric (Table 1, Fig. 3). This directional asymmetry (DA) is however located mostly on the mandibles, with the incisivi (landmarks 18 to 23) being the most conspicuously asymmetric structures, as well as the insertion area of the mandible closer muscle (landmarks 28-29, 32-33; Fig. 3). DA can also be noticed in head structures which are located close to the mandibles, such as the clypeus-labrum region (landmarks 1-3 and 12), and the tentorial bridge (landmarks 14-15). The major directionally asymmetric patterns are the tilting of the clypeus-labrum region towards the right side, and the dorso-ventral and antero-posterior displacement of mandible incisivi. Fluctuating asymmetry (FA) is also significant, although its magnitude is much less than DA. FA is more spread out across the head than DA, however the incisivi also appear to be the structure with the larger magnitude for FA.</w:t>
       </w:r>
     </w:p>
     <w:p>
@@ -1665,31 +1491,7 @@
           <w:szCs w:val="24"/>
           <w:lang w:val="en-US"/>
         </w:rPr>
-        <w:t>When using Neubauer et al.'s approach, it appears clearly that the major asymmetric component</w:t>
-      </w:r>
-      <w:r>
-        <w:rPr>
-          <w:rFonts w:cs="Calibri"/>
-          <w:szCs w:val="24"/>
-          <w:lang w:val="en-US"/>
-        </w:rPr>
-        <w:t>, explaining over 90% of asymmetric variance,</w:t>
-      </w:r>
-      <w:r>
-        <w:rPr>
-          <w:rFonts w:cs="Calibri"/>
-          <w:szCs w:val="24"/>
-          <w:lang w:val="en-US"/>
-        </w:rPr>
-        <w:t xml:space="preserve"> is directional (Fig. 4)</w:t>
-      </w:r>
-      <w:r>
-        <w:rPr>
-          <w:rFonts w:cs="Calibri"/>
-          <w:szCs w:val="24"/>
-          <w:lang w:val="en-US"/>
-        </w:rPr>
-        <w:t xml:space="preserve">. The second axis, which represents about 2% of asymmetric variance is centered around 0 (One sample t-test, mean = 0.0021, t = 0.5208, df = 48, P = 0.6049), and normally distributed (Shapiro-Wilk normality test, W = 0.9885, P = 0.9105), suggesting it represents an FA component. Further axes, representing </w:t>
+        <w:t xml:space="preserve">When using Neubauer et al.'s approach, it appears clearly that the major asymmetric component, explaining over 90% of asymmetric variance, is directional (Fig. 4). The second axis, which represents about 2% of asymmetric variance is centered around 0 (One sample t-test, mean = 0.0021, t = 0.5208, df = 48, P = 0.6049), and normally distributed (Shapiro-Wilk normality test, W = 0.9885, P = 0.9105), suggesting it represents an FA component. Further axes, representing </w:t>
       </w:r>
       <w:r>
         <w:rPr>
@@ -1733,7 +1535,129 @@
           <w:szCs w:val="24"/>
           <w:lang w:val="en-US"/>
         </w:rPr>
-        <w:t>. Both CR and EMMLi do not support the null hypothesis of no modularity in the grasshopper's head (Table 2, Supp. Mat. Table 1). EMMLi suggests the most likely modularity partition is the "Head-Mandibles asymmetric-Sensory" one (Fig. 2D), followed by the "Head-Mandibles asymmetric" one (Fig. 2C). On the other hand, the comparison between CR suggests the strongest modular signal is found in the "Head-Mandibles" partition (Fig. 2A). CR suggests that all modular partitions are significantly better than the null hypothesis of no modularity, but also that differences between modular signals in all those partitions are not significantly different from each other (Table 2).</w:t>
+        <w:t>. Both CR and EMMLi do not support the null hypothesis of no modularity in the grasshopper's head (Table 2, Supp. Mat. Table 1). EMMLi suggests the most likely modularity partition is the "Head-Mandibles asymmetric-Sensory" one (Fig. 2D), followed by the "Head-Mandibles asymmetric" one (Fig. 2C). On the other hand, the comparison between CR</w:t>
+      </w:r>
+      <w:r>
+        <w:rPr>
+          <w:rFonts w:cs="Calibri"/>
+          <w:szCs w:val="24"/>
+          <w:lang w:val="en-US"/>
+        </w:rPr>
+        <w:t xml:space="preserve"> tests</w:t>
+      </w:r>
+      <w:r>
+        <w:rPr>
+          <w:rFonts w:cs="Calibri"/>
+          <w:szCs w:val="24"/>
+          <w:lang w:val="en-US"/>
+        </w:rPr>
+        <w:t xml:space="preserve"> suggests the strongest modular signal is found in the </w:t>
+      </w:r>
+      <w:r>
+        <w:rPr>
+          <w:rFonts w:cs="Calibri"/>
+          <w:szCs w:val="24"/>
+          <w:lang w:val="en-US"/>
+        </w:rPr>
+        <w:t xml:space="preserve">simple 2 modules </w:t>
+      </w:r>
+      <w:r>
+        <w:rPr>
+          <w:rFonts w:cs="Calibri"/>
+          <w:szCs w:val="24"/>
+          <w:lang w:val="en-US"/>
+        </w:rPr>
+        <w:t xml:space="preserve">"Head-Mandibles" partition (Fig. 2A). CR suggests that all modular partitions are significantly </w:t>
+      </w:r>
+      <w:r>
+        <w:rPr>
+          <w:rFonts w:cs="Calibri"/>
+          <w:szCs w:val="24"/>
+          <w:lang w:val="en-US"/>
+        </w:rPr>
+        <w:t>different from</w:t>
+      </w:r>
+      <w:r>
+        <w:rPr>
+          <w:rFonts w:cs="Calibri"/>
+          <w:szCs w:val="24"/>
+          <w:lang w:val="en-US"/>
+        </w:rPr>
+        <w:t xml:space="preserve"> the null hypothesis of no modularity, but also that differences between modular signals in all those partitions are not significantly different from each other (Table 2).</w:t>
+      </w:r>
+      <w:r>
+        <w:rPr>
+          <w:rFonts w:cs="Calibri"/>
+          <w:szCs w:val="24"/>
+          <w:lang w:val="en-US"/>
+        </w:rPr>
+        <w:t xml:space="preserve"> It should also be noted that he partition with the second largest modular effect is the most complex model, the 4 modules "Head-Mandibles asymmetric-Sensory" partition. When running the comparison of CR tests again after module by module superimposition, the Z</w:t>
+      </w:r>
+      <w:r>
+        <w:rPr>
+          <w:rFonts w:cs="Calibri"/>
+          <w:szCs w:val="24"/>
+          <w:vertAlign w:val="subscript"/>
+          <w:lang w:val="en-US"/>
+        </w:rPr>
+        <w:t>CR</w:t>
+      </w:r>
+      <w:r>
+        <w:rPr>
+          <w:rFonts w:cs="Calibri"/>
+          <w:szCs w:val="24"/>
+          <w:lang w:val="en-US"/>
+        </w:rPr>
+        <w:t xml:space="preserve"> values get lower (i.e. modular signal gets stronger) overall. This is expected, as these "local" superimposition mathematically tend to add intra-module covariance, and reduce inter-module covariance. </w:t>
+      </w:r>
+      <w:r>
+        <w:rPr>
+          <w:rFonts w:cs="Calibri"/>
+          <w:szCs w:val="24"/>
+          <w:lang w:val="en-US"/>
+        </w:rPr>
+        <w:t>Again, the all partitions are significantly different from the null hypothesis of no modularity (all P &lt; 0.001), and again the differences between partitions in terms of modularity signal are not significant (all P &gt; 0.1). The strongest modular signal (lowest Z</w:t>
+      </w:r>
+      <w:r>
+        <w:rPr>
+          <w:rFonts w:cs="Calibri"/>
+          <w:szCs w:val="24"/>
+          <w:vertAlign w:val="subscript"/>
+          <w:lang w:val="en-US"/>
+        </w:rPr>
+        <w:t>CR</w:t>
+      </w:r>
+      <w:r>
+        <w:rPr>
+          <w:rFonts w:cs="Calibri"/>
+          <w:szCs w:val="24"/>
+          <w:lang w:val="en-US"/>
+        </w:rPr>
+        <w:t>) is found, as with the global superimposition, in the 2 modules "Head-Mandibles" partition, and the 4 modules "Head-Mandibles asymmetric-Sensory" partition</w:t>
+      </w:r>
+      <w:r>
+        <w:rPr>
+          <w:rFonts w:cs="Calibri"/>
+          <w:szCs w:val="24"/>
+          <w:lang w:val="en-US"/>
+        </w:rPr>
+        <w:t xml:space="preserve"> also has strong modular signal</w:t>
+      </w:r>
+      <w:r>
+        <w:rPr>
+          <w:rFonts w:cs="Calibri"/>
+          <w:szCs w:val="24"/>
+          <w:lang w:val="en-US"/>
+        </w:rPr>
+        <w:t xml:space="preserve"> (Fig. 5). </w:t>
+      </w:r>
+      <w:r>
+        <w:rPr>
+          <w:rFonts w:cs="Calibri"/>
+          <w:szCs w:val="24"/>
+          <w:lang w:val="en-US"/>
+        </w:rPr>
+        <w:t>It is however striking that the "Half-Half" partition, which has the weakest modular signal with the global superimposition, has on the other hand the second strongest signal in the module by module superimposition analysis.</w:t>
       </w:r>
     </w:p>
     <w:p>
@@ -1746,7 +1670,9 @@
         </w:rPr>
       </w:pPr>
       <w:r>
-        <w:rPr/>
+        <w:rPr>
+          <w:lang w:val="en-US"/>
+        </w:rPr>
       </w:r>
       <w:r>
         <w:br w:type="page"/>
@@ -1778,14 +1704,14 @@
         </w:tblCellMar>
       </w:tblPr>
       <w:tblGrid>
-        <w:gridCol w:w="1080"/>
+        <w:gridCol w:w="1079"/>
         <w:gridCol w:w="675"/>
-        <w:gridCol w:w="1140"/>
+        <w:gridCol w:w="1141"/>
         <w:gridCol w:w="1185"/>
-        <w:gridCol w:w="1140"/>
-        <w:gridCol w:w="1410"/>
+        <w:gridCol w:w="1139"/>
+        <w:gridCol w:w="1411"/>
         <w:gridCol w:w="1200"/>
-        <w:gridCol w:w="1065"/>
+        <w:gridCol w:w="1064"/>
       </w:tblGrid>
       <w:tr>
         <w:trPr>
@@ -1793,13 +1719,14 @@
         </w:trPr>
         <w:tc>
           <w:tcPr>
-            <w:tcW w:w="1080" w:type="dxa"/>
-            <w:tcBorders/>
-            <w:vAlign w:val="center"/>
-          </w:tcPr>
-          <w:p>
-            <w:pPr>
-              <w:pStyle w:val="Normal"/>
+            <w:tcW w:w="1079" w:type="dxa"/>
+            <w:tcBorders/>
+            <w:vAlign w:val="center"/>
+          </w:tcPr>
+          <w:p>
+            <w:pPr>
+              <w:pStyle w:val="Normal"/>
+              <w:widowControl w:val="false"/>
               <w:tabs>
                 <w:tab w:val="clear" w:pos="720"/>
               </w:tabs>
@@ -1821,6 +1748,7 @@
           <w:p>
             <w:pPr>
               <w:pStyle w:val="Normal"/>
+              <w:widowControl w:val="false"/>
               <w:tabs>
                 <w:tab w:val="clear" w:pos="720"/>
               </w:tabs>
@@ -1836,13 +1764,14 @@
         </w:tc>
         <w:tc>
           <w:tcPr>
-            <w:tcW w:w="1140" w:type="dxa"/>
-            <w:tcBorders/>
-            <w:vAlign w:val="center"/>
-          </w:tcPr>
-          <w:p>
-            <w:pPr>
-              <w:pStyle w:val="Normal"/>
+            <w:tcW w:w="1141" w:type="dxa"/>
+            <w:tcBorders/>
+            <w:vAlign w:val="center"/>
+          </w:tcPr>
+          <w:p>
+            <w:pPr>
+              <w:pStyle w:val="Normal"/>
+              <w:widowControl w:val="false"/>
               <w:tabs>
                 <w:tab w:val="clear" w:pos="720"/>
               </w:tabs>
@@ -1865,6 +1794,7 @@
           <w:p>
             <w:pPr>
               <w:pStyle w:val="Normal"/>
+              <w:widowControl w:val="false"/>
               <w:tabs>
                 <w:tab w:val="clear" w:pos="720"/>
               </w:tabs>
@@ -1880,13 +1810,14 @@
         </w:tc>
         <w:tc>
           <w:tcPr>
-            <w:tcW w:w="1140" w:type="dxa"/>
-            <w:tcBorders/>
-            <w:vAlign w:val="center"/>
-          </w:tcPr>
-          <w:p>
-            <w:pPr>
-              <w:pStyle w:val="Normal"/>
+            <w:tcW w:w="1139" w:type="dxa"/>
+            <w:tcBorders/>
+            <w:vAlign w:val="center"/>
+          </w:tcPr>
+          <w:p>
+            <w:pPr>
+              <w:pStyle w:val="Normal"/>
+              <w:widowControl w:val="false"/>
               <w:tabs>
                 <w:tab w:val="clear" w:pos="720"/>
               </w:tabs>
@@ -1902,13 +1833,14 @@
         </w:tc>
         <w:tc>
           <w:tcPr>
-            <w:tcW w:w="1410" w:type="dxa"/>
-            <w:tcBorders/>
-            <w:vAlign w:val="center"/>
-          </w:tcPr>
-          <w:p>
-            <w:pPr>
-              <w:pStyle w:val="Normal"/>
+            <w:tcW w:w="1411" w:type="dxa"/>
+            <w:tcBorders/>
+            <w:vAlign w:val="center"/>
+          </w:tcPr>
+          <w:p>
+            <w:pPr>
+              <w:pStyle w:val="Normal"/>
+              <w:widowControl w:val="false"/>
               <w:tabs>
                 <w:tab w:val="clear" w:pos="720"/>
               </w:tabs>
@@ -1931,6 +1863,7 @@
           <w:p>
             <w:pPr>
               <w:pStyle w:val="Normal"/>
+              <w:widowControl w:val="false"/>
               <w:tabs>
                 <w:tab w:val="clear" w:pos="720"/>
               </w:tabs>
@@ -1946,13 +1879,14 @@
         </w:tc>
         <w:tc>
           <w:tcPr>
-            <w:tcW w:w="1065" w:type="dxa"/>
-            <w:tcBorders/>
-            <w:vAlign w:val="center"/>
-          </w:tcPr>
-          <w:p>
-            <w:pPr>
-              <w:pStyle w:val="Normal"/>
+            <w:tcW w:w="1064" w:type="dxa"/>
+            <w:tcBorders/>
+            <w:vAlign w:val="center"/>
+          </w:tcPr>
+          <w:p>
+            <w:pPr>
+              <w:pStyle w:val="Normal"/>
+              <w:widowControl w:val="false"/>
               <w:tabs>
                 <w:tab w:val="clear" w:pos="720"/>
               </w:tabs>
@@ -1973,13 +1907,14 @@
         </w:trPr>
         <w:tc>
           <w:tcPr>
-            <w:tcW w:w="1080" w:type="dxa"/>
-            <w:tcBorders/>
-            <w:vAlign w:val="center"/>
-          </w:tcPr>
-          <w:p>
-            <w:pPr>
-              <w:pStyle w:val="Normal"/>
+            <w:tcW w:w="1079" w:type="dxa"/>
+            <w:tcBorders/>
+            <w:vAlign w:val="center"/>
+          </w:tcPr>
+          <w:p>
+            <w:pPr>
+              <w:pStyle w:val="Normal"/>
+              <w:widowControl w:val="false"/>
               <w:tabs>
                 <w:tab w:val="clear" w:pos="720"/>
               </w:tabs>
@@ -2002,6 +1937,7 @@
           <w:p>
             <w:pPr>
               <w:pStyle w:val="Normal"/>
+              <w:widowControl w:val="false"/>
               <w:tabs>
                 <w:tab w:val="clear" w:pos="720"/>
               </w:tabs>
@@ -2017,13 +1953,14 @@
         </w:tc>
         <w:tc>
           <w:tcPr>
-            <w:tcW w:w="1140" w:type="dxa"/>
-            <w:tcBorders/>
-            <w:vAlign w:val="center"/>
-          </w:tcPr>
-          <w:p>
-            <w:pPr>
-              <w:pStyle w:val="Normal"/>
+            <w:tcW w:w="1141" w:type="dxa"/>
+            <w:tcBorders/>
+            <w:vAlign w:val="center"/>
+          </w:tcPr>
+          <w:p>
+            <w:pPr>
+              <w:pStyle w:val="Normal"/>
+              <w:widowControl w:val="false"/>
               <w:tabs>
                 <w:tab w:val="clear" w:pos="720"/>
               </w:tabs>
@@ -2046,6 +1983,7 @@
           <w:p>
             <w:pPr>
               <w:pStyle w:val="Normal"/>
+              <w:widowControl w:val="false"/>
               <w:tabs>
                 <w:tab w:val="clear" w:pos="720"/>
               </w:tabs>
@@ -2061,13 +1999,14 @@
         </w:tc>
         <w:tc>
           <w:tcPr>
-            <w:tcW w:w="1140" w:type="dxa"/>
-            <w:tcBorders/>
-            <w:vAlign w:val="center"/>
-          </w:tcPr>
-          <w:p>
-            <w:pPr>
-              <w:pStyle w:val="Normal"/>
+            <w:tcW w:w="1139" w:type="dxa"/>
+            <w:tcBorders/>
+            <w:vAlign w:val="center"/>
+          </w:tcPr>
+          <w:p>
+            <w:pPr>
+              <w:pStyle w:val="Normal"/>
+              <w:widowControl w:val="false"/>
               <w:tabs>
                 <w:tab w:val="clear" w:pos="720"/>
               </w:tabs>
@@ -2083,13 +2022,14 @@
         </w:tc>
         <w:tc>
           <w:tcPr>
-            <w:tcW w:w="1410" w:type="dxa"/>
-            <w:tcBorders/>
-            <w:vAlign w:val="center"/>
-          </w:tcPr>
-          <w:p>
-            <w:pPr>
-              <w:pStyle w:val="Normal"/>
+            <w:tcW w:w="1411" w:type="dxa"/>
+            <w:tcBorders/>
+            <w:vAlign w:val="center"/>
+          </w:tcPr>
+          <w:p>
+            <w:pPr>
+              <w:pStyle w:val="Normal"/>
+              <w:widowControl w:val="false"/>
               <w:tabs>
                 <w:tab w:val="clear" w:pos="720"/>
               </w:tabs>
@@ -2112,6 +2052,7 @@
           <w:p>
             <w:pPr>
               <w:pStyle w:val="Normal"/>
+              <w:widowControl w:val="false"/>
               <w:tabs>
                 <w:tab w:val="clear" w:pos="720"/>
               </w:tabs>
@@ -2127,13 +2068,14 @@
         </w:tc>
         <w:tc>
           <w:tcPr>
-            <w:tcW w:w="1065" w:type="dxa"/>
-            <w:tcBorders/>
-            <w:vAlign w:val="center"/>
-          </w:tcPr>
-          <w:p>
-            <w:pPr>
-              <w:pStyle w:val="Normal"/>
+            <w:tcW w:w="1064" w:type="dxa"/>
+            <w:tcBorders/>
+            <w:vAlign w:val="center"/>
+          </w:tcPr>
+          <w:p>
+            <w:pPr>
+              <w:pStyle w:val="Normal"/>
+              <w:widowControl w:val="false"/>
               <w:tabs>
                 <w:tab w:val="clear" w:pos="720"/>
               </w:tabs>
@@ -2154,13 +2096,14 @@
         </w:trPr>
         <w:tc>
           <w:tcPr>
-            <w:tcW w:w="1080" w:type="dxa"/>
-            <w:tcBorders/>
-            <w:vAlign w:val="center"/>
-          </w:tcPr>
-          <w:p>
-            <w:pPr>
-              <w:pStyle w:val="Normal"/>
+            <w:tcW w:w="1079" w:type="dxa"/>
+            <w:tcBorders/>
+            <w:vAlign w:val="center"/>
+          </w:tcPr>
+          <w:p>
+            <w:pPr>
+              <w:pStyle w:val="Normal"/>
+              <w:widowControl w:val="false"/>
               <w:tabs>
                 <w:tab w:val="clear" w:pos="720"/>
               </w:tabs>
@@ -2183,6 +2126,7 @@
           <w:p>
             <w:pPr>
               <w:pStyle w:val="Normal"/>
+              <w:widowControl w:val="false"/>
               <w:tabs>
                 <w:tab w:val="clear" w:pos="720"/>
               </w:tabs>
@@ -2198,13 +2142,14 @@
         </w:tc>
         <w:tc>
           <w:tcPr>
-            <w:tcW w:w="1140" w:type="dxa"/>
-            <w:tcBorders/>
-            <w:vAlign w:val="center"/>
-          </w:tcPr>
-          <w:p>
-            <w:pPr>
-              <w:pStyle w:val="Normal"/>
+            <w:tcW w:w="1141" w:type="dxa"/>
+            <w:tcBorders/>
+            <w:vAlign w:val="center"/>
+          </w:tcPr>
+          <w:p>
+            <w:pPr>
+              <w:pStyle w:val="Normal"/>
+              <w:widowControl w:val="false"/>
               <w:tabs>
                 <w:tab w:val="clear" w:pos="720"/>
               </w:tabs>
@@ -2227,6 +2172,7 @@
           <w:p>
             <w:pPr>
               <w:pStyle w:val="Normal"/>
+              <w:widowControl w:val="false"/>
               <w:tabs>
                 <w:tab w:val="clear" w:pos="720"/>
               </w:tabs>
@@ -2242,13 +2188,14 @@
         </w:tc>
         <w:tc>
           <w:tcPr>
-            <w:tcW w:w="1140" w:type="dxa"/>
-            <w:tcBorders/>
-            <w:vAlign w:val="center"/>
-          </w:tcPr>
-          <w:p>
-            <w:pPr>
-              <w:pStyle w:val="Normal"/>
+            <w:tcW w:w="1139" w:type="dxa"/>
+            <w:tcBorders/>
+            <w:vAlign w:val="center"/>
+          </w:tcPr>
+          <w:p>
+            <w:pPr>
+              <w:pStyle w:val="Normal"/>
+              <w:widowControl w:val="false"/>
               <w:tabs>
                 <w:tab w:val="clear" w:pos="720"/>
               </w:tabs>
@@ -2264,13 +2211,14 @@
         </w:tc>
         <w:tc>
           <w:tcPr>
-            <w:tcW w:w="1410" w:type="dxa"/>
-            <w:tcBorders/>
-            <w:vAlign w:val="center"/>
-          </w:tcPr>
-          <w:p>
-            <w:pPr>
-              <w:pStyle w:val="Normal"/>
+            <w:tcW w:w="1411" w:type="dxa"/>
+            <w:tcBorders/>
+            <w:vAlign w:val="center"/>
+          </w:tcPr>
+          <w:p>
+            <w:pPr>
+              <w:pStyle w:val="Normal"/>
+              <w:widowControl w:val="false"/>
               <w:tabs>
                 <w:tab w:val="clear" w:pos="720"/>
               </w:tabs>
@@ -2293,6 +2241,7 @@
           <w:p>
             <w:pPr>
               <w:pStyle w:val="Normal"/>
+              <w:widowControl w:val="false"/>
               <w:tabs>
                 <w:tab w:val="clear" w:pos="720"/>
               </w:tabs>
@@ -2308,13 +2257,14 @@
         </w:tc>
         <w:tc>
           <w:tcPr>
-            <w:tcW w:w="1065" w:type="dxa"/>
-            <w:tcBorders/>
-            <w:vAlign w:val="center"/>
-          </w:tcPr>
-          <w:p>
-            <w:pPr>
-              <w:pStyle w:val="Normal"/>
+            <w:tcW w:w="1064" w:type="dxa"/>
+            <w:tcBorders/>
+            <w:vAlign w:val="center"/>
+          </w:tcPr>
+          <w:p>
+            <w:pPr>
+              <w:pStyle w:val="Normal"/>
+              <w:widowControl w:val="false"/>
               <w:tabs>
                 <w:tab w:val="clear" w:pos="720"/>
               </w:tabs>
@@ -2335,13 +2285,14 @@
         </w:trPr>
         <w:tc>
           <w:tcPr>
-            <w:tcW w:w="1080" w:type="dxa"/>
-            <w:tcBorders/>
-            <w:vAlign w:val="center"/>
-          </w:tcPr>
-          <w:p>
-            <w:pPr>
-              <w:pStyle w:val="Normal"/>
+            <w:tcW w:w="1079" w:type="dxa"/>
+            <w:tcBorders/>
+            <w:vAlign w:val="center"/>
+          </w:tcPr>
+          <w:p>
+            <w:pPr>
+              <w:pStyle w:val="Normal"/>
+              <w:widowControl w:val="false"/>
               <w:tabs>
                 <w:tab w:val="clear" w:pos="720"/>
               </w:tabs>
@@ -2364,6 +2315,7 @@
           <w:p>
             <w:pPr>
               <w:pStyle w:val="Normal"/>
+              <w:widowControl w:val="false"/>
               <w:tabs>
                 <w:tab w:val="clear" w:pos="720"/>
               </w:tabs>
@@ -2379,13 +2331,14 @@
         </w:tc>
         <w:tc>
           <w:tcPr>
-            <w:tcW w:w="1140" w:type="dxa"/>
-            <w:tcBorders/>
-            <w:vAlign w:val="center"/>
-          </w:tcPr>
-          <w:p>
-            <w:pPr>
-              <w:pStyle w:val="Normal"/>
+            <w:tcW w:w="1141" w:type="dxa"/>
+            <w:tcBorders/>
+            <w:vAlign w:val="center"/>
+          </w:tcPr>
+          <w:p>
+            <w:pPr>
+              <w:pStyle w:val="Normal"/>
+              <w:widowControl w:val="false"/>
               <w:tabs>
                 <w:tab w:val="clear" w:pos="720"/>
               </w:tabs>
@@ -2408,6 +2361,7 @@
           <w:p>
             <w:pPr>
               <w:pStyle w:val="Normal"/>
+              <w:widowControl w:val="false"/>
               <w:tabs>
                 <w:tab w:val="clear" w:pos="720"/>
               </w:tabs>
@@ -2423,13 +2377,14 @@
         </w:tc>
         <w:tc>
           <w:tcPr>
-            <w:tcW w:w="1140" w:type="dxa"/>
-            <w:tcBorders/>
-            <w:vAlign w:val="center"/>
-          </w:tcPr>
-          <w:p>
-            <w:pPr>
-              <w:pStyle w:val="Normal"/>
+            <w:tcW w:w="1139" w:type="dxa"/>
+            <w:tcBorders/>
+            <w:vAlign w:val="center"/>
+          </w:tcPr>
+          <w:p>
+            <w:pPr>
+              <w:pStyle w:val="Normal"/>
+              <w:widowControl w:val="false"/>
               <w:tabs>
                 <w:tab w:val="clear" w:pos="720"/>
               </w:tabs>
@@ -2445,13 +2400,14 @@
         </w:tc>
         <w:tc>
           <w:tcPr>
-            <w:tcW w:w="1410" w:type="dxa"/>
-            <w:tcBorders/>
-            <w:vAlign w:val="center"/>
-          </w:tcPr>
-          <w:p>
-            <w:pPr>
-              <w:pStyle w:val="Normal"/>
+            <w:tcW w:w="1411" w:type="dxa"/>
+            <w:tcBorders/>
+            <w:vAlign w:val="center"/>
+          </w:tcPr>
+          <w:p>
+            <w:pPr>
+              <w:pStyle w:val="Normal"/>
+              <w:widowControl w:val="false"/>
               <w:tabs>
                 <w:tab w:val="clear" w:pos="720"/>
               </w:tabs>
@@ -2474,6 +2430,7 @@
           <w:p>
             <w:pPr>
               <w:pStyle w:val="Normal"/>
+              <w:widowControl w:val="false"/>
               <w:tabs>
                 <w:tab w:val="clear" w:pos="720"/>
               </w:tabs>
@@ -2489,13 +2446,14 @@
         </w:tc>
         <w:tc>
           <w:tcPr>
-            <w:tcW w:w="1065" w:type="dxa"/>
-            <w:tcBorders/>
-            <w:vAlign w:val="center"/>
-          </w:tcPr>
-          <w:p>
-            <w:pPr>
-              <w:pStyle w:val="Normal"/>
+            <w:tcW w:w="1064" w:type="dxa"/>
+            <w:tcBorders/>
+            <w:vAlign w:val="center"/>
+          </w:tcPr>
+          <w:p>
+            <w:pPr>
+              <w:pStyle w:val="Normal"/>
+              <w:widowControl w:val="false"/>
               <w:tabs>
                 <w:tab w:val="clear" w:pos="720"/>
               </w:tabs>
@@ -2516,13 +2474,14 @@
         </w:trPr>
         <w:tc>
           <w:tcPr>
-            <w:tcW w:w="1080" w:type="dxa"/>
-            <w:tcBorders/>
-            <w:vAlign w:val="center"/>
-          </w:tcPr>
-          <w:p>
-            <w:pPr>
-              <w:pStyle w:val="Normal"/>
+            <w:tcW w:w="1079" w:type="dxa"/>
+            <w:tcBorders/>
+            <w:vAlign w:val="center"/>
+          </w:tcPr>
+          <w:p>
+            <w:pPr>
+              <w:pStyle w:val="Normal"/>
+              <w:widowControl w:val="false"/>
               <w:tabs>
                 <w:tab w:val="clear" w:pos="720"/>
               </w:tabs>
@@ -2545,6 +2504,7 @@
           <w:p>
             <w:pPr>
               <w:pStyle w:val="Normal"/>
+              <w:widowControl w:val="false"/>
               <w:tabs>
                 <w:tab w:val="clear" w:pos="720"/>
               </w:tabs>
@@ -2560,13 +2520,14 @@
         </w:tc>
         <w:tc>
           <w:tcPr>
-            <w:tcW w:w="1140" w:type="dxa"/>
-            <w:tcBorders/>
-            <w:vAlign w:val="center"/>
-          </w:tcPr>
-          <w:p>
-            <w:pPr>
-              <w:pStyle w:val="Normal"/>
+            <w:tcW w:w="1141" w:type="dxa"/>
+            <w:tcBorders/>
+            <w:vAlign w:val="center"/>
+          </w:tcPr>
+          <w:p>
+            <w:pPr>
+              <w:pStyle w:val="Normal"/>
+              <w:widowControl w:val="false"/>
               <w:tabs>
                 <w:tab w:val="clear" w:pos="720"/>
               </w:tabs>
@@ -2589,6 +2550,7 @@
           <w:p>
             <w:pPr>
               <w:pStyle w:val="Normal"/>
+              <w:widowControl w:val="false"/>
               <w:tabs>
                 <w:tab w:val="clear" w:pos="720"/>
               </w:tabs>
@@ -2604,13 +2566,14 @@
         </w:tc>
         <w:tc>
           <w:tcPr>
-            <w:tcW w:w="1140" w:type="dxa"/>
-            <w:tcBorders/>
-            <w:vAlign w:val="center"/>
-          </w:tcPr>
-          <w:p>
-            <w:pPr>
-              <w:pStyle w:val="Normal"/>
+            <w:tcW w:w="1139" w:type="dxa"/>
+            <w:tcBorders/>
+            <w:vAlign w:val="center"/>
+          </w:tcPr>
+          <w:p>
+            <w:pPr>
+              <w:pStyle w:val="Normal"/>
+              <w:widowControl w:val="false"/>
               <w:tabs>
                 <w:tab w:val="clear" w:pos="720"/>
               </w:tabs>
@@ -2626,13 +2589,14 @@
         </w:tc>
         <w:tc>
           <w:tcPr>
-            <w:tcW w:w="1410" w:type="dxa"/>
-            <w:tcBorders/>
-            <w:vAlign w:val="center"/>
-          </w:tcPr>
-          <w:p>
-            <w:pPr>
-              <w:pStyle w:val="Normal"/>
+            <w:tcW w:w="1411" w:type="dxa"/>
+            <w:tcBorders/>
+            <w:vAlign w:val="center"/>
+          </w:tcPr>
+          <w:p>
+            <w:pPr>
+              <w:pStyle w:val="Normal"/>
+              <w:widowControl w:val="false"/>
               <w:tabs>
                 <w:tab w:val="clear" w:pos="720"/>
               </w:tabs>
@@ -2654,27 +2618,29 @@
           <w:p>
             <w:pPr>
               <w:pStyle w:val="Normal"/>
-              <w:tabs>
-                <w:tab w:val="clear" w:pos="720"/>
-              </w:tabs>
-              <w:spacing w:before="0" w:after="160"/>
-              <w:jc w:val="center"/>
-              <w:rPr/>
-            </w:pPr>
-            <w:r>
-              <w:rPr/>
-            </w:r>
-          </w:p>
-        </w:tc>
-        <w:tc>
-          <w:tcPr>
-            <w:tcW w:w="1065" w:type="dxa"/>
-            <w:tcBorders/>
-            <w:vAlign w:val="center"/>
-          </w:tcPr>
-          <w:p>
-            <w:pPr>
-              <w:pStyle w:val="Normal"/>
+              <w:widowControl w:val="false"/>
+              <w:tabs>
+                <w:tab w:val="clear" w:pos="720"/>
+              </w:tabs>
+              <w:spacing w:before="0" w:after="160"/>
+              <w:jc w:val="center"/>
+              <w:rPr/>
+            </w:pPr>
+            <w:r>
+              <w:rPr/>
+            </w:r>
+          </w:p>
+        </w:tc>
+        <w:tc>
+          <w:tcPr>
+            <w:tcW w:w="1064" w:type="dxa"/>
+            <w:tcBorders/>
+            <w:vAlign w:val="center"/>
+          </w:tcPr>
+          <w:p>
+            <w:pPr>
+              <w:pStyle w:val="Normal"/>
+              <w:widowControl w:val="false"/>
               <w:tabs>
                 <w:tab w:val="clear" w:pos="720"/>
               </w:tabs>
@@ -2694,13 +2660,14 @@
         </w:trPr>
         <w:tc>
           <w:tcPr>
-            <w:tcW w:w="1080" w:type="dxa"/>
-            <w:tcBorders/>
-            <w:vAlign w:val="center"/>
-          </w:tcPr>
-          <w:p>
-            <w:pPr>
-              <w:pStyle w:val="Normal"/>
+            <w:tcW w:w="1079" w:type="dxa"/>
+            <w:tcBorders/>
+            <w:vAlign w:val="center"/>
+          </w:tcPr>
+          <w:p>
+            <w:pPr>
+              <w:pStyle w:val="Normal"/>
+              <w:widowControl w:val="false"/>
               <w:tabs>
                 <w:tab w:val="clear" w:pos="720"/>
               </w:tabs>
@@ -2723,6 +2690,7 @@
           <w:p>
             <w:pPr>
               <w:pStyle w:val="Normal"/>
+              <w:widowControl w:val="false"/>
               <w:tabs>
                 <w:tab w:val="clear" w:pos="720"/>
               </w:tabs>
@@ -2738,13 +2706,14 @@
         </w:tc>
         <w:tc>
           <w:tcPr>
-            <w:tcW w:w="1140" w:type="dxa"/>
-            <w:tcBorders/>
-            <w:vAlign w:val="center"/>
-          </w:tcPr>
-          <w:p>
-            <w:pPr>
-              <w:pStyle w:val="Normal"/>
+            <w:tcW w:w="1141" w:type="dxa"/>
+            <w:tcBorders/>
+            <w:vAlign w:val="center"/>
+          </w:tcPr>
+          <w:p>
+            <w:pPr>
+              <w:pStyle w:val="Normal"/>
+              <w:widowControl w:val="false"/>
               <w:tabs>
                 <w:tab w:val="clear" w:pos="720"/>
               </w:tabs>
@@ -2767,48 +2736,51 @@
           <w:p>
             <w:pPr>
               <w:pStyle w:val="Normal"/>
-              <w:tabs>
-                <w:tab w:val="clear" w:pos="720"/>
-              </w:tabs>
-              <w:spacing w:before="0" w:after="160"/>
-              <w:jc w:val="center"/>
-              <w:rPr/>
-            </w:pPr>
-            <w:r>
-              <w:rPr/>
-            </w:r>
-          </w:p>
-        </w:tc>
-        <w:tc>
-          <w:tcPr>
-            <w:tcW w:w="1140" w:type="dxa"/>
-            <w:tcBorders/>
-            <w:vAlign w:val="center"/>
-          </w:tcPr>
-          <w:p>
-            <w:pPr>
-              <w:pStyle w:val="Normal"/>
-              <w:tabs>
-                <w:tab w:val="clear" w:pos="720"/>
-              </w:tabs>
-              <w:spacing w:before="0" w:after="160"/>
-              <w:jc w:val="center"/>
-              <w:rPr/>
-            </w:pPr>
-            <w:r>
-              <w:rPr/>
-            </w:r>
-          </w:p>
-        </w:tc>
-        <w:tc>
-          <w:tcPr>
-            <w:tcW w:w="1410" w:type="dxa"/>
-            <w:tcBorders/>
-            <w:vAlign w:val="center"/>
-          </w:tcPr>
-          <w:p>
-            <w:pPr>
-              <w:pStyle w:val="Normal"/>
+              <w:widowControl w:val="false"/>
+              <w:tabs>
+                <w:tab w:val="clear" w:pos="720"/>
+              </w:tabs>
+              <w:spacing w:before="0" w:after="160"/>
+              <w:jc w:val="center"/>
+              <w:rPr/>
+            </w:pPr>
+            <w:r>
+              <w:rPr/>
+            </w:r>
+          </w:p>
+        </w:tc>
+        <w:tc>
+          <w:tcPr>
+            <w:tcW w:w="1139" w:type="dxa"/>
+            <w:tcBorders/>
+            <w:vAlign w:val="center"/>
+          </w:tcPr>
+          <w:p>
+            <w:pPr>
+              <w:pStyle w:val="Normal"/>
+              <w:widowControl w:val="false"/>
+              <w:tabs>
+                <w:tab w:val="clear" w:pos="720"/>
+              </w:tabs>
+              <w:spacing w:before="0" w:after="160"/>
+              <w:jc w:val="center"/>
+              <w:rPr/>
+            </w:pPr>
+            <w:r>
+              <w:rPr/>
+            </w:r>
+          </w:p>
+        </w:tc>
+        <w:tc>
+          <w:tcPr>
+            <w:tcW w:w="1411" w:type="dxa"/>
+            <w:tcBorders/>
+            <w:vAlign w:val="center"/>
+          </w:tcPr>
+          <w:p>
+            <w:pPr>
+              <w:pStyle w:val="Normal"/>
+              <w:widowControl w:val="false"/>
               <w:tabs>
                 <w:tab w:val="clear" w:pos="720"/>
               </w:tabs>
@@ -2830,27 +2802,29 @@
           <w:p>
             <w:pPr>
               <w:pStyle w:val="Normal"/>
-              <w:tabs>
-                <w:tab w:val="clear" w:pos="720"/>
-              </w:tabs>
-              <w:spacing w:before="0" w:after="160"/>
-              <w:jc w:val="center"/>
-              <w:rPr/>
-            </w:pPr>
-            <w:r>
-              <w:rPr/>
-            </w:r>
-          </w:p>
-        </w:tc>
-        <w:tc>
-          <w:tcPr>
-            <w:tcW w:w="1065" w:type="dxa"/>
-            <w:tcBorders/>
-            <w:vAlign w:val="center"/>
-          </w:tcPr>
-          <w:p>
-            <w:pPr>
-              <w:pStyle w:val="Normal"/>
+              <w:widowControl w:val="false"/>
+              <w:tabs>
+                <w:tab w:val="clear" w:pos="720"/>
+              </w:tabs>
+              <w:spacing w:before="0" w:after="160"/>
+              <w:jc w:val="center"/>
+              <w:rPr/>
+            </w:pPr>
+            <w:r>
+              <w:rPr/>
+            </w:r>
+          </w:p>
+        </w:tc>
+        <w:tc>
+          <w:tcPr>
+            <w:tcW w:w="1064" w:type="dxa"/>
+            <w:tcBorders/>
+            <w:vAlign w:val="center"/>
+          </w:tcPr>
+          <w:p>
+            <w:pPr>
+              <w:pStyle w:val="Normal"/>
+              <w:widowControl w:val="false"/>
               <w:tabs>
                 <w:tab w:val="clear" w:pos="720"/>
               </w:tabs>
@@ -2873,7 +2847,9 @@
         </w:rPr>
       </w:pPr>
       <w:r>
-        <w:rPr/>
+        <w:rPr>
+          <w:lang w:val="en-US"/>
+        </w:rPr>
       </w:r>
     </w:p>
     <w:p>
@@ -2886,7 +2862,9 @@
         </w:rPr>
       </w:pPr>
       <w:r>
-        <w:rPr/>
+        <w:rPr>
+          <w:lang w:val="en-US"/>
+        </w:rPr>
       </w:r>
       <w:r>
         <w:br w:type="page"/>
@@ -2929,14 +2907,14 @@
       </w:tblPr>
       <w:tblGrid>
         <w:gridCol w:w="1015"/>
-        <w:gridCol w:w="739"/>
-        <w:gridCol w:w="900"/>
+        <w:gridCol w:w="738"/>
+        <w:gridCol w:w="901"/>
         <w:gridCol w:w="969"/>
         <w:gridCol w:w="1136"/>
         <w:gridCol w:w="1418"/>
         <w:gridCol w:w="737"/>
-        <w:gridCol w:w="627"/>
-        <w:gridCol w:w="1484"/>
+        <w:gridCol w:w="628"/>
+        <w:gridCol w:w="1483"/>
       </w:tblGrid>
       <w:tr>
         <w:trPr>
@@ -2951,6 +2929,7 @@
           <w:p>
             <w:pPr>
               <w:pStyle w:val="Normal"/>
+              <w:widowControl w:val="false"/>
               <w:tabs>
                 <w:tab w:val="clear" w:pos="720"/>
               </w:tabs>
@@ -2979,6 +2958,7 @@
           <w:p>
             <w:pPr>
               <w:pStyle w:val="Normal"/>
+              <w:widowControl w:val="false"/>
               <w:tabs>
                 <w:tab w:val="clear" w:pos="720"/>
               </w:tabs>
@@ -3013,33 +2993,35 @@
           <w:p>
             <w:pPr>
               <w:pStyle w:val="Normal"/>
-              <w:tabs>
-                <w:tab w:val="clear" w:pos="720"/>
-              </w:tabs>
-              <w:spacing w:before="0" w:after="160"/>
-              <w:jc w:val="center"/>
-              <w:rPr>
-                <w:sz w:val="16"/>
-                <w:szCs w:val="16"/>
-              </w:rPr>
-            </w:pPr>
-            <w:r>
-              <w:rPr>
-                <w:sz w:val="16"/>
-                <w:szCs w:val="16"/>
-              </w:rPr>
-            </w:r>
-          </w:p>
-        </w:tc>
-        <w:tc>
-          <w:tcPr>
-            <w:tcW w:w="739" w:type="dxa"/>
-            <w:tcBorders/>
-            <w:vAlign w:val="center"/>
-          </w:tcPr>
-          <w:p>
-            <w:pPr>
-              <w:pStyle w:val="Normal"/>
+              <w:widowControl w:val="false"/>
+              <w:tabs>
+                <w:tab w:val="clear" w:pos="720"/>
+              </w:tabs>
+              <w:spacing w:before="0" w:after="160"/>
+              <w:jc w:val="center"/>
+              <w:rPr>
+                <w:sz w:val="16"/>
+                <w:szCs w:val="16"/>
+              </w:rPr>
+            </w:pPr>
+            <w:r>
+              <w:rPr>
+                <w:sz w:val="16"/>
+                <w:szCs w:val="16"/>
+              </w:rPr>
+            </w:r>
+          </w:p>
+        </w:tc>
+        <w:tc>
+          <w:tcPr>
+            <w:tcW w:w="738" w:type="dxa"/>
+            <w:tcBorders/>
+            <w:vAlign w:val="center"/>
+          </w:tcPr>
+          <w:p>
+            <w:pPr>
+              <w:pStyle w:val="Normal"/>
+              <w:widowControl w:val="false"/>
               <w:tabs>
                 <w:tab w:val="clear" w:pos="720"/>
               </w:tabs>
@@ -3061,13 +3043,14 @@
         </w:tc>
         <w:tc>
           <w:tcPr>
-            <w:tcW w:w="900" w:type="dxa"/>
-            <w:tcBorders/>
-            <w:vAlign w:val="center"/>
-          </w:tcPr>
-          <w:p>
-            <w:pPr>
-              <w:pStyle w:val="Normal"/>
+            <w:tcW w:w="901" w:type="dxa"/>
+            <w:tcBorders/>
+            <w:vAlign w:val="center"/>
+          </w:tcPr>
+          <w:p>
+            <w:pPr>
+              <w:pStyle w:val="Normal"/>
+              <w:widowControl w:val="false"/>
               <w:tabs>
                 <w:tab w:val="clear" w:pos="720"/>
               </w:tabs>
@@ -3096,6 +3079,7 @@
           <w:p>
             <w:pPr>
               <w:pStyle w:val="Normal"/>
+              <w:widowControl w:val="false"/>
               <w:tabs>
                 <w:tab w:val="clear" w:pos="720"/>
               </w:tabs>
@@ -3124,6 +3108,7 @@
           <w:p>
             <w:pPr>
               <w:pStyle w:val="Normal"/>
+              <w:widowControl w:val="false"/>
               <w:tabs>
                 <w:tab w:val="clear" w:pos="720"/>
               </w:tabs>
@@ -3152,6 +3137,7 @@
           <w:p>
             <w:pPr>
               <w:pStyle w:val="Normal"/>
+              <w:widowControl w:val="false"/>
               <w:tabs>
                 <w:tab w:val="clear" w:pos="720"/>
               </w:tabs>
@@ -3180,6 +3166,7 @@
           <w:p>
             <w:pPr>
               <w:pStyle w:val="Normal"/>
+              <w:widowControl w:val="false"/>
               <w:tabs>
                 <w:tab w:val="clear" w:pos="720"/>
               </w:tabs>
@@ -3201,13 +3188,14 @@
         </w:tc>
         <w:tc>
           <w:tcPr>
-            <w:tcW w:w="627" w:type="dxa"/>
-            <w:tcBorders/>
-            <w:vAlign w:val="center"/>
-          </w:tcPr>
-          <w:p>
-            <w:pPr>
-              <w:pStyle w:val="Normal"/>
+            <w:tcW w:w="628" w:type="dxa"/>
+            <w:tcBorders/>
+            <w:vAlign w:val="center"/>
+          </w:tcPr>
+          <w:p>
+            <w:pPr>
+              <w:pStyle w:val="Normal"/>
+              <w:widowControl w:val="false"/>
               <w:tabs>
                 <w:tab w:val="clear" w:pos="720"/>
               </w:tabs>
@@ -3229,13 +3217,14 @@
         </w:tc>
         <w:tc>
           <w:tcPr>
-            <w:tcW w:w="1484" w:type="dxa"/>
-            <w:tcBorders/>
-            <w:vAlign w:val="center"/>
-          </w:tcPr>
-          <w:p>
-            <w:pPr>
-              <w:pStyle w:val="Normal"/>
+            <w:tcW w:w="1483" w:type="dxa"/>
+            <w:tcBorders/>
+            <w:vAlign w:val="center"/>
+          </w:tcPr>
+          <w:p>
+            <w:pPr>
+              <w:pStyle w:val="Normal"/>
+              <w:widowControl w:val="false"/>
               <w:tabs>
                 <w:tab w:val="clear" w:pos="720"/>
               </w:tabs>
@@ -3269,33 +3258,35 @@
           <w:p>
             <w:pPr>
               <w:pStyle w:val="Normal"/>
-              <w:tabs>
-                <w:tab w:val="clear" w:pos="720"/>
-              </w:tabs>
-              <w:spacing w:before="0" w:after="160"/>
-              <w:jc w:val="center"/>
-              <w:rPr>
-                <w:sz w:val="16"/>
-                <w:szCs w:val="16"/>
-              </w:rPr>
-            </w:pPr>
-            <w:r>
-              <w:rPr>
-                <w:sz w:val="16"/>
-                <w:szCs w:val="16"/>
-              </w:rPr>
-            </w:r>
-          </w:p>
-        </w:tc>
-        <w:tc>
-          <w:tcPr>
-            <w:tcW w:w="739" w:type="dxa"/>
-            <w:tcBorders/>
-            <w:vAlign w:val="center"/>
-          </w:tcPr>
-          <w:p>
-            <w:pPr>
-              <w:pStyle w:val="Normal"/>
+              <w:widowControl w:val="false"/>
+              <w:tabs>
+                <w:tab w:val="clear" w:pos="720"/>
+              </w:tabs>
+              <w:spacing w:before="0" w:after="160"/>
+              <w:jc w:val="center"/>
+              <w:rPr>
+                <w:sz w:val="16"/>
+                <w:szCs w:val="16"/>
+              </w:rPr>
+            </w:pPr>
+            <w:r>
+              <w:rPr>
+                <w:sz w:val="16"/>
+                <w:szCs w:val="16"/>
+              </w:rPr>
+            </w:r>
+          </w:p>
+        </w:tc>
+        <w:tc>
+          <w:tcPr>
+            <w:tcW w:w="738" w:type="dxa"/>
+            <w:tcBorders/>
+            <w:vAlign w:val="center"/>
+          </w:tcPr>
+          <w:p>
+            <w:pPr>
+              <w:pStyle w:val="Normal"/>
+              <w:widowControl w:val="false"/>
               <w:tabs>
                 <w:tab w:val="clear" w:pos="720"/>
               </w:tabs>
@@ -3317,13 +3308,14 @@
         </w:tc>
         <w:tc>
           <w:tcPr>
-            <w:tcW w:w="900" w:type="dxa"/>
-            <w:tcBorders/>
-            <w:vAlign w:val="center"/>
-          </w:tcPr>
-          <w:p>
-            <w:pPr>
-              <w:pStyle w:val="Normal"/>
+            <w:tcW w:w="901" w:type="dxa"/>
+            <w:tcBorders/>
+            <w:vAlign w:val="center"/>
+          </w:tcPr>
+          <w:p>
+            <w:pPr>
+              <w:pStyle w:val="Normal"/>
+              <w:widowControl w:val="false"/>
               <w:tabs>
                 <w:tab w:val="clear" w:pos="720"/>
               </w:tabs>
@@ -3352,6 +3344,7 @@
           <w:p>
             <w:pPr>
               <w:pStyle w:val="Normal"/>
+              <w:widowControl w:val="false"/>
               <w:tabs>
                 <w:tab w:val="clear" w:pos="720"/>
               </w:tabs>
@@ -3380,6 +3373,7 @@
           <w:p>
             <w:pPr>
               <w:pStyle w:val="Normal"/>
+              <w:widowControl w:val="false"/>
               <w:tabs>
                 <w:tab w:val="clear" w:pos="720"/>
               </w:tabs>
@@ -3408,6 +3402,7 @@
           <w:p>
             <w:pPr>
               <w:pStyle w:val="Normal"/>
+              <w:widowControl w:val="false"/>
               <w:tabs>
                 <w:tab w:val="clear" w:pos="720"/>
               </w:tabs>
@@ -3436,6 +3431,7 @@
           <w:p>
             <w:pPr>
               <w:pStyle w:val="Normal"/>
+              <w:widowControl w:val="false"/>
               <w:tabs>
                 <w:tab w:val="clear" w:pos="720"/>
               </w:tabs>
@@ -3457,13 +3453,14 @@
         </w:tc>
         <w:tc>
           <w:tcPr>
-            <w:tcW w:w="627" w:type="dxa"/>
-            <w:tcBorders/>
-            <w:vAlign w:val="center"/>
-          </w:tcPr>
-          <w:p>
-            <w:pPr>
-              <w:pStyle w:val="Normal"/>
+            <w:tcW w:w="628" w:type="dxa"/>
+            <w:tcBorders/>
+            <w:vAlign w:val="center"/>
+          </w:tcPr>
+          <w:p>
+            <w:pPr>
+              <w:pStyle w:val="Normal"/>
+              <w:widowControl w:val="false"/>
               <w:tabs>
                 <w:tab w:val="clear" w:pos="720"/>
               </w:tabs>
@@ -3485,13 +3482,14 @@
         </w:tc>
         <w:tc>
           <w:tcPr>
-            <w:tcW w:w="1484" w:type="dxa"/>
-            <w:tcBorders/>
-            <w:vAlign w:val="center"/>
-          </w:tcPr>
-          <w:p>
-            <w:pPr>
-              <w:pStyle w:val="Normal"/>
+            <w:tcW w:w="1483" w:type="dxa"/>
+            <w:tcBorders/>
+            <w:vAlign w:val="center"/>
+          </w:tcPr>
+          <w:p>
+            <w:pPr>
+              <w:pStyle w:val="Normal"/>
+              <w:widowControl w:val="false"/>
               <w:tabs>
                 <w:tab w:val="clear" w:pos="720"/>
               </w:tabs>
@@ -3525,6 +3523,7 @@
           <w:p>
             <w:pPr>
               <w:pStyle w:val="Normal"/>
+              <w:widowControl w:val="false"/>
               <w:tabs>
                 <w:tab w:val="clear" w:pos="720"/>
               </w:tabs>
@@ -3553,6 +3552,7 @@
           <w:p>
             <w:pPr>
               <w:pStyle w:val="Normal"/>
+              <w:widowControl w:val="false"/>
               <w:tabs>
                 <w:tab w:val="clear" w:pos="720"/>
               </w:tabs>
@@ -3587,6 +3587,7 @@
           <w:p>
             <w:pPr>
               <w:pStyle w:val="Normal"/>
+              <w:widowControl w:val="false"/>
               <w:tabs>
                 <w:tab w:val="clear" w:pos="720"/>
               </w:tabs>
@@ -3608,13 +3609,14 @@
         </w:tc>
         <w:tc>
           <w:tcPr>
-            <w:tcW w:w="739" w:type="dxa"/>
-            <w:tcBorders/>
-            <w:vAlign w:val="center"/>
-          </w:tcPr>
-          <w:p>
-            <w:pPr>
-              <w:pStyle w:val="Normal"/>
+            <w:tcW w:w="738" w:type="dxa"/>
+            <w:tcBorders/>
+            <w:vAlign w:val="center"/>
+          </w:tcPr>
+          <w:p>
+            <w:pPr>
+              <w:pStyle w:val="Normal"/>
+              <w:widowControl w:val="false"/>
               <w:tabs>
                 <w:tab w:val="clear" w:pos="720"/>
               </w:tabs>
@@ -3636,13 +3638,14 @@
         </w:tc>
         <w:tc>
           <w:tcPr>
-            <w:tcW w:w="900" w:type="dxa"/>
-            <w:tcBorders/>
-            <w:vAlign w:val="center"/>
-          </w:tcPr>
-          <w:p>
-            <w:pPr>
-              <w:pStyle w:val="Normal"/>
+            <w:tcW w:w="901" w:type="dxa"/>
+            <w:tcBorders/>
+            <w:vAlign w:val="center"/>
+          </w:tcPr>
+          <w:p>
+            <w:pPr>
+              <w:pStyle w:val="Normal"/>
+              <w:widowControl w:val="false"/>
               <w:tabs>
                 <w:tab w:val="clear" w:pos="720"/>
               </w:tabs>
@@ -3671,6 +3674,7 @@
           <w:p>
             <w:pPr>
               <w:pStyle w:val="Normal"/>
+              <w:widowControl w:val="false"/>
               <w:tabs>
                 <w:tab w:val="clear" w:pos="720"/>
               </w:tabs>
@@ -3699,6 +3703,7 @@
           <w:p>
             <w:pPr>
               <w:pStyle w:val="Normal"/>
+              <w:widowControl w:val="false"/>
               <w:tabs>
                 <w:tab w:val="clear" w:pos="720"/>
               </w:tabs>
@@ -3727,6 +3732,7 @@
           <w:p>
             <w:pPr>
               <w:pStyle w:val="Normal"/>
+              <w:widowControl w:val="false"/>
               <w:tabs>
                 <w:tab w:val="clear" w:pos="720"/>
               </w:tabs>
@@ -3755,6 +3761,7 @@
           <w:p>
             <w:pPr>
               <w:pStyle w:val="Normal"/>
+              <w:widowControl w:val="false"/>
               <w:tabs>
                 <w:tab w:val="clear" w:pos="720"/>
               </w:tabs>
@@ -3776,13 +3783,14 @@
         </w:tc>
         <w:tc>
           <w:tcPr>
-            <w:tcW w:w="627" w:type="dxa"/>
-            <w:tcBorders/>
-            <w:vAlign w:val="center"/>
-          </w:tcPr>
-          <w:p>
-            <w:pPr>
-              <w:pStyle w:val="Normal"/>
+            <w:tcW w:w="628" w:type="dxa"/>
+            <w:tcBorders/>
+            <w:vAlign w:val="center"/>
+          </w:tcPr>
+          <w:p>
+            <w:pPr>
+              <w:pStyle w:val="Normal"/>
+              <w:widowControl w:val="false"/>
               <w:tabs>
                 <w:tab w:val="clear" w:pos="720"/>
               </w:tabs>
@@ -3804,13 +3812,14 @@
         </w:tc>
         <w:tc>
           <w:tcPr>
-            <w:tcW w:w="1484" w:type="dxa"/>
-            <w:tcBorders/>
-            <w:vAlign w:val="center"/>
-          </w:tcPr>
-          <w:p>
-            <w:pPr>
-              <w:pStyle w:val="Normal"/>
+            <w:tcW w:w="1483" w:type="dxa"/>
+            <w:tcBorders/>
+            <w:vAlign w:val="center"/>
+          </w:tcPr>
+          <w:p>
+            <w:pPr>
+              <w:pStyle w:val="Normal"/>
+              <w:widowControl w:val="false"/>
               <w:tabs>
                 <w:tab w:val="clear" w:pos="720"/>
               </w:tabs>
@@ -3844,6 +3853,7 @@
           <w:p>
             <w:pPr>
               <w:pStyle w:val="Normal"/>
+              <w:widowControl w:val="false"/>
               <w:tabs>
                 <w:tab w:val="clear" w:pos="720"/>
               </w:tabs>
@@ -3865,13 +3875,14 @@
         </w:tc>
         <w:tc>
           <w:tcPr>
-            <w:tcW w:w="739" w:type="dxa"/>
-            <w:tcBorders/>
-            <w:vAlign w:val="center"/>
-          </w:tcPr>
-          <w:p>
-            <w:pPr>
-              <w:pStyle w:val="Normal"/>
+            <w:tcW w:w="738" w:type="dxa"/>
+            <w:tcBorders/>
+            <w:vAlign w:val="center"/>
+          </w:tcPr>
+          <w:p>
+            <w:pPr>
+              <w:pStyle w:val="Normal"/>
+              <w:widowControl w:val="false"/>
               <w:tabs>
                 <w:tab w:val="clear" w:pos="720"/>
               </w:tabs>
@@ -3893,13 +3904,14 @@
         </w:tc>
         <w:tc>
           <w:tcPr>
-            <w:tcW w:w="900" w:type="dxa"/>
-            <w:tcBorders/>
-            <w:vAlign w:val="center"/>
-          </w:tcPr>
-          <w:p>
-            <w:pPr>
-              <w:pStyle w:val="Normal"/>
+            <w:tcW w:w="901" w:type="dxa"/>
+            <w:tcBorders/>
+            <w:vAlign w:val="center"/>
+          </w:tcPr>
+          <w:p>
+            <w:pPr>
+              <w:pStyle w:val="Normal"/>
+              <w:widowControl w:val="false"/>
               <w:tabs>
                 <w:tab w:val="clear" w:pos="720"/>
               </w:tabs>
@@ -3928,6 +3940,7 @@
           <w:p>
             <w:pPr>
               <w:pStyle w:val="Normal"/>
+              <w:widowControl w:val="false"/>
               <w:tabs>
                 <w:tab w:val="clear" w:pos="720"/>
               </w:tabs>
@@ -3956,6 +3969,7 @@
           <w:p>
             <w:pPr>
               <w:pStyle w:val="Normal"/>
+              <w:widowControl w:val="false"/>
               <w:tabs>
                 <w:tab w:val="clear" w:pos="720"/>
               </w:tabs>
@@ -3984,6 +3998,7 @@
           <w:p>
             <w:pPr>
               <w:pStyle w:val="Normal"/>
+              <w:widowControl w:val="false"/>
               <w:tabs>
                 <w:tab w:val="clear" w:pos="720"/>
               </w:tabs>
@@ -4012,6 +4027,7 @@
           <w:p>
             <w:pPr>
               <w:pStyle w:val="Normal"/>
+              <w:widowControl w:val="false"/>
               <w:tabs>
                 <w:tab w:val="clear" w:pos="720"/>
               </w:tabs>
@@ -4033,13 +4049,14 @@
         </w:tc>
         <w:tc>
           <w:tcPr>
-            <w:tcW w:w="627" w:type="dxa"/>
-            <w:tcBorders/>
-            <w:vAlign w:val="center"/>
-          </w:tcPr>
-          <w:p>
-            <w:pPr>
-              <w:pStyle w:val="Normal"/>
+            <w:tcW w:w="628" w:type="dxa"/>
+            <w:tcBorders/>
+            <w:vAlign w:val="center"/>
+          </w:tcPr>
+          <w:p>
+            <w:pPr>
+              <w:pStyle w:val="Normal"/>
+              <w:widowControl w:val="false"/>
               <w:tabs>
                 <w:tab w:val="clear" w:pos="720"/>
               </w:tabs>
@@ -4061,13 +4078,14 @@
         </w:tc>
         <w:tc>
           <w:tcPr>
-            <w:tcW w:w="1484" w:type="dxa"/>
-            <w:tcBorders/>
-            <w:vAlign w:val="center"/>
-          </w:tcPr>
-          <w:p>
-            <w:pPr>
-              <w:pStyle w:val="Normal"/>
+            <w:tcW w:w="1483" w:type="dxa"/>
+            <w:tcBorders/>
+            <w:vAlign w:val="center"/>
+          </w:tcPr>
+          <w:p>
+            <w:pPr>
+              <w:pStyle w:val="Normal"/>
+              <w:widowControl w:val="false"/>
               <w:tabs>
                 <w:tab w:val="clear" w:pos="720"/>
               </w:tabs>
@@ -4101,6 +4119,7 @@
           <w:p>
             <w:pPr>
               <w:pStyle w:val="Normal"/>
+              <w:widowControl w:val="false"/>
               <w:tabs>
                 <w:tab w:val="clear" w:pos="720"/>
               </w:tabs>
@@ -4122,13 +4141,14 @@
         </w:tc>
         <w:tc>
           <w:tcPr>
-            <w:tcW w:w="739" w:type="dxa"/>
-            <w:tcBorders/>
-            <w:vAlign w:val="center"/>
-          </w:tcPr>
-          <w:p>
-            <w:pPr>
-              <w:pStyle w:val="Normal"/>
+            <w:tcW w:w="738" w:type="dxa"/>
+            <w:tcBorders/>
+            <w:vAlign w:val="center"/>
+          </w:tcPr>
+          <w:p>
+            <w:pPr>
+              <w:pStyle w:val="Normal"/>
+              <w:widowControl w:val="false"/>
               <w:tabs>
                 <w:tab w:val="clear" w:pos="720"/>
               </w:tabs>
@@ -4150,13 +4170,14 @@
         </w:tc>
         <w:tc>
           <w:tcPr>
-            <w:tcW w:w="900" w:type="dxa"/>
-            <w:tcBorders/>
-            <w:vAlign w:val="center"/>
-          </w:tcPr>
-          <w:p>
-            <w:pPr>
-              <w:pStyle w:val="Normal"/>
+            <w:tcW w:w="901" w:type="dxa"/>
+            <w:tcBorders/>
+            <w:vAlign w:val="center"/>
+          </w:tcPr>
+          <w:p>
+            <w:pPr>
+              <w:pStyle w:val="Normal"/>
+              <w:widowControl w:val="false"/>
               <w:tabs>
                 <w:tab w:val="clear" w:pos="720"/>
               </w:tabs>
@@ -4185,6 +4206,7 @@
           <w:p>
             <w:pPr>
               <w:pStyle w:val="Normal"/>
+              <w:widowControl w:val="false"/>
               <w:tabs>
                 <w:tab w:val="clear" w:pos="720"/>
               </w:tabs>
@@ -4213,6 +4235,7 @@
           <w:p>
             <w:pPr>
               <w:pStyle w:val="Normal"/>
+              <w:widowControl w:val="false"/>
               <w:tabs>
                 <w:tab w:val="clear" w:pos="720"/>
               </w:tabs>
@@ -4241,6 +4264,7 @@
           <w:p>
             <w:pPr>
               <w:pStyle w:val="Normal"/>
+              <w:widowControl w:val="false"/>
               <w:tabs>
                 <w:tab w:val="clear" w:pos="720"/>
               </w:tabs>
@@ -4269,6 +4293,7 @@
           <w:p>
             <w:pPr>
               <w:pStyle w:val="Normal"/>
+              <w:widowControl w:val="false"/>
               <w:tabs>
                 <w:tab w:val="clear" w:pos="720"/>
               </w:tabs>
@@ -4290,13 +4315,14 @@
         </w:tc>
         <w:tc>
           <w:tcPr>
-            <w:tcW w:w="627" w:type="dxa"/>
-            <w:tcBorders/>
-            <w:vAlign w:val="center"/>
-          </w:tcPr>
-          <w:p>
-            <w:pPr>
-              <w:pStyle w:val="Normal"/>
+            <w:tcW w:w="628" w:type="dxa"/>
+            <w:tcBorders/>
+            <w:vAlign w:val="center"/>
+          </w:tcPr>
+          <w:p>
+            <w:pPr>
+              <w:pStyle w:val="Normal"/>
+              <w:widowControl w:val="false"/>
               <w:tabs>
                 <w:tab w:val="clear" w:pos="720"/>
               </w:tabs>
@@ -4318,13 +4344,14 @@
         </w:tc>
         <w:tc>
           <w:tcPr>
-            <w:tcW w:w="1484" w:type="dxa"/>
-            <w:tcBorders/>
-            <w:vAlign w:val="center"/>
-          </w:tcPr>
-          <w:p>
-            <w:pPr>
-              <w:pStyle w:val="Normal"/>
+            <w:tcW w:w="1483" w:type="dxa"/>
+            <w:tcBorders/>
+            <w:vAlign w:val="center"/>
+          </w:tcPr>
+          <w:p>
+            <w:pPr>
+              <w:pStyle w:val="Normal"/>
+              <w:widowControl w:val="false"/>
               <w:tabs>
                 <w:tab w:val="clear" w:pos="720"/>
               </w:tabs>
@@ -4358,6 +4385,7 @@
           <w:p>
             <w:pPr>
               <w:pStyle w:val="Normal"/>
+              <w:widowControl w:val="false"/>
               <w:tabs>
                 <w:tab w:val="clear" w:pos="720"/>
               </w:tabs>
@@ -4379,13 +4407,14 @@
         </w:tc>
         <w:tc>
           <w:tcPr>
-            <w:tcW w:w="739" w:type="dxa"/>
-            <w:tcBorders/>
-            <w:vAlign w:val="center"/>
-          </w:tcPr>
-          <w:p>
-            <w:pPr>
-              <w:pStyle w:val="Normal"/>
+            <w:tcW w:w="738" w:type="dxa"/>
+            <w:tcBorders/>
+            <w:vAlign w:val="center"/>
+          </w:tcPr>
+          <w:p>
+            <w:pPr>
+              <w:pStyle w:val="Normal"/>
+              <w:widowControl w:val="false"/>
               <w:tabs>
                 <w:tab w:val="clear" w:pos="720"/>
               </w:tabs>
@@ -4407,13 +4436,14 @@
         </w:tc>
         <w:tc>
           <w:tcPr>
-            <w:tcW w:w="900" w:type="dxa"/>
-            <w:tcBorders/>
-            <w:vAlign w:val="center"/>
-          </w:tcPr>
-          <w:p>
-            <w:pPr>
-              <w:pStyle w:val="Normal"/>
+            <w:tcW w:w="901" w:type="dxa"/>
+            <w:tcBorders/>
+            <w:vAlign w:val="center"/>
+          </w:tcPr>
+          <w:p>
+            <w:pPr>
+              <w:pStyle w:val="Normal"/>
+              <w:widowControl w:val="false"/>
               <w:tabs>
                 <w:tab w:val="clear" w:pos="720"/>
               </w:tabs>
@@ -4442,6 +4472,7 @@
           <w:p>
             <w:pPr>
               <w:pStyle w:val="Normal"/>
+              <w:widowControl w:val="false"/>
               <w:tabs>
                 <w:tab w:val="clear" w:pos="720"/>
               </w:tabs>
@@ -4470,6 +4501,7 @@
           <w:p>
             <w:pPr>
               <w:pStyle w:val="Normal"/>
+              <w:widowControl w:val="false"/>
               <w:tabs>
                 <w:tab w:val="clear" w:pos="720"/>
               </w:tabs>
@@ -4498,6 +4530,7 @@
           <w:p>
             <w:pPr>
               <w:pStyle w:val="Normal"/>
+              <w:widowControl w:val="false"/>
               <w:tabs>
                 <w:tab w:val="clear" w:pos="720"/>
               </w:tabs>
@@ -4526,6 +4559,7 @@
           <w:p>
             <w:pPr>
               <w:pStyle w:val="Normal"/>
+              <w:widowControl w:val="false"/>
               <w:tabs>
                 <w:tab w:val="clear" w:pos="720"/>
               </w:tabs>
@@ -4547,13 +4581,14 @@
         </w:tc>
         <w:tc>
           <w:tcPr>
-            <w:tcW w:w="627" w:type="dxa"/>
-            <w:tcBorders/>
-            <w:vAlign w:val="center"/>
-          </w:tcPr>
-          <w:p>
-            <w:pPr>
-              <w:pStyle w:val="Normal"/>
+            <w:tcW w:w="628" w:type="dxa"/>
+            <w:tcBorders/>
+            <w:vAlign w:val="center"/>
+          </w:tcPr>
+          <w:p>
+            <w:pPr>
+              <w:pStyle w:val="Normal"/>
+              <w:widowControl w:val="false"/>
               <w:tabs>
                 <w:tab w:val="clear" w:pos="720"/>
               </w:tabs>
@@ -4575,13 +4610,14 @@
         </w:tc>
         <w:tc>
           <w:tcPr>
-            <w:tcW w:w="1484" w:type="dxa"/>
-            <w:tcBorders/>
-            <w:vAlign w:val="center"/>
-          </w:tcPr>
-          <w:p>
-            <w:pPr>
-              <w:pStyle w:val="Normal"/>
+            <w:tcW w:w="1483" w:type="dxa"/>
+            <w:tcBorders/>
+            <w:vAlign w:val="center"/>
+          </w:tcPr>
+          <w:p>
+            <w:pPr>
+              <w:pStyle w:val="Normal"/>
+              <w:widowControl w:val="false"/>
               <w:tabs>
                 <w:tab w:val="clear" w:pos="720"/>
               </w:tabs>
@@ -4615,6 +4651,7 @@
           <w:p>
             <w:pPr>
               <w:pStyle w:val="Normal"/>
+              <w:widowControl w:val="false"/>
               <w:tabs>
                 <w:tab w:val="clear" w:pos="720"/>
               </w:tabs>
@@ -4636,13 +4673,14 @@
         </w:tc>
         <w:tc>
           <w:tcPr>
-            <w:tcW w:w="739" w:type="dxa"/>
-            <w:tcBorders/>
-            <w:vAlign w:val="center"/>
-          </w:tcPr>
-          <w:p>
-            <w:pPr>
-              <w:pStyle w:val="Normal"/>
+            <w:tcW w:w="738" w:type="dxa"/>
+            <w:tcBorders/>
+            <w:vAlign w:val="center"/>
+          </w:tcPr>
+          <w:p>
+            <w:pPr>
+              <w:pStyle w:val="Normal"/>
+              <w:widowControl w:val="false"/>
               <w:tabs>
                 <w:tab w:val="clear" w:pos="720"/>
               </w:tabs>
@@ -4664,13 +4702,14 @@
         </w:tc>
         <w:tc>
           <w:tcPr>
-            <w:tcW w:w="900" w:type="dxa"/>
-            <w:tcBorders/>
-            <w:vAlign w:val="center"/>
-          </w:tcPr>
-          <w:p>
-            <w:pPr>
-              <w:pStyle w:val="Normal"/>
+            <w:tcW w:w="901" w:type="dxa"/>
+            <w:tcBorders/>
+            <w:vAlign w:val="center"/>
+          </w:tcPr>
+          <w:p>
+            <w:pPr>
+              <w:pStyle w:val="Normal"/>
+              <w:widowControl w:val="false"/>
               <w:tabs>
                 <w:tab w:val="clear" w:pos="720"/>
               </w:tabs>
@@ -4699,6 +4738,7 @@
           <w:p>
             <w:pPr>
               <w:pStyle w:val="Normal"/>
+              <w:widowControl w:val="false"/>
               <w:tabs>
                 <w:tab w:val="clear" w:pos="720"/>
               </w:tabs>
@@ -4727,6 +4767,7 @@
           <w:p>
             <w:pPr>
               <w:pStyle w:val="Normal"/>
+              <w:widowControl w:val="false"/>
               <w:tabs>
                 <w:tab w:val="clear" w:pos="720"/>
               </w:tabs>
@@ -4755,6 +4796,7 @@
           <w:p>
             <w:pPr>
               <w:pStyle w:val="Normal"/>
+              <w:widowControl w:val="false"/>
               <w:tabs>
                 <w:tab w:val="clear" w:pos="720"/>
               </w:tabs>
@@ -4783,6 +4825,7 @@
           <w:p>
             <w:pPr>
               <w:pStyle w:val="Normal"/>
+              <w:widowControl w:val="false"/>
               <w:tabs>
                 <w:tab w:val="clear" w:pos="720"/>
               </w:tabs>
@@ -4804,13 +4847,14 @@
         </w:tc>
         <w:tc>
           <w:tcPr>
-            <w:tcW w:w="627" w:type="dxa"/>
-            <w:tcBorders/>
-            <w:vAlign w:val="center"/>
-          </w:tcPr>
-          <w:p>
-            <w:pPr>
-              <w:pStyle w:val="Normal"/>
+            <w:tcW w:w="628" w:type="dxa"/>
+            <w:tcBorders/>
+            <w:vAlign w:val="center"/>
+          </w:tcPr>
+          <w:p>
+            <w:pPr>
+              <w:pStyle w:val="Normal"/>
+              <w:widowControl w:val="false"/>
               <w:tabs>
                 <w:tab w:val="clear" w:pos="720"/>
               </w:tabs>
@@ -4832,13 +4876,14 @@
         </w:tc>
         <w:tc>
           <w:tcPr>
-            <w:tcW w:w="1484" w:type="dxa"/>
-            <w:tcBorders/>
-            <w:vAlign w:val="center"/>
-          </w:tcPr>
-          <w:p>
-            <w:pPr>
-              <w:pStyle w:val="Normal"/>
+            <w:tcW w:w="1483" w:type="dxa"/>
+            <w:tcBorders/>
+            <w:vAlign w:val="center"/>
+          </w:tcPr>
+          <w:p>
+            <w:pPr>
+              <w:pStyle w:val="Normal"/>
+              <w:widowControl w:val="false"/>
               <w:tabs>
                 <w:tab w:val="clear" w:pos="720"/>
               </w:tabs>
@@ -4872,6 +4917,7 @@
           <w:p>
             <w:pPr>
               <w:pStyle w:val="Normal"/>
+              <w:widowControl w:val="false"/>
               <w:tabs>
                 <w:tab w:val="clear" w:pos="720"/>
               </w:tabs>
@@ -4893,13 +4939,14 @@
         </w:tc>
         <w:tc>
           <w:tcPr>
-            <w:tcW w:w="739" w:type="dxa"/>
-            <w:tcBorders/>
-            <w:vAlign w:val="center"/>
-          </w:tcPr>
-          <w:p>
-            <w:pPr>
-              <w:pStyle w:val="Normal"/>
+            <w:tcW w:w="738" w:type="dxa"/>
+            <w:tcBorders/>
+            <w:vAlign w:val="center"/>
+          </w:tcPr>
+          <w:p>
+            <w:pPr>
+              <w:pStyle w:val="Normal"/>
+              <w:widowControl w:val="false"/>
               <w:tabs>
                 <w:tab w:val="clear" w:pos="720"/>
               </w:tabs>
@@ -4921,13 +4968,14 @@
         </w:tc>
         <w:tc>
           <w:tcPr>
-            <w:tcW w:w="900" w:type="dxa"/>
-            <w:tcBorders/>
-            <w:vAlign w:val="center"/>
-          </w:tcPr>
-          <w:p>
-            <w:pPr>
-              <w:pStyle w:val="Normal"/>
+            <w:tcW w:w="901" w:type="dxa"/>
+            <w:tcBorders/>
+            <w:vAlign w:val="center"/>
+          </w:tcPr>
+          <w:p>
+            <w:pPr>
+              <w:pStyle w:val="Normal"/>
+              <w:widowControl w:val="false"/>
               <w:tabs>
                 <w:tab w:val="clear" w:pos="720"/>
               </w:tabs>
@@ -4956,6 +5004,7 @@
           <w:p>
             <w:pPr>
               <w:pStyle w:val="Normal"/>
+              <w:widowControl w:val="false"/>
               <w:tabs>
                 <w:tab w:val="clear" w:pos="720"/>
               </w:tabs>
@@ -4984,6 +5033,7 @@
           <w:p>
             <w:pPr>
               <w:pStyle w:val="Normal"/>
+              <w:widowControl w:val="false"/>
               <w:tabs>
                 <w:tab w:val="clear" w:pos="720"/>
               </w:tabs>
@@ -5012,6 +5062,7 @@
           <w:p>
             <w:pPr>
               <w:pStyle w:val="Normal"/>
+              <w:widowControl w:val="false"/>
               <w:tabs>
                 <w:tab w:val="clear" w:pos="720"/>
               </w:tabs>
@@ -5040,6 +5091,7 @@
           <w:p>
             <w:pPr>
               <w:pStyle w:val="Normal"/>
+              <w:widowControl w:val="false"/>
               <w:tabs>
                 <w:tab w:val="clear" w:pos="720"/>
               </w:tabs>
@@ -5061,13 +5113,14 @@
         </w:tc>
         <w:tc>
           <w:tcPr>
-            <w:tcW w:w="627" w:type="dxa"/>
-            <w:tcBorders/>
-            <w:vAlign w:val="center"/>
-          </w:tcPr>
-          <w:p>
-            <w:pPr>
-              <w:pStyle w:val="Normal"/>
+            <w:tcW w:w="628" w:type="dxa"/>
+            <w:tcBorders/>
+            <w:vAlign w:val="center"/>
+          </w:tcPr>
+          <w:p>
+            <w:pPr>
+              <w:pStyle w:val="Normal"/>
+              <w:widowControl w:val="false"/>
               <w:tabs>
                 <w:tab w:val="clear" w:pos="720"/>
               </w:tabs>
@@ -5089,13 +5142,14 @@
         </w:tc>
         <w:tc>
           <w:tcPr>
-            <w:tcW w:w="1484" w:type="dxa"/>
-            <w:tcBorders/>
-            <w:vAlign w:val="center"/>
-          </w:tcPr>
-          <w:p>
-            <w:pPr>
-              <w:pStyle w:val="Normal"/>
+            <w:tcW w:w="1483" w:type="dxa"/>
+            <w:tcBorders/>
+            <w:vAlign w:val="center"/>
+          </w:tcPr>
+          <w:p>
+            <w:pPr>
+              <w:pStyle w:val="Normal"/>
+              <w:widowControl w:val="false"/>
               <w:tabs>
                 <w:tab w:val="clear" w:pos="720"/>
               </w:tabs>
@@ -5129,6 +5183,7 @@
           <w:p>
             <w:pPr>
               <w:pStyle w:val="Normal"/>
+              <w:widowControl w:val="false"/>
               <w:tabs>
                 <w:tab w:val="clear" w:pos="720"/>
               </w:tabs>
@@ -5150,13 +5205,14 @@
         </w:tc>
         <w:tc>
           <w:tcPr>
-            <w:tcW w:w="739" w:type="dxa"/>
-            <w:tcBorders/>
-            <w:vAlign w:val="center"/>
-          </w:tcPr>
-          <w:p>
-            <w:pPr>
-              <w:pStyle w:val="Normal"/>
+            <w:tcW w:w="738" w:type="dxa"/>
+            <w:tcBorders/>
+            <w:vAlign w:val="center"/>
+          </w:tcPr>
+          <w:p>
+            <w:pPr>
+              <w:pStyle w:val="Normal"/>
+              <w:widowControl w:val="false"/>
               <w:tabs>
                 <w:tab w:val="clear" w:pos="720"/>
               </w:tabs>
@@ -5178,13 +5234,14 @@
         </w:tc>
         <w:tc>
           <w:tcPr>
-            <w:tcW w:w="900" w:type="dxa"/>
-            <w:tcBorders/>
-            <w:vAlign w:val="center"/>
-          </w:tcPr>
-          <w:p>
-            <w:pPr>
-              <w:pStyle w:val="Normal"/>
+            <w:tcW w:w="901" w:type="dxa"/>
+            <w:tcBorders/>
+            <w:vAlign w:val="center"/>
+          </w:tcPr>
+          <w:p>
+            <w:pPr>
+              <w:pStyle w:val="Normal"/>
+              <w:widowControl w:val="false"/>
               <w:tabs>
                 <w:tab w:val="clear" w:pos="720"/>
               </w:tabs>
@@ -5213,6 +5270,7 @@
           <w:p>
             <w:pPr>
               <w:pStyle w:val="Normal"/>
+              <w:widowControl w:val="false"/>
               <w:tabs>
                 <w:tab w:val="clear" w:pos="720"/>
               </w:tabs>
@@ -5241,6 +5299,7 @@
           <w:p>
             <w:pPr>
               <w:pStyle w:val="Normal"/>
+              <w:widowControl w:val="false"/>
               <w:tabs>
                 <w:tab w:val="clear" w:pos="720"/>
               </w:tabs>
@@ -5269,6 +5328,7 @@
           <w:p>
             <w:pPr>
               <w:pStyle w:val="Normal"/>
+              <w:widowControl w:val="false"/>
               <w:tabs>
                 <w:tab w:val="clear" w:pos="720"/>
               </w:tabs>
@@ -5297,6 +5357,7 @@
           <w:p>
             <w:pPr>
               <w:pStyle w:val="Normal"/>
+              <w:widowControl w:val="false"/>
               <w:tabs>
                 <w:tab w:val="clear" w:pos="720"/>
               </w:tabs>
@@ -5318,13 +5379,14 @@
         </w:tc>
         <w:tc>
           <w:tcPr>
-            <w:tcW w:w="627" w:type="dxa"/>
-            <w:tcBorders/>
-            <w:vAlign w:val="center"/>
-          </w:tcPr>
-          <w:p>
-            <w:pPr>
-              <w:pStyle w:val="Normal"/>
+            <w:tcW w:w="628" w:type="dxa"/>
+            <w:tcBorders/>
+            <w:vAlign w:val="center"/>
+          </w:tcPr>
+          <w:p>
+            <w:pPr>
+              <w:pStyle w:val="Normal"/>
+              <w:widowControl w:val="false"/>
               <w:tabs>
                 <w:tab w:val="clear" w:pos="720"/>
               </w:tabs>
@@ -5346,13 +5408,14 @@
         </w:tc>
         <w:tc>
           <w:tcPr>
-            <w:tcW w:w="1484" w:type="dxa"/>
-            <w:tcBorders/>
-            <w:vAlign w:val="center"/>
-          </w:tcPr>
-          <w:p>
-            <w:pPr>
-              <w:pStyle w:val="Normal"/>
+            <w:tcW w:w="1483" w:type="dxa"/>
+            <w:tcBorders/>
+            <w:vAlign w:val="center"/>
+          </w:tcPr>
+          <w:p>
+            <w:pPr>
+              <w:pStyle w:val="Normal"/>
+              <w:widowControl w:val="false"/>
               <w:tabs>
                 <w:tab w:val="clear" w:pos="720"/>
               </w:tabs>
@@ -5386,6 +5449,7 @@
           <w:p>
             <w:pPr>
               <w:pStyle w:val="Normal"/>
+              <w:widowControl w:val="false"/>
               <w:tabs>
                 <w:tab w:val="clear" w:pos="720"/>
               </w:tabs>
@@ -5407,13 +5471,14 @@
         </w:tc>
         <w:tc>
           <w:tcPr>
-            <w:tcW w:w="739" w:type="dxa"/>
-            <w:tcBorders/>
-            <w:vAlign w:val="center"/>
-          </w:tcPr>
-          <w:p>
-            <w:pPr>
-              <w:pStyle w:val="Normal"/>
+            <w:tcW w:w="738" w:type="dxa"/>
+            <w:tcBorders/>
+            <w:vAlign w:val="center"/>
+          </w:tcPr>
+          <w:p>
+            <w:pPr>
+              <w:pStyle w:val="Normal"/>
+              <w:widowControl w:val="false"/>
               <w:tabs>
                 <w:tab w:val="clear" w:pos="720"/>
               </w:tabs>
@@ -5435,13 +5500,14 @@
         </w:tc>
         <w:tc>
           <w:tcPr>
-            <w:tcW w:w="900" w:type="dxa"/>
-            <w:tcBorders/>
-            <w:vAlign w:val="center"/>
-          </w:tcPr>
-          <w:p>
-            <w:pPr>
-              <w:pStyle w:val="Normal"/>
+            <w:tcW w:w="901" w:type="dxa"/>
+            <w:tcBorders/>
+            <w:vAlign w:val="center"/>
+          </w:tcPr>
+          <w:p>
+            <w:pPr>
+              <w:pStyle w:val="Normal"/>
+              <w:widowControl w:val="false"/>
               <w:tabs>
                 <w:tab w:val="clear" w:pos="720"/>
               </w:tabs>
@@ -5470,6 +5536,7 @@
           <w:p>
             <w:pPr>
               <w:pStyle w:val="Normal"/>
+              <w:widowControl w:val="false"/>
               <w:tabs>
                 <w:tab w:val="clear" w:pos="720"/>
               </w:tabs>
@@ -5498,6 +5565,7 @@
           <w:p>
             <w:pPr>
               <w:pStyle w:val="Normal"/>
+              <w:widowControl w:val="false"/>
               <w:tabs>
                 <w:tab w:val="clear" w:pos="720"/>
               </w:tabs>
@@ -5526,6 +5594,7 @@
           <w:p>
             <w:pPr>
               <w:pStyle w:val="Normal"/>
+              <w:widowControl w:val="false"/>
               <w:tabs>
                 <w:tab w:val="clear" w:pos="720"/>
               </w:tabs>
@@ -5554,6 +5623,7 @@
           <w:p>
             <w:pPr>
               <w:pStyle w:val="Normal"/>
+              <w:widowControl w:val="false"/>
               <w:tabs>
                 <w:tab w:val="clear" w:pos="720"/>
               </w:tabs>
@@ -5575,13 +5645,14 @@
         </w:tc>
         <w:tc>
           <w:tcPr>
-            <w:tcW w:w="627" w:type="dxa"/>
-            <w:tcBorders/>
-            <w:vAlign w:val="center"/>
-          </w:tcPr>
-          <w:p>
-            <w:pPr>
-              <w:pStyle w:val="Normal"/>
+            <w:tcW w:w="628" w:type="dxa"/>
+            <w:tcBorders/>
+            <w:vAlign w:val="center"/>
+          </w:tcPr>
+          <w:p>
+            <w:pPr>
+              <w:pStyle w:val="Normal"/>
+              <w:widowControl w:val="false"/>
               <w:tabs>
                 <w:tab w:val="clear" w:pos="720"/>
               </w:tabs>
@@ -5603,13 +5674,14 @@
         </w:tc>
         <w:tc>
           <w:tcPr>
-            <w:tcW w:w="1484" w:type="dxa"/>
-            <w:tcBorders/>
-            <w:vAlign w:val="center"/>
-          </w:tcPr>
-          <w:p>
-            <w:pPr>
-              <w:pStyle w:val="Normal"/>
+            <w:tcW w:w="1483" w:type="dxa"/>
+            <w:tcBorders/>
+            <w:vAlign w:val="center"/>
+          </w:tcPr>
+          <w:p>
+            <w:pPr>
+              <w:pStyle w:val="Normal"/>
+              <w:widowControl w:val="false"/>
               <w:tabs>
                 <w:tab w:val="clear" w:pos="720"/>
               </w:tabs>
@@ -5643,6 +5715,7 @@
           <w:p>
             <w:pPr>
               <w:pStyle w:val="Normal"/>
+              <w:widowControl w:val="false"/>
               <w:tabs>
                 <w:tab w:val="clear" w:pos="720"/>
               </w:tabs>
@@ -5671,6 +5744,7 @@
           <w:p>
             <w:pPr>
               <w:pStyle w:val="Normal"/>
+              <w:widowControl w:val="false"/>
               <w:tabs>
                 <w:tab w:val="clear" w:pos="720"/>
               </w:tabs>
@@ -5705,6 +5779,7 @@
           <w:p>
             <w:pPr>
               <w:pStyle w:val="Normal"/>
+              <w:widowControl w:val="false"/>
               <w:tabs>
                 <w:tab w:val="clear" w:pos="720"/>
               </w:tabs>
@@ -5726,13 +5801,14 @@
         </w:tc>
         <w:tc>
           <w:tcPr>
-            <w:tcW w:w="739" w:type="dxa"/>
-            <w:tcBorders/>
-            <w:vAlign w:val="center"/>
-          </w:tcPr>
-          <w:p>
-            <w:pPr>
-              <w:pStyle w:val="Normal"/>
+            <w:tcW w:w="738" w:type="dxa"/>
+            <w:tcBorders/>
+            <w:vAlign w:val="center"/>
+          </w:tcPr>
+          <w:p>
+            <w:pPr>
+              <w:pStyle w:val="Normal"/>
+              <w:widowControl w:val="false"/>
               <w:tabs>
                 <w:tab w:val="clear" w:pos="720"/>
               </w:tabs>
@@ -5754,13 +5830,14 @@
         </w:tc>
         <w:tc>
           <w:tcPr>
-            <w:tcW w:w="900" w:type="dxa"/>
-            <w:tcBorders/>
-            <w:vAlign w:val="center"/>
-          </w:tcPr>
-          <w:p>
-            <w:pPr>
-              <w:pStyle w:val="Normal"/>
+            <w:tcW w:w="901" w:type="dxa"/>
+            <w:tcBorders/>
+            <w:vAlign w:val="center"/>
+          </w:tcPr>
+          <w:p>
+            <w:pPr>
+              <w:pStyle w:val="Normal"/>
+              <w:widowControl w:val="false"/>
               <w:tabs>
                 <w:tab w:val="clear" w:pos="720"/>
               </w:tabs>
@@ -5789,6 +5866,7 @@
           <w:p>
             <w:pPr>
               <w:pStyle w:val="Normal"/>
+              <w:widowControl w:val="false"/>
               <w:tabs>
                 <w:tab w:val="clear" w:pos="720"/>
               </w:tabs>
@@ -5817,6 +5895,7 @@
           <w:p>
             <w:pPr>
               <w:pStyle w:val="Normal"/>
+              <w:widowControl w:val="false"/>
               <w:tabs>
                 <w:tab w:val="clear" w:pos="720"/>
               </w:tabs>
@@ -5845,6 +5924,7 @@
           <w:p>
             <w:pPr>
               <w:pStyle w:val="Normal"/>
+              <w:widowControl w:val="false"/>
               <w:tabs>
                 <w:tab w:val="clear" w:pos="720"/>
               </w:tabs>
@@ -5873,6 +5953,7 @@
           <w:p>
             <w:pPr>
               <w:pStyle w:val="Normal"/>
+              <w:widowControl w:val="false"/>
               <w:tabs>
                 <w:tab w:val="clear" w:pos="720"/>
               </w:tabs>
@@ -5894,13 +5975,14 @@
         </w:tc>
         <w:tc>
           <w:tcPr>
-            <w:tcW w:w="627" w:type="dxa"/>
-            <w:tcBorders/>
-            <w:vAlign w:val="center"/>
-          </w:tcPr>
-          <w:p>
-            <w:pPr>
-              <w:pStyle w:val="Normal"/>
+            <w:tcW w:w="628" w:type="dxa"/>
+            <w:tcBorders/>
+            <w:vAlign w:val="center"/>
+          </w:tcPr>
+          <w:p>
+            <w:pPr>
+              <w:pStyle w:val="Normal"/>
+              <w:widowControl w:val="false"/>
               <w:tabs>
                 <w:tab w:val="clear" w:pos="720"/>
               </w:tabs>
@@ -5922,13 +6004,14 @@
         </w:tc>
         <w:tc>
           <w:tcPr>
-            <w:tcW w:w="1484" w:type="dxa"/>
-            <w:tcBorders/>
-            <w:vAlign w:val="center"/>
-          </w:tcPr>
-          <w:p>
-            <w:pPr>
-              <w:pStyle w:val="Normal"/>
+            <w:tcW w:w="1483" w:type="dxa"/>
+            <w:tcBorders/>
+            <w:vAlign w:val="center"/>
+          </w:tcPr>
+          <w:p>
+            <w:pPr>
+              <w:pStyle w:val="Normal"/>
+              <w:widowControl w:val="false"/>
               <w:tabs>
                 <w:tab w:val="clear" w:pos="720"/>
               </w:tabs>
@@ -5962,6 +6045,7 @@
           <w:p>
             <w:pPr>
               <w:pStyle w:val="Normal"/>
+              <w:widowControl w:val="false"/>
               <w:tabs>
                 <w:tab w:val="clear" w:pos="720"/>
               </w:tabs>
@@ -5983,13 +6067,14 @@
         </w:tc>
         <w:tc>
           <w:tcPr>
-            <w:tcW w:w="739" w:type="dxa"/>
-            <w:tcBorders/>
-            <w:vAlign w:val="center"/>
-          </w:tcPr>
-          <w:p>
-            <w:pPr>
-              <w:pStyle w:val="Normal"/>
+            <w:tcW w:w="738" w:type="dxa"/>
+            <w:tcBorders/>
+            <w:vAlign w:val="center"/>
+          </w:tcPr>
+          <w:p>
+            <w:pPr>
+              <w:pStyle w:val="Normal"/>
+              <w:widowControl w:val="false"/>
               <w:tabs>
                 <w:tab w:val="clear" w:pos="720"/>
               </w:tabs>
@@ -6011,13 +6096,14 @@
         </w:tc>
         <w:tc>
           <w:tcPr>
-            <w:tcW w:w="900" w:type="dxa"/>
-            <w:tcBorders/>
-            <w:vAlign w:val="center"/>
-          </w:tcPr>
-          <w:p>
-            <w:pPr>
-              <w:pStyle w:val="Normal"/>
+            <w:tcW w:w="901" w:type="dxa"/>
+            <w:tcBorders/>
+            <w:vAlign w:val="center"/>
+          </w:tcPr>
+          <w:p>
+            <w:pPr>
+              <w:pStyle w:val="Normal"/>
+              <w:widowControl w:val="false"/>
               <w:tabs>
                 <w:tab w:val="clear" w:pos="720"/>
               </w:tabs>
@@ -6046,6 +6132,7 @@
           <w:p>
             <w:pPr>
               <w:pStyle w:val="Normal"/>
+              <w:widowControl w:val="false"/>
               <w:tabs>
                 <w:tab w:val="clear" w:pos="720"/>
               </w:tabs>
@@ -6074,6 +6161,7 @@
           <w:p>
             <w:pPr>
               <w:pStyle w:val="Normal"/>
+              <w:widowControl w:val="false"/>
               <w:tabs>
                 <w:tab w:val="clear" w:pos="720"/>
               </w:tabs>
@@ -6102,6 +6190,7 @@
           <w:p>
             <w:pPr>
               <w:pStyle w:val="Normal"/>
+              <w:widowControl w:val="false"/>
               <w:tabs>
                 <w:tab w:val="clear" w:pos="720"/>
               </w:tabs>
@@ -6130,6 +6219,7 @@
           <w:p>
             <w:pPr>
               <w:pStyle w:val="Normal"/>
+              <w:widowControl w:val="false"/>
               <w:tabs>
                 <w:tab w:val="clear" w:pos="720"/>
               </w:tabs>
@@ -6151,13 +6241,14 @@
         </w:tc>
         <w:tc>
           <w:tcPr>
-            <w:tcW w:w="627" w:type="dxa"/>
-            <w:tcBorders/>
-            <w:vAlign w:val="center"/>
-          </w:tcPr>
-          <w:p>
-            <w:pPr>
-              <w:pStyle w:val="Normal"/>
+            <w:tcW w:w="628" w:type="dxa"/>
+            <w:tcBorders/>
+            <w:vAlign w:val="center"/>
+          </w:tcPr>
+          <w:p>
+            <w:pPr>
+              <w:pStyle w:val="Normal"/>
+              <w:widowControl w:val="false"/>
               <w:tabs>
                 <w:tab w:val="clear" w:pos="720"/>
               </w:tabs>
@@ -6179,13 +6270,14 @@
         </w:tc>
         <w:tc>
           <w:tcPr>
-            <w:tcW w:w="1484" w:type="dxa"/>
-            <w:tcBorders/>
-            <w:vAlign w:val="center"/>
-          </w:tcPr>
-          <w:p>
-            <w:pPr>
-              <w:pStyle w:val="Normal"/>
+            <w:tcW w:w="1483" w:type="dxa"/>
+            <w:tcBorders/>
+            <w:vAlign w:val="center"/>
+          </w:tcPr>
+          <w:p>
+            <w:pPr>
+              <w:pStyle w:val="Normal"/>
+              <w:widowControl w:val="false"/>
               <w:tabs>
                 <w:tab w:val="clear" w:pos="720"/>
               </w:tabs>
@@ -6219,6 +6311,7 @@
           <w:p>
             <w:pPr>
               <w:pStyle w:val="Normal"/>
+              <w:widowControl w:val="false"/>
               <w:tabs>
                 <w:tab w:val="clear" w:pos="720"/>
               </w:tabs>
@@ -6240,13 +6333,14 @@
         </w:tc>
         <w:tc>
           <w:tcPr>
-            <w:tcW w:w="739" w:type="dxa"/>
-            <w:tcBorders/>
-            <w:vAlign w:val="center"/>
-          </w:tcPr>
-          <w:p>
-            <w:pPr>
-              <w:pStyle w:val="Normal"/>
+            <w:tcW w:w="738" w:type="dxa"/>
+            <w:tcBorders/>
+            <w:vAlign w:val="center"/>
+          </w:tcPr>
+          <w:p>
+            <w:pPr>
+              <w:pStyle w:val="Normal"/>
+              <w:widowControl w:val="false"/>
               <w:tabs>
                 <w:tab w:val="clear" w:pos="720"/>
               </w:tabs>
@@ -6268,13 +6362,14 @@
         </w:tc>
         <w:tc>
           <w:tcPr>
-            <w:tcW w:w="900" w:type="dxa"/>
-            <w:tcBorders/>
-            <w:vAlign w:val="center"/>
-          </w:tcPr>
-          <w:p>
-            <w:pPr>
-              <w:pStyle w:val="Normal"/>
+            <w:tcW w:w="901" w:type="dxa"/>
+            <w:tcBorders/>
+            <w:vAlign w:val="center"/>
+          </w:tcPr>
+          <w:p>
+            <w:pPr>
+              <w:pStyle w:val="Normal"/>
+              <w:widowControl w:val="false"/>
               <w:tabs>
                 <w:tab w:val="clear" w:pos="720"/>
               </w:tabs>
@@ -6303,6 +6398,7 @@
           <w:p>
             <w:pPr>
               <w:pStyle w:val="Normal"/>
+              <w:widowControl w:val="false"/>
               <w:tabs>
                 <w:tab w:val="clear" w:pos="720"/>
               </w:tabs>
@@ -6331,6 +6427,7 @@
           <w:p>
             <w:pPr>
               <w:pStyle w:val="Normal"/>
+              <w:widowControl w:val="false"/>
               <w:tabs>
                 <w:tab w:val="clear" w:pos="720"/>
               </w:tabs>
@@ -6359,6 +6456,7 @@
           <w:p>
             <w:pPr>
               <w:pStyle w:val="Normal"/>
+              <w:widowControl w:val="false"/>
               <w:tabs>
                 <w:tab w:val="clear" w:pos="720"/>
               </w:tabs>
@@ -6387,6 +6485,7 @@
           <w:p>
             <w:pPr>
               <w:pStyle w:val="Normal"/>
+              <w:widowControl w:val="false"/>
               <w:tabs>
                 <w:tab w:val="clear" w:pos="720"/>
               </w:tabs>
@@ -6408,13 +6507,14 @@
         </w:tc>
         <w:tc>
           <w:tcPr>
-            <w:tcW w:w="627" w:type="dxa"/>
-            <w:tcBorders/>
-            <w:vAlign w:val="center"/>
-          </w:tcPr>
-          <w:p>
-            <w:pPr>
-              <w:pStyle w:val="Normal"/>
+            <w:tcW w:w="628" w:type="dxa"/>
+            <w:tcBorders/>
+            <w:vAlign w:val="center"/>
+          </w:tcPr>
+          <w:p>
+            <w:pPr>
+              <w:pStyle w:val="Normal"/>
+              <w:widowControl w:val="false"/>
               <w:tabs>
                 <w:tab w:val="clear" w:pos="720"/>
               </w:tabs>
@@ -6436,13 +6536,14 @@
         </w:tc>
         <w:tc>
           <w:tcPr>
-            <w:tcW w:w="1484" w:type="dxa"/>
-            <w:tcBorders/>
-            <w:vAlign w:val="center"/>
-          </w:tcPr>
-          <w:p>
-            <w:pPr>
-              <w:pStyle w:val="Normal"/>
+            <w:tcW w:w="1483" w:type="dxa"/>
+            <w:tcBorders/>
+            <w:vAlign w:val="center"/>
+          </w:tcPr>
+          <w:p>
+            <w:pPr>
+              <w:pStyle w:val="Normal"/>
+              <w:widowControl w:val="false"/>
               <w:tabs>
                 <w:tab w:val="clear" w:pos="720"/>
               </w:tabs>
@@ -6476,6 +6577,7 @@
           <w:p>
             <w:pPr>
               <w:pStyle w:val="Normal"/>
+              <w:widowControl w:val="false"/>
               <w:tabs>
                 <w:tab w:val="clear" w:pos="720"/>
               </w:tabs>
@@ -6497,13 +6599,14 @@
         </w:tc>
         <w:tc>
           <w:tcPr>
-            <w:tcW w:w="739" w:type="dxa"/>
-            <w:tcBorders/>
-            <w:vAlign w:val="center"/>
-          </w:tcPr>
-          <w:p>
-            <w:pPr>
-              <w:pStyle w:val="Normal"/>
+            <w:tcW w:w="738" w:type="dxa"/>
+            <w:tcBorders/>
+            <w:vAlign w:val="center"/>
+          </w:tcPr>
+          <w:p>
+            <w:pPr>
+              <w:pStyle w:val="Normal"/>
+              <w:widowControl w:val="false"/>
               <w:tabs>
                 <w:tab w:val="clear" w:pos="720"/>
               </w:tabs>
@@ -6525,13 +6628,14 @@
         </w:tc>
         <w:tc>
           <w:tcPr>
-            <w:tcW w:w="900" w:type="dxa"/>
-            <w:tcBorders/>
-            <w:vAlign w:val="center"/>
-          </w:tcPr>
-          <w:p>
-            <w:pPr>
-              <w:pStyle w:val="Normal"/>
+            <w:tcW w:w="901" w:type="dxa"/>
+            <w:tcBorders/>
+            <w:vAlign w:val="center"/>
+          </w:tcPr>
+          <w:p>
+            <w:pPr>
+              <w:pStyle w:val="Normal"/>
+              <w:widowControl w:val="false"/>
               <w:tabs>
                 <w:tab w:val="clear" w:pos="720"/>
               </w:tabs>
@@ -6560,6 +6664,7 @@
           <w:p>
             <w:pPr>
               <w:pStyle w:val="Normal"/>
+              <w:widowControl w:val="false"/>
               <w:tabs>
                 <w:tab w:val="clear" w:pos="720"/>
               </w:tabs>
@@ -6588,6 +6693,7 @@
           <w:p>
             <w:pPr>
               <w:pStyle w:val="Normal"/>
+              <w:widowControl w:val="false"/>
               <w:tabs>
                 <w:tab w:val="clear" w:pos="720"/>
               </w:tabs>
@@ -6616,6 +6722,7 @@
           <w:p>
             <w:pPr>
               <w:pStyle w:val="Normal"/>
+              <w:widowControl w:val="false"/>
               <w:tabs>
                 <w:tab w:val="clear" w:pos="720"/>
               </w:tabs>
@@ -6644,6 +6751,7 @@
           <w:p>
             <w:pPr>
               <w:pStyle w:val="Normal"/>
+              <w:widowControl w:val="false"/>
               <w:tabs>
                 <w:tab w:val="clear" w:pos="720"/>
               </w:tabs>
@@ -6665,13 +6773,14 @@
         </w:tc>
         <w:tc>
           <w:tcPr>
-            <w:tcW w:w="627" w:type="dxa"/>
-            <w:tcBorders/>
-            <w:vAlign w:val="center"/>
-          </w:tcPr>
-          <w:p>
-            <w:pPr>
-              <w:pStyle w:val="Normal"/>
+            <w:tcW w:w="628" w:type="dxa"/>
+            <w:tcBorders/>
+            <w:vAlign w:val="center"/>
+          </w:tcPr>
+          <w:p>
+            <w:pPr>
+              <w:pStyle w:val="Normal"/>
+              <w:widowControl w:val="false"/>
               <w:tabs>
                 <w:tab w:val="clear" w:pos="720"/>
               </w:tabs>
@@ -6693,13 +6802,14 @@
         </w:tc>
         <w:tc>
           <w:tcPr>
-            <w:tcW w:w="1484" w:type="dxa"/>
-            <w:tcBorders/>
-            <w:vAlign w:val="center"/>
-          </w:tcPr>
-          <w:p>
-            <w:pPr>
-              <w:pStyle w:val="Normal"/>
+            <w:tcW w:w="1483" w:type="dxa"/>
+            <w:tcBorders/>
+            <w:vAlign w:val="center"/>
+          </w:tcPr>
+          <w:p>
+            <w:pPr>
+              <w:pStyle w:val="Normal"/>
+              <w:widowControl w:val="false"/>
               <w:tabs>
                 <w:tab w:val="clear" w:pos="720"/>
               </w:tabs>
@@ -6733,6 +6843,7 @@
           <w:p>
             <w:pPr>
               <w:pStyle w:val="Normal"/>
+              <w:widowControl w:val="false"/>
               <w:tabs>
                 <w:tab w:val="clear" w:pos="720"/>
               </w:tabs>
@@ -6754,13 +6865,14 @@
         </w:tc>
         <w:tc>
           <w:tcPr>
-            <w:tcW w:w="739" w:type="dxa"/>
-            <w:tcBorders/>
-            <w:vAlign w:val="center"/>
-          </w:tcPr>
-          <w:p>
-            <w:pPr>
-              <w:pStyle w:val="Normal"/>
+            <w:tcW w:w="738" w:type="dxa"/>
+            <w:tcBorders/>
+            <w:vAlign w:val="center"/>
+          </w:tcPr>
+          <w:p>
+            <w:pPr>
+              <w:pStyle w:val="Normal"/>
+              <w:widowControl w:val="false"/>
               <w:tabs>
                 <w:tab w:val="clear" w:pos="720"/>
               </w:tabs>
@@ -6782,13 +6894,14 @@
         </w:tc>
         <w:tc>
           <w:tcPr>
-            <w:tcW w:w="900" w:type="dxa"/>
-            <w:tcBorders/>
-            <w:vAlign w:val="center"/>
-          </w:tcPr>
-          <w:p>
-            <w:pPr>
-              <w:pStyle w:val="Normal"/>
+            <w:tcW w:w="901" w:type="dxa"/>
+            <w:tcBorders/>
+            <w:vAlign w:val="center"/>
+          </w:tcPr>
+          <w:p>
+            <w:pPr>
+              <w:pStyle w:val="Normal"/>
+              <w:widowControl w:val="false"/>
               <w:tabs>
                 <w:tab w:val="clear" w:pos="720"/>
               </w:tabs>
@@ -6817,6 +6930,7 @@
           <w:p>
             <w:pPr>
               <w:pStyle w:val="Normal"/>
+              <w:widowControl w:val="false"/>
               <w:tabs>
                 <w:tab w:val="clear" w:pos="720"/>
               </w:tabs>
@@ -6845,6 +6959,7 @@
           <w:p>
             <w:pPr>
               <w:pStyle w:val="Normal"/>
+              <w:widowControl w:val="false"/>
               <w:tabs>
                 <w:tab w:val="clear" w:pos="720"/>
               </w:tabs>
@@ -6873,6 +6988,7 @@
           <w:p>
             <w:pPr>
               <w:pStyle w:val="Normal"/>
+              <w:widowControl w:val="false"/>
               <w:tabs>
                 <w:tab w:val="clear" w:pos="720"/>
               </w:tabs>
@@ -6901,6 +7017,7 @@
           <w:p>
             <w:pPr>
               <w:pStyle w:val="Normal"/>
+              <w:widowControl w:val="false"/>
               <w:tabs>
                 <w:tab w:val="clear" w:pos="720"/>
               </w:tabs>
@@ -6922,13 +7039,14 @@
         </w:tc>
         <w:tc>
           <w:tcPr>
-            <w:tcW w:w="627" w:type="dxa"/>
-            <w:tcBorders/>
-            <w:vAlign w:val="center"/>
-          </w:tcPr>
-          <w:p>
-            <w:pPr>
-              <w:pStyle w:val="Normal"/>
+            <w:tcW w:w="628" w:type="dxa"/>
+            <w:tcBorders/>
+            <w:vAlign w:val="center"/>
+          </w:tcPr>
+          <w:p>
+            <w:pPr>
+              <w:pStyle w:val="Normal"/>
+              <w:widowControl w:val="false"/>
               <w:tabs>
                 <w:tab w:val="clear" w:pos="720"/>
               </w:tabs>
@@ -6950,13 +7068,14 @@
         </w:tc>
         <w:tc>
           <w:tcPr>
-            <w:tcW w:w="1484" w:type="dxa"/>
-            <w:tcBorders/>
-            <w:vAlign w:val="center"/>
-          </w:tcPr>
-          <w:p>
-            <w:pPr>
-              <w:pStyle w:val="Normal"/>
+            <w:tcW w:w="1483" w:type="dxa"/>
+            <w:tcBorders/>
+            <w:vAlign w:val="center"/>
+          </w:tcPr>
+          <w:p>
+            <w:pPr>
+              <w:pStyle w:val="Normal"/>
+              <w:widowControl w:val="false"/>
               <w:tabs>
                 <w:tab w:val="clear" w:pos="720"/>
               </w:tabs>
@@ -6990,6 +7109,7 @@
           <w:p>
             <w:pPr>
               <w:pStyle w:val="Normal"/>
+              <w:widowControl w:val="false"/>
               <w:tabs>
                 <w:tab w:val="clear" w:pos="720"/>
               </w:tabs>
@@ -7011,13 +7131,14 @@
         </w:tc>
         <w:tc>
           <w:tcPr>
-            <w:tcW w:w="739" w:type="dxa"/>
-            <w:tcBorders/>
-            <w:vAlign w:val="center"/>
-          </w:tcPr>
-          <w:p>
-            <w:pPr>
-              <w:pStyle w:val="Normal"/>
+            <w:tcW w:w="738" w:type="dxa"/>
+            <w:tcBorders/>
+            <w:vAlign w:val="center"/>
+          </w:tcPr>
+          <w:p>
+            <w:pPr>
+              <w:pStyle w:val="Normal"/>
+              <w:widowControl w:val="false"/>
               <w:tabs>
                 <w:tab w:val="clear" w:pos="720"/>
               </w:tabs>
@@ -7039,13 +7160,14 @@
         </w:tc>
         <w:tc>
           <w:tcPr>
-            <w:tcW w:w="900" w:type="dxa"/>
-            <w:tcBorders/>
-            <w:vAlign w:val="center"/>
-          </w:tcPr>
-          <w:p>
-            <w:pPr>
-              <w:pStyle w:val="Normal"/>
+            <w:tcW w:w="901" w:type="dxa"/>
+            <w:tcBorders/>
+            <w:vAlign w:val="center"/>
+          </w:tcPr>
+          <w:p>
+            <w:pPr>
+              <w:pStyle w:val="Normal"/>
+              <w:widowControl w:val="false"/>
               <w:tabs>
                 <w:tab w:val="clear" w:pos="720"/>
               </w:tabs>
@@ -7074,6 +7196,7 @@
           <w:p>
             <w:pPr>
               <w:pStyle w:val="Normal"/>
+              <w:widowControl w:val="false"/>
               <w:tabs>
                 <w:tab w:val="clear" w:pos="720"/>
               </w:tabs>
@@ -7102,6 +7225,7 @@
           <w:p>
             <w:pPr>
               <w:pStyle w:val="Normal"/>
+              <w:widowControl w:val="false"/>
               <w:tabs>
                 <w:tab w:val="clear" w:pos="720"/>
               </w:tabs>
@@ -7130,6 +7254,7 @@
           <w:p>
             <w:pPr>
               <w:pStyle w:val="Normal"/>
+              <w:widowControl w:val="false"/>
               <w:tabs>
                 <w:tab w:val="clear" w:pos="720"/>
               </w:tabs>
@@ -7158,6 +7283,7 @@
           <w:p>
             <w:pPr>
               <w:pStyle w:val="Normal"/>
+              <w:widowControl w:val="false"/>
               <w:tabs>
                 <w:tab w:val="clear" w:pos="720"/>
               </w:tabs>
@@ -7179,13 +7305,14 @@
         </w:tc>
         <w:tc>
           <w:tcPr>
-            <w:tcW w:w="627" w:type="dxa"/>
-            <w:tcBorders/>
-            <w:vAlign w:val="center"/>
-          </w:tcPr>
-          <w:p>
-            <w:pPr>
-              <w:pStyle w:val="Normal"/>
+            <w:tcW w:w="628" w:type="dxa"/>
+            <w:tcBorders/>
+            <w:vAlign w:val="center"/>
+          </w:tcPr>
+          <w:p>
+            <w:pPr>
+              <w:pStyle w:val="Normal"/>
+              <w:widowControl w:val="false"/>
               <w:tabs>
                 <w:tab w:val="clear" w:pos="720"/>
               </w:tabs>
@@ -7207,13 +7334,14 @@
         </w:tc>
         <w:tc>
           <w:tcPr>
-            <w:tcW w:w="1484" w:type="dxa"/>
-            <w:tcBorders/>
-            <w:vAlign w:val="center"/>
-          </w:tcPr>
-          <w:p>
-            <w:pPr>
-              <w:pStyle w:val="Normal"/>
+            <w:tcW w:w="1483" w:type="dxa"/>
+            <w:tcBorders/>
+            <w:vAlign w:val="center"/>
+          </w:tcPr>
+          <w:p>
+            <w:pPr>
+              <w:pStyle w:val="Normal"/>
+              <w:widowControl w:val="false"/>
               <w:tabs>
                 <w:tab w:val="clear" w:pos="720"/>
               </w:tabs>
@@ -7247,6 +7375,7 @@
           <w:p>
             <w:pPr>
               <w:pStyle w:val="Normal"/>
+              <w:widowControl w:val="false"/>
               <w:tabs>
                 <w:tab w:val="clear" w:pos="720"/>
               </w:tabs>
@@ -7268,13 +7397,14 @@
         </w:tc>
         <w:tc>
           <w:tcPr>
-            <w:tcW w:w="739" w:type="dxa"/>
-            <w:tcBorders/>
-            <w:vAlign w:val="center"/>
-          </w:tcPr>
-          <w:p>
-            <w:pPr>
-              <w:pStyle w:val="Normal"/>
+            <w:tcW w:w="738" w:type="dxa"/>
+            <w:tcBorders/>
+            <w:vAlign w:val="center"/>
+          </w:tcPr>
+          <w:p>
+            <w:pPr>
+              <w:pStyle w:val="Normal"/>
+              <w:widowControl w:val="false"/>
               <w:tabs>
                 <w:tab w:val="clear" w:pos="720"/>
               </w:tabs>
@@ -7296,13 +7426,14 @@
         </w:tc>
         <w:tc>
           <w:tcPr>
-            <w:tcW w:w="900" w:type="dxa"/>
-            <w:tcBorders/>
-            <w:vAlign w:val="center"/>
-          </w:tcPr>
-          <w:p>
-            <w:pPr>
-              <w:pStyle w:val="Normal"/>
+            <w:tcW w:w="901" w:type="dxa"/>
+            <w:tcBorders/>
+            <w:vAlign w:val="center"/>
+          </w:tcPr>
+          <w:p>
+            <w:pPr>
+              <w:pStyle w:val="Normal"/>
+              <w:widowControl w:val="false"/>
               <w:tabs>
                 <w:tab w:val="clear" w:pos="720"/>
               </w:tabs>
@@ -7331,6 +7462,7 @@
           <w:p>
             <w:pPr>
               <w:pStyle w:val="Normal"/>
+              <w:widowControl w:val="false"/>
               <w:tabs>
                 <w:tab w:val="clear" w:pos="720"/>
               </w:tabs>
@@ -7359,6 +7491,7 @@
           <w:p>
             <w:pPr>
               <w:pStyle w:val="Normal"/>
+              <w:widowControl w:val="false"/>
               <w:tabs>
                 <w:tab w:val="clear" w:pos="720"/>
               </w:tabs>
@@ -7387,6 +7520,7 @@
           <w:p>
             <w:pPr>
               <w:pStyle w:val="Normal"/>
+              <w:widowControl w:val="false"/>
               <w:tabs>
                 <w:tab w:val="clear" w:pos="720"/>
               </w:tabs>
@@ -7415,6 +7549,7 @@
           <w:p>
             <w:pPr>
               <w:pStyle w:val="Normal"/>
+              <w:widowControl w:val="false"/>
               <w:tabs>
                 <w:tab w:val="clear" w:pos="720"/>
               </w:tabs>
@@ -7436,13 +7571,14 @@
         </w:tc>
         <w:tc>
           <w:tcPr>
-            <w:tcW w:w="627" w:type="dxa"/>
-            <w:tcBorders/>
-            <w:vAlign w:val="center"/>
-          </w:tcPr>
-          <w:p>
-            <w:pPr>
-              <w:pStyle w:val="Normal"/>
+            <w:tcW w:w="628" w:type="dxa"/>
+            <w:tcBorders/>
+            <w:vAlign w:val="center"/>
+          </w:tcPr>
+          <w:p>
+            <w:pPr>
+              <w:pStyle w:val="Normal"/>
+              <w:widowControl w:val="false"/>
               <w:tabs>
                 <w:tab w:val="clear" w:pos="720"/>
               </w:tabs>
@@ -7464,13 +7600,14 @@
         </w:tc>
         <w:tc>
           <w:tcPr>
-            <w:tcW w:w="1484" w:type="dxa"/>
-            <w:tcBorders/>
-            <w:vAlign w:val="center"/>
-          </w:tcPr>
-          <w:p>
-            <w:pPr>
-              <w:pStyle w:val="Normal"/>
+            <w:tcW w:w="1483" w:type="dxa"/>
+            <w:tcBorders/>
+            <w:vAlign w:val="center"/>
+          </w:tcPr>
+          <w:p>
+            <w:pPr>
+              <w:pStyle w:val="Normal"/>
+              <w:widowControl w:val="false"/>
               <w:tabs>
                 <w:tab w:val="clear" w:pos="720"/>
               </w:tabs>
@@ -7504,6 +7641,7 @@
           <w:p>
             <w:pPr>
               <w:pStyle w:val="Normal"/>
+              <w:widowControl w:val="false"/>
               <w:tabs>
                 <w:tab w:val="clear" w:pos="720"/>
               </w:tabs>
@@ -7525,13 +7663,14 @@
         </w:tc>
         <w:tc>
           <w:tcPr>
-            <w:tcW w:w="739" w:type="dxa"/>
-            <w:tcBorders/>
-            <w:vAlign w:val="center"/>
-          </w:tcPr>
-          <w:p>
-            <w:pPr>
-              <w:pStyle w:val="Normal"/>
+            <w:tcW w:w="738" w:type="dxa"/>
+            <w:tcBorders/>
+            <w:vAlign w:val="center"/>
+          </w:tcPr>
+          <w:p>
+            <w:pPr>
+              <w:pStyle w:val="Normal"/>
+              <w:widowControl w:val="false"/>
               <w:tabs>
                 <w:tab w:val="clear" w:pos="720"/>
               </w:tabs>
@@ -7553,13 +7692,14 @@
         </w:tc>
         <w:tc>
           <w:tcPr>
-            <w:tcW w:w="900" w:type="dxa"/>
-            <w:tcBorders/>
-            <w:vAlign w:val="center"/>
-          </w:tcPr>
-          <w:p>
-            <w:pPr>
-              <w:pStyle w:val="Normal"/>
+            <w:tcW w:w="901" w:type="dxa"/>
+            <w:tcBorders/>
+            <w:vAlign w:val="center"/>
+          </w:tcPr>
+          <w:p>
+            <w:pPr>
+              <w:pStyle w:val="Normal"/>
+              <w:widowControl w:val="false"/>
               <w:tabs>
                 <w:tab w:val="clear" w:pos="720"/>
               </w:tabs>
@@ -7588,6 +7728,7 @@
           <w:p>
             <w:pPr>
               <w:pStyle w:val="Normal"/>
+              <w:widowControl w:val="false"/>
               <w:tabs>
                 <w:tab w:val="clear" w:pos="720"/>
               </w:tabs>
@@ -7616,6 +7757,7 @@
           <w:p>
             <w:pPr>
               <w:pStyle w:val="Normal"/>
+              <w:widowControl w:val="false"/>
               <w:tabs>
                 <w:tab w:val="clear" w:pos="720"/>
               </w:tabs>
@@ -7644,6 +7786,7 @@
           <w:p>
             <w:pPr>
               <w:pStyle w:val="Normal"/>
+              <w:widowControl w:val="false"/>
               <w:tabs>
                 <w:tab w:val="clear" w:pos="720"/>
               </w:tabs>
@@ -7672,6 +7815,7 @@
           <w:p>
             <w:pPr>
               <w:pStyle w:val="Normal"/>
+              <w:widowControl w:val="false"/>
               <w:tabs>
                 <w:tab w:val="clear" w:pos="720"/>
               </w:tabs>
@@ -7693,13 +7837,14 @@
         </w:tc>
         <w:tc>
           <w:tcPr>
-            <w:tcW w:w="627" w:type="dxa"/>
-            <w:tcBorders/>
-            <w:vAlign w:val="center"/>
-          </w:tcPr>
-          <w:p>
-            <w:pPr>
-              <w:pStyle w:val="Normal"/>
+            <w:tcW w:w="628" w:type="dxa"/>
+            <w:tcBorders/>
+            <w:vAlign w:val="center"/>
+          </w:tcPr>
+          <w:p>
+            <w:pPr>
+              <w:pStyle w:val="Normal"/>
+              <w:widowControl w:val="false"/>
               <w:tabs>
                 <w:tab w:val="clear" w:pos="720"/>
               </w:tabs>
@@ -7721,13 +7866,14 @@
         </w:tc>
         <w:tc>
           <w:tcPr>
-            <w:tcW w:w="1484" w:type="dxa"/>
-            <w:tcBorders/>
-            <w:vAlign w:val="center"/>
-          </w:tcPr>
-          <w:p>
-            <w:pPr>
-              <w:pStyle w:val="Normal"/>
+            <w:tcW w:w="1483" w:type="dxa"/>
+            <w:tcBorders/>
+            <w:vAlign w:val="center"/>
+          </w:tcPr>
+          <w:p>
+            <w:pPr>
+              <w:pStyle w:val="Normal"/>
+              <w:widowControl w:val="false"/>
               <w:tabs>
                 <w:tab w:val="clear" w:pos="720"/>
               </w:tabs>
@@ -7757,7 +7903,9 @@
         </w:rPr>
       </w:pPr>
       <w:r>
-        <w:rPr/>
+        <w:rPr>
+          <w:lang w:val="en-US"/>
+        </w:rPr>
       </w:r>
     </w:p>
     <w:p>

</xml_diff>

<commit_message>
Commit 32: Finished first draft of manuscript
</commit_message>
<xml_diff>
--- a/MS_version_000.docx
+++ b/MS_version_000.docx
@@ -336,21 +336,7 @@
           <w:rFonts w:cs="Calibri"/>
           <w:lang w:val="en-US"/>
         </w:rPr>
-        <w:t xml:space="preserve">Because directional asymmetry and antisymmetry entail systematic differences between sides, they are generally considered to be inherited, and </w:t>
-      </w:r>
-      <w:r>
-        <w:rPr>
-          <w:rFonts w:cs="Calibri"/>
-          <w:lang w:val="en-US"/>
-        </w:rPr>
-        <w:t>sometimes</w:t>
-      </w:r>
-      <w:r>
-        <w:rPr>
-          <w:rFonts w:cs="Calibri"/>
-          <w:lang w:val="en-US"/>
-        </w:rPr>
-        <w:t xml:space="preserve"> to be adaptive. The latter point is however dependent on whether subtle or conspicuous asymmetries are studied. For example, </w:t>
+        <w:t xml:space="preserve">Because directional asymmetry and antisymmetry entail systematic differences between sides, they are generally considered to be inherited, and sometimes to be adaptive. The latter point is however dependent on whether subtle or conspicuous asymmetries are studied. For example, </w:t>
       </w:r>
       <w:r>
         <w:rPr>
@@ -742,21 +728,7 @@
           <w:rFonts w:cs="Calibri"/>
           <w:lang w:val="en-US"/>
         </w:rPr>
-        <w:t xml:space="preserve">. Mandibles are generally used to shear and crush </w:t>
-      </w:r>
-      <w:r>
-        <w:rPr>
-          <w:rFonts w:cs="Calibri"/>
-          <w:lang w:val="en-US"/>
-        </w:rPr>
-        <w:t>food items</w:t>
-      </w:r>
-      <w:r>
-        <w:rPr>
-          <w:rFonts w:cs="Calibri"/>
-          <w:lang w:val="en-US"/>
-        </w:rPr>
-        <w:t xml:space="preserve">, and their asymmetric shapes allow the distal parts (incisor) to cross and act as double blades, and the proximal parts (molar) to occlude </w:t>
+        <w:t xml:space="preserve">. Mandibles are generally used to shear and crush food items, and their asymmetric shapes allow the distal parts (incisor) to cross and act as double blades, and the proximal parts (molar) to occlude </w:t>
       </w:r>
       <w:bookmarkStart w:id="19" w:name="ZOTERO_BREF_HQkxg2CqYOuc"/>
       <w:r>
@@ -817,21 +789,7 @@
           <w:rFonts w:cs="Calibri"/>
           <w:lang w:val="en-US"/>
         </w:rPr>
-        <w:t xml:space="preserve">, combining symmetric and asymmetric components, with the left and right asymmetric components being to some extent physically independent, but sharing a common function. In addition to a common function, left and right mandibles share a common developmental origin, being derived from </w:t>
-      </w:r>
-      <w:r>
-        <w:rPr>
-          <w:rFonts w:cs="Calibri"/>
-          <w:lang w:val="en-US"/>
-        </w:rPr>
-        <w:t>one</w:t>
-      </w:r>
-      <w:r>
-        <w:rPr>
-          <w:rFonts w:cs="Calibri"/>
-          <w:lang w:val="en-US"/>
-        </w:rPr>
-        <w:t xml:space="preserve"> of the highly modified head segments </w:t>
+        <w:t xml:space="preserve">, combining symmetric and asymmetric components, with the left and right asymmetric components being to some extent physically independent, but sharing a common function. In addition to a common function, left and right mandibles share a common developmental origin, being derived from one of the highly modified head segments </w:t>
       </w:r>
       <w:bookmarkStart w:id="22" w:name="ZOTERO_BREF_CqreNpKaVkew"/>
       <w:r>
@@ -1515,23 +1473,7 @@
           <w:szCs w:val="24"/>
           <w:lang w:val="en-US"/>
         </w:rPr>
-        <w:t>. As expected, head shape at the population level was strongly directionally asymmetric (Table 1, Fig. 3). This directional asymmetry (DA) is however located mostly on the mandibles, with the incisivi (landmarks 18 to 23) being the most conspicuously asymmetric structures, as well as the insertion area of the mandible closer muscle (landmarks 28-29, 32-33; Fig. 3). DA can also be noticed in head structures which are located close to the mandibles, such as the clypeus-labrum region (landmarks 1-3 and 12), and the tentorial bridge (landmarks 14-15). The major directionally asymmetric patterns are the tilting of the clypeus-labrum region towards the right side, and the dorso-ventral and antero-posterior displacement of mandible incisivi. Fluctuating asymmetry (FA) is also significant, although its magnitude is much less than DA. FA is more spread out across the head than DA, however the incisivi also appear to be the structure with the larger magnitude for FA</w:t>
-      </w:r>
-      <w:r>
-        <w:rPr>
-          <w:rFonts w:cs="Calibri"/>
-          <w:szCs w:val="24"/>
-          <w:lang w:val="en-US"/>
-        </w:rPr>
-        <w:t xml:space="preserve"> (Supp. Fig. 1)</w:t>
-      </w:r>
-      <w:r>
-        <w:rPr>
-          <w:rFonts w:cs="Calibri"/>
-          <w:szCs w:val="24"/>
-          <w:lang w:val="en-US"/>
-        </w:rPr>
-        <w:t>.</w:t>
+        <w:t>. As expected, head shape at the population level was strongly directionally asymmetric (Table 1, Fig. 3). This directional asymmetry (DA) is however located mostly on the mandibles, with the incisivi (landmarks 18 to 23) being the most conspicuously asymmetric structures, as well as the insertion area of the mandible closer muscle (landmarks 28-29, 32-33; Fig. 3). DA can also be noticed in head structures which are located close to the mandibles, such as the clypeus-labrum region (landmarks 1-3 and 12), and the tentorial bridge (landmarks 14-15). The major directionally asymmetric patterns are the tilting of the clypeus-labrum region towards the right side, and the dorso-ventral and antero-posterior displacement of mandible incisivi. Fluctuating asymmetry (FA) is also significant, although its magnitude is much less than DA. FA is more spread out across the head than DA, however the incisivi also appear to be the structure with the larger magnitude for FA (Supp. Fig. 1).</w:t>
       </w:r>
     </w:p>
     <w:p>
@@ -1627,15 +1569,7 @@
           <w:szCs w:val="24"/>
           <w:lang w:val="en-US"/>
         </w:rPr>
-        <w:t>) is found, as with the global superimposition, in the 2 modules "Head-Mandibles" partition, and the 4 modules "Head-Mandibles asymmetric-Sensory" partition also has strong modular signal (Fig. 5). It is however striking that the "Half-Half" partition, which has the weakest modular signal with the global superimposition, has on the other hand the second strongest signal in the module by module superimposition analysis.</w:t>
-      </w:r>
-      <w:r>
-        <w:rPr>
-          <w:rFonts w:cs="Calibri"/>
-          <w:szCs w:val="24"/>
-          <w:lang w:val="en-US"/>
-        </w:rPr>
-        <w:t xml:space="preserve"> </w:t>
+        <w:t xml:space="preserve">) is found, as with the global superimposition, in the 2 modules "Head-Mandibles" partition, and the 4 modules "Head-Mandibles asymmetric-Sensory" partition also has strong modular signal (Fig. 5). It is however striking that the "Half-Half" partition, which has the weakest modular signal with the global superimposition, has on the other hand the second strongest signal in the module by module superimposition analysis. </w:t>
       </w:r>
     </w:p>
     <w:p>
@@ -1653,23 +1587,7 @@
           <w:szCs w:val="24"/>
           <w:lang w:val="en-US"/>
         </w:rPr>
-        <w:t>Pairwise between-module integration analyses</w:t>
-      </w:r>
-      <w:r>
-        <w:rPr>
-          <w:rFonts w:cs="Calibri"/>
-          <w:szCs w:val="24"/>
-          <w:lang w:val="en-US"/>
-        </w:rPr>
-        <w:t xml:space="preserve"> (Table 3, Fig. 6) show significant integration between modules in all partitions (all P &lt; 0.02). Differences in integration signal between partitions are generally non-significant (Table 3). The exceptions are the "Half-Half" and "Mandibles only". The latter has significantly stronger integration than the "Head-Mandible", "Head-Mandibles-Sensory", "Head-Mandibles asymmetric", and "Head-Mandibles asymmetric-Sensory" partitions. The former is only significantly different from the "Head-Mandibles asymmetric" partition. Pairwise r-PLS correlation values from the different partitions (Fig. 6) are generally stronger between spatially close structures. Integration between the left and right mandibles, as well as with the ventral half of the head. The "Ventral-Dorsal" partition clearly shows the weakest between-module correlation</w:t>
-      </w:r>
-      <w:r>
-        <w:rPr>
-          <w:rFonts w:cs="Calibri"/>
-          <w:szCs w:val="24"/>
-          <w:lang w:val="en-US"/>
-        </w:rPr>
-        <w:t>, while the "Half-Half" partition has the strongest one. It should however be noted that the latter excludes midline landmarks, meaning the r-PLS value cannot be directly compared to other partitions (conversely, Z</w:t>
+        <w:t>Pairwise between-module integration analyses (Table 3, Fig. 6) show significant integration between modules in all partitions (all P &lt; 0.02). Differences in integration signal between partitions are generally non-significant (Table 3). The exceptions are the "Half-Half" and "Mandibles only". The latter has significantly stronger integration than the "Head-Mandible", "Head-Mandibles-Sensory", "Head-Mandibles asymmetric", and "Head-Mandibles asymmetric-Sensory" partitions. The former is only significantly different from the "Head-Mandibles asymmetric" partition. Pairwise r-PLS correlation values from the different partitions (Fig. 6) are generally stronger between spatially close structures. Integration between the left and right mandibles, as well as with the ventral half of the head. The "Ventral-Dorsal" partition clearly shows the weakest between-module correlation, while the "Half-Half" partition has the strongest one. It should however be noted that the latter excludes midline landmarks, meaning the r-PLS value cannot be directly compared to other partitions (conversely, Z</w:t>
       </w:r>
       <w:r>
         <w:rPr>
@@ -1731,95 +1649,7 @@
           <w:iCs w:val="false"/>
           <w:lang w:val="en-US"/>
         </w:rPr>
-        <w:t xml:space="preserve"> bite force is  correlated neither to </w:t>
-      </w:r>
-      <w:r>
-        <w:rPr>
-          <w:i w:val="false"/>
-          <w:iCs w:val="false"/>
-          <w:lang w:val="en-US"/>
-        </w:rPr>
-        <w:t>i</w:t>
-      </w:r>
-      <w:r>
-        <w:rPr>
-          <w:i w:val="false"/>
-          <w:iCs w:val="false"/>
-          <w:lang w:val="en-US"/>
-        </w:rPr>
-        <w:t xml:space="preserve">DA (Pearson's </w:t>
-      </w:r>
-      <w:r>
-        <w:rPr>
-          <w:i w:val="false"/>
-          <w:iCs w:val="false"/>
-          <w:lang w:val="en-US"/>
-        </w:rPr>
-        <w:t>correlation, r = -0.0102, t = -0.0691, df = 46, P = 0.9452)</w:t>
-      </w:r>
-      <w:r>
-        <w:rPr>
-          <w:i w:val="false"/>
-          <w:iCs w:val="false"/>
-          <w:lang w:val="en-US"/>
-        </w:rPr>
-        <w:t>,</w:t>
-      </w:r>
-      <w:r>
-        <w:rPr>
-          <w:i w:val="false"/>
-          <w:iCs w:val="false"/>
-          <w:lang w:val="en-US"/>
-        </w:rPr>
-        <w:t xml:space="preserve"> nor</w:t>
-      </w:r>
-      <w:r>
-        <w:rPr>
-          <w:i w:val="false"/>
-          <w:iCs w:val="false"/>
-          <w:lang w:val="en-US"/>
-        </w:rPr>
-        <w:t xml:space="preserve"> to </w:t>
-      </w:r>
-      <w:r>
-        <w:rPr>
-          <w:i w:val="false"/>
-          <w:iCs w:val="false"/>
-          <w:lang w:val="en-US"/>
-        </w:rPr>
-        <w:t>i</w:t>
-      </w:r>
-      <w:r>
-        <w:rPr>
-          <w:i w:val="false"/>
-          <w:iCs w:val="false"/>
-          <w:lang w:val="en-US"/>
-        </w:rPr>
-        <w:t>FA</w:t>
-      </w:r>
-      <w:r>
-        <w:rPr>
-          <w:i w:val="false"/>
-          <w:iCs w:val="false"/>
-          <w:lang w:val="en-US"/>
-        </w:rPr>
-        <w:t xml:space="preserve"> (r = 0.1138, t = 0.7771, df = 46, </w:t>
-      </w:r>
-      <w:r>
-        <w:rPr>
-          <w:i w:val="false"/>
-          <w:iCs w:val="false"/>
-          <w:lang w:val="en-US"/>
-        </w:rPr>
-        <w:t>P = 0.4411), nor to iTA (r = 0.0244, t = 0.1657, df = 46, P = 0.8691). Quadratic and linear models fit to the data were all non-significant (</w:t>
-      </w:r>
-      <w:r>
-        <w:rPr>
-          <w:i w:val="false"/>
-          <w:iCs w:val="false"/>
-          <w:lang w:val="en-US"/>
-        </w:rPr>
-        <w:t>all R</w:t>
+        <w:t xml:space="preserve"> bite force is  correlated neither to iDA (Pearson's correlation, r = -0.0102, t = -0.0691, df = 46, P = 0.9452), nor to iFA (r = 0.1138, t = 0.7771, df = 46, P = 0.4411), nor to iTA (r = 0.0244, t = 0.1657, df = 46, P = 0.8691). Quadratic and linear models fit to the data were all non-significant (all R</w:t>
       </w:r>
       <w:r>
         <w:rPr>
@@ -1840,15 +1670,7 @@
           <w:iCs w:val="false"/>
           <w:lang w:val="en-US"/>
         </w:rPr>
-        <w:t>all P &gt; 0.2, Fig. 7). This result held whether we used iDA, iFA, iTA, or iDA restricted to only the mandibles.</w:t>
-      </w:r>
-      <w:r>
-        <w:rPr>
-          <w:i w:val="false"/>
-          <w:iCs w:val="false"/>
-          <w:lang w:val="en-US"/>
-        </w:rPr>
-        <w:t xml:space="preserve"> The </w:t>
+        <w:t xml:space="preserve">all P &gt; 0.2, Fig. 7). This result held whether we used iDA, iFA, iTA, or iDA restricted to only the mandibles. The </w:t>
       </w:r>
       <w:r>
         <w:rPr>
@@ -1895,6 +1717,7 @@
           <w:iCs w:val="false"/>
           <w:position w:val="0"/>
           <w:sz w:val="22"/>
+          <w:sz w:val="22"/>
           <w:vertAlign w:val="baseline"/>
           <w:lang w:val="en-US"/>
         </w:rPr>
@@ -1926,6 +1749,7 @@
           <w:iCs w:val="false"/>
           <w:position w:val="0"/>
           <w:sz w:val="22"/>
+          <w:sz w:val="22"/>
           <w:vertAlign w:val="baseline"/>
           <w:lang w:val="en-US"/>
         </w:rPr>
@@ -1948,6 +1772,7 @@
           <w:iCs w:val="false"/>
           <w:position w:val="0"/>
           <w:sz w:val="22"/>
+          <w:sz w:val="22"/>
           <w:vertAlign w:val="baseline"/>
           <w:lang w:val="en-US"/>
         </w:rPr>
@@ -1970,6 +1795,7 @@
           <w:iCs w:val="false"/>
           <w:position w:val="0"/>
           <w:sz w:val="22"/>
+          <w:sz w:val="22"/>
           <w:vertAlign w:val="baseline"/>
           <w:lang w:val="en-US"/>
         </w:rPr>
@@ -1992,6 +1818,7 @@
           <w:iCs w:val="false"/>
           <w:position w:val="0"/>
           <w:sz w:val="22"/>
+          <w:sz w:val="22"/>
           <w:vertAlign w:val="baseline"/>
           <w:lang w:val="en-US"/>
         </w:rPr>
@@ -2013,6 +1840,7 @@
           <w:i w:val="false"/>
           <w:iCs w:val="false"/>
           <w:position w:val="0"/>
+          <w:sz w:val="22"/>
           <w:sz w:val="22"/>
           <w:vertAlign w:val="baseline"/>
           <w:lang w:val="en-US"/>
@@ -2044,6 +1872,7 @@
           <w:iCs w:val="false"/>
           <w:position w:val="0"/>
           <w:sz w:val="22"/>
+          <w:sz w:val="22"/>
           <w:vertAlign w:val="baseline"/>
           <w:lang w:val="en-US"/>
         </w:rPr>
@@ -2069,10 +1898,24 @@
           <w:iCs w:val="false"/>
           <w:position w:val="0"/>
           <w:sz w:val="22"/>
+          <w:sz w:val="22"/>
           <w:vertAlign w:val="baseline"/>
           <w:lang w:val="en-US"/>
         </w:rPr>
-        <w:t xml:space="preserve">In this study, we showed large and significant directional asymmetry </w:t>
+        <w:t xml:space="preserve">In this study, we showed large and significant directional asymmetry (DA) in the head of the grasshopper </w:t>
+      </w:r>
+      <w:r>
+        <w:rPr>
+          <w:rFonts w:cs="Calibri"/>
+          <w:i/>
+          <w:iCs/>
+          <w:position w:val="0"/>
+          <w:sz w:val="22"/>
+          <w:sz w:val="22"/>
+          <w:vertAlign w:val="baseline"/>
+          <w:lang w:val="en-US"/>
+        </w:rPr>
+        <w:t>Schistocerca gregaria</w:t>
       </w:r>
       <w:r>
         <w:rPr>
@@ -2081,10 +1924,37 @@
           <w:iCs w:val="false"/>
           <w:position w:val="0"/>
           <w:sz w:val="22"/>
+          <w:sz w:val="22"/>
           <w:vertAlign w:val="baseline"/>
           <w:lang w:val="en-US"/>
         </w:rPr>
-        <w:t xml:space="preserve">(DA) </w:t>
+        <w:t xml:space="preserve"> (Table 1, Fig. 4). Most of this directional asymmetry concentrates at the mandibles, as expected since they are conspicuously asymmetric structures, but also in surrounding head structures (Fig. 3). Fluctuating asymmetry (FA) was also significant, although accounting for much less variation as DA. Despite being more spread out than DA, the largest FA was also found in the mandibles. We also showed that the level of individual head asymmetry does not appear to influence individual biting performance (Fig. 7). Significant modularity was found, with the strongest modular signal in the 2 modules partition separating the head capsule (including sensory structures and the clypeus and labrum) from the mandibles (both sides combined) (Table 2, Fig. 5). While left and right mandibles are strongly correlated (Fig. 6), there appears nevertheless to be support for some degree of modularity between them (Table 2, Supp. Table 1). There is also support for significant modularity between the dorsal half of the head, holding the sensory structures, and the ventral half of the head, which appears more correlated to the mandibles (Fig. 6).</w:t>
+      </w:r>
+    </w:p>
+    <w:p>
+      <w:pPr>
+        <w:pStyle w:val="Normal"/>
+        <w:spacing w:before="0" w:after="160"/>
+        <w:jc w:val="both"/>
+        <w:rPr>
+          <w:i/>
+          <w:i/>
+          <w:iCs/>
+          <w:lang w:val="en-US"/>
+        </w:rPr>
+      </w:pPr>
+      <w:r>
+        <w:rPr>
+          <w:rFonts w:cs="Calibri"/>
+          <w:i/>
+          <w:iCs/>
+          <w:position w:val="0"/>
+          <w:sz w:val="22"/>
+          <w:sz w:val="22"/>
+          <w:vertAlign w:val="baseline"/>
+          <w:lang w:val="en-US"/>
+        </w:rPr>
+        <w:t>Asymmetry "spill-over" and modularity within the head</w:t>
       </w:r>
       <w:r>
         <w:rPr>
@@ -2093,23 +1963,23 @@
           <w:iCs w:val="false"/>
           <w:position w:val="0"/>
           <w:sz w:val="22"/>
+          <w:sz w:val="22"/>
           <w:vertAlign w:val="baseline"/>
           <w:lang w:val="en-US"/>
         </w:rPr>
-        <w:t xml:space="preserve">in the head of the grasshopper </w:t>
-      </w:r>
-      <w:r>
-        <w:rPr>
-          <w:rFonts w:cs="Calibri"/>
+        <w:t>.</w:t>
+      </w:r>
+    </w:p>
+    <w:p>
+      <w:pPr>
+        <w:pStyle w:val="Normal"/>
+        <w:rPr>
+          <w:i/>
           <w:i/>
           <w:iCs/>
-          <w:position w:val="0"/>
-          <w:sz w:val="22"/>
-          <w:vertAlign w:val="baseline"/>
-          <w:lang w:val="en-US"/>
-        </w:rPr>
-        <w:t>Schistocerca gregaria</w:t>
-      </w:r>
+          <w:lang w:val="en-US"/>
+        </w:rPr>
+      </w:pPr>
       <w:r>
         <w:rPr>
           <w:rFonts w:cs="Calibri"/>
@@ -2117,10 +1987,11 @@
           <w:iCs w:val="false"/>
           <w:position w:val="0"/>
           <w:sz w:val="22"/>
+          <w:sz w:val="22"/>
           <w:vertAlign w:val="baseline"/>
           <w:lang w:val="en-US"/>
         </w:rPr>
-        <w:t xml:space="preserve"> (Table 1, Fig. 4)</w:t>
+        <w:t>The modularity observed between the ventral and dorsal halves of the head may seem at first glance surprising, considering the head capsule is a rather continuous cuticular ensemble, in which junctions between segments are not visible anymore. The fact that DA is observed in the ventral half, and not in the dorsal half (hypothesis (iv) in the introduction, Fig. 3) may give us a hint. Indeed, a</w:t>
       </w:r>
       <w:r>
         <w:rPr>
@@ -2129,10 +2000,11 @@
           <w:iCs w:val="false"/>
           <w:position w:val="0"/>
           <w:sz w:val="22"/>
+          <w:sz w:val="22"/>
           <w:vertAlign w:val="baseline"/>
           <w:lang w:val="en-US"/>
         </w:rPr>
-        <w:t>. Most of this directional asymmetry concentrates at the mandibles, as expected since they are conspicuously asymmetric structures, but also in surrounding head structures (Fig. 3).</w:t>
+        <w:t>symmetrical mechanical loads from feeding may explain why structures in the ventral half of the head show large DA compared to the dorsal half. This functional linkage</w:t>
       </w:r>
       <w:r>
         <w:rPr>
@@ -2141,10 +2013,160 @@
           <w:iCs w:val="false"/>
           <w:position w:val="0"/>
           <w:sz w:val="22"/>
+          <w:sz w:val="22"/>
           <w:vertAlign w:val="baseline"/>
           <w:lang w:val="en-US"/>
         </w:rPr>
-        <w:t xml:space="preserve"> Fluctuating asymmetry (FA) was also significant, although accounting for much less variation as DA. Despite being more spread out than DA, the largest FA was also found in the mandibles. We also showed that the level of individual head asymmetry does not appear to influence individual biting performance (Fig. 7). Significant modularity was found, with the strongest modular signal in the 2 modules partition separating the head capsule (including sensory structures and the clypeus and labrum) from the mandibles (both sides combined) (Table 2, Fig. 5). While left and right mandibles are strongly correlated (Fig. 6), there appears nevertheless to be support for some degree of modularity between them (Table 2, Supp. Table 1). There is also support for significant modularity between the dorsal half of the head, holding the sensory structures, and the ventral half of the head, which appears more correlated to the mandibles (Fig. 6).</w:t>
+        <w:t>, related to the spatial proximity and anatomical articulation of mandibles of the ventral half of the head,</w:t>
+      </w:r>
+      <w:r>
+        <w:rPr>
+          <w:rFonts w:cs="Calibri"/>
+          <w:i w:val="false"/>
+          <w:iCs w:val="false"/>
+          <w:position w:val="0"/>
+          <w:sz w:val="22"/>
+          <w:sz w:val="22"/>
+          <w:vertAlign w:val="baseline"/>
+          <w:lang w:val="en-US"/>
+        </w:rPr>
+        <w:t xml:space="preserve"> could participate in the higher correlation between the ventral half of the head and the mandibles, compared with the correlation between the ventral and dorsal half of the head (Fig. 6D). It should </w:t>
+      </w:r>
+      <w:r>
+        <w:rPr>
+          <w:rFonts w:cs="Calibri"/>
+          <w:i w:val="false"/>
+          <w:iCs w:val="false"/>
+          <w:position w:val="0"/>
+          <w:sz w:val="22"/>
+          <w:sz w:val="22"/>
+          <w:vertAlign w:val="baseline"/>
+          <w:lang w:val="en-US"/>
+        </w:rPr>
+        <w:t>also be</w:t>
+      </w:r>
+      <w:r>
+        <w:rPr>
+          <w:rFonts w:cs="Calibri"/>
+          <w:i w:val="false"/>
+          <w:iCs w:val="false"/>
+          <w:position w:val="0"/>
+          <w:sz w:val="22"/>
+          <w:sz w:val="22"/>
+          <w:vertAlign w:val="baseline"/>
+          <w:lang w:val="en-US"/>
+        </w:rPr>
+        <w:t xml:space="preserve"> mentioned that the very strong </w:t>
+      </w:r>
+      <w:r>
+        <w:rPr>
+          <w:rFonts w:cs="Calibri"/>
+          <w:i w:val="false"/>
+          <w:iCs w:val="false"/>
+          <w:position w:val="0"/>
+          <w:sz w:val="22"/>
+          <w:sz w:val="22"/>
+          <w:vertAlign w:val="baseline"/>
+          <w:lang w:val="en-US"/>
+        </w:rPr>
+        <w:t xml:space="preserve">and asymmetric </w:t>
+      </w:r>
+      <w:r>
+        <w:rPr>
+          <w:rFonts w:cs="Calibri"/>
+          <w:i w:val="false"/>
+          <w:iCs w:val="false"/>
+          <w:position w:val="0"/>
+          <w:sz w:val="22"/>
+          <w:sz w:val="22"/>
+          <w:vertAlign w:val="baseline"/>
+          <w:lang w:val="en-US"/>
+        </w:rPr>
+        <w:t>closer muscles of the mandibles in fact originate from the internal side of the dorsal part of the head</w:t>
+      </w:r>
+      <w:r>
+        <w:rPr>
+          <w:rFonts w:cs="Calibri"/>
+          <w:i w:val="false"/>
+          <w:iCs w:val="false"/>
+          <w:position w:val="0"/>
+          <w:sz w:val="22"/>
+          <w:sz w:val="22"/>
+          <w:vertAlign w:val="baseline"/>
+          <w:lang w:val="en-US"/>
+        </w:rPr>
+        <w:t xml:space="preserve"> </w:t>
+      </w:r>
+      <w:bookmarkStart w:id="38" w:name="ZOTERO_BREF_vtiJwxJ8d6g1"/>
+      <w:r>
+        <w:rPr>
+          <w:rFonts w:cs="Calibri"/>
+          <w:i w:val="false"/>
+          <w:iCs w:val="false"/>
+          <w:position w:val="0"/>
+          <w:sz w:val="22"/>
+          <w:sz w:val="22"/>
+          <w:vertAlign w:val="baseline"/>
+          <w:lang w:val="en-US"/>
+        </w:rPr>
+        <w:t>(Weihmann &amp; Wipfler, 2019)</w:t>
+      </w:r>
+      <w:bookmarkEnd w:id="38"/>
+      <w:r>
+        <w:rPr/>
+        <w:t xml:space="preserve"> (Ginot &amp; Blanke under review)</w:t>
+      </w:r>
+      <w:r>
+        <w:rPr>
+          <w:rFonts w:cs="Calibri"/>
+          <w:i w:val="false"/>
+          <w:iCs w:val="false"/>
+          <w:position w:val="0"/>
+          <w:sz w:val="22"/>
+          <w:sz w:val="22"/>
+          <w:vertAlign w:val="baseline"/>
+          <w:lang w:val="en-US"/>
+        </w:rPr>
+        <w:t xml:space="preserve">. The limited DA observed in this </w:t>
+      </w:r>
+      <w:r>
+        <w:rPr>
+          <w:rFonts w:cs="Calibri"/>
+          <w:i w:val="false"/>
+          <w:iCs w:val="false"/>
+          <w:position w:val="0"/>
+          <w:sz w:val="22"/>
+          <w:sz w:val="22"/>
+          <w:vertAlign w:val="baseline"/>
+          <w:lang w:val="en-US"/>
+        </w:rPr>
+        <w:t xml:space="preserve">dorsal </w:t>
+      </w:r>
+      <w:r>
+        <w:rPr>
+          <w:rFonts w:cs="Calibri"/>
+          <w:i w:val="false"/>
+          <w:iCs w:val="false"/>
+          <w:position w:val="0"/>
+          <w:sz w:val="22"/>
+          <w:sz w:val="22"/>
+          <w:vertAlign w:val="baseline"/>
+          <w:lang w:val="en-US"/>
+        </w:rPr>
+        <w:t>region may therefore be explained by selection for maintenance of symmetry, related to the sensory organs, which could be achieved by reinforcements of the cuticle, as observed for example around the eyes.</w:t>
+      </w:r>
+      <w:r>
+        <w:rPr>
+          <w:rFonts w:cs="Calibri"/>
+          <w:i w:val="false"/>
+          <w:iCs w:val="false"/>
+          <w:position w:val="0"/>
+          <w:sz w:val="22"/>
+          <w:sz w:val="22"/>
+          <w:vertAlign w:val="baseline"/>
+          <w:lang w:val="en-US"/>
+        </w:rPr>
+        <w:t xml:space="preserve"> Such selective constraint may not be as strong in the ventral half of the head, which does not have symmetrical sensory organs.</w:t>
       </w:r>
     </w:p>
     <w:p>
@@ -2159,6 +2181,7 @@
           <w:iCs/>
           <w:position w:val="0"/>
           <w:sz w:val="22"/>
+          <w:sz w:val="22"/>
           <w:vertAlign w:val="baseline"/>
           <w:lang w:val="en-US"/>
         </w:rPr>
@@ -2171,172 +2194,11 @@
           <w:iCs w:val="false"/>
           <w:position w:val="0"/>
           <w:sz w:val="22"/>
-          <w:vertAlign w:val="baseline"/>
-          <w:lang w:val="en-US"/>
-        </w:rPr>
-        <w:t xml:space="preserve"> Our results support that, despite being recognized as a </w:t>
-      </w:r>
-      <w:r>
-        <w:rPr>
-          <w:rFonts w:cs="Calibri"/>
-          <w:i/>
-          <w:iCs/>
-          <w:position w:val="0"/>
           <w:sz w:val="22"/>
           <w:vertAlign w:val="baseline"/>
           <w:lang w:val="en-US"/>
         </w:rPr>
-        <w:t>tagma</w:t>
-      </w:r>
-      <w:r>
-        <w:rPr>
-          <w:rFonts w:cs="Calibri"/>
-          <w:i w:val="false"/>
-          <w:iCs w:val="false"/>
-          <w:position w:val="0"/>
-          <w:sz w:val="22"/>
-          <w:vertAlign w:val="baseline"/>
-          <w:lang w:val="en-US"/>
-        </w:rPr>
-        <w:t xml:space="preserve">, and therefore being an integrated anatomical unit </w:t>
-      </w:r>
-      <w:bookmarkStart w:id="38" w:name="ZOTERO_BREF_y0vWAZhyk2XD"/>
-      <w:r>
-        <w:rPr>
-          <w:rFonts w:cs="Calibri"/>
-          <w:i w:val="false"/>
-          <w:iCs w:val="false"/>
-          <w:position w:val="0"/>
-          <w:sz w:val="22"/>
-          <w:vertAlign w:val="baseline"/>
-          <w:lang w:val="en-US"/>
-        </w:rPr>
-        <w:t>(Minelli et al., 2013)</w:t>
-      </w:r>
-      <w:bookmarkEnd w:id="38"/>
-      <w:r>
-        <w:rPr>
-          <w:rFonts w:cs="Calibri"/>
-          <w:i w:val="false"/>
-          <w:iCs w:val="false"/>
-          <w:position w:val="0"/>
-          <w:sz w:val="22"/>
-          <w:vertAlign w:val="baseline"/>
-          <w:lang w:val="en-US"/>
-        </w:rPr>
-        <w:t xml:space="preserve">, the insect head can also be to some extent modular. This result fits the fact that different parts of the head derive developmentally from various specialized segments </w:t>
-      </w:r>
-      <w:bookmarkStart w:id="39" w:name="ZOTERO_BREF_70wft38ECdda"/>
-      <w:r>
-        <w:rPr>
-          <w:rFonts w:cs="Calibri"/>
-          <w:i w:val="false"/>
-          <w:iCs w:val="false"/>
-          <w:position w:val="0"/>
-          <w:sz w:val="22"/>
-          <w:vertAlign w:val="baseline"/>
-          <w:lang w:val="en-US"/>
-        </w:rPr>
-        <w:t>(Posnien &amp; Bucher, 2010)</w:t>
-      </w:r>
-      <w:bookmarkEnd w:id="39"/>
-      <w:r>
-        <w:rPr>
-          <w:rFonts w:cs="Calibri"/>
-          <w:i w:val="false"/>
-          <w:iCs w:val="false"/>
-          <w:position w:val="0"/>
-          <w:sz w:val="22"/>
-          <w:vertAlign w:val="baseline"/>
-          <w:lang w:val="en-US"/>
-        </w:rPr>
-        <w:t xml:space="preserve">, which are then used for different functions. As such, we proposed that the mandibles would form a functional module for feeding, while the dorsal half of the head </w:t>
-      </w:r>
-      <w:r>
-        <w:rPr>
-          <w:rFonts w:cs="Calibri"/>
-          <w:i w:val="false"/>
-          <w:iCs w:val="false"/>
-          <w:position w:val="0"/>
-          <w:sz w:val="22"/>
-          <w:vertAlign w:val="baseline"/>
-          <w:lang w:val="en-US"/>
-        </w:rPr>
-        <w:t>would make a functional module for sensing.</w:t>
-      </w:r>
-      <w:r>
-        <w:rPr>
-          <w:rFonts w:cs="Calibri"/>
-          <w:i w:val="false"/>
-          <w:iCs w:val="false"/>
-          <w:position w:val="0"/>
-          <w:sz w:val="22"/>
-          <w:vertAlign w:val="baseline"/>
-          <w:lang w:val="en-US"/>
-        </w:rPr>
-        <w:t xml:space="preserve"> Both approaches used to test and compare modularity partitions of the head lend some support to the fact  that the left and right mandibles each constitute a variational module (hypothesis (i) of the Introduction). While EMMLi strongly favors partitions in which left and right mandibles are separate modules (Fig. 2C-D), it should be noted that these are also partitions which have large number of parameters to estimate (Supp. Table 1). As the EMMLi approach was shown to artificially favor partitions with more parameters </w:t>
-      </w:r>
-      <w:bookmarkStart w:id="40" w:name="ZOTERO_BREF_iQAmma8wn06h"/>
-      <w:r>
-        <w:rPr>
-          <w:rFonts w:cs="Calibri"/>
-          <w:i w:val="false"/>
-          <w:iCs w:val="false"/>
-          <w:position w:val="0"/>
-          <w:sz w:val="22"/>
-          <w:vertAlign w:val="baseline"/>
-          <w:lang w:val="en-US"/>
-        </w:rPr>
-        <w:t>(Adams &amp; Collyer, 2019)</w:t>
-      </w:r>
-      <w:bookmarkEnd w:id="40"/>
-      <w:r>
-        <w:rPr/>
-        <w:t xml:space="preserve">, </w:t>
-      </w:r>
-      <w:r>
-        <w:rPr/>
-        <w:t xml:space="preserve">this result may therefore be spurious. On the other hand, the CR modularity analyses also showed significant modularity in partitions which separate left and right mandibles (Table 2). Although these partitions are not the ones showing the strongest modularity scores, differences with other partitions are not significant. It therefore appears there is a degree, albeit limited, of variational autonomy between the left and right mandibles. Several factors may play a role in this autonomy: as suggested in the Introduction, to achieve conspicuously different morphologies, left and right mandible developmental pathways must be to some extent divergent. This divergence may in turn be a source of decorrelation between mandibles, allowing variable left-right differences, and causing slight variational modularity. Another, non-exclusive possibility is revealed by the relatively large magnitude of FA located at the mandible incisivi (Supp. Fig. 1). We </w:t>
-      </w:r>
-      <w:r>
-        <w:rPr/>
-        <w:t>propose</w:t>
-      </w:r>
-      <w:r>
-        <w:rPr/>
-        <w:t xml:space="preserve"> that this FA, which correlates to the mandibles DA (Fig</w:t>
-      </w:r>
-      <w:r>
-        <w:rPr/>
-        <w:t>. 4)</w:t>
-      </w:r>
-      <w:r>
-        <w:rPr/>
-        <w:t>, may be</w:t>
-      </w:r>
-      <w:r>
-        <w:rPr/>
-        <w:t xml:space="preserve"> mostly</w:t>
-      </w:r>
-      <w:r>
-        <w:rPr/>
         <w:t xml:space="preserve"> </w:t>
-      </w:r>
-      <w:r>
-        <w:rPr/>
-        <w:t>related</w:t>
-      </w:r>
-      <w:r>
-        <w:rPr/>
-        <w:t xml:space="preserve"> by mandible wear. Because FA is of random direction, it may</w:t>
-      </w:r>
-      <w:r>
-        <w:rPr/>
-        <w:t xml:space="preserve"> in turn</w:t>
-      </w:r>
-      <w:r>
-        <w:rPr/>
-        <w:t xml:space="preserve"> reduce the correlation between left and right mandible shapes.</w:t>
       </w:r>
     </w:p>
     <w:p>
@@ -2345,44 +2207,321 @@
         <w:rPr/>
       </w:pPr>
       <w:r>
-        <w:rPr/>
-        <w:t>Although mandibles have some degree of autonomy from each other, they remain strongly integrated (Fig. 6</w:t>
-      </w:r>
-      <w:r>
-        <w:rPr/>
-        <w:t>C-D</w:t>
-      </w:r>
-      <w:r>
-        <w:rPr/>
-        <w:t xml:space="preserve">, Table 3), and the strongest modular signal retrieved by the CR analysis </w:t>
-      </w:r>
-      <w:r>
-        <w:rPr/>
-        <w:t xml:space="preserve">is </w:t>
-      </w:r>
-      <w:r>
-        <w:rPr/>
-        <w:t>in the two modules partition which combines both mandibles into one module (Fig. 2A, Table 2), and the head structures in a second module.</w:t>
-      </w:r>
-      <w:r>
-        <w:rPr/>
-        <w:t xml:space="preserve"> This suggests that the functional selection for matching left and right mandible shapes is limiting deviations from the left and right respective target phenotypes. This is corroborated by the relatively small CV</w:t>
-      </w:r>
-      <w:r>
-        <w:rPr>
-          <w:vertAlign w:val="subscript"/>
-        </w:rPr>
-        <w:t>P</w:t>
-      </w:r>
-      <w:r>
-        <w:rPr>
+        <w:rPr>
+          <w:rFonts w:cs="Calibri"/>
+          <w:i w:val="false"/>
+          <w:iCs w:val="false"/>
           <w:position w:val="0"/>
           <w:sz w:val="22"/>
+          <w:sz w:val="22"/>
           <w:vertAlign w:val="baseline"/>
-        </w:rPr>
-        <w:t xml:space="preserve"> of iTA and iDA, which fall in the range of characters under selection for adaptive accuracy </w:t>
-      </w:r>
-      <w:bookmarkStart w:id="41" w:name="ZOTERO_BREF_HUyDELwvmtSo"/>
+          <w:lang w:val="en-US"/>
+        </w:rPr>
+        <w:t xml:space="preserve">Our results support that, despite being recognized as a </w:t>
+      </w:r>
+      <w:r>
+        <w:rPr>
+          <w:rFonts w:cs="Calibri"/>
+          <w:i/>
+          <w:iCs/>
+          <w:position w:val="0"/>
+          <w:sz w:val="22"/>
+          <w:sz w:val="22"/>
+          <w:vertAlign w:val="baseline"/>
+          <w:lang w:val="en-US"/>
+        </w:rPr>
+        <w:t>tagma</w:t>
+      </w:r>
+      <w:r>
+        <w:rPr>
+          <w:rFonts w:cs="Calibri"/>
+          <w:i w:val="false"/>
+          <w:iCs w:val="false"/>
+          <w:position w:val="0"/>
+          <w:sz w:val="22"/>
+          <w:sz w:val="22"/>
+          <w:vertAlign w:val="baseline"/>
+          <w:lang w:val="en-US"/>
+        </w:rPr>
+        <w:t xml:space="preserve">, and therefore being an integrated anatomical unit </w:t>
+      </w:r>
+      <w:bookmarkStart w:id="39" w:name="ZOTERO_BREF_y0vWAZhyk2XD"/>
+      <w:r>
+        <w:rPr>
+          <w:rFonts w:cs="Calibri"/>
+          <w:i w:val="false"/>
+          <w:iCs w:val="false"/>
+          <w:position w:val="0"/>
+          <w:sz w:val="22"/>
+          <w:sz w:val="22"/>
+          <w:vertAlign w:val="baseline"/>
+          <w:lang w:val="en-US"/>
+        </w:rPr>
+        <w:t>(Minelli et al., 2013)</w:t>
+      </w:r>
+      <w:bookmarkEnd w:id="39"/>
+      <w:r>
+        <w:rPr>
+          <w:rFonts w:cs="Calibri"/>
+          <w:i w:val="false"/>
+          <w:iCs w:val="false"/>
+          <w:position w:val="0"/>
+          <w:sz w:val="22"/>
+          <w:sz w:val="22"/>
+          <w:vertAlign w:val="baseline"/>
+          <w:lang w:val="en-US"/>
+        </w:rPr>
+        <w:t>, the insect head</w:t>
+      </w:r>
+      <w:r>
+        <w:rPr>
+          <w:rFonts w:cs="Calibri"/>
+          <w:i w:val="false"/>
+          <w:iCs w:val="false"/>
+          <w:position w:val="0"/>
+          <w:sz w:val="22"/>
+          <w:sz w:val="22"/>
+          <w:vertAlign w:val="baseline"/>
+          <w:lang w:val="en-US"/>
+        </w:rPr>
+        <w:t xml:space="preserve"> is </w:t>
+      </w:r>
+      <w:r>
+        <w:rPr>
+          <w:rFonts w:cs="Calibri"/>
+          <w:i w:val="false"/>
+          <w:iCs w:val="false"/>
+          <w:position w:val="0"/>
+          <w:sz w:val="22"/>
+          <w:sz w:val="22"/>
+          <w:vertAlign w:val="baseline"/>
+          <w:lang w:val="en-US"/>
+        </w:rPr>
+        <w:t>also to some extent modular. This result fits</w:t>
+      </w:r>
+      <w:r>
+        <w:rPr>
+          <w:rFonts w:cs="Calibri"/>
+          <w:i w:val="false"/>
+          <w:iCs w:val="false"/>
+          <w:position w:val="0"/>
+          <w:sz w:val="22"/>
+          <w:sz w:val="22"/>
+          <w:vertAlign w:val="baseline"/>
+          <w:lang w:val="en-US"/>
+        </w:rPr>
+        <w:t xml:space="preserve"> with</w:t>
+      </w:r>
+      <w:r>
+        <w:rPr>
+          <w:rFonts w:cs="Calibri"/>
+          <w:i w:val="false"/>
+          <w:iCs w:val="false"/>
+          <w:position w:val="0"/>
+          <w:sz w:val="22"/>
+          <w:sz w:val="22"/>
+          <w:vertAlign w:val="baseline"/>
+          <w:lang w:val="en-US"/>
+        </w:rPr>
+        <w:t xml:space="preserve"> the fact that different parts of the head derive developmentally from various specialized segments </w:t>
+      </w:r>
+      <w:bookmarkStart w:id="40" w:name="ZOTERO_BREF_70wft38ECdda"/>
+      <w:r>
+        <w:rPr>
+          <w:rFonts w:cs="Calibri"/>
+          <w:i w:val="false"/>
+          <w:iCs w:val="false"/>
+          <w:position w:val="0"/>
+          <w:sz w:val="22"/>
+          <w:sz w:val="22"/>
+          <w:vertAlign w:val="baseline"/>
+          <w:lang w:val="en-US"/>
+        </w:rPr>
+        <w:t>(Posnien &amp; Bucher, 2010)</w:t>
+      </w:r>
+      <w:bookmarkEnd w:id="40"/>
+      <w:r>
+        <w:rPr>
+          <w:rFonts w:cs="Calibri"/>
+          <w:i w:val="false"/>
+          <w:iCs w:val="false"/>
+          <w:position w:val="0"/>
+          <w:sz w:val="22"/>
+          <w:sz w:val="22"/>
+          <w:vertAlign w:val="baseline"/>
+          <w:lang w:val="en-US"/>
+        </w:rPr>
+        <w:t xml:space="preserve">, which are then used for different functions. As such, we proposed that the mandibles would form a functional module for feeding, while the dorsal half of the head would make </w:t>
+      </w:r>
+      <w:r>
+        <w:rPr>
+          <w:rFonts w:cs="Calibri"/>
+          <w:i w:val="false"/>
+          <w:iCs w:val="false"/>
+          <w:position w:val="0"/>
+          <w:sz w:val="22"/>
+          <w:sz w:val="22"/>
+          <w:vertAlign w:val="baseline"/>
+          <w:lang w:val="en-US"/>
+        </w:rPr>
+        <w:t xml:space="preserve">up </w:t>
+      </w:r>
+      <w:r>
+        <w:rPr>
+          <w:rFonts w:cs="Calibri"/>
+          <w:i w:val="false"/>
+          <w:iCs w:val="false"/>
+          <w:position w:val="0"/>
+          <w:sz w:val="22"/>
+          <w:sz w:val="22"/>
+          <w:vertAlign w:val="baseline"/>
+          <w:lang w:val="en-US"/>
+        </w:rPr>
+        <w:t xml:space="preserve">a functional module for sensing. </w:t>
+      </w:r>
+      <w:r>
+        <w:rPr>
+          <w:rFonts w:cs="Calibri"/>
+          <w:i w:val="false"/>
+          <w:iCs w:val="false"/>
+          <w:position w:val="0"/>
+          <w:sz w:val="22"/>
+          <w:sz w:val="22"/>
+          <w:vertAlign w:val="baseline"/>
+          <w:lang w:val="en-US"/>
+        </w:rPr>
+        <w:t>Within the feeding module formed by mandibles, we also proposed that the conspicuously asymmetric mandible shapes could be explained by developmental modularity between left and right.</w:t>
+      </w:r>
+    </w:p>
+    <w:p>
+      <w:pPr>
+        <w:pStyle w:val="Normal"/>
+        <w:rPr/>
+      </w:pPr>
+      <w:r>
+        <w:rPr>
+          <w:rFonts w:cs="Calibri"/>
+          <w:i w:val="false"/>
+          <w:iCs w:val="false"/>
+          <w:position w:val="0"/>
+          <w:sz w:val="22"/>
+          <w:sz w:val="22"/>
+          <w:vertAlign w:val="baseline"/>
+          <w:lang w:val="en-US"/>
+        </w:rPr>
+        <w:t xml:space="preserve">Both approaches used to test and compare modularity partitions of the head lend some support to the fact that the left and right mandibles each constitute a variational module (hypothesis (i) of the Introduction). While EMMLi strongly favors partitions in which left and right mandibles are separate modules (Fig. 2C-D), it should be noted that these are also partitions which have </w:t>
+      </w:r>
+      <w:r>
+        <w:rPr>
+          <w:rFonts w:cs="Calibri"/>
+          <w:i w:val="false"/>
+          <w:iCs w:val="false"/>
+          <w:position w:val="0"/>
+          <w:sz w:val="22"/>
+          <w:sz w:val="22"/>
+          <w:vertAlign w:val="baseline"/>
+          <w:lang w:val="en-US"/>
+        </w:rPr>
+        <w:t xml:space="preserve">a </w:t>
+      </w:r>
+      <w:r>
+        <w:rPr>
+          <w:rFonts w:cs="Calibri"/>
+          <w:i w:val="false"/>
+          <w:iCs w:val="false"/>
+          <w:position w:val="0"/>
+          <w:sz w:val="22"/>
+          <w:sz w:val="22"/>
+          <w:vertAlign w:val="baseline"/>
+          <w:lang w:val="en-US"/>
+        </w:rPr>
+        <w:t xml:space="preserve">large number of parameters to estimate (Supp. Table 1). As the EMMLi approach was shown to artificially favor partitions with more parameters </w:t>
+      </w:r>
+      <w:bookmarkStart w:id="41" w:name="ZOTERO_BREF_iQAmma8wn06h"/>
+      <w:r>
+        <w:rPr>
+          <w:rFonts w:cs="Calibri"/>
+          <w:i w:val="false"/>
+          <w:iCs w:val="false"/>
+          <w:position w:val="0"/>
+          <w:sz w:val="22"/>
+          <w:sz w:val="22"/>
+          <w:vertAlign w:val="baseline"/>
+          <w:lang w:val="en-US"/>
+        </w:rPr>
+        <w:t>(Adams &amp; Collyer, 2019)</w:t>
+      </w:r>
+      <w:bookmarkEnd w:id="41"/>
+      <w:r>
+        <w:rPr/>
+        <w:t>, this result may therefore be spurious. On the other hand, the CR modularity analyses also showed significant modularity in partitions which separate left and right mandibles (Table 2). Although these partitions are not the ones showing the strongest modularity scores, differences with other partitions are not significant. It therefore appears there is a degree, albeit limited, of variational autonomy between the left and right mandibles. Several factors may play a role in this autonomy: as suggested in the Introduction, to achieve conspicuously different morphologies, left and right mandible developmental pathways must be to some extent divergent</w:t>
+      </w:r>
+      <w:r>
+        <w:rPr/>
+        <w:t xml:space="preserve"> </w:t>
+      </w:r>
+      <w:bookmarkStart w:id="42" w:name="ZOTERO_BREF_hAtWOIK1s3WR"/>
+      <w:r>
+        <w:rPr/>
+        <w:t>(Meinhardt, 2001; Palmer, 2004)</w:t>
+      </w:r>
+      <w:bookmarkEnd w:id="42"/>
+      <w:r>
+        <w:rPr/>
+        <w:t xml:space="preserve">. This divergence may in turn be a source of decorrelation between mandibles, allowing variable left-right differences, and causing slight variational modularity. Another, non-exclusive possibility is revealed by the relatively large magnitude of FA located at the mandible incisivi (Supp. Fig. 1). We propose that this FA, which correlates to the mandibles DA (Fig. 4), may be mostly </w:t>
+      </w:r>
+      <w:r>
+        <w:rPr/>
+        <w:t>caused</w:t>
+      </w:r>
+      <w:r>
+        <w:rPr/>
+        <w:t xml:space="preserve"> by mandible wear. Because FA is of random direction, it may in turn reduce the correlation between left and right mandible shapes.</w:t>
+      </w:r>
+    </w:p>
+    <w:p>
+      <w:pPr>
+        <w:pStyle w:val="Normal"/>
+        <w:rPr/>
+      </w:pPr>
+      <w:r>
+        <w:rPr/>
+        <w:t>Although mandibles have some degree of autonomy from each other, they remain strongly integrated (Fig. 6C-D, Table 3), and the strongest modular signal retrieved by the CR analysis is in the two modules partition which combines both mandibles into one module (Fig. 2A, Table 2), and the head structures in a second module. This suggests that the functional selection for matching left and right mandible shapes is limiting deviations from the left and right respective target phenotypes. This is corroborated by the relatively small CV</w:t>
+      </w:r>
+      <w:r>
+        <w:rPr>
+          <w:vertAlign w:val="subscript"/>
+        </w:rPr>
+        <w:t>P</w:t>
+      </w:r>
+      <w:r>
+        <w:rPr>
+          <w:position w:val="0"/>
+          <w:sz w:val="22"/>
+          <w:sz w:val="22"/>
+          <w:vertAlign w:val="baseline"/>
+        </w:rPr>
+        <w:t xml:space="preserve"> of iTA and iDA, which fall in the range of </w:t>
+      </w:r>
+      <w:r>
+        <w:rPr>
+          <w:position w:val="0"/>
+          <w:sz w:val="22"/>
+          <w:sz w:val="22"/>
+          <w:vertAlign w:val="baseline"/>
+        </w:rPr>
+        <w:t xml:space="preserve">adaptively accurate </w:t>
+      </w:r>
+      <w:r>
+        <w:rPr>
+          <w:position w:val="0"/>
+          <w:sz w:val="22"/>
+          <w:sz w:val="22"/>
+          <w:vertAlign w:val="baseline"/>
+        </w:rPr>
+        <w:t xml:space="preserve">characters under selection </w:t>
+      </w:r>
+      <w:bookmarkStart w:id="43" w:name="ZOTERO_BREF_HUyDELwvmtSo"/>
       <w:r>
         <w:rPr>
           <w:b w:val="false"/>
@@ -2391,15 +2530,54 @@
           <w:smallCaps w:val="false"/>
           <w:position w:val="0"/>
           <w:sz w:val="22"/>
+          <w:sz w:val="22"/>
           <w:u w:val="none"/>
           <w:vertAlign w:val="baseline"/>
         </w:rPr>
         <w:t>(Hansen et al., 2006; Pélabon &amp; Hansen, 2008)</w:t>
       </w:r>
-      <w:bookmarkEnd w:id="41"/>
+      <w:bookmarkEnd w:id="43"/>
       <w:r>
         <w:rPr/>
         <w:t>.</w:t>
+      </w:r>
+      <w:r>
+        <w:rPr/>
+        <w:t xml:space="preserve"> Variational modularity between the mandibles and the rest of the head might have been expected, considering that the mandibles consitute both a developmentally </w:t>
+      </w:r>
+      <w:bookmarkStart w:id="44" w:name="ZOTERO_BREF_vF2GNk5973Xc"/>
+      <w:r>
+        <w:rPr/>
+        <w:t>(Posnien &amp; Bucher, 2010)</w:t>
+      </w:r>
+      <w:bookmarkEnd w:id="44"/>
+      <w:r>
+        <w:rPr/>
+        <w:t xml:space="preserve"> and functionally distinct module. Here, we propose that modularity between the head and the mandibles may allow conspicuous asymmetry to appear in the mandibles while maintaining the head's global symmetry. This may</w:t>
+      </w:r>
+      <w:r>
+        <w:rPr/>
+        <w:t xml:space="preserve"> in fact</w:t>
+      </w:r>
+      <w:r>
+        <w:rPr/>
+        <w:t xml:space="preserve"> be a general rule in cases of conspicuous asymmetry arising in Bilaterians, where modularity may be a evolutionary way to relax locally the constraints of symmetry.</w:t>
+      </w:r>
+      <w:r>
+        <w:rPr/>
+        <w:t xml:space="preserve"> In the case of the grasshopper, mandibles are working together to achieve a single function, which certainly constrains the degree of modularity between left and right</w:t>
+      </w:r>
+      <w:r>
+        <w:rPr/>
+        <w:t xml:space="preserve"> sides</w:t>
+      </w:r>
+      <w:r>
+        <w:rPr/>
+        <w:t>. In other cases such as pincers of lobsters or fiddler crabs, left and right functions are divergent, and one might therefore expect even stronger left-right autonomy. In cases where asymmetric structures are embedded within symmetric structures, such as the Cetacean skull, one may expect that the degree of modularity between them is reduced, compared to what we observe here.</w:t>
+      </w:r>
+      <w:r>
+        <w:rPr/>
+        <w:t xml:space="preserve"> One may also expect that in more symmetrical species, e.g. insects with symmetrical mandibles, Mysticetes Cetaceans which have symmetrical skulls, or crustaceans with symmetric pincers, modularity should be smaller both between left and right sides, and between the studied structure and its anatomical surroundings.</w:t>
       </w:r>
     </w:p>
     <w:p>
@@ -2408,7 +2586,15 @@
         <w:rPr/>
       </w:pPr>
       <w:r>
+        <w:rPr>
+          <w:i/>
+          <w:iCs/>
+        </w:rPr>
+        <w:t>Relationship between bite force performance and asymmetry</w:t>
+      </w:r>
+      <w:r>
         <w:rPr/>
+        <w:t>.</w:t>
       </w:r>
     </w:p>
     <w:p>
@@ -2418,6 +2604,45 @@
       </w:pPr>
       <w:r>
         <w:rPr/>
+        <w:t>Because left and right mandible shapes must fit each other to achieve their proper function, it could be expected that there exists an optimal asymmetric shape producing the best feeding performance.</w:t>
+      </w:r>
+      <w:r>
+        <w:rPr/>
+        <w:t xml:space="preserve"> We therefore expected that there should be an optimal degree of directional asymmetry, deviations from which should reduce performance. We aimed at measuring this performance by recording maximum bite forces at the incisivi.</w:t>
+      </w:r>
+      <w:r>
+        <w:rPr/>
+        <w:t xml:space="preserve"> Our results, however, clearly show no relationship whatsoever between bite forces and directional, total or fluctuating asymmetry (Fig. 7). Because it may be argued that proper feeding performance may in fact leave room for some large amount of variation in the fit of mandible shapes, we computed CV</w:t>
+      </w:r>
+      <w:r>
+        <w:rPr>
+          <w:vertAlign w:val="subscript"/>
+        </w:rPr>
+        <w:t>P</w:t>
+      </w:r>
+      <w:r>
+        <w:rPr/>
+        <w:t xml:space="preserve">, which appear in accordance with the fact that iDA and iTA are indeed under selection, with values matching those for other selected characters reviewed by </w:t>
+      </w:r>
+      <w:bookmarkStart w:id="45" w:name="ZOTERO_BREF_OpQL5eAzXmdr"/>
+      <w:r>
+        <w:rPr/>
+        <w:t>(Hansen et al., 2006)</w:t>
+      </w:r>
+      <w:bookmarkEnd w:id="45"/>
+      <w:r>
+        <w:rPr/>
+        <w:t>. The absence of relationship revealed here may therefore have two explanations: (i) the degree of asymmetry may impact shearing forces and occlusion, but not static equilibrium bite forces at the tip of the incisivi, as we measure here, or (ii) because mandible shapes are selected to fit each other, variation in the degree of asymmetry is limited, while variation in bite force may be increased by other unrelated factors, which could explain why CV</w:t>
+      </w:r>
+      <w:r>
+        <w:rPr>
+          <w:vertAlign w:val="subscript"/>
+        </w:rPr>
+        <w:t>P</w:t>
+      </w:r>
+      <w:r>
+        <w:rPr/>
+        <w:t xml:space="preserve"> is higher for bite force than for iTA of iDA.</w:t>
       </w:r>
     </w:p>
     <w:p>
@@ -2435,51 +2660,54 @@
       <w:r>
         <w:rPr>
           <w:rFonts w:cs="Calibri"/>
+          <w:i/>
+          <w:iCs/>
+          <w:position w:val="0"/>
+          <w:sz w:val="22"/>
+          <w:sz w:val="22"/>
+          <w:vertAlign w:val="baseline"/>
+          <w:lang w:val="en-US"/>
+        </w:rPr>
+        <w:t>Conclusion and perspectives</w:t>
+      </w:r>
+      <w:r>
+        <w:rPr>
+          <w:rFonts w:cs="Calibri"/>
           <w:i w:val="false"/>
           <w:iCs w:val="false"/>
           <w:position w:val="0"/>
           <w:sz w:val="22"/>
+          <w:sz w:val="22"/>
           <w:vertAlign w:val="baseline"/>
           <w:lang w:val="en-US"/>
         </w:rPr>
-        <w:t>Asymmetrical mechanical loads from feeding may explain why structures in the ventral half of the head show large DA compared to the dorsal half (Fig. 3). This functional and spatial linkage could participate in the higher correlation between the ventral half of the head and the mandibles, compared with the correlation between the ventral and dorsal half of the head (Fig. 6D). It should be however mentioned that the very strong closer muscles of the mandibles in fact originate from the internal side of the dorsal part of the head. The limited DA observed in this region may therefore be explained by selection for maintenance of symmetry, related to the sensory organs, which could be achieved by reinforcements of the cuticle, as observed for example around the eyes.</w:t>
+        <w:t>.</w:t>
       </w:r>
     </w:p>
     <w:p>
       <w:pPr>
         <w:pStyle w:val="Normal"/>
-        <w:spacing w:before="0" w:after="160"/>
-        <w:jc w:val="both"/>
-        <w:rPr>
-          <w:rFonts w:cs="Calibri"/>
-          <w:i w:val="false"/>
+        <w:rPr>
+          <w:i/>
+          <w:i/>
+          <w:iCs/>
+          <w:lang w:val="en-US"/>
+        </w:rPr>
+      </w:pPr>
+      <w:r>
+        <w:rPr>
+          <w:rFonts w:cs="Calibri"/>
           <w:i w:val="false"/>
           <w:iCs w:val="false"/>
           <w:position w:val="0"/>
           <w:sz w:val="22"/>
+          <w:sz w:val="22"/>
           <w:vertAlign w:val="baseline"/>
-        </w:rPr>
-      </w:pPr>
-      <w:r>
-        <w:rPr>
-          <w:i/>
-          <w:iCs/>
-          <w:lang w:val="en-US"/>
-        </w:rPr>
-      </w:r>
-    </w:p>
-    <w:p>
-      <w:pPr>
-        <w:pStyle w:val="Normal"/>
-        <w:spacing w:before="0" w:after="160"/>
-        <w:jc w:val="both"/>
-        <w:rPr>
-          <w:i/>
-          <w:i/>
-          <w:iCs/>
-          <w:lang w:val="en-US"/>
-        </w:rPr>
-      </w:pPr>
+          <w:lang w:val="en-US"/>
+        </w:rPr>
+        <w:t xml:space="preserve">Modularity is often referred to as a mechanism which may favor phenotypic diversification by allowing different anatomical parts to evolve to some extent independently </w:t>
+      </w:r>
+      <w:bookmarkStart w:id="46" w:name="ZOTERO_BREF_WItYN1DA7AXz"/>
       <w:r>
         <w:rPr>
           <w:rFonts w:cs="Calibri"/>
@@ -2487,60 +2715,56 @@
           <w:iCs w:val="false"/>
           <w:position w:val="0"/>
           <w:sz w:val="22"/>
-          <w:vertAlign w:val="baseline"/>
-          <w:lang w:val="en-US"/>
-        </w:rPr>
-        <w:t>Link between bite force function and asymmetry. Adaptive accuracy of asymmetry and bf.</w:t>
-      </w:r>
-    </w:p>
-    <w:p>
-      <w:pPr>
-        <w:pStyle w:val="Normal"/>
-        <w:spacing w:before="0" w:after="160"/>
-        <w:jc w:val="both"/>
-        <w:rPr>
-          <w:i/>
-          <w:i/>
-          <w:iCs/>
-          <w:lang w:val="en-US"/>
-        </w:rPr>
-      </w:pPr>
-      <w:r>
-        <w:rPr>
-          <w:rFonts w:cs="Calibri"/>
-          <w:i w:val="false"/>
-          <w:iCs w:val="false"/>
-          <w:position w:val="0"/>
           <w:sz w:val="22"/>
           <w:vertAlign w:val="baseline"/>
           <w:lang w:val="en-US"/>
         </w:rPr>
-        <w:t>Link between asymmetry and modularity, with elements on developmental and functional modules.</w:t>
-      </w:r>
-    </w:p>
-    <w:p>
-      <w:pPr>
-        <w:pStyle w:val="Normal"/>
-        <w:spacing w:before="0" w:after="160"/>
-        <w:jc w:val="both"/>
-        <w:rPr>
-          <w:i/>
-          <w:i/>
-          <w:iCs/>
-          <w:lang w:val="en-US"/>
-        </w:rPr>
-      </w:pPr>
-      <w:r>
-        <w:rPr>
-          <w:rFonts w:cs="Calibri"/>
-          <w:i w:val="false"/>
-          <w:iCs w:val="false"/>
-          <w:position w:val="0"/>
-          <w:sz w:val="22"/>
-          <w:vertAlign w:val="baseline"/>
-          <w:lang w:val="en-US"/>
-        </w:rPr>
-        <w:t>Further studies, with predictions to test.</w:t>
+        <w:t>(Zelditch &amp; Goswami, 2021)</w:t>
+      </w:r>
+      <w:bookmarkEnd w:id="46"/>
+      <w:r>
+        <w:rPr/>
+        <w:t xml:space="preserve">. </w:t>
+      </w:r>
+      <w:r>
+        <w:rPr/>
+        <w:t>Our results constitute first evidence that modularity may indeed have a role in the evolution of disrupted symmetry</w:t>
+      </w:r>
+      <w:r>
+        <w:rPr/>
+        <w:t>, here</w:t>
+      </w:r>
+      <w:r>
+        <w:rPr/>
+        <w:t xml:space="preserve"> in the head and mandibles of grasshoppers. Th</w:t>
+      </w:r>
+      <w:r>
+        <w:rPr/>
+        <w:t>is</w:t>
+      </w:r>
+      <w:r>
+        <w:rPr/>
+        <w:t xml:space="preserve"> </w:t>
+      </w:r>
+      <w:r>
+        <w:rPr/>
+        <w:t>potential</w:t>
+      </w:r>
+      <w:r>
+        <w:rPr/>
+        <w:t xml:space="preserve"> link between conspicuous asymmetry and modularity had, to our knowledge, never been explicitely stated</w:t>
+      </w:r>
+      <w:r>
+        <w:rPr/>
+        <w:t xml:space="preserve"> yet. It is however our opinion that exploring this link further is of interest in at least two broad evolutionary biology questions. First, conspicuous asymmetries and their evolution remain largely understudied compared to subtle asymmetries, and in particular FA. </w:t>
+      </w:r>
+      <w:r>
+        <w:rPr/>
+        <w:t xml:space="preserve">Understanding how ancestrally symmetrical structures can evolve to break the classical bilaterian symmetrical bauplan locally, while maintaining overall symmetry seems like a major yet unexplored aspect of phenotypic diversification. Second, conspicuous asymmetries, which constitute a kind of "internal" diversification of homologous structures, would therefore also be a good model to test the idea that modularity is key in phenotypic diversification. We suggest </w:t>
+      </w:r>
+      <w:r>
+        <w:rPr/>
+        <w:t>three possible avenues for future studies to test this: (i) By comparing modularity levels of the same structures between related species either showing conspicuous asymmetry or not, with the expection that "asymmetric species" should show stronger left-right modularity as well as stronger modularity between symmetrical and asymmetrical structures, compared to "symmetric species". (ii) In species which have segmentally homologous structures, some of which are conspicuously asymmetric while others not (e.g. arthropod appendages), with the expectation that the asymmetrical structures would have stronger left-right modularity compared to their symmetrical homologs. (iii) Across clades and across structures, the strongest left-right modularity should be found in structures in which the left and right sides achieve different functions, intermediate modularity should be found in structures showing left-right differences allowing them to achieve a common function, and the lowest left-right modularity may be found in structures in which the left and right sides are physically tightly connected. We hope that this study, which is restricted in terms of taxonomic scope and conspicuous asymmetry type, may in the future motivate other groups to also explicitely look at the link between modularity and conspicuous asymmetries.</w:t>
       </w:r>
       <w:r>
         <w:br w:type="page"/>
@@ -2578,8 +2802,8 @@
         <w:gridCol w:w="1185"/>
         <w:gridCol w:w="1139"/>
         <w:gridCol w:w="1411"/>
-        <w:gridCol w:w="1201"/>
-        <w:gridCol w:w="1063"/>
+        <w:gridCol w:w="1202"/>
+        <w:gridCol w:w="1062"/>
       </w:tblGrid>
       <w:tr>
         <w:trPr>
@@ -2724,7 +2948,7 @@
         </w:tc>
         <w:tc>
           <w:tcPr>
-            <w:tcW w:w="1201" w:type="dxa"/>
+            <w:tcW w:w="1202" w:type="dxa"/>
             <w:tcBorders/>
             <w:vAlign w:val="center"/>
           </w:tcPr>
@@ -2747,7 +2971,7 @@
         </w:tc>
         <w:tc>
           <w:tcPr>
-            <w:tcW w:w="1063" w:type="dxa"/>
+            <w:tcW w:w="1062" w:type="dxa"/>
             <w:tcBorders/>
             <w:vAlign w:val="center"/>
           </w:tcPr>
@@ -2913,7 +3137,7 @@
         </w:tc>
         <w:tc>
           <w:tcPr>
-            <w:tcW w:w="1201" w:type="dxa"/>
+            <w:tcW w:w="1202" w:type="dxa"/>
             <w:tcBorders/>
             <w:vAlign w:val="center"/>
           </w:tcPr>
@@ -2936,7 +3160,7 @@
         </w:tc>
         <w:tc>
           <w:tcPr>
-            <w:tcW w:w="1063" w:type="dxa"/>
+            <w:tcW w:w="1062" w:type="dxa"/>
             <w:tcBorders/>
             <w:vAlign w:val="center"/>
           </w:tcPr>
@@ -3102,7 +3326,7 @@
         </w:tc>
         <w:tc>
           <w:tcPr>
-            <w:tcW w:w="1201" w:type="dxa"/>
+            <w:tcW w:w="1202" w:type="dxa"/>
             <w:tcBorders/>
             <w:vAlign w:val="center"/>
           </w:tcPr>
@@ -3125,7 +3349,7 @@
         </w:tc>
         <w:tc>
           <w:tcPr>
-            <w:tcW w:w="1063" w:type="dxa"/>
+            <w:tcW w:w="1062" w:type="dxa"/>
             <w:tcBorders/>
             <w:vAlign w:val="center"/>
           </w:tcPr>
@@ -3291,7 +3515,7 @@
         </w:tc>
         <w:tc>
           <w:tcPr>
-            <w:tcW w:w="1201" w:type="dxa"/>
+            <w:tcW w:w="1202" w:type="dxa"/>
             <w:tcBorders/>
             <w:vAlign w:val="center"/>
           </w:tcPr>
@@ -3314,7 +3538,7 @@
         </w:tc>
         <w:tc>
           <w:tcPr>
-            <w:tcW w:w="1063" w:type="dxa"/>
+            <w:tcW w:w="1062" w:type="dxa"/>
             <w:tcBorders/>
             <w:vAlign w:val="center"/>
           </w:tcPr>
@@ -3479,7 +3703,7 @@
         </w:tc>
         <w:tc>
           <w:tcPr>
-            <w:tcW w:w="1201" w:type="dxa"/>
+            <w:tcW w:w="1202" w:type="dxa"/>
             <w:tcBorders/>
             <w:vAlign w:val="center"/>
           </w:tcPr>
@@ -3501,7 +3725,7 @@
         </w:tc>
         <w:tc>
           <w:tcPr>
-            <w:tcW w:w="1063" w:type="dxa"/>
+            <w:tcW w:w="1062" w:type="dxa"/>
             <w:tcBorders/>
             <w:vAlign w:val="center"/>
           </w:tcPr>
@@ -3663,7 +3887,7 @@
         </w:tc>
         <w:tc>
           <w:tcPr>
-            <w:tcW w:w="1201" w:type="dxa"/>
+            <w:tcW w:w="1202" w:type="dxa"/>
             <w:tcBorders/>
             <w:vAlign w:val="center"/>
           </w:tcPr>
@@ -3685,7 +3909,7 @@
         </w:tc>
         <w:tc>
           <w:tcPr>
-            <w:tcW w:w="1063" w:type="dxa"/>
+            <w:tcW w:w="1062" w:type="dxa"/>
             <w:tcBorders/>
             <w:vAlign w:val="center"/>
           </w:tcPr>
@@ -3775,8 +3999,8 @@
       </w:tblPr>
       <w:tblGrid>
         <w:gridCol w:w="1015"/>
-        <w:gridCol w:w="737"/>
-        <w:gridCol w:w="902"/>
+        <w:gridCol w:w="736"/>
+        <w:gridCol w:w="903"/>
         <w:gridCol w:w="969"/>
         <w:gridCol w:w="1136"/>
         <w:gridCol w:w="1418"/>
@@ -3882,7 +4106,7 @@
         </w:tc>
         <w:tc>
           <w:tcPr>
-            <w:tcW w:w="737" w:type="dxa"/>
+            <w:tcW w:w="736" w:type="dxa"/>
             <w:tcBorders/>
             <w:vAlign w:val="center"/>
           </w:tcPr>
@@ -3911,7 +4135,7 @@
         </w:tc>
         <w:tc>
           <w:tcPr>
-            <w:tcW w:w="902" w:type="dxa"/>
+            <w:tcW w:w="903" w:type="dxa"/>
             <w:tcBorders/>
             <w:vAlign w:val="center"/>
           </w:tcPr>
@@ -4147,7 +4371,7 @@
         </w:tc>
         <w:tc>
           <w:tcPr>
-            <w:tcW w:w="737" w:type="dxa"/>
+            <w:tcW w:w="736" w:type="dxa"/>
             <w:tcBorders/>
             <w:vAlign w:val="center"/>
           </w:tcPr>
@@ -4176,7 +4400,7 @@
         </w:tc>
         <w:tc>
           <w:tcPr>
-            <w:tcW w:w="902" w:type="dxa"/>
+            <w:tcW w:w="903" w:type="dxa"/>
             <w:tcBorders/>
             <w:vAlign w:val="center"/>
           </w:tcPr>
@@ -4477,7 +4701,7 @@
         </w:tc>
         <w:tc>
           <w:tcPr>
-            <w:tcW w:w="737" w:type="dxa"/>
+            <w:tcW w:w="736" w:type="dxa"/>
             <w:tcBorders/>
             <w:vAlign w:val="center"/>
           </w:tcPr>
@@ -4506,7 +4730,7 @@
         </w:tc>
         <w:tc>
           <w:tcPr>
-            <w:tcW w:w="902" w:type="dxa"/>
+            <w:tcW w:w="903" w:type="dxa"/>
             <w:tcBorders/>
             <w:vAlign w:val="center"/>
           </w:tcPr>
@@ -4743,7 +4967,7 @@
         </w:tc>
         <w:tc>
           <w:tcPr>
-            <w:tcW w:w="737" w:type="dxa"/>
+            <w:tcW w:w="736" w:type="dxa"/>
             <w:tcBorders/>
             <w:vAlign w:val="center"/>
           </w:tcPr>
@@ -4772,7 +4996,7 @@
         </w:tc>
         <w:tc>
           <w:tcPr>
-            <w:tcW w:w="902" w:type="dxa"/>
+            <w:tcW w:w="903" w:type="dxa"/>
             <w:tcBorders/>
             <w:vAlign w:val="center"/>
           </w:tcPr>
@@ -5009,7 +5233,7 @@
         </w:tc>
         <w:tc>
           <w:tcPr>
-            <w:tcW w:w="737" w:type="dxa"/>
+            <w:tcW w:w="736" w:type="dxa"/>
             <w:tcBorders/>
             <w:vAlign w:val="center"/>
           </w:tcPr>
@@ -5038,7 +5262,7 @@
         </w:tc>
         <w:tc>
           <w:tcPr>
-            <w:tcW w:w="902" w:type="dxa"/>
+            <w:tcW w:w="903" w:type="dxa"/>
             <w:tcBorders/>
             <w:vAlign w:val="center"/>
           </w:tcPr>
@@ -5275,7 +5499,7 @@
         </w:tc>
         <w:tc>
           <w:tcPr>
-            <w:tcW w:w="737" w:type="dxa"/>
+            <w:tcW w:w="736" w:type="dxa"/>
             <w:tcBorders/>
             <w:vAlign w:val="center"/>
           </w:tcPr>
@@ -5304,7 +5528,7 @@
         </w:tc>
         <w:tc>
           <w:tcPr>
-            <w:tcW w:w="902" w:type="dxa"/>
+            <w:tcW w:w="903" w:type="dxa"/>
             <w:tcBorders/>
             <w:vAlign w:val="center"/>
           </w:tcPr>
@@ -5541,7 +5765,7 @@
         </w:tc>
         <w:tc>
           <w:tcPr>
-            <w:tcW w:w="737" w:type="dxa"/>
+            <w:tcW w:w="736" w:type="dxa"/>
             <w:tcBorders/>
             <w:vAlign w:val="center"/>
           </w:tcPr>
@@ -5570,7 +5794,7 @@
         </w:tc>
         <w:tc>
           <w:tcPr>
-            <w:tcW w:w="902" w:type="dxa"/>
+            <w:tcW w:w="903" w:type="dxa"/>
             <w:tcBorders/>
             <w:vAlign w:val="center"/>
           </w:tcPr>
@@ -5807,7 +6031,7 @@
         </w:tc>
         <w:tc>
           <w:tcPr>
-            <w:tcW w:w="737" w:type="dxa"/>
+            <w:tcW w:w="736" w:type="dxa"/>
             <w:tcBorders/>
             <w:vAlign w:val="center"/>
           </w:tcPr>
@@ -5836,7 +6060,7 @@
         </w:tc>
         <w:tc>
           <w:tcPr>
-            <w:tcW w:w="902" w:type="dxa"/>
+            <w:tcW w:w="903" w:type="dxa"/>
             <w:tcBorders/>
             <w:vAlign w:val="center"/>
           </w:tcPr>
@@ -6073,7 +6297,7 @@
         </w:tc>
         <w:tc>
           <w:tcPr>
-            <w:tcW w:w="737" w:type="dxa"/>
+            <w:tcW w:w="736" w:type="dxa"/>
             <w:tcBorders/>
             <w:vAlign w:val="center"/>
           </w:tcPr>
@@ -6102,7 +6326,7 @@
         </w:tc>
         <w:tc>
           <w:tcPr>
-            <w:tcW w:w="902" w:type="dxa"/>
+            <w:tcW w:w="903" w:type="dxa"/>
             <w:tcBorders/>
             <w:vAlign w:val="center"/>
           </w:tcPr>
@@ -6339,7 +6563,7 @@
         </w:tc>
         <w:tc>
           <w:tcPr>
-            <w:tcW w:w="737" w:type="dxa"/>
+            <w:tcW w:w="736" w:type="dxa"/>
             <w:tcBorders/>
             <w:vAlign w:val="center"/>
           </w:tcPr>
@@ -6368,7 +6592,7 @@
         </w:tc>
         <w:tc>
           <w:tcPr>
-            <w:tcW w:w="902" w:type="dxa"/>
+            <w:tcW w:w="903" w:type="dxa"/>
             <w:tcBorders/>
             <w:vAlign w:val="center"/>
           </w:tcPr>
@@ -6669,7 +6893,7 @@
         </w:tc>
         <w:tc>
           <w:tcPr>
-            <w:tcW w:w="737" w:type="dxa"/>
+            <w:tcW w:w="736" w:type="dxa"/>
             <w:tcBorders/>
             <w:vAlign w:val="center"/>
           </w:tcPr>
@@ -6698,7 +6922,7 @@
         </w:tc>
         <w:tc>
           <w:tcPr>
-            <w:tcW w:w="902" w:type="dxa"/>
+            <w:tcW w:w="903" w:type="dxa"/>
             <w:tcBorders/>
             <w:vAlign w:val="center"/>
           </w:tcPr>
@@ -6935,7 +7159,7 @@
         </w:tc>
         <w:tc>
           <w:tcPr>
-            <w:tcW w:w="737" w:type="dxa"/>
+            <w:tcW w:w="736" w:type="dxa"/>
             <w:tcBorders/>
             <w:vAlign w:val="center"/>
           </w:tcPr>
@@ -6964,7 +7188,7 @@
         </w:tc>
         <w:tc>
           <w:tcPr>
-            <w:tcW w:w="902" w:type="dxa"/>
+            <w:tcW w:w="903" w:type="dxa"/>
             <w:tcBorders/>
             <w:vAlign w:val="center"/>
           </w:tcPr>
@@ -7201,7 +7425,7 @@
         </w:tc>
         <w:tc>
           <w:tcPr>
-            <w:tcW w:w="737" w:type="dxa"/>
+            <w:tcW w:w="736" w:type="dxa"/>
             <w:tcBorders/>
             <w:vAlign w:val="center"/>
           </w:tcPr>
@@ -7230,7 +7454,7 @@
         </w:tc>
         <w:tc>
           <w:tcPr>
-            <w:tcW w:w="902" w:type="dxa"/>
+            <w:tcW w:w="903" w:type="dxa"/>
             <w:tcBorders/>
             <w:vAlign w:val="center"/>
           </w:tcPr>
@@ -7467,7 +7691,7 @@
         </w:tc>
         <w:tc>
           <w:tcPr>
-            <w:tcW w:w="737" w:type="dxa"/>
+            <w:tcW w:w="736" w:type="dxa"/>
             <w:tcBorders/>
             <w:vAlign w:val="center"/>
           </w:tcPr>
@@ -7496,7 +7720,7 @@
         </w:tc>
         <w:tc>
           <w:tcPr>
-            <w:tcW w:w="902" w:type="dxa"/>
+            <w:tcW w:w="903" w:type="dxa"/>
             <w:tcBorders/>
             <w:vAlign w:val="center"/>
           </w:tcPr>
@@ -7733,7 +7957,7 @@
         </w:tc>
         <w:tc>
           <w:tcPr>
-            <w:tcW w:w="737" w:type="dxa"/>
+            <w:tcW w:w="736" w:type="dxa"/>
             <w:tcBorders/>
             <w:vAlign w:val="center"/>
           </w:tcPr>
@@ -7762,7 +7986,7 @@
         </w:tc>
         <w:tc>
           <w:tcPr>
-            <w:tcW w:w="902" w:type="dxa"/>
+            <w:tcW w:w="903" w:type="dxa"/>
             <w:tcBorders/>
             <w:vAlign w:val="center"/>
           </w:tcPr>
@@ -7999,7 +8223,7 @@
         </w:tc>
         <w:tc>
           <w:tcPr>
-            <w:tcW w:w="737" w:type="dxa"/>
+            <w:tcW w:w="736" w:type="dxa"/>
             <w:tcBorders/>
             <w:vAlign w:val="center"/>
           </w:tcPr>
@@ -8028,7 +8252,7 @@
         </w:tc>
         <w:tc>
           <w:tcPr>
-            <w:tcW w:w="902" w:type="dxa"/>
+            <w:tcW w:w="903" w:type="dxa"/>
             <w:tcBorders/>
             <w:vAlign w:val="center"/>
           </w:tcPr>
@@ -8265,7 +8489,7 @@
         </w:tc>
         <w:tc>
           <w:tcPr>
-            <w:tcW w:w="737" w:type="dxa"/>
+            <w:tcW w:w="736" w:type="dxa"/>
             <w:tcBorders/>
             <w:vAlign w:val="center"/>
           </w:tcPr>
@@ -8294,7 +8518,7 @@
         </w:tc>
         <w:tc>
           <w:tcPr>
-            <w:tcW w:w="902" w:type="dxa"/>
+            <w:tcW w:w="903" w:type="dxa"/>
             <w:tcBorders/>
             <w:vAlign w:val="center"/>
           </w:tcPr>
@@ -8531,7 +8755,7 @@
         </w:tc>
         <w:tc>
           <w:tcPr>
-            <w:tcW w:w="737" w:type="dxa"/>
+            <w:tcW w:w="736" w:type="dxa"/>
             <w:tcBorders/>
             <w:vAlign w:val="center"/>
           </w:tcPr>
@@ -8560,7 +8784,7 @@
         </w:tc>
         <w:tc>
           <w:tcPr>
-            <w:tcW w:w="902" w:type="dxa"/>
+            <w:tcW w:w="903" w:type="dxa"/>
             <w:tcBorders/>
             <w:vAlign w:val="center"/>
           </w:tcPr>
@@ -8786,7 +9010,9 @@
         </w:rPr>
       </w:pPr>
       <w:r>
-        <w:rPr/>
+        <w:rPr>
+          <w:lang w:val="en-US"/>
+        </w:rPr>
       </w:r>
       <w:r>
         <w:br w:type="page"/>
@@ -8801,41 +9027,17 @@
       </w:pPr>
       <w:r>
         <w:rPr/>
-        <w:t xml:space="preserve">Table 3. </w:t>
+        <w:t>Table 3. Comparison of effect sizes (Z</w:t>
+      </w:r>
+      <w:r>
+        <w:rPr>
+          <w:vertAlign w:val="subscript"/>
+        </w:rPr>
+        <w:t>PLS</w:t>
       </w:r>
       <w:r>
         <w:rPr/>
-        <w:t>Comparison of effect sizes (Z</w:t>
-      </w:r>
-      <w:r>
-        <w:rPr>
-          <w:vertAlign w:val="subscript"/>
-        </w:rPr>
-        <w:t>PLS</w:t>
-      </w:r>
-      <w:r>
-        <w:rPr/>
-        <w:t xml:space="preserve">) from </w:t>
-      </w:r>
-      <w:r>
-        <w:rPr/>
-        <w:t>r-PLS</w:t>
-      </w:r>
-      <w:r>
-        <w:rPr/>
-        <w:t xml:space="preserve"> </w:t>
-      </w:r>
-      <w:r>
-        <w:rPr/>
-        <w:t>integration</w:t>
-      </w:r>
-      <w:r>
-        <w:rPr/>
-        <w:t xml:space="preserve"> analyses.</w:t>
-      </w:r>
-      <w:r>
-        <w:rPr/>
-        <w:t xml:space="preserve"> Significant difference are highlighted in bold.</w:t>
+        <w:t>) from r-PLS integration analyses. Significant difference are highlighted in bold.</w:t>
       </w:r>
     </w:p>
     <w:tbl>
@@ -8852,14 +9054,14 @@
         </w:tblCellMar>
       </w:tblPr>
       <w:tblGrid>
-        <w:gridCol w:w="1075"/>
-        <w:gridCol w:w="913"/>
+        <w:gridCol w:w="1074"/>
+        <w:gridCol w:w="914"/>
         <w:gridCol w:w="900"/>
-        <w:gridCol w:w="1200"/>
+        <w:gridCol w:w="1201"/>
         <w:gridCol w:w="1412"/>
         <w:gridCol w:w="963"/>
-        <w:gridCol w:w="1075"/>
-        <w:gridCol w:w="1315"/>
+        <w:gridCol w:w="1076"/>
+        <w:gridCol w:w="1314"/>
       </w:tblGrid>
       <w:tr>
         <w:trPr>
@@ -8867,13 +9069,14 @@
         </w:trPr>
         <w:tc>
           <w:tcPr>
-            <w:tcW w:w="1075" w:type="dxa"/>
+            <w:tcW w:w="1074" w:type="dxa"/>
             <w:tcBorders/>
             <w:vAlign w:val="bottom"/>
           </w:tcPr>
           <w:p>
             <w:pPr>
               <w:pStyle w:val="Normal"/>
+              <w:widowControl w:val="false"/>
               <w:tabs>
                 <w:tab w:val="clear" w:pos="720"/>
               </w:tabs>
@@ -8894,7 +9097,7 @@
         </w:tc>
         <w:tc>
           <w:tcPr>
-            <w:tcW w:w="7778" w:type="dxa"/>
+            <w:tcW w:w="7780" w:type="dxa"/>
             <w:gridSpan w:val="7"/>
             <w:tcBorders/>
             <w:vAlign w:val="bottom"/>
@@ -8902,6 +9105,7 @@
           <w:p>
             <w:pPr>
               <w:pStyle w:val="Normal"/>
+              <w:widowControl w:val="false"/>
               <w:tabs>
                 <w:tab w:val="clear" w:pos="720"/>
               </w:tabs>
@@ -8929,40 +9133,42 @@
         </w:trPr>
         <w:tc>
           <w:tcPr>
-            <w:tcW w:w="1075" w:type="dxa"/>
+            <w:tcW w:w="1074" w:type="dxa"/>
             <w:tcBorders/>
             <w:vAlign w:val="bottom"/>
           </w:tcPr>
           <w:p>
             <w:pPr>
               <w:pStyle w:val="Normal"/>
-              <w:tabs>
-                <w:tab w:val="clear" w:pos="720"/>
-              </w:tabs>
-              <w:spacing w:before="0" w:after="160"/>
-              <w:jc w:val="center"/>
-              <w:rPr>
-                <w:sz w:val="16"/>
-                <w:szCs w:val="16"/>
-              </w:rPr>
-            </w:pPr>
-            <w:r>
-              <w:rPr>
-                <w:sz w:val="16"/>
-                <w:szCs w:val="16"/>
-              </w:rPr>
-            </w:r>
-          </w:p>
-        </w:tc>
-        <w:tc>
-          <w:tcPr>
-            <w:tcW w:w="913" w:type="dxa"/>
+              <w:widowControl w:val="false"/>
+              <w:tabs>
+                <w:tab w:val="clear" w:pos="720"/>
+              </w:tabs>
+              <w:spacing w:before="0" w:after="160"/>
+              <w:jc w:val="center"/>
+              <w:rPr>
+                <w:sz w:val="16"/>
+                <w:szCs w:val="16"/>
+              </w:rPr>
+            </w:pPr>
+            <w:r>
+              <w:rPr>
+                <w:sz w:val="16"/>
+                <w:szCs w:val="16"/>
+              </w:rPr>
+            </w:r>
+          </w:p>
+        </w:tc>
+        <w:tc>
+          <w:tcPr>
+            <w:tcW w:w="914" w:type="dxa"/>
             <w:tcBorders/>
             <w:vAlign w:val="bottom"/>
           </w:tcPr>
           <w:p>
             <w:pPr>
               <w:pStyle w:val="Normal"/>
+              <w:widowControl w:val="false"/>
               <w:tabs>
                 <w:tab w:val="clear" w:pos="720"/>
               </w:tabs>
@@ -8991,6 +9197,7 @@
           <w:p>
             <w:pPr>
               <w:pStyle w:val="Normal"/>
+              <w:widowControl w:val="false"/>
               <w:tabs>
                 <w:tab w:val="clear" w:pos="720"/>
               </w:tabs>
@@ -9012,13 +9219,14 @@
         </w:tc>
         <w:tc>
           <w:tcPr>
-            <w:tcW w:w="1200" w:type="dxa"/>
+            <w:tcW w:w="1201" w:type="dxa"/>
             <w:tcBorders/>
             <w:vAlign w:val="bottom"/>
           </w:tcPr>
           <w:p>
             <w:pPr>
               <w:pStyle w:val="Normal"/>
+              <w:widowControl w:val="false"/>
               <w:tabs>
                 <w:tab w:val="clear" w:pos="720"/>
               </w:tabs>
@@ -9047,6 +9255,7 @@
           <w:p>
             <w:pPr>
               <w:pStyle w:val="Normal"/>
+              <w:widowControl w:val="false"/>
               <w:tabs>
                 <w:tab w:val="clear" w:pos="720"/>
               </w:tabs>
@@ -9075,6 +9284,7 @@
           <w:p>
             <w:pPr>
               <w:pStyle w:val="Normal"/>
+              <w:widowControl w:val="false"/>
               <w:tabs>
                 <w:tab w:val="clear" w:pos="720"/>
               </w:tabs>
@@ -9096,13 +9306,14 @@
         </w:tc>
         <w:tc>
           <w:tcPr>
-            <w:tcW w:w="1075" w:type="dxa"/>
+            <w:tcW w:w="1076" w:type="dxa"/>
             <w:tcBorders/>
             <w:vAlign w:val="bottom"/>
           </w:tcPr>
           <w:p>
             <w:pPr>
               <w:pStyle w:val="Normal"/>
+              <w:widowControl w:val="false"/>
               <w:tabs>
                 <w:tab w:val="clear" w:pos="720"/>
               </w:tabs>
@@ -9124,13 +9335,14 @@
         </w:tc>
         <w:tc>
           <w:tcPr>
-            <w:tcW w:w="1315" w:type="dxa"/>
+            <w:tcW w:w="1314" w:type="dxa"/>
             <w:tcBorders/>
             <w:vAlign w:val="bottom"/>
           </w:tcPr>
           <w:p>
             <w:pPr>
               <w:pStyle w:val="Normal"/>
+              <w:widowControl w:val="false"/>
               <w:tabs>
                 <w:tab w:val="clear" w:pos="720"/>
               </w:tabs>
@@ -9157,40 +9369,42 @@
         </w:trPr>
         <w:tc>
           <w:tcPr>
-            <w:tcW w:w="1075" w:type="dxa"/>
+            <w:tcW w:w="1074" w:type="dxa"/>
             <w:tcBorders/>
             <w:vAlign w:val="bottom"/>
           </w:tcPr>
           <w:p>
             <w:pPr>
               <w:pStyle w:val="Normal"/>
-              <w:tabs>
-                <w:tab w:val="clear" w:pos="720"/>
-              </w:tabs>
-              <w:spacing w:before="0" w:after="160"/>
-              <w:jc w:val="center"/>
-              <w:rPr>
-                <w:sz w:val="16"/>
-                <w:szCs w:val="16"/>
-              </w:rPr>
-            </w:pPr>
-            <w:r>
-              <w:rPr>
-                <w:sz w:val="16"/>
-                <w:szCs w:val="16"/>
-              </w:rPr>
-            </w:r>
-          </w:p>
-        </w:tc>
-        <w:tc>
-          <w:tcPr>
-            <w:tcW w:w="913" w:type="dxa"/>
+              <w:widowControl w:val="false"/>
+              <w:tabs>
+                <w:tab w:val="clear" w:pos="720"/>
+              </w:tabs>
+              <w:spacing w:before="0" w:after="160"/>
+              <w:jc w:val="center"/>
+              <w:rPr>
+                <w:sz w:val="16"/>
+                <w:szCs w:val="16"/>
+              </w:rPr>
+            </w:pPr>
+            <w:r>
+              <w:rPr>
+                <w:sz w:val="16"/>
+                <w:szCs w:val="16"/>
+              </w:rPr>
+            </w:r>
+          </w:p>
+        </w:tc>
+        <w:tc>
+          <w:tcPr>
+            <w:tcW w:w="914" w:type="dxa"/>
             <w:tcBorders/>
             <w:vAlign w:val="bottom"/>
           </w:tcPr>
           <w:p>
             <w:pPr>
               <w:pStyle w:val="Normal"/>
+              <w:widowControl w:val="false"/>
               <w:tabs>
                 <w:tab w:val="clear" w:pos="720"/>
               </w:tabs>
@@ -9219,6 +9433,7 @@
           <w:p>
             <w:pPr>
               <w:pStyle w:val="Normal"/>
+              <w:widowControl w:val="false"/>
               <w:tabs>
                 <w:tab w:val="clear" w:pos="720"/>
               </w:tabs>
@@ -9240,13 +9455,14 @@
         </w:tc>
         <w:tc>
           <w:tcPr>
-            <w:tcW w:w="1200" w:type="dxa"/>
+            <w:tcW w:w="1201" w:type="dxa"/>
             <w:tcBorders/>
             <w:vAlign w:val="bottom"/>
           </w:tcPr>
           <w:p>
             <w:pPr>
               <w:pStyle w:val="Normal"/>
+              <w:widowControl w:val="false"/>
               <w:tabs>
                 <w:tab w:val="clear" w:pos="720"/>
               </w:tabs>
@@ -9275,6 +9491,7 @@
           <w:p>
             <w:pPr>
               <w:pStyle w:val="Normal"/>
+              <w:widowControl w:val="false"/>
               <w:tabs>
                 <w:tab w:val="clear" w:pos="720"/>
               </w:tabs>
@@ -9303,6 +9520,7 @@
           <w:p>
             <w:pPr>
               <w:pStyle w:val="Normal"/>
+              <w:widowControl w:val="false"/>
               <w:tabs>
                 <w:tab w:val="clear" w:pos="720"/>
               </w:tabs>
@@ -9324,13 +9542,14 @@
         </w:tc>
         <w:tc>
           <w:tcPr>
-            <w:tcW w:w="1075" w:type="dxa"/>
+            <w:tcW w:w="1076" w:type="dxa"/>
             <w:tcBorders/>
             <w:vAlign w:val="bottom"/>
           </w:tcPr>
           <w:p>
             <w:pPr>
               <w:pStyle w:val="Normal"/>
+              <w:widowControl w:val="false"/>
               <w:tabs>
                 <w:tab w:val="clear" w:pos="720"/>
               </w:tabs>
@@ -9352,13 +9571,14 @@
         </w:tc>
         <w:tc>
           <w:tcPr>
-            <w:tcW w:w="1315" w:type="dxa"/>
+            <w:tcW w:w="1314" w:type="dxa"/>
             <w:tcBorders/>
             <w:vAlign w:val="bottom"/>
           </w:tcPr>
           <w:p>
             <w:pPr>
               <w:pStyle w:val="Normal"/>
+              <w:widowControl w:val="false"/>
               <w:tabs>
                 <w:tab w:val="clear" w:pos="720"/>
               </w:tabs>
@@ -9385,34 +9605,35 @@
         </w:trPr>
         <w:tc>
           <w:tcPr>
-            <w:tcW w:w="1075" w:type="dxa"/>
+            <w:tcW w:w="1074" w:type="dxa"/>
             <w:tcBorders/>
             <w:vAlign w:val="bottom"/>
           </w:tcPr>
           <w:p>
             <w:pPr>
               <w:pStyle w:val="Normal"/>
-              <w:tabs>
-                <w:tab w:val="clear" w:pos="720"/>
-              </w:tabs>
-              <w:spacing w:before="0" w:after="160"/>
-              <w:jc w:val="center"/>
-              <w:rPr>
-                <w:sz w:val="16"/>
-                <w:szCs w:val="16"/>
-              </w:rPr>
-            </w:pPr>
-            <w:r>
-              <w:rPr>
-                <w:sz w:val="16"/>
-                <w:szCs w:val="16"/>
-              </w:rPr>
-            </w:r>
-          </w:p>
-        </w:tc>
-        <w:tc>
-          <w:tcPr>
-            <w:tcW w:w="7778" w:type="dxa"/>
+              <w:widowControl w:val="false"/>
+              <w:tabs>
+                <w:tab w:val="clear" w:pos="720"/>
+              </w:tabs>
+              <w:spacing w:before="0" w:after="160"/>
+              <w:jc w:val="center"/>
+              <w:rPr>
+                <w:sz w:val="16"/>
+                <w:szCs w:val="16"/>
+              </w:rPr>
+            </w:pPr>
+            <w:r>
+              <w:rPr>
+                <w:sz w:val="16"/>
+                <w:szCs w:val="16"/>
+              </w:rPr>
+            </w:r>
+          </w:p>
+        </w:tc>
+        <w:tc>
+          <w:tcPr>
+            <w:tcW w:w="7780" w:type="dxa"/>
             <w:gridSpan w:val="7"/>
             <w:tcBorders/>
             <w:vAlign w:val="bottom"/>
@@ -9420,6 +9641,7 @@
           <w:p>
             <w:pPr>
               <w:pStyle w:val="Normal"/>
+              <w:widowControl w:val="false"/>
               <w:tabs>
                 <w:tab w:val="clear" w:pos="720"/>
               </w:tabs>
@@ -9447,13 +9669,14 @@
         </w:trPr>
         <w:tc>
           <w:tcPr>
-            <w:tcW w:w="1075" w:type="dxa"/>
+            <w:tcW w:w="1074" w:type="dxa"/>
             <w:tcBorders/>
             <w:vAlign w:val="bottom"/>
           </w:tcPr>
           <w:p>
             <w:pPr>
               <w:pStyle w:val="Normal"/>
+              <w:widowControl w:val="false"/>
               <w:tabs>
                 <w:tab w:val="clear" w:pos="720"/>
               </w:tabs>
@@ -9475,13 +9698,14 @@
         </w:tc>
         <w:tc>
           <w:tcPr>
-            <w:tcW w:w="913" w:type="dxa"/>
+            <w:tcW w:w="914" w:type="dxa"/>
             <w:tcBorders/>
             <w:vAlign w:val="bottom"/>
           </w:tcPr>
           <w:p>
             <w:pPr>
               <w:pStyle w:val="Normal"/>
+              <w:widowControl w:val="false"/>
               <w:tabs>
                 <w:tab w:val="clear" w:pos="720"/>
               </w:tabs>
@@ -9510,6 +9734,7 @@
           <w:p>
             <w:pPr>
               <w:pStyle w:val="Normal"/>
+              <w:widowControl w:val="false"/>
               <w:tabs>
                 <w:tab w:val="clear" w:pos="720"/>
               </w:tabs>
@@ -9531,13 +9756,14 @@
         </w:tc>
         <w:tc>
           <w:tcPr>
-            <w:tcW w:w="1200" w:type="dxa"/>
+            <w:tcW w:w="1201" w:type="dxa"/>
             <w:tcBorders/>
             <w:vAlign w:val="bottom"/>
           </w:tcPr>
           <w:p>
             <w:pPr>
               <w:pStyle w:val="Normal"/>
+              <w:widowControl w:val="false"/>
               <w:tabs>
                 <w:tab w:val="clear" w:pos="720"/>
               </w:tabs>
@@ -9566,6 +9792,7 @@
           <w:p>
             <w:pPr>
               <w:pStyle w:val="Normal"/>
+              <w:widowControl w:val="false"/>
               <w:tabs>
                 <w:tab w:val="clear" w:pos="720"/>
               </w:tabs>
@@ -9594,6 +9821,7 @@
           <w:p>
             <w:pPr>
               <w:pStyle w:val="Normal"/>
+              <w:widowControl w:val="false"/>
               <w:tabs>
                 <w:tab w:val="clear" w:pos="720"/>
               </w:tabs>
@@ -9615,13 +9843,14 @@
         </w:tc>
         <w:tc>
           <w:tcPr>
-            <w:tcW w:w="1075" w:type="dxa"/>
+            <w:tcW w:w="1076" w:type="dxa"/>
             <w:tcBorders/>
             <w:vAlign w:val="bottom"/>
           </w:tcPr>
           <w:p>
             <w:pPr>
               <w:pStyle w:val="Normal"/>
+              <w:widowControl w:val="false"/>
               <w:tabs>
                 <w:tab w:val="clear" w:pos="720"/>
               </w:tabs>
@@ -9643,13 +9872,14 @@
         </w:tc>
         <w:tc>
           <w:tcPr>
-            <w:tcW w:w="1315" w:type="dxa"/>
+            <w:tcW w:w="1314" w:type="dxa"/>
             <w:tcBorders/>
             <w:vAlign w:val="bottom"/>
           </w:tcPr>
           <w:p>
             <w:pPr>
               <w:pStyle w:val="Normal"/>
+              <w:widowControl w:val="false"/>
               <w:tabs>
                 <w:tab w:val="clear" w:pos="720"/>
               </w:tabs>
@@ -9681,13 +9911,14 @@
         </w:trPr>
         <w:tc>
           <w:tcPr>
-            <w:tcW w:w="1075" w:type="dxa"/>
+            <w:tcW w:w="1074" w:type="dxa"/>
             <w:tcBorders/>
             <w:vAlign w:val="bottom"/>
           </w:tcPr>
           <w:p>
             <w:pPr>
               <w:pStyle w:val="Normal"/>
+              <w:widowControl w:val="false"/>
               <w:tabs>
                 <w:tab w:val="clear" w:pos="720"/>
               </w:tabs>
@@ -9709,13 +9940,14 @@
         </w:tc>
         <w:tc>
           <w:tcPr>
-            <w:tcW w:w="913" w:type="dxa"/>
+            <w:tcW w:w="914" w:type="dxa"/>
             <w:tcBorders/>
             <w:vAlign w:val="bottom"/>
           </w:tcPr>
           <w:p>
             <w:pPr>
               <w:pStyle w:val="Normal"/>
+              <w:widowControl w:val="false"/>
               <w:tabs>
                 <w:tab w:val="clear" w:pos="720"/>
               </w:tabs>
@@ -9744,6 +9976,7 @@
           <w:p>
             <w:pPr>
               <w:pStyle w:val="Normal"/>
+              <w:widowControl w:val="false"/>
               <w:tabs>
                 <w:tab w:val="clear" w:pos="720"/>
               </w:tabs>
@@ -9765,13 +9998,14 @@
         </w:tc>
         <w:tc>
           <w:tcPr>
-            <w:tcW w:w="1200" w:type="dxa"/>
+            <w:tcW w:w="1201" w:type="dxa"/>
             <w:tcBorders/>
             <w:vAlign w:val="bottom"/>
           </w:tcPr>
           <w:p>
             <w:pPr>
               <w:pStyle w:val="Normal"/>
+              <w:widowControl w:val="false"/>
               <w:tabs>
                 <w:tab w:val="clear" w:pos="720"/>
               </w:tabs>
@@ -9800,6 +10034,7 @@
           <w:p>
             <w:pPr>
               <w:pStyle w:val="Normal"/>
+              <w:widowControl w:val="false"/>
               <w:tabs>
                 <w:tab w:val="clear" w:pos="720"/>
               </w:tabs>
@@ -9828,6 +10063,7 @@
           <w:p>
             <w:pPr>
               <w:pStyle w:val="Normal"/>
+              <w:widowControl w:val="false"/>
               <w:tabs>
                 <w:tab w:val="clear" w:pos="720"/>
               </w:tabs>
@@ -9849,13 +10085,14 @@
         </w:tc>
         <w:tc>
           <w:tcPr>
-            <w:tcW w:w="1075" w:type="dxa"/>
+            <w:tcW w:w="1076" w:type="dxa"/>
             <w:tcBorders/>
             <w:vAlign w:val="bottom"/>
           </w:tcPr>
           <w:p>
             <w:pPr>
               <w:pStyle w:val="Normal"/>
+              <w:widowControl w:val="false"/>
               <w:tabs>
                 <w:tab w:val="clear" w:pos="720"/>
               </w:tabs>
@@ -9877,13 +10114,14 @@
         </w:tc>
         <w:tc>
           <w:tcPr>
-            <w:tcW w:w="1315" w:type="dxa"/>
+            <w:tcW w:w="1314" w:type="dxa"/>
             <w:tcBorders/>
             <w:vAlign w:val="bottom"/>
           </w:tcPr>
           <w:p>
             <w:pPr>
               <w:pStyle w:val="Normal"/>
+              <w:widowControl w:val="false"/>
               <w:tabs>
                 <w:tab w:val="clear" w:pos="720"/>
               </w:tabs>
@@ -9915,13 +10153,14 @@
         </w:trPr>
         <w:tc>
           <w:tcPr>
-            <w:tcW w:w="1075" w:type="dxa"/>
+            <w:tcW w:w="1074" w:type="dxa"/>
             <w:tcBorders/>
             <w:vAlign w:val="bottom"/>
           </w:tcPr>
           <w:p>
             <w:pPr>
               <w:pStyle w:val="Normal"/>
+              <w:widowControl w:val="false"/>
               <w:tabs>
                 <w:tab w:val="clear" w:pos="720"/>
               </w:tabs>
@@ -9943,13 +10182,14 @@
         </w:tc>
         <w:tc>
           <w:tcPr>
-            <w:tcW w:w="913" w:type="dxa"/>
+            <w:tcW w:w="914" w:type="dxa"/>
             <w:tcBorders/>
             <w:vAlign w:val="bottom"/>
           </w:tcPr>
           <w:p>
             <w:pPr>
               <w:pStyle w:val="Normal"/>
+              <w:widowControl w:val="false"/>
               <w:tabs>
                 <w:tab w:val="clear" w:pos="720"/>
               </w:tabs>
@@ -9978,6 +10218,7 @@
           <w:p>
             <w:pPr>
               <w:pStyle w:val="Normal"/>
+              <w:widowControl w:val="false"/>
               <w:tabs>
                 <w:tab w:val="clear" w:pos="720"/>
               </w:tabs>
@@ -9999,13 +10240,14 @@
         </w:tc>
         <w:tc>
           <w:tcPr>
-            <w:tcW w:w="1200" w:type="dxa"/>
+            <w:tcW w:w="1201" w:type="dxa"/>
             <w:tcBorders/>
             <w:vAlign w:val="bottom"/>
           </w:tcPr>
           <w:p>
             <w:pPr>
               <w:pStyle w:val="Normal"/>
+              <w:widowControl w:val="false"/>
               <w:tabs>
                 <w:tab w:val="clear" w:pos="720"/>
               </w:tabs>
@@ -10034,6 +10276,7 @@
           <w:p>
             <w:pPr>
               <w:pStyle w:val="Normal"/>
+              <w:widowControl w:val="false"/>
               <w:tabs>
                 <w:tab w:val="clear" w:pos="720"/>
               </w:tabs>
@@ -10062,6 +10305,7 @@
           <w:p>
             <w:pPr>
               <w:pStyle w:val="Normal"/>
+              <w:widowControl w:val="false"/>
               <w:tabs>
                 <w:tab w:val="clear" w:pos="720"/>
               </w:tabs>
@@ -10083,13 +10327,14 @@
         </w:tc>
         <w:tc>
           <w:tcPr>
-            <w:tcW w:w="1075" w:type="dxa"/>
+            <w:tcW w:w="1076" w:type="dxa"/>
             <w:tcBorders/>
             <w:vAlign w:val="bottom"/>
           </w:tcPr>
           <w:p>
             <w:pPr>
               <w:pStyle w:val="Normal"/>
+              <w:widowControl w:val="false"/>
               <w:tabs>
                 <w:tab w:val="clear" w:pos="720"/>
               </w:tabs>
@@ -10116,13 +10361,14 @@
         </w:tc>
         <w:tc>
           <w:tcPr>
-            <w:tcW w:w="1315" w:type="dxa"/>
+            <w:tcW w:w="1314" w:type="dxa"/>
             <w:tcBorders/>
             <w:vAlign w:val="bottom"/>
           </w:tcPr>
           <w:p>
             <w:pPr>
               <w:pStyle w:val="Normal"/>
+              <w:widowControl w:val="false"/>
               <w:tabs>
                 <w:tab w:val="clear" w:pos="720"/>
               </w:tabs>
@@ -10154,13 +10400,14 @@
         </w:trPr>
         <w:tc>
           <w:tcPr>
-            <w:tcW w:w="1075" w:type="dxa"/>
+            <w:tcW w:w="1074" w:type="dxa"/>
             <w:tcBorders/>
             <w:vAlign w:val="bottom"/>
           </w:tcPr>
           <w:p>
             <w:pPr>
               <w:pStyle w:val="Normal"/>
+              <w:widowControl w:val="false"/>
               <w:tabs>
                 <w:tab w:val="clear" w:pos="720"/>
               </w:tabs>
@@ -10182,13 +10429,14 @@
         </w:tc>
         <w:tc>
           <w:tcPr>
-            <w:tcW w:w="913" w:type="dxa"/>
+            <w:tcW w:w="914" w:type="dxa"/>
             <w:tcBorders/>
             <w:vAlign w:val="bottom"/>
           </w:tcPr>
           <w:p>
             <w:pPr>
               <w:pStyle w:val="Normal"/>
+              <w:widowControl w:val="false"/>
               <w:tabs>
                 <w:tab w:val="clear" w:pos="720"/>
               </w:tabs>
@@ -10217,6 +10465,7 @@
           <w:p>
             <w:pPr>
               <w:pStyle w:val="Normal"/>
+              <w:widowControl w:val="false"/>
               <w:tabs>
                 <w:tab w:val="clear" w:pos="720"/>
               </w:tabs>
@@ -10238,13 +10487,14 @@
         </w:tc>
         <w:tc>
           <w:tcPr>
-            <w:tcW w:w="1200" w:type="dxa"/>
+            <w:tcW w:w="1201" w:type="dxa"/>
             <w:tcBorders/>
             <w:vAlign w:val="bottom"/>
           </w:tcPr>
           <w:p>
             <w:pPr>
               <w:pStyle w:val="Normal"/>
+              <w:widowControl w:val="false"/>
               <w:tabs>
                 <w:tab w:val="clear" w:pos="720"/>
               </w:tabs>
@@ -10273,6 +10523,7 @@
           <w:p>
             <w:pPr>
               <w:pStyle w:val="Normal"/>
+              <w:widowControl w:val="false"/>
               <w:tabs>
                 <w:tab w:val="clear" w:pos="720"/>
               </w:tabs>
@@ -10301,6 +10552,7 @@
           <w:p>
             <w:pPr>
               <w:pStyle w:val="Normal"/>
+              <w:widowControl w:val="false"/>
               <w:tabs>
                 <w:tab w:val="clear" w:pos="720"/>
               </w:tabs>
@@ -10322,13 +10574,14 @@
         </w:tc>
         <w:tc>
           <w:tcPr>
-            <w:tcW w:w="1075" w:type="dxa"/>
+            <w:tcW w:w="1076" w:type="dxa"/>
             <w:tcBorders/>
             <w:vAlign w:val="bottom"/>
           </w:tcPr>
           <w:p>
             <w:pPr>
               <w:pStyle w:val="Normal"/>
+              <w:widowControl w:val="false"/>
               <w:tabs>
                 <w:tab w:val="clear" w:pos="720"/>
               </w:tabs>
@@ -10350,13 +10603,14 @@
         </w:tc>
         <w:tc>
           <w:tcPr>
-            <w:tcW w:w="1315" w:type="dxa"/>
+            <w:tcW w:w="1314" w:type="dxa"/>
             <w:tcBorders/>
             <w:vAlign w:val="bottom"/>
           </w:tcPr>
           <w:p>
             <w:pPr>
               <w:pStyle w:val="Normal"/>
+              <w:widowControl w:val="false"/>
               <w:tabs>
                 <w:tab w:val="clear" w:pos="720"/>
               </w:tabs>
@@ -10388,13 +10642,14 @@
         </w:trPr>
         <w:tc>
           <w:tcPr>
-            <w:tcW w:w="1075" w:type="dxa"/>
+            <w:tcW w:w="1074" w:type="dxa"/>
             <w:tcBorders/>
             <w:vAlign w:val="bottom"/>
           </w:tcPr>
           <w:p>
             <w:pPr>
               <w:pStyle w:val="Normal"/>
+              <w:widowControl w:val="false"/>
               <w:tabs>
                 <w:tab w:val="clear" w:pos="720"/>
               </w:tabs>
@@ -10416,13 +10671,14 @@
         </w:tc>
         <w:tc>
           <w:tcPr>
-            <w:tcW w:w="913" w:type="dxa"/>
+            <w:tcW w:w="914" w:type="dxa"/>
             <w:tcBorders/>
             <w:vAlign w:val="bottom"/>
           </w:tcPr>
           <w:p>
             <w:pPr>
               <w:pStyle w:val="Normal"/>
+              <w:widowControl w:val="false"/>
               <w:tabs>
                 <w:tab w:val="clear" w:pos="720"/>
               </w:tabs>
@@ -10451,6 +10707,7 @@
           <w:p>
             <w:pPr>
               <w:pStyle w:val="Normal"/>
+              <w:widowControl w:val="false"/>
               <w:tabs>
                 <w:tab w:val="clear" w:pos="720"/>
               </w:tabs>
@@ -10472,13 +10729,14 @@
         </w:tc>
         <w:tc>
           <w:tcPr>
-            <w:tcW w:w="1200" w:type="dxa"/>
+            <w:tcW w:w="1201" w:type="dxa"/>
             <w:tcBorders/>
             <w:vAlign w:val="bottom"/>
           </w:tcPr>
           <w:p>
             <w:pPr>
               <w:pStyle w:val="Normal"/>
+              <w:widowControl w:val="false"/>
               <w:tabs>
                 <w:tab w:val="clear" w:pos="720"/>
               </w:tabs>
@@ -10507,6 +10765,7 @@
           <w:p>
             <w:pPr>
               <w:pStyle w:val="Normal"/>
+              <w:widowControl w:val="false"/>
               <w:tabs>
                 <w:tab w:val="clear" w:pos="720"/>
               </w:tabs>
@@ -10535,6 +10794,7 @@
           <w:p>
             <w:pPr>
               <w:pStyle w:val="Normal"/>
+              <w:widowControl w:val="false"/>
               <w:tabs>
                 <w:tab w:val="clear" w:pos="720"/>
               </w:tabs>
@@ -10556,13 +10816,14 @@
         </w:tc>
         <w:tc>
           <w:tcPr>
-            <w:tcW w:w="1075" w:type="dxa"/>
+            <w:tcW w:w="1076" w:type="dxa"/>
             <w:tcBorders/>
             <w:vAlign w:val="bottom"/>
           </w:tcPr>
           <w:p>
             <w:pPr>
               <w:pStyle w:val="Normal"/>
+              <w:widowControl w:val="false"/>
               <w:tabs>
                 <w:tab w:val="clear" w:pos="720"/>
               </w:tabs>
@@ -10584,13 +10845,14 @@
         </w:tc>
         <w:tc>
           <w:tcPr>
-            <w:tcW w:w="1315" w:type="dxa"/>
+            <w:tcW w:w="1314" w:type="dxa"/>
             <w:tcBorders/>
             <w:vAlign w:val="bottom"/>
           </w:tcPr>
           <w:p>
             <w:pPr>
               <w:pStyle w:val="Normal"/>
+              <w:widowControl w:val="false"/>
               <w:tabs>
                 <w:tab w:val="clear" w:pos="720"/>
               </w:tabs>
@@ -10617,13 +10879,14 @@
         </w:trPr>
         <w:tc>
           <w:tcPr>
-            <w:tcW w:w="1075" w:type="dxa"/>
+            <w:tcW w:w="1074" w:type="dxa"/>
             <w:tcBorders/>
             <w:vAlign w:val="bottom"/>
           </w:tcPr>
           <w:p>
             <w:pPr>
               <w:pStyle w:val="Normal"/>
+              <w:widowControl w:val="false"/>
               <w:tabs>
                 <w:tab w:val="clear" w:pos="720"/>
               </w:tabs>
@@ -10645,13 +10908,14 @@
         </w:tc>
         <w:tc>
           <w:tcPr>
-            <w:tcW w:w="913" w:type="dxa"/>
+            <w:tcW w:w="914" w:type="dxa"/>
             <w:tcBorders/>
             <w:vAlign w:val="bottom"/>
           </w:tcPr>
           <w:p>
             <w:pPr>
               <w:pStyle w:val="Normal"/>
+              <w:widowControl w:val="false"/>
               <w:tabs>
                 <w:tab w:val="clear" w:pos="720"/>
               </w:tabs>
@@ -10680,6 +10944,7 @@
           <w:p>
             <w:pPr>
               <w:pStyle w:val="Normal"/>
+              <w:widowControl w:val="false"/>
               <w:tabs>
                 <w:tab w:val="clear" w:pos="720"/>
               </w:tabs>
@@ -10701,13 +10966,14 @@
         </w:tc>
         <w:tc>
           <w:tcPr>
-            <w:tcW w:w="1200" w:type="dxa"/>
+            <w:tcW w:w="1201" w:type="dxa"/>
             <w:tcBorders/>
             <w:vAlign w:val="bottom"/>
           </w:tcPr>
           <w:p>
             <w:pPr>
               <w:pStyle w:val="Normal"/>
+              <w:widowControl w:val="false"/>
               <w:tabs>
                 <w:tab w:val="clear" w:pos="720"/>
               </w:tabs>
@@ -10741,6 +11007,7 @@
           <w:p>
             <w:pPr>
               <w:pStyle w:val="Normal"/>
+              <w:widowControl w:val="false"/>
               <w:tabs>
                 <w:tab w:val="clear" w:pos="720"/>
               </w:tabs>
@@ -10769,6 +11036,7 @@
           <w:p>
             <w:pPr>
               <w:pStyle w:val="Normal"/>
+              <w:widowControl w:val="false"/>
               <w:tabs>
                 <w:tab w:val="clear" w:pos="720"/>
               </w:tabs>
@@ -10790,13 +11058,14 @@
         </w:tc>
         <w:tc>
           <w:tcPr>
-            <w:tcW w:w="1075" w:type="dxa"/>
+            <w:tcW w:w="1076" w:type="dxa"/>
             <w:tcBorders/>
             <w:vAlign w:val="bottom"/>
           </w:tcPr>
           <w:p>
             <w:pPr>
               <w:pStyle w:val="Normal"/>
+              <w:widowControl w:val="false"/>
               <w:tabs>
                 <w:tab w:val="clear" w:pos="720"/>
               </w:tabs>
@@ -10818,13 +11087,14 @@
         </w:tc>
         <w:tc>
           <w:tcPr>
-            <w:tcW w:w="1315" w:type="dxa"/>
+            <w:tcW w:w="1314" w:type="dxa"/>
             <w:tcBorders/>
             <w:vAlign w:val="bottom"/>
           </w:tcPr>
           <w:p>
             <w:pPr>
               <w:pStyle w:val="Normal"/>
+              <w:widowControl w:val="false"/>
               <w:tabs>
                 <w:tab w:val="clear" w:pos="720"/>
               </w:tabs>
@@ -10851,13 +11121,14 @@
         </w:trPr>
         <w:tc>
           <w:tcPr>
-            <w:tcW w:w="1075" w:type="dxa"/>
+            <w:tcW w:w="1074" w:type="dxa"/>
             <w:tcBorders/>
             <w:vAlign w:val="bottom"/>
           </w:tcPr>
           <w:p>
             <w:pPr>
               <w:pStyle w:val="Normal"/>
+              <w:widowControl w:val="false"/>
               <w:tabs>
                 <w:tab w:val="clear" w:pos="720"/>
               </w:tabs>
@@ -10879,13 +11150,14 @@
         </w:tc>
         <w:tc>
           <w:tcPr>
-            <w:tcW w:w="913" w:type="dxa"/>
+            <w:tcW w:w="914" w:type="dxa"/>
             <w:tcBorders/>
             <w:vAlign w:val="bottom"/>
           </w:tcPr>
           <w:p>
             <w:pPr>
               <w:pStyle w:val="Normal"/>
+              <w:widowControl w:val="false"/>
               <w:tabs>
                 <w:tab w:val="clear" w:pos="720"/>
               </w:tabs>
@@ -10919,6 +11191,7 @@
           <w:p>
             <w:pPr>
               <w:pStyle w:val="Normal"/>
+              <w:widowControl w:val="false"/>
               <w:tabs>
                 <w:tab w:val="clear" w:pos="720"/>
               </w:tabs>
@@ -10945,13 +11218,14 @@
         </w:tc>
         <w:tc>
           <w:tcPr>
-            <w:tcW w:w="1200" w:type="dxa"/>
+            <w:tcW w:w="1201" w:type="dxa"/>
             <w:tcBorders/>
             <w:vAlign w:val="bottom"/>
           </w:tcPr>
           <w:p>
             <w:pPr>
               <w:pStyle w:val="Normal"/>
+              <w:widowControl w:val="false"/>
               <w:tabs>
                 <w:tab w:val="clear" w:pos="720"/>
               </w:tabs>
@@ -10985,6 +11259,7 @@
           <w:p>
             <w:pPr>
               <w:pStyle w:val="Normal"/>
+              <w:widowControl w:val="false"/>
               <w:tabs>
                 <w:tab w:val="clear" w:pos="720"/>
               </w:tabs>
@@ -11018,6 +11293,7 @@
           <w:p>
             <w:pPr>
               <w:pStyle w:val="Normal"/>
+              <w:widowControl w:val="false"/>
               <w:tabs>
                 <w:tab w:val="clear" w:pos="720"/>
               </w:tabs>
@@ -11039,13 +11315,14 @@
         </w:tc>
         <w:tc>
           <w:tcPr>
-            <w:tcW w:w="1075" w:type="dxa"/>
+            <w:tcW w:w="1076" w:type="dxa"/>
             <w:tcBorders/>
             <w:vAlign w:val="bottom"/>
           </w:tcPr>
           <w:p>
             <w:pPr>
               <w:pStyle w:val="Normal"/>
+              <w:widowControl w:val="false"/>
               <w:tabs>
                 <w:tab w:val="clear" w:pos="720"/>
               </w:tabs>
@@ -11067,13 +11344,14 @@
         </w:tc>
         <w:tc>
           <w:tcPr>
-            <w:tcW w:w="1315" w:type="dxa"/>
+            <w:tcW w:w="1314" w:type="dxa"/>
             <w:tcBorders/>
             <w:vAlign w:val="bottom"/>
           </w:tcPr>
           <w:p>
             <w:pPr>
               <w:pStyle w:val="Normal"/>
+              <w:widowControl w:val="false"/>
               <w:tabs>
                 <w:tab w:val="clear" w:pos="720"/>
               </w:tabs>
@@ -11100,34 +11378,35 @@
         </w:trPr>
         <w:tc>
           <w:tcPr>
-            <w:tcW w:w="1075" w:type="dxa"/>
+            <w:tcW w:w="1074" w:type="dxa"/>
             <w:tcBorders/>
             <w:vAlign w:val="bottom"/>
           </w:tcPr>
           <w:p>
             <w:pPr>
               <w:pStyle w:val="Normal"/>
-              <w:tabs>
-                <w:tab w:val="clear" w:pos="720"/>
-              </w:tabs>
-              <w:spacing w:before="0" w:after="160"/>
-              <w:jc w:val="center"/>
-              <w:rPr>
-                <w:sz w:val="16"/>
-                <w:szCs w:val="16"/>
-              </w:rPr>
-            </w:pPr>
-            <w:r>
-              <w:rPr>
-                <w:sz w:val="16"/>
-                <w:szCs w:val="16"/>
-              </w:rPr>
-            </w:r>
-          </w:p>
-        </w:tc>
-        <w:tc>
-          <w:tcPr>
-            <w:tcW w:w="7778" w:type="dxa"/>
+              <w:widowControl w:val="false"/>
+              <w:tabs>
+                <w:tab w:val="clear" w:pos="720"/>
+              </w:tabs>
+              <w:spacing w:before="0" w:after="160"/>
+              <w:jc w:val="center"/>
+              <w:rPr>
+                <w:sz w:val="16"/>
+                <w:szCs w:val="16"/>
+              </w:rPr>
+            </w:pPr>
+            <w:r>
+              <w:rPr>
+                <w:sz w:val="16"/>
+                <w:szCs w:val="16"/>
+              </w:rPr>
+            </w:r>
+          </w:p>
+        </w:tc>
+        <w:tc>
+          <w:tcPr>
+            <w:tcW w:w="7780" w:type="dxa"/>
             <w:gridSpan w:val="7"/>
             <w:tcBorders/>
             <w:vAlign w:val="bottom"/>
@@ -11135,6 +11414,7 @@
           <w:p>
             <w:pPr>
               <w:pStyle w:val="Normal"/>
+              <w:widowControl w:val="false"/>
               <w:tabs>
                 <w:tab w:val="clear" w:pos="720"/>
               </w:tabs>
@@ -11162,13 +11442,14 @@
         </w:trPr>
         <w:tc>
           <w:tcPr>
-            <w:tcW w:w="1075" w:type="dxa"/>
+            <w:tcW w:w="1074" w:type="dxa"/>
             <w:tcBorders/>
             <w:vAlign w:val="bottom"/>
           </w:tcPr>
           <w:p>
             <w:pPr>
               <w:pStyle w:val="Normal"/>
+              <w:widowControl w:val="false"/>
               <w:tabs>
                 <w:tab w:val="clear" w:pos="720"/>
               </w:tabs>
@@ -11190,13 +11471,14 @@
         </w:tc>
         <w:tc>
           <w:tcPr>
-            <w:tcW w:w="913" w:type="dxa"/>
+            <w:tcW w:w="914" w:type="dxa"/>
             <w:tcBorders/>
             <w:vAlign w:val="bottom"/>
           </w:tcPr>
           <w:p>
             <w:pPr>
               <w:pStyle w:val="Normal"/>
+              <w:widowControl w:val="false"/>
               <w:tabs>
                 <w:tab w:val="clear" w:pos="720"/>
               </w:tabs>
@@ -11225,6 +11507,7 @@
           <w:p>
             <w:pPr>
               <w:pStyle w:val="Normal"/>
+              <w:widowControl w:val="false"/>
               <w:tabs>
                 <w:tab w:val="clear" w:pos="720"/>
               </w:tabs>
@@ -11246,13 +11529,14 @@
         </w:tc>
         <w:tc>
           <w:tcPr>
-            <w:tcW w:w="1200" w:type="dxa"/>
+            <w:tcW w:w="1201" w:type="dxa"/>
             <w:tcBorders/>
             <w:vAlign w:val="bottom"/>
           </w:tcPr>
           <w:p>
             <w:pPr>
               <w:pStyle w:val="Normal"/>
+              <w:widowControl w:val="false"/>
               <w:tabs>
                 <w:tab w:val="clear" w:pos="720"/>
               </w:tabs>
@@ -11281,6 +11565,7 @@
           <w:p>
             <w:pPr>
               <w:pStyle w:val="Normal"/>
+              <w:widowControl w:val="false"/>
               <w:tabs>
                 <w:tab w:val="clear" w:pos="720"/>
               </w:tabs>
@@ -11309,6 +11594,7 @@
           <w:p>
             <w:pPr>
               <w:pStyle w:val="Normal"/>
+              <w:widowControl w:val="false"/>
               <w:tabs>
                 <w:tab w:val="clear" w:pos="720"/>
               </w:tabs>
@@ -11330,13 +11616,14 @@
         </w:tc>
         <w:tc>
           <w:tcPr>
-            <w:tcW w:w="1075" w:type="dxa"/>
+            <w:tcW w:w="1076" w:type="dxa"/>
             <w:tcBorders/>
             <w:vAlign w:val="bottom"/>
           </w:tcPr>
           <w:p>
             <w:pPr>
               <w:pStyle w:val="Normal"/>
+              <w:widowControl w:val="false"/>
               <w:tabs>
                 <w:tab w:val="clear" w:pos="720"/>
               </w:tabs>
@@ -11358,13 +11645,14 @@
         </w:tc>
         <w:tc>
           <w:tcPr>
-            <w:tcW w:w="1315" w:type="dxa"/>
+            <w:tcW w:w="1314" w:type="dxa"/>
             <w:tcBorders/>
             <w:vAlign w:val="bottom"/>
           </w:tcPr>
           <w:p>
             <w:pPr>
               <w:pStyle w:val="Normal"/>
+              <w:widowControl w:val="false"/>
               <w:tabs>
                 <w:tab w:val="clear" w:pos="720"/>
               </w:tabs>
@@ -11396,13 +11684,14 @@
         </w:trPr>
         <w:tc>
           <w:tcPr>
-            <w:tcW w:w="1075" w:type="dxa"/>
+            <w:tcW w:w="1074" w:type="dxa"/>
             <w:tcBorders/>
             <w:vAlign w:val="bottom"/>
           </w:tcPr>
           <w:p>
             <w:pPr>
               <w:pStyle w:val="Normal"/>
+              <w:widowControl w:val="false"/>
               <w:tabs>
                 <w:tab w:val="clear" w:pos="720"/>
               </w:tabs>
@@ -11424,13 +11713,14 @@
         </w:tc>
         <w:tc>
           <w:tcPr>
-            <w:tcW w:w="913" w:type="dxa"/>
+            <w:tcW w:w="914" w:type="dxa"/>
             <w:tcBorders/>
             <w:vAlign w:val="bottom"/>
           </w:tcPr>
           <w:p>
             <w:pPr>
               <w:pStyle w:val="Normal"/>
+              <w:widowControl w:val="false"/>
               <w:tabs>
                 <w:tab w:val="clear" w:pos="720"/>
               </w:tabs>
@@ -11459,6 +11749,7 @@
           <w:p>
             <w:pPr>
               <w:pStyle w:val="Normal"/>
+              <w:widowControl w:val="false"/>
               <w:tabs>
                 <w:tab w:val="clear" w:pos="720"/>
               </w:tabs>
@@ -11480,13 +11771,14 @@
         </w:tc>
         <w:tc>
           <w:tcPr>
-            <w:tcW w:w="1200" w:type="dxa"/>
+            <w:tcW w:w="1201" w:type="dxa"/>
             <w:tcBorders/>
             <w:vAlign w:val="bottom"/>
           </w:tcPr>
           <w:p>
             <w:pPr>
               <w:pStyle w:val="Normal"/>
+              <w:widowControl w:val="false"/>
               <w:tabs>
                 <w:tab w:val="clear" w:pos="720"/>
               </w:tabs>
@@ -11515,6 +11807,7 @@
           <w:p>
             <w:pPr>
               <w:pStyle w:val="Normal"/>
+              <w:widowControl w:val="false"/>
               <w:tabs>
                 <w:tab w:val="clear" w:pos="720"/>
               </w:tabs>
@@ -11543,6 +11836,7 @@
           <w:p>
             <w:pPr>
               <w:pStyle w:val="Normal"/>
+              <w:widowControl w:val="false"/>
               <w:tabs>
                 <w:tab w:val="clear" w:pos="720"/>
               </w:tabs>
@@ -11564,13 +11858,14 @@
         </w:tc>
         <w:tc>
           <w:tcPr>
-            <w:tcW w:w="1075" w:type="dxa"/>
+            <w:tcW w:w="1076" w:type="dxa"/>
             <w:tcBorders/>
             <w:vAlign w:val="bottom"/>
           </w:tcPr>
           <w:p>
             <w:pPr>
               <w:pStyle w:val="Normal"/>
+              <w:widowControl w:val="false"/>
               <w:tabs>
                 <w:tab w:val="clear" w:pos="720"/>
               </w:tabs>
@@ -11592,13 +11887,14 @@
         </w:tc>
         <w:tc>
           <w:tcPr>
-            <w:tcW w:w="1315" w:type="dxa"/>
+            <w:tcW w:w="1314" w:type="dxa"/>
             <w:tcBorders/>
             <w:vAlign w:val="bottom"/>
           </w:tcPr>
           <w:p>
             <w:pPr>
               <w:pStyle w:val="Normal"/>
+              <w:widowControl w:val="false"/>
               <w:tabs>
                 <w:tab w:val="clear" w:pos="720"/>
               </w:tabs>
@@ -11630,13 +11926,14 @@
         </w:trPr>
         <w:tc>
           <w:tcPr>
-            <w:tcW w:w="1075" w:type="dxa"/>
+            <w:tcW w:w="1074" w:type="dxa"/>
             <w:tcBorders/>
             <w:vAlign w:val="bottom"/>
           </w:tcPr>
           <w:p>
             <w:pPr>
               <w:pStyle w:val="Normal"/>
+              <w:widowControl w:val="false"/>
               <w:tabs>
                 <w:tab w:val="clear" w:pos="720"/>
               </w:tabs>
@@ -11658,13 +11955,14 @@
         </w:tc>
         <w:tc>
           <w:tcPr>
-            <w:tcW w:w="913" w:type="dxa"/>
+            <w:tcW w:w="914" w:type="dxa"/>
             <w:tcBorders/>
             <w:vAlign w:val="bottom"/>
           </w:tcPr>
           <w:p>
             <w:pPr>
               <w:pStyle w:val="Normal"/>
+              <w:widowControl w:val="false"/>
               <w:tabs>
                 <w:tab w:val="clear" w:pos="720"/>
               </w:tabs>
@@ -11693,6 +11991,7 @@
           <w:p>
             <w:pPr>
               <w:pStyle w:val="Normal"/>
+              <w:widowControl w:val="false"/>
               <w:tabs>
                 <w:tab w:val="clear" w:pos="720"/>
               </w:tabs>
@@ -11714,13 +12013,14 @@
         </w:tc>
         <w:tc>
           <w:tcPr>
-            <w:tcW w:w="1200" w:type="dxa"/>
+            <w:tcW w:w="1201" w:type="dxa"/>
             <w:tcBorders/>
             <w:vAlign w:val="bottom"/>
           </w:tcPr>
           <w:p>
             <w:pPr>
               <w:pStyle w:val="Normal"/>
+              <w:widowControl w:val="false"/>
               <w:tabs>
                 <w:tab w:val="clear" w:pos="720"/>
               </w:tabs>
@@ -11749,6 +12049,7 @@
           <w:p>
             <w:pPr>
               <w:pStyle w:val="Normal"/>
+              <w:widowControl w:val="false"/>
               <w:tabs>
                 <w:tab w:val="clear" w:pos="720"/>
               </w:tabs>
@@ -11777,6 +12078,7 @@
           <w:p>
             <w:pPr>
               <w:pStyle w:val="Normal"/>
+              <w:widowControl w:val="false"/>
               <w:tabs>
                 <w:tab w:val="clear" w:pos="720"/>
               </w:tabs>
@@ -11798,13 +12100,14 @@
         </w:tc>
         <w:tc>
           <w:tcPr>
-            <w:tcW w:w="1075" w:type="dxa"/>
+            <w:tcW w:w="1076" w:type="dxa"/>
             <w:tcBorders/>
             <w:vAlign w:val="bottom"/>
           </w:tcPr>
           <w:p>
             <w:pPr>
               <w:pStyle w:val="Normal"/>
+              <w:widowControl w:val="false"/>
               <w:tabs>
                 <w:tab w:val="clear" w:pos="720"/>
               </w:tabs>
@@ -11831,13 +12134,14 @@
         </w:tc>
         <w:tc>
           <w:tcPr>
-            <w:tcW w:w="1315" w:type="dxa"/>
+            <w:tcW w:w="1314" w:type="dxa"/>
             <w:tcBorders/>
             <w:vAlign w:val="bottom"/>
           </w:tcPr>
           <w:p>
             <w:pPr>
               <w:pStyle w:val="Normal"/>
+              <w:widowControl w:val="false"/>
               <w:tabs>
                 <w:tab w:val="clear" w:pos="720"/>
               </w:tabs>
@@ -11869,13 +12173,14 @@
         </w:trPr>
         <w:tc>
           <w:tcPr>
-            <w:tcW w:w="1075" w:type="dxa"/>
+            <w:tcW w:w="1074" w:type="dxa"/>
             <w:tcBorders/>
             <w:vAlign w:val="bottom"/>
           </w:tcPr>
           <w:p>
             <w:pPr>
               <w:pStyle w:val="Normal"/>
+              <w:widowControl w:val="false"/>
               <w:tabs>
                 <w:tab w:val="clear" w:pos="720"/>
               </w:tabs>
@@ -11897,13 +12202,14 @@
         </w:tc>
         <w:tc>
           <w:tcPr>
-            <w:tcW w:w="913" w:type="dxa"/>
+            <w:tcW w:w="914" w:type="dxa"/>
             <w:tcBorders/>
             <w:vAlign w:val="bottom"/>
           </w:tcPr>
           <w:p>
             <w:pPr>
               <w:pStyle w:val="Normal"/>
+              <w:widowControl w:val="false"/>
               <w:tabs>
                 <w:tab w:val="clear" w:pos="720"/>
               </w:tabs>
@@ -11932,6 +12238,7 @@
           <w:p>
             <w:pPr>
               <w:pStyle w:val="Normal"/>
+              <w:widowControl w:val="false"/>
               <w:tabs>
                 <w:tab w:val="clear" w:pos="720"/>
               </w:tabs>
@@ -11953,13 +12260,14 @@
         </w:tc>
         <w:tc>
           <w:tcPr>
-            <w:tcW w:w="1200" w:type="dxa"/>
+            <w:tcW w:w="1201" w:type="dxa"/>
             <w:tcBorders/>
             <w:vAlign w:val="bottom"/>
           </w:tcPr>
           <w:p>
             <w:pPr>
               <w:pStyle w:val="Normal"/>
+              <w:widowControl w:val="false"/>
               <w:tabs>
                 <w:tab w:val="clear" w:pos="720"/>
               </w:tabs>
@@ -11988,6 +12296,7 @@
           <w:p>
             <w:pPr>
               <w:pStyle w:val="Normal"/>
+              <w:widowControl w:val="false"/>
               <w:tabs>
                 <w:tab w:val="clear" w:pos="720"/>
               </w:tabs>
@@ -12016,6 +12325,7 @@
           <w:p>
             <w:pPr>
               <w:pStyle w:val="Normal"/>
+              <w:widowControl w:val="false"/>
               <w:tabs>
                 <w:tab w:val="clear" w:pos="720"/>
               </w:tabs>
@@ -12037,13 +12347,14 @@
         </w:tc>
         <w:tc>
           <w:tcPr>
-            <w:tcW w:w="1075" w:type="dxa"/>
+            <w:tcW w:w="1076" w:type="dxa"/>
             <w:tcBorders/>
             <w:vAlign w:val="bottom"/>
           </w:tcPr>
           <w:p>
             <w:pPr>
               <w:pStyle w:val="Normal"/>
+              <w:widowControl w:val="false"/>
               <w:tabs>
                 <w:tab w:val="clear" w:pos="720"/>
               </w:tabs>
@@ -12065,13 +12376,14 @@
         </w:tc>
         <w:tc>
           <w:tcPr>
-            <w:tcW w:w="1315" w:type="dxa"/>
+            <w:tcW w:w="1314" w:type="dxa"/>
             <w:tcBorders/>
             <w:vAlign w:val="bottom"/>
           </w:tcPr>
           <w:p>
             <w:pPr>
               <w:pStyle w:val="Normal"/>
+              <w:widowControl w:val="false"/>
               <w:tabs>
                 <w:tab w:val="clear" w:pos="720"/>
               </w:tabs>
@@ -12103,13 +12415,14 @@
         </w:trPr>
         <w:tc>
           <w:tcPr>
-            <w:tcW w:w="1075" w:type="dxa"/>
+            <w:tcW w:w="1074" w:type="dxa"/>
             <w:tcBorders/>
             <w:vAlign w:val="bottom"/>
           </w:tcPr>
           <w:p>
             <w:pPr>
               <w:pStyle w:val="Normal"/>
+              <w:widowControl w:val="false"/>
               <w:tabs>
                 <w:tab w:val="clear" w:pos="720"/>
               </w:tabs>
@@ -12131,13 +12444,14 @@
         </w:tc>
         <w:tc>
           <w:tcPr>
-            <w:tcW w:w="913" w:type="dxa"/>
+            <w:tcW w:w="914" w:type="dxa"/>
             <w:tcBorders/>
             <w:vAlign w:val="bottom"/>
           </w:tcPr>
           <w:p>
             <w:pPr>
               <w:pStyle w:val="Normal"/>
+              <w:widowControl w:val="false"/>
               <w:tabs>
                 <w:tab w:val="clear" w:pos="720"/>
               </w:tabs>
@@ -12166,6 +12480,7 @@
           <w:p>
             <w:pPr>
               <w:pStyle w:val="Normal"/>
+              <w:widowControl w:val="false"/>
               <w:tabs>
                 <w:tab w:val="clear" w:pos="720"/>
               </w:tabs>
@@ -12187,13 +12502,14 @@
         </w:tc>
         <w:tc>
           <w:tcPr>
-            <w:tcW w:w="1200" w:type="dxa"/>
+            <w:tcW w:w="1201" w:type="dxa"/>
             <w:tcBorders/>
             <w:vAlign w:val="bottom"/>
           </w:tcPr>
           <w:p>
             <w:pPr>
               <w:pStyle w:val="Normal"/>
+              <w:widowControl w:val="false"/>
               <w:tabs>
                 <w:tab w:val="clear" w:pos="720"/>
               </w:tabs>
@@ -12222,6 +12538,7 @@
           <w:p>
             <w:pPr>
               <w:pStyle w:val="Normal"/>
+              <w:widowControl w:val="false"/>
               <w:tabs>
                 <w:tab w:val="clear" w:pos="720"/>
               </w:tabs>
@@ -12250,6 +12567,7 @@
           <w:p>
             <w:pPr>
               <w:pStyle w:val="Normal"/>
+              <w:widowControl w:val="false"/>
               <w:tabs>
                 <w:tab w:val="clear" w:pos="720"/>
               </w:tabs>
@@ -12271,13 +12589,14 @@
         </w:tc>
         <w:tc>
           <w:tcPr>
-            <w:tcW w:w="1075" w:type="dxa"/>
+            <w:tcW w:w="1076" w:type="dxa"/>
             <w:tcBorders/>
             <w:vAlign w:val="bottom"/>
           </w:tcPr>
           <w:p>
             <w:pPr>
               <w:pStyle w:val="Normal"/>
+              <w:widowControl w:val="false"/>
               <w:tabs>
                 <w:tab w:val="clear" w:pos="720"/>
               </w:tabs>
@@ -12299,13 +12618,14 @@
         </w:tc>
         <w:tc>
           <w:tcPr>
-            <w:tcW w:w="1315" w:type="dxa"/>
+            <w:tcW w:w="1314" w:type="dxa"/>
             <w:tcBorders/>
             <w:vAlign w:val="bottom"/>
           </w:tcPr>
           <w:p>
             <w:pPr>
               <w:pStyle w:val="Normal"/>
+              <w:widowControl w:val="false"/>
               <w:tabs>
                 <w:tab w:val="clear" w:pos="720"/>
               </w:tabs>
@@ -12332,13 +12652,14 @@
         </w:trPr>
         <w:tc>
           <w:tcPr>
-            <w:tcW w:w="1075" w:type="dxa"/>
+            <w:tcW w:w="1074" w:type="dxa"/>
             <w:tcBorders/>
             <w:vAlign w:val="bottom"/>
           </w:tcPr>
           <w:p>
             <w:pPr>
               <w:pStyle w:val="Normal"/>
+              <w:widowControl w:val="false"/>
               <w:tabs>
                 <w:tab w:val="clear" w:pos="720"/>
               </w:tabs>
@@ -12360,13 +12681,14 @@
         </w:tc>
         <w:tc>
           <w:tcPr>
-            <w:tcW w:w="913" w:type="dxa"/>
+            <w:tcW w:w="914" w:type="dxa"/>
             <w:tcBorders/>
             <w:vAlign w:val="bottom"/>
           </w:tcPr>
           <w:p>
             <w:pPr>
               <w:pStyle w:val="Normal"/>
+              <w:widowControl w:val="false"/>
               <w:tabs>
                 <w:tab w:val="clear" w:pos="720"/>
               </w:tabs>
@@ -12395,6 +12717,7 @@
           <w:p>
             <w:pPr>
               <w:pStyle w:val="Normal"/>
+              <w:widowControl w:val="false"/>
               <w:tabs>
                 <w:tab w:val="clear" w:pos="720"/>
               </w:tabs>
@@ -12416,13 +12739,14 @@
         </w:tc>
         <w:tc>
           <w:tcPr>
-            <w:tcW w:w="1200" w:type="dxa"/>
+            <w:tcW w:w="1201" w:type="dxa"/>
             <w:tcBorders/>
             <w:vAlign w:val="bottom"/>
           </w:tcPr>
           <w:p>
             <w:pPr>
               <w:pStyle w:val="Normal"/>
+              <w:widowControl w:val="false"/>
               <w:tabs>
                 <w:tab w:val="clear" w:pos="720"/>
               </w:tabs>
@@ -12456,6 +12780,7 @@
           <w:p>
             <w:pPr>
               <w:pStyle w:val="Normal"/>
+              <w:widowControl w:val="false"/>
               <w:tabs>
                 <w:tab w:val="clear" w:pos="720"/>
               </w:tabs>
@@ -12484,6 +12809,7 @@
           <w:p>
             <w:pPr>
               <w:pStyle w:val="Normal"/>
+              <w:widowControl w:val="false"/>
               <w:tabs>
                 <w:tab w:val="clear" w:pos="720"/>
               </w:tabs>
@@ -12505,13 +12831,14 @@
         </w:tc>
         <w:tc>
           <w:tcPr>
-            <w:tcW w:w="1075" w:type="dxa"/>
+            <w:tcW w:w="1076" w:type="dxa"/>
             <w:tcBorders/>
             <w:vAlign w:val="bottom"/>
           </w:tcPr>
           <w:p>
             <w:pPr>
               <w:pStyle w:val="Normal"/>
+              <w:widowControl w:val="false"/>
               <w:tabs>
                 <w:tab w:val="clear" w:pos="720"/>
               </w:tabs>
@@ -12533,13 +12860,14 @@
         </w:tc>
         <w:tc>
           <w:tcPr>
-            <w:tcW w:w="1315" w:type="dxa"/>
+            <w:tcW w:w="1314" w:type="dxa"/>
             <w:tcBorders/>
             <w:vAlign w:val="bottom"/>
           </w:tcPr>
           <w:p>
             <w:pPr>
               <w:pStyle w:val="Normal"/>
+              <w:widowControl w:val="false"/>
               <w:tabs>
                 <w:tab w:val="clear" w:pos="720"/>
               </w:tabs>
@@ -12566,13 +12894,14 @@
         </w:trPr>
         <w:tc>
           <w:tcPr>
-            <w:tcW w:w="1075" w:type="dxa"/>
+            <w:tcW w:w="1074" w:type="dxa"/>
             <w:tcBorders/>
             <w:vAlign w:val="bottom"/>
           </w:tcPr>
           <w:p>
             <w:pPr>
               <w:pStyle w:val="Contenudetableau"/>
+              <w:widowControl w:val="false"/>
               <w:spacing w:before="0" w:after="160"/>
               <w:jc w:val="center"/>
               <w:rPr>
@@ -12591,13 +12920,14 @@
         </w:tc>
         <w:tc>
           <w:tcPr>
-            <w:tcW w:w="913" w:type="dxa"/>
+            <w:tcW w:w="914" w:type="dxa"/>
             <w:tcBorders/>
             <w:vAlign w:val="bottom"/>
           </w:tcPr>
           <w:p>
             <w:pPr>
               <w:pStyle w:val="Contenudetableau"/>
+              <w:widowControl w:val="false"/>
               <w:spacing w:before="0" w:after="160"/>
               <w:jc w:val="center"/>
               <w:rPr>
@@ -12628,6 +12958,7 @@
           <w:p>
             <w:pPr>
               <w:pStyle w:val="Contenudetableau"/>
+              <w:widowControl w:val="false"/>
               <w:spacing w:before="0" w:after="160"/>
               <w:jc w:val="center"/>
               <w:rPr>
@@ -12651,13 +12982,14 @@
         </w:tc>
         <w:tc>
           <w:tcPr>
-            <w:tcW w:w="1200" w:type="dxa"/>
+            <w:tcW w:w="1201" w:type="dxa"/>
             <w:tcBorders/>
             <w:vAlign w:val="bottom"/>
           </w:tcPr>
           <w:p>
             <w:pPr>
               <w:pStyle w:val="Contenudetableau"/>
+              <w:widowControl w:val="false"/>
               <w:spacing w:before="0" w:after="160"/>
               <w:jc w:val="center"/>
               <w:rPr>
@@ -12688,6 +13020,7 @@
           <w:p>
             <w:pPr>
               <w:pStyle w:val="Contenudetableau"/>
+              <w:widowControl w:val="false"/>
               <w:spacing w:before="0" w:after="160"/>
               <w:jc w:val="center"/>
               <w:rPr>
@@ -12718,6 +13051,7 @@
           <w:p>
             <w:pPr>
               <w:pStyle w:val="Contenudetableau"/>
+              <w:widowControl w:val="false"/>
               <w:spacing w:before="0" w:after="160"/>
               <w:jc w:val="center"/>
               <w:rPr>
@@ -12736,13 +13070,14 @@
         </w:tc>
         <w:tc>
           <w:tcPr>
-            <w:tcW w:w="1075" w:type="dxa"/>
+            <w:tcW w:w="1076" w:type="dxa"/>
             <w:tcBorders/>
             <w:vAlign w:val="bottom"/>
           </w:tcPr>
           <w:p>
             <w:pPr>
               <w:pStyle w:val="Contenudetableau"/>
+              <w:widowControl w:val="false"/>
               <w:spacing w:before="0" w:after="160"/>
               <w:jc w:val="center"/>
               <w:rPr>
@@ -12761,13 +13096,14 @@
         </w:tc>
         <w:tc>
           <w:tcPr>
-            <w:tcW w:w="1315" w:type="dxa"/>
+            <w:tcW w:w="1314" w:type="dxa"/>
             <w:tcBorders/>
             <w:vAlign w:val="bottom"/>
           </w:tcPr>
           <w:p>
             <w:pPr>
               <w:pStyle w:val="Contenudetableau"/>
+              <w:widowControl w:val="false"/>
               <w:spacing w:before="0" w:after="160"/>
               <w:jc w:val="center"/>
               <w:rPr>

</xml_diff>

<commit_message>
Commit 33: Added discussion paragraph about module by module superimposition
</commit_message>
<xml_diff>
--- a/MS_version_000.docx
+++ b/MS_version_000.docx
@@ -19,7 +19,55 @@
           <w:bCs/>
           <w:lang w:val="en-US"/>
         </w:rPr>
-        <w:t>Insect head modularity allows conspicuously asymmetric but functionally constrained mandible shapes</w:t>
+        <w:t>Linking</w:t>
+      </w:r>
+      <w:r>
+        <w:rPr>
+          <w:b/>
+          <w:bCs/>
+          <w:lang w:val="en-US"/>
+        </w:rPr>
+        <w:t xml:space="preserve"> modularity </w:t>
+      </w:r>
+      <w:r>
+        <w:rPr>
+          <w:b/>
+          <w:bCs/>
+          <w:lang w:val="en-US"/>
+        </w:rPr>
+        <w:t>and</w:t>
+      </w:r>
+      <w:r>
+        <w:rPr>
+          <w:b/>
+          <w:bCs/>
+          <w:lang w:val="en-US"/>
+        </w:rPr>
+        <w:t xml:space="preserve"> conspicuous asymmetr</w:t>
+      </w:r>
+      <w:r>
+        <w:rPr>
+          <w:b/>
+          <w:bCs/>
+          <w:lang w:val="en-US"/>
+        </w:rPr>
+        <w:t>y</w:t>
+      </w:r>
+      <w:r>
+        <w:rPr>
+          <w:b/>
+          <w:bCs/>
+          <w:lang w:val="en-US"/>
+        </w:rPr>
+        <w:t xml:space="preserve"> </w:t>
+      </w:r>
+      <w:r>
+        <w:rPr>
+          <w:b/>
+          <w:bCs/>
+          <w:lang w:val="en-US"/>
+        </w:rPr>
+        <w:t>in the insect head and mandibles.</w:t>
       </w:r>
     </w:p>
     <w:p>
@@ -146,7 +194,19 @@
         <w:rPr>
           <w:lang w:val="en-US"/>
         </w:rPr>
-        <w:t xml:space="preserve"> symmetrical, since many structures such as vertebrate internal organs are obviously asymmetrical or even unilateral </w:t>
+        <w:t xml:space="preserve"> symmetrical, since many structures such as internal organs </w:t>
+      </w:r>
+      <w:r>
+        <w:rPr>
+          <w:lang w:val="en-US"/>
+        </w:rPr>
+        <w:t>can be</w:t>
+      </w:r>
+      <w:r>
+        <w:rPr>
+          <w:lang w:val="en-US"/>
+        </w:rPr>
+        <w:t xml:space="preserve"> obviously asymmetrical or even unilateral </w:t>
       </w:r>
       <w:bookmarkStart w:id="0" w:name="ZOTERO_BREF_ckfAwWmQrnuw"/>
       <w:r>
@@ -175,24 +235,42 @@
           <w:rFonts w:cs="Calibri"/>
           <w:lang w:val="en-US"/>
         </w:rPr>
-        <w:t xml:space="preserve">. </w:t>
-      </w:r>
-    </w:p>
-    <w:p>
-      <w:pPr>
-        <w:pStyle w:val="Normal"/>
-        <w:jc w:val="both"/>
-        <w:rPr>
-          <w:rFonts w:ascii="Calibri" w:hAnsi="Calibri" w:cs="Calibri"/>
-          <w:lang w:val="en-US"/>
-        </w:rPr>
-      </w:pPr>
-      <w:r>
-        <w:rPr>
-          <w:rFonts w:cs="Calibri"/>
-          <w:lang w:val="en-US"/>
-        </w:rPr>
-        <w:t xml:space="preserve">The differences between left and right sides can be subtle, requiring precise quantitative measurements to be detected, or conspicuous, i.e. visible directly upon observation. Among subtle asymmetry types, fluctuating asymmetry is arguably the most studied, </w:t>
+        <w:t>. The differences between left and right sides can be subtle, requiring precise quantitative measurements to be detected, or conspicuous, i.e. visible directly upon observation. Among subtle asymmetry types, fluctuating asymmetry</w:t>
+      </w:r>
+      <w:r>
+        <w:rPr>
+          <w:rFonts w:cs="Calibri"/>
+          <w:lang w:val="en-US"/>
+        </w:rPr>
+        <w:t xml:space="preserve"> (FA)</w:t>
+      </w:r>
+      <w:r>
+        <w:rPr>
+          <w:rFonts w:cs="Calibri"/>
+          <w:lang w:val="en-US"/>
+        </w:rPr>
+        <w:t xml:space="preserve"> is arguably the </w:t>
+      </w:r>
+      <w:r>
+        <w:rPr>
+          <w:rFonts w:cs="Calibri"/>
+          <w:lang w:val="en-US"/>
+        </w:rPr>
+        <w:t>best</w:t>
+      </w:r>
+      <w:r>
+        <w:rPr>
+          <w:rFonts w:cs="Calibri"/>
+          <w:lang w:val="en-US"/>
+        </w:rPr>
+        <w:t xml:space="preserve"> studied, </w:t>
+      </w:r>
+      <w:r>
+        <w:rPr>
+          <w:rFonts w:cs="Calibri"/>
+          <w:lang w:val="en-US"/>
+        </w:rPr>
+        <w:t>mostly as</w:t>
       </w:r>
       <w:r>
         <w:rPr>
@@ -200,7 +278,7 @@
           <w:szCs w:val="24"/>
           <w:lang w:val="en-US"/>
         </w:rPr>
-        <w:t xml:space="preserve">due to being an assumed proxy for developmental instability, relating to intrinsic or extrinsic stresses on organisms </w:t>
+        <w:t xml:space="preserve"> an assumed proxy for developmental instability, relating to intrinsic or extrinsic stresses on organisms </w:t>
       </w:r>
       <w:bookmarkStart w:id="2" w:name="ZOTERO_BREF_s33LGItP7vAP"/>
       <w:r>
@@ -257,7 +335,7 @@
           <w:szCs w:val="24"/>
           <w:lang w:val="en-US"/>
         </w:rPr>
-        <w:t xml:space="preserve">, and that stresses will lead to small random left-right differences, the distribution of which should be normal and centered on 0 (i.e. on perfect symmetry) at the population level </w:t>
+        <w:t xml:space="preserve">, and that stresses lead to small random left-right differences, the distribution of which should be normal and centered on 0 (i.e. on perfect symmetry) at the population level </w:t>
       </w:r>
       <w:bookmarkStart w:id="4" w:name="ZOTERO_BREF_mnYpzGEYxWZC"/>
       <w:r>
@@ -272,7 +350,21 @@
           <w:rFonts w:cs="Calibri"/>
           <w:lang w:val="en-US"/>
         </w:rPr>
-        <w:t xml:space="preserve">. Subtle asymmetry types also include directional asymmetry and antisymmetry, in which a symmetrical phenotype is </w:t>
+        <w:t>. Subtle asymmetry types also include directional asymmetry</w:t>
+      </w:r>
+      <w:r>
+        <w:rPr>
+          <w:rFonts w:cs="Calibri"/>
+          <w:lang w:val="en-US"/>
+        </w:rPr>
+        <w:t xml:space="preserve"> (DA)</w:t>
+      </w:r>
+      <w:r>
+        <w:rPr>
+          <w:rFonts w:cs="Calibri"/>
+          <w:lang w:val="en-US"/>
+        </w:rPr>
+        <w:t xml:space="preserve"> and antisymmetry, in which a symmetrical phenotype is </w:t>
       </w:r>
       <w:r>
         <w:rPr>
@@ -426,7 +518,21 @@
           <w:rFonts w:cs="Calibri"/>
           <w:lang w:val="en-US"/>
         </w:rPr>
-        <w:t xml:space="preserve">; conspicuous directional asymmetry in the skulls of flatfishes relates to their benthic ecology </w:t>
+        <w:t xml:space="preserve">; </w:t>
+      </w:r>
+      <w:r>
+        <w:rPr>
+          <w:rFonts w:cs="Calibri"/>
+          <w:lang w:val="en-US"/>
+        </w:rPr>
+        <w:t xml:space="preserve">extreme </w:t>
+      </w:r>
+      <w:r>
+        <w:rPr>
+          <w:rFonts w:cs="Calibri"/>
+          <w:lang w:val="en-US"/>
+        </w:rPr>
+        <w:t xml:space="preserve">conspicuous directional asymmetry in the skulls of flatfishes relates to their benthic ecology </w:t>
       </w:r>
       <w:bookmarkStart w:id="8" w:name="ZOTERO_BREF_cVKPErJwiNyj"/>
       <w:r>
@@ -666,7 +772,35 @@
           <w:rFonts w:cs="Calibri"/>
           <w:lang w:val="en-US"/>
         </w:rPr>
-        <w:t xml:space="preserve">, producing a special case of modularity in which left and right sides represent developmental modules. In addition to being developmentally modular, each side may also represent a quasi-autonomous functional module, perhaps most obviously in male fiddler crabs which use their minor claw to feed and their major claw for fights and displays, certainly leading to very different selective pressures on the opposite sides of the animal </w:t>
+        <w:t xml:space="preserve">, producing a special case of modularity in which left and right sides </w:t>
+      </w:r>
+      <w:r>
+        <w:rPr>
+          <w:rFonts w:cs="Calibri"/>
+          <w:lang w:val="en-US"/>
+        </w:rPr>
+        <w:t xml:space="preserve">of a bilaterally homologous structure </w:t>
+      </w:r>
+      <w:r>
+        <w:rPr>
+          <w:rFonts w:cs="Calibri"/>
+          <w:lang w:val="en-US"/>
+        </w:rPr>
+        <w:t xml:space="preserve">represent developmental modules. In addition to being developmentally modular, each side may also represent a quasi-autonomous functional module, </w:t>
+      </w:r>
+      <w:r>
+        <w:rPr>
+          <w:rFonts w:cs="Calibri"/>
+          <w:lang w:val="en-US"/>
+        </w:rPr>
+        <w:t xml:space="preserve">illustrated </w:t>
+      </w:r>
+      <w:r>
+        <w:rPr>
+          <w:rFonts w:cs="Calibri"/>
+          <w:lang w:val="en-US"/>
+        </w:rPr>
+        <w:t xml:space="preserve">perhaps most obviously in male fiddler crabs which use their minor claw to feed and their major claw for fights and displays, certainly leading to very different selective pressures on the opposite sides of the animal </w:t>
       </w:r>
       <w:bookmarkStart w:id="16" w:name="ZOTERO_BREF_tgfJ0V2ynGKZ"/>
       <w:r>
@@ -681,7 +815,21 @@
           <w:rFonts w:cs="Calibri"/>
           <w:lang w:val="en-US"/>
         </w:rPr>
-        <w:t xml:space="preserve">. Although the modularity of crab claws has to our knowledge not directly been assessed, studies on the Cetacean skull do suggest a link between directional asymmetry and a modification of the modularity pattern of the skull </w:t>
+        <w:t xml:space="preserve">. Although the modularity of crab claws has to our knowledge not directly been assessed, studies on the Cetacean skull do suggest a link between </w:t>
+      </w:r>
+      <w:r>
+        <w:rPr>
+          <w:rFonts w:cs="Calibri"/>
+          <w:lang w:val="en-US"/>
+        </w:rPr>
+        <w:t xml:space="preserve">the presence of </w:t>
+      </w:r>
+      <w:r>
+        <w:rPr>
+          <w:rFonts w:cs="Calibri"/>
+          <w:lang w:val="en-US"/>
+        </w:rPr>
+        <w:t xml:space="preserve">directional asymmetry and a modification of the modularity pattern of the skull </w:t>
       </w:r>
       <w:bookmarkStart w:id="17" w:name="ZOTERO_BREF_0j0igMblg3sN"/>
       <w:r>
@@ -713,7 +861,7 @@
           <w:rFonts w:cs="Calibri"/>
           <w:lang w:val="en-US"/>
         </w:rPr>
-        <w:t xml:space="preserve">Another case of conspicuous asymmetry, are the mandibles of many insects, among which many Orthopterans, i.e. grasshoppers, crickets and relatives </w:t>
+        <w:t xml:space="preserve">Another case of conspicuous asymmetry are the mandibles of many insects, among which many Orthopterans, i.e. grasshoppers, crickets and relatives </w:t>
       </w:r>
       <w:bookmarkStart w:id="18" w:name="ZOTERO_BREF_QF27IoqYzK7q"/>
       <w:r>
@@ -728,7 +876,21 @@
           <w:rFonts w:cs="Calibri"/>
           <w:lang w:val="en-US"/>
         </w:rPr>
-        <w:t xml:space="preserve">. Mandibles are generally used to shear and crush food items, and their asymmetric shapes allow the distal parts (incisor) to cross and act as double blades, and the proximal parts (molar) to occlude </w:t>
+        <w:t>. Mandibles are used to shear and crush food items, and their asymmetric shapes allow the distal parts (incis</w:t>
+      </w:r>
+      <w:r>
+        <w:rPr>
+          <w:rFonts w:cs="Calibri"/>
+          <w:lang w:val="en-US"/>
+        </w:rPr>
+        <w:t>ivi</w:t>
+      </w:r>
+      <w:r>
+        <w:rPr>
+          <w:rFonts w:cs="Calibri"/>
+          <w:lang w:val="en-US"/>
+        </w:rPr>
+        <w:t xml:space="preserve">) to cross and act as double blades, and the proximal parts (molar) to occlude </w:t>
       </w:r>
       <w:bookmarkStart w:id="19" w:name="ZOTERO_BREF_HQkxg2CqYOuc"/>
       <w:r>
@@ -758,7 +920,21 @@
           <w:rFonts w:cs="Calibri"/>
           <w:lang w:val="en-US"/>
         </w:rPr>
-        <w:t xml:space="preserve">. Contrary to the bones of the Cetacean skull, the Orthopteran mandibles remain to some extant physically independent from each other, while contrary to the fiddler crab claws, both mandibles must work together to achieve their feeding function. The Orthopteran head therefore constitutes a somehow intermediate study case of an integrated structure, or </w:t>
+        <w:t>. Contrary to the bones of the Cetacean skull, the Orthopteran mandibles remain to some extant physically independent from each other, while contrary to the fiddler crab claws, both mandibles must work together to achieve their feeding function. The Orthopteran head</w:t>
+      </w:r>
+      <w:r>
+        <w:rPr>
+          <w:rFonts w:cs="Calibri"/>
+          <w:lang w:val="en-US"/>
+        </w:rPr>
+        <w:t xml:space="preserve"> (including mandibles)</w:t>
+      </w:r>
+      <w:r>
+        <w:rPr>
+          <w:rFonts w:cs="Calibri"/>
+          <w:lang w:val="en-US"/>
+        </w:rPr>
+        <w:t xml:space="preserve"> therefore constitutes a somehow intermediate study case of an integrated structure, or </w:t>
       </w:r>
       <w:r>
         <w:rPr>
@@ -789,7 +965,21 @@
           <w:rFonts w:cs="Calibri"/>
           <w:lang w:val="en-US"/>
         </w:rPr>
-        <w:t xml:space="preserve">, combining symmetric and asymmetric components, with the left and right asymmetric components being to some extent physically independent, but sharing a common function. In addition to a common function, left and right mandibles share a common developmental origin, being derived from one of the highly modified head segments </w:t>
+        <w:t xml:space="preserve">, combining symmetric and asymmetric components, with the left and right asymmetric </w:t>
+      </w:r>
+      <w:r>
+        <w:rPr>
+          <w:rFonts w:cs="Calibri"/>
+          <w:lang w:val="en-US"/>
+        </w:rPr>
+        <w:t>structures</w:t>
+      </w:r>
+      <w:r>
+        <w:rPr>
+          <w:rFonts w:cs="Calibri"/>
+          <w:lang w:val="en-US"/>
+        </w:rPr>
+        <w:t xml:space="preserve"> being to some extent physically independent, but sharing a common function. In addition to a common function, left and right mandibles share a common developmental origin, being derived from one of the highly modified head segments </w:t>
       </w:r>
       <w:bookmarkStart w:id="22" w:name="ZOTERO_BREF_CqreNpKaVkew"/>
       <w:r>
@@ -850,6 +1040,12 @@
         <w:t>(Levinton, 2016; Pratt &amp; Mclain, 2002; Tiwari et al., 2017)</w:t>
       </w:r>
       <w:bookmarkEnd w:id="23"/>
+      <w:r>
+        <w:rPr>
+          <w:rFonts w:cs="Calibri"/>
+        </w:rPr>
+        <w:t>, which would increase correlations (and reduce modularity) between the conspicuously asymmetric structures and the anatomically linked structures</w:t>
+      </w:r>
       <w:r>
         <w:rPr>
           <w:rFonts w:cs="Calibri"/>
@@ -991,7 +1187,31 @@
         <w:rPr>
           <w:lang w:val="en-US"/>
         </w:rPr>
-        <w:t xml:space="preserve"> were purchased from Fressnapf© (Krefeld, Germany). The animals were brought back to the lab, and their maximal bite forces were measured using the setup developed by </w:t>
+        <w:t xml:space="preserve"> </w:t>
+      </w:r>
+      <w:r>
+        <w:rPr>
+          <w:lang w:val="en-US"/>
+        </w:rPr>
+        <w:t xml:space="preserve">(Forskål, 1775) </w:t>
+      </w:r>
+      <w:r>
+        <w:rPr>
+          <w:lang w:val="en-US"/>
+        </w:rPr>
+        <w:t xml:space="preserve">were purchased from Fressnapf© (Krefeld, Germany). The animals were brought back to the lab, </w:t>
+      </w:r>
+      <w:r>
+        <w:rPr>
+          <w:lang w:val="en-US"/>
+        </w:rPr>
+        <w:t xml:space="preserve">were fed, </w:t>
+      </w:r>
+      <w:r>
+        <w:rPr>
+          <w:lang w:val="en-US"/>
+        </w:rPr>
+        <w:t xml:space="preserve">and their maximal bite forces were measured using the setup developed by </w:t>
       </w:r>
       <w:bookmarkStart w:id="26" w:name="ZOTERO_BREF_WqoaLINSFuqY"/>
       <w:r>
@@ -1060,7 +1280,23 @@
           <w:szCs w:val="24"/>
           <w:lang w:val="en-US"/>
         </w:rPr>
-        <w:t xml:space="preserve">. Specimens were then fixed in Bouin solution for around 3 days, their heads were cut off the body, and rinsed repeatedly in 70% ethanol. Following this, the heads were dehydrated in a series of increasingly concentrated ethanol solution, going from 70% to 100% by steps of 10%, with 1 hour at each step. </w:t>
+        <w:t>. Specimens were then fixed in Bouin solution for around 3 days, their heads were cut off the body, and rinsed repeatedly in 70% ethanol. Following this, the heads were dehydrated in a series of increasingly concentrated ethanol solution</w:t>
+      </w:r>
+      <w:r>
+        <w:rPr>
+          <w:rFonts w:cs="Calibri"/>
+          <w:szCs w:val="24"/>
+          <w:lang w:val="en-US"/>
+        </w:rPr>
+        <w:t>s</w:t>
+      </w:r>
+      <w:r>
+        <w:rPr>
+          <w:rFonts w:cs="Calibri"/>
+          <w:szCs w:val="24"/>
+          <w:lang w:val="en-US"/>
+        </w:rPr>
+        <w:t xml:space="preserve">, going from 70% to 100% by steps of 10%, with 1 hour at each step. </w:t>
       </w:r>
       <w:r>
         <w:rPr>
@@ -1165,7 +1401,35 @@
           <w:rFonts w:cs="Calibri"/>
           <w:lang w:val="en-US"/>
         </w:rPr>
-        <w:t xml:space="preserve">, with custom code, to obtain estimates of fluctuating asymmetry (FA) and directional asymmetry (DA) at the individual level. This relies on the use of non-centered PCA on the matrix of differences between the configuration of a given individual and its reflection across the sagittal plane. In the resulting PCA, the center (coordinates [0, 0]) has a biological meaning, since it represents perfect symmetry (i.e. no difference between a configuration and its reflection). If the population average coordinate along one of the PC axes is significantly different from 0, it can be concluded that this axis represents DA variation. Individual positions (averaged across replicates) along this axis can therefore be used as a proxy for “individual directional asymmetry” (iDA) in shape differences represented by this axis. When the population average along an axis is not different from 0 (and the distribution is not bimodal, which would suggest antisymmetry), the individual positions can serve as a proxy for “individual fluctuating asymmetry” (iFA). In addition, individual total asymmetry (iTA) was also computed as the distance between a configuration and its reflection, averaged across replicates for the same individual. The second decomposition approach estimates DA and FA (as well as inter-individual variation) as population-level values, and relies on ANOVA </w:t>
+        <w:t>, with custom code, to obtain estimates of fluctuating asymmetry (</w:t>
+      </w:r>
+      <w:r>
+        <w:rPr>
+          <w:rFonts w:cs="Calibri"/>
+          <w:lang w:val="en-US"/>
+        </w:rPr>
+        <w:t>i</w:t>
+      </w:r>
+      <w:r>
+        <w:rPr>
+          <w:rFonts w:cs="Calibri"/>
+          <w:lang w:val="en-US"/>
+        </w:rPr>
+        <w:t>FA) and directional asymmetry (</w:t>
+      </w:r>
+      <w:r>
+        <w:rPr>
+          <w:rFonts w:cs="Calibri"/>
+          <w:lang w:val="en-US"/>
+        </w:rPr>
+        <w:t>i</w:t>
+      </w:r>
+      <w:r>
+        <w:rPr>
+          <w:rFonts w:cs="Calibri"/>
+          <w:lang w:val="en-US"/>
+        </w:rPr>
+        <w:t xml:space="preserve">DA) at the individual level. This relies on the use of non-centered PCA on the matrix of differences between the configuration of a given individual and its reflection across the sagittal plane. In the resulting PCA, the center (coordinates [0, 0]) has a biological meaning, since it represents perfect symmetry (i.e. no difference between a configuration and its reflection). If the population average coordinate along one of the PC axes is significantly different from 0, it can be concluded that this axis represents DA variation. Individual positions (averaged across replicates) along this axis can therefore be used as a proxy for “individual directional asymmetry” (iDA) in shape differences represented by this axis. When the population average along an axis is not different from 0 (and the distribution is not bimodal, which would suggest antisymmetry), the individual positions can serve as a proxy for “individual fluctuating asymmetry” (iFA). In addition, individual total asymmetry (iTA) was also computed as the distance between a configuration and its reflection, averaged across replicates for the same individual. The second decomposition approach estimates DA and FA (as well as inter-individual variation) as population-level values, and relies on ANOVA </w:t>
       </w:r>
       <w:bookmarkStart w:id="30" w:name="ZOTERO_BREF_cM7pra86IZ9z"/>
       <w:r>
@@ -1240,7 +1504,19 @@
         <w:rPr>
           <w:lang w:val="en-US"/>
         </w:rPr>
-        <w:t xml:space="preserve">. Replicated landmark configurations for each individual were averaged, and the resulting shapes were used in the following analyses. In this study, we test strictly only variational modularity (i.e. whether the grasshopper head shows stronger covariation within than between regions) </w:t>
+        <w:t xml:space="preserve">. Replicated landmark configurations for each individual were averaged, and the resulting shapes were used in the following analyses. In this study, we test strictly only variational modularity (i.e. whether the grasshopper head shows stronger covariation within than between </w:t>
+      </w:r>
+      <w:r>
+        <w:rPr>
+          <w:lang w:val="en-US"/>
+        </w:rPr>
+        <w:t xml:space="preserve">given </w:t>
+      </w:r>
+      <w:r>
+        <w:rPr>
+          <w:lang w:val="en-US"/>
+        </w:rPr>
+        <w:t xml:space="preserve">regions) </w:t>
       </w:r>
       <w:bookmarkStart w:id="32" w:name="ZOTERO_BREF_MVD4WOE2Rp1e"/>
       <w:r>
@@ -1268,7 +1544,55 @@
         <w:rPr>
           <w:lang w:val="en-US"/>
         </w:rPr>
-        <w:t xml:space="preserve"> different modular partitions to be tested against the null hypothesis of no modularity, and tested against each other. The landmarks were therefore sorted into six different partitions (Fig. 2): (i) a 2 modules “Head-Mandibles” partition, in which all landmarks placed on both left and right mandibles were gathered into one module, while all other landmarks, placed on the head capsule and sensory structures, formed the second module. (ii) a 3 modules “Head-Mandible-Sensory” partition, in which mandible landmarks form one module, landmarks from sensory structures (eyes, antennae, ocelli), which are in the dorsal half of the head form the second module, and landmarks from the ventral half of the head capsule and frons/clypeus form the third module. (iii) a 3 modules “Head-Mandibles asymmetric” partition in which landmarks from each mandible (left and right) form two separate modules, while the rest (entire head) constitute the third module. (iv) a 4 modules “Head-Mandible asymmetric-Sensory” partition, in which left and right mandible constitute separate modules, and head landmarks are split between the dorsal (i.e. sensory) and ventral regions. (v) a 2 modules “Ventral-Dorsal” partition, in which landmarks from both mandibles and the ventral part of the head form a single module, while the dorsal head landmarks constitute the second module. (vi) a 2 modules “Half-Half” partition, in which the left half and right half of the head constitute separate modules, with midline landmarks excluded from the analysis. These different partitions were tested against the null hypothesis of no modularity, and ranked against each other using two of the most widely used current approaches: EMMLi (Evaluating modularity with maximum likelihood), implemented in the EMMLi R package </w:t>
+        <w:t xml:space="preserve"> different modular partitions to be tested against the null hypothesis of no modularity, and tested against each other. The landmarks were therefore sorted into six different partitions (Fig. 2): (i) a 2 modules “Head-Mandibles” partition, in which all landmarks placed on both left and right mandibles were gathered into one module, while all other landmarks, placed on the head capsule and sensory structures, formed the second module. (ii) a 3 modules “Head-Mandible-Sensory” partition, in which mandible landmarks form one module, landmarks from sensory structures (eyes, antennae, ocelli), which are in the dorsal half of the head form the second module, and landmarks from the ventral half of the head capsule and frons/clypeus form the third module. (iii) a 3 modules “Head-Mandibles asymmetric” partition in which landmarks from left and right mandible</w:t>
+      </w:r>
+      <w:r>
+        <w:rPr>
+          <w:lang w:val="en-US"/>
+        </w:rPr>
+        <w:t xml:space="preserve"> </w:t>
+      </w:r>
+      <w:r>
+        <w:rPr>
+          <w:lang w:val="en-US"/>
+        </w:rPr>
+        <w:t xml:space="preserve">form two separate modules, while the rest (entire head) constitute the third module. (iv) a 4 modules “Head-Mandible asymmetric-Sensory” partition, in which left and right mandible constitute separate modules, and head landmarks are split between the dorsal (i.e. sensory) and ventral regions. (v) a 2 modules “Ventral-Dorsal” partition, in which landmarks from both mandibles and the ventral part of the head form a single module, while the dorsal head </w:t>
+      </w:r>
+      <w:r>
+        <w:rPr>
+          <w:lang w:val="en-US"/>
+        </w:rPr>
+        <w:t xml:space="preserve">(i.e. sensory) </w:t>
+      </w:r>
+      <w:r>
+        <w:rPr>
+          <w:lang w:val="en-US"/>
+        </w:rPr>
+        <w:t xml:space="preserve">landmarks constitute the second module. (vi) a 2 modules “Half-Half” partition, in which the left half and right half of the head </w:t>
+      </w:r>
+      <w:r>
+        <w:rPr>
+          <w:lang w:val="en-US"/>
+        </w:rPr>
+        <w:t xml:space="preserve">(with their respective mandible) </w:t>
+      </w:r>
+      <w:r>
+        <w:rPr>
+          <w:lang w:val="en-US"/>
+        </w:rPr>
+        <w:t xml:space="preserve">constitute separate modules, with midline landmarks excluded from the analysis. </w:t>
+      </w:r>
+      <w:r>
+        <w:rPr>
+          <w:lang w:val="en-US"/>
+        </w:rPr>
+        <w:t xml:space="preserve">In addition, mandibles alone were also tested for left-right modularity. </w:t>
+      </w:r>
+      <w:r>
+        <w:rPr>
+          <w:lang w:val="en-US"/>
+        </w:rPr>
+        <w:t xml:space="preserve">These different partitions were tested against the null hypothesis of no modularity, and ranked against each other using two of the most widely used current approaches: EMMLi (Evaluating modularity with maximum likelihood), implemented in the EMMLi R package </w:t>
       </w:r>
       <w:bookmarkStart w:id="33" w:name="ZOTERO_BREF_btRxkT37Pt17"/>
       <w:r>
@@ -1327,7 +1651,15 @@
       <w:bookmarkEnd w:id="36"/>
       <w:r>
         <w:rPr/>
-        <w:t>, we ran our modularity tests and comparisons a second time, while applying a second "local" superimposition module by module. In other terms, the globally superimposed coordinates array was split into "module by module" arrays, which were individually superimposed again. These "module by module" coordinate arrays were then concatenated back together in an array of the same dimensions as the original one, and with landmarks in the same order, before running modularity tests and comparisons once more. Although this process entirely removes the biological spatial relationship between modules, it does not preclude analyses of covariances. We then compare results from both approaches (i.e. global superimposition and module by module superimposition).</w:t>
+        <w:t>, we ran our modularity tests and comparisons a second time, while applying a second "local" superimposition module by module. In other terms, the globally superimposed coordinates array was split into "module by module" arrays, which were individually superimposed again. These "module by module" coordinate</w:t>
+      </w:r>
+      <w:r>
+        <w:rPr/>
+        <w:t>s</w:t>
+      </w:r>
+      <w:r>
+        <w:rPr/>
+        <w:t xml:space="preserve"> arrays were then concatenated back together in an array of the same dimensions as the original one, and with landmarks in the same order, before running modularity tests and comparisons once more. Although this process entirely removes the biological spatial relationship between modules, it does not preclude analyses of covariances. We then compare results from both approaches (i.e. global superimposition and module by module superimposition).</w:t>
       </w:r>
     </w:p>
     <w:p>
@@ -1368,7 +1700,21 @@
           <w:rFonts w:cs="Calibri"/>
           <w:lang w:val="en-US"/>
         </w:rPr>
-        <w:t xml:space="preserve"> maximum voluntary bite force (BF), and the various indices of individual asymmetry (iTA, iFA, iDA). One hypothesis was that a functional “key and lock” principle for good occlusion between mandibles would lead to an optimum asymmetry value maximizing bite forces, and therefore to a quadratic relationship between BF and iTA or iDA. On the other hand, FA is generally considered to relate to worse fitness, therefore possibly to a negative relationship between iFA and BF. Finally, to test whether these traits may be under selection, we computed their respective coefficients of phenotypic variation (CV</w:t>
+        <w:t xml:space="preserve"> maximum voluntary bite force (BF), and the various indices of individual asymmetry (iTA, iFA, iDA). One hypothesis was that a functional “key and lock” principle for good occlusion between mandibles would lead to an optimum asymmetry value maximizing bite forces, and therefore to a quadratic relationship between BF and iTA or iDA. On the other hand, FA is generally considered to relate to worse fitness, therefore possibly </w:t>
+      </w:r>
+      <w:r>
+        <w:rPr>
+          <w:rFonts w:cs="Calibri"/>
+          <w:lang w:val="en-US"/>
+        </w:rPr>
+        <w:t xml:space="preserve">leading </w:t>
+      </w:r>
+      <w:r>
+        <w:rPr>
+          <w:rFonts w:cs="Calibri"/>
+          <w:lang w:val="en-US"/>
+        </w:rPr>
+        <w:t>to a negative relationship between iFA and BF. Finally, to test whether these traits may be under selection, we computed their respective coefficients of phenotypic variation (CV</w:t>
       </w:r>
       <w:r>
         <w:rPr>
@@ -1991,8 +2337,9 @@
           <w:vertAlign w:val="baseline"/>
           <w:lang w:val="en-US"/>
         </w:rPr>
-        <w:t>The modularity observed between the ventral and dorsal halves of the head may seem at first glance surprising, considering the head capsule is a rather continuous cuticular ensemble, in which junctions between segments are not visible anymore. The fact that DA is observed in the ventral half, and not in the dorsal half (hypothesis (iv) in the introduction, Fig. 3) may give us a hint. Indeed, a</w:t>
-      </w:r>
+        <w:t xml:space="preserve">The modularity observed between the ventral and dorsal halves of the head may seem at first glance surprising, considering the head capsule is a rather continuous cuticular ensemble, in which junctions between segments are not visible anymore. The fact that DA is observed in the ventral half, and not in the dorsal half (hypothesis (iv) in the introduction, Fig. 3) may give us a hint. Indeed, asymmetrical mechanical loads from feeding may explain why structures in the ventral half of the head show large DA compared to the dorsal half. This functional linkage, related to the spatial proximity and anatomical articulation of mandibles of the ventral half of the head, could participate in the higher correlation between the ventral half of the head and the mandibles, compared with the correlation between the ventral and dorsal half of the head (Fig. 6D). It should also be mentioned that the very strong and asymmetric closer muscles of the mandibles in fact originate from the internal side of the dorsal part of the head </w:t>
+      </w:r>
+      <w:bookmarkStart w:id="38" w:name="ZOTERO_BREF_vtiJwxJ8d6g1"/>
       <w:r>
         <w:rPr>
           <w:rFonts w:cs="Calibri"/>
@@ -2004,7 +2351,12 @@
           <w:vertAlign w:val="baseline"/>
           <w:lang w:val="en-US"/>
         </w:rPr>
-        <w:t>symmetrical mechanical loads from feeding may explain why structures in the ventral half of the head show large DA compared to the dorsal half. This functional linkage</w:t>
+        <w:t>(Weihmann &amp; Wipfler, 2019)</w:t>
+      </w:r>
+      <w:bookmarkEnd w:id="38"/>
+      <w:r>
+        <w:rPr/>
+        <w:t xml:space="preserve"> (Ginot &amp; Blanke under review)</w:t>
       </w:r>
       <w:r>
         <w:rPr>
@@ -2017,7 +2369,26 @@
           <w:vertAlign w:val="baseline"/>
           <w:lang w:val="en-US"/>
         </w:rPr>
-        <w:t>, related to the spatial proximity and anatomical articulation of mandibles of the ventral half of the head,</w:t>
+        <w:t>. The limited DA observed in this dorsal region may therefore be explained by selection for maintenance of symmetry, related to the sensory organs, which could be achieved by reinforcements of the cuticle, as observed for example around the eyes. Such selective constraint may not be as strong in the ventral half of the head, which does not have symmetrical sensory organs.</w:t>
+      </w:r>
+    </w:p>
+    <w:p>
+      <w:pPr>
+        <w:pStyle w:val="Normal"/>
+        <w:rPr/>
+      </w:pPr>
+      <w:r>
+        <w:rPr>
+          <w:rFonts w:cs="Calibri"/>
+          <w:i/>
+          <w:iCs/>
+          <w:position w:val="0"/>
+          <w:sz w:val="22"/>
+          <w:sz w:val="22"/>
+          <w:vertAlign w:val="baseline"/>
+          <w:lang w:val="en-US"/>
+        </w:rPr>
+        <w:t>Linking conspicuous asymmetry with modularity.</w:t>
       </w:r>
       <w:r>
         <w:rPr>
@@ -2030,8 +2401,14 @@
           <w:vertAlign w:val="baseline"/>
           <w:lang w:val="en-US"/>
         </w:rPr>
-        <w:t xml:space="preserve"> could participate in the higher correlation between the ventral half of the head and the mandibles, compared with the correlation between the ventral and dorsal half of the head (Fig. 6D). It should </w:t>
-      </w:r>
+        <w:t xml:space="preserve"> </w:t>
+      </w:r>
+    </w:p>
+    <w:p>
+      <w:pPr>
+        <w:pStyle w:val="Normal"/>
+        <w:rPr/>
+      </w:pPr>
       <w:r>
         <w:rPr>
           <w:rFonts w:cs="Calibri"/>
@@ -2043,7 +2420,20 @@
           <w:vertAlign w:val="baseline"/>
           <w:lang w:val="en-US"/>
         </w:rPr>
-        <w:t>also be</w:t>
+        <w:t xml:space="preserve">Our results support that, despite being recognized as a </w:t>
+      </w:r>
+      <w:r>
+        <w:rPr>
+          <w:rFonts w:cs="Calibri"/>
+          <w:i/>
+          <w:iCs/>
+          <w:position w:val="0"/>
+          <w:sz w:val="22"/>
+          <w:sz w:val="22"/>
+          <w:vertAlign w:val="baseline"/>
+          <w:lang w:val="en-US"/>
+        </w:rPr>
+        <w:t>tagma</w:t>
       </w:r>
       <w:r>
         <w:rPr>
@@ -2056,8 +2446,9 @@
           <w:vertAlign w:val="baseline"/>
           <w:lang w:val="en-US"/>
         </w:rPr>
-        <w:t xml:space="preserve"> mentioned that the very strong </w:t>
-      </w:r>
+        <w:t xml:space="preserve">, and therefore being an integrated anatomical unit </w:t>
+      </w:r>
+      <w:bookmarkStart w:id="39" w:name="ZOTERO_BREF_y0vWAZhyk2XD"/>
       <w:r>
         <w:rPr>
           <w:rFonts w:cs="Calibri"/>
@@ -2069,8 +2460,9 @@
           <w:vertAlign w:val="baseline"/>
           <w:lang w:val="en-US"/>
         </w:rPr>
-        <w:t xml:space="preserve">and asymmetric </w:t>
-      </w:r>
+        <w:t>(Minelli et al., 2013)</w:t>
+      </w:r>
+      <w:bookmarkEnd w:id="39"/>
       <w:r>
         <w:rPr>
           <w:rFonts w:cs="Calibri"/>
@@ -2082,8 +2474,9 @@
           <w:vertAlign w:val="baseline"/>
           <w:lang w:val="en-US"/>
         </w:rPr>
-        <w:t>closer muscles of the mandibles in fact originate from the internal side of the dorsal part of the head</w:t>
-      </w:r>
+        <w:t xml:space="preserve">, the insect head is also to some extent modular. This result fits with the fact that different parts of the head derive developmentally from various specialized segments </w:t>
+      </w:r>
+      <w:bookmarkStart w:id="40" w:name="ZOTERO_BREF_70wft38ECdda"/>
       <w:r>
         <w:rPr>
           <w:rFonts w:cs="Calibri"/>
@@ -2095,9 +2488,9 @@
           <w:vertAlign w:val="baseline"/>
           <w:lang w:val="en-US"/>
         </w:rPr>
-        <w:t xml:space="preserve"> </w:t>
-      </w:r>
-      <w:bookmarkStart w:id="38" w:name="ZOTERO_BREF_vtiJwxJ8d6g1"/>
+        <w:t>(Posnien &amp; Bucher, 2010)</w:t>
+      </w:r>
+      <w:bookmarkEnd w:id="40"/>
       <w:r>
         <w:rPr>
           <w:rFonts w:cs="Calibri"/>
@@ -2109,13 +2502,14 @@
           <w:vertAlign w:val="baseline"/>
           <w:lang w:val="en-US"/>
         </w:rPr>
-        <w:t>(Weihmann &amp; Wipfler, 2019)</w:t>
-      </w:r>
-      <w:bookmarkEnd w:id="38"/>
-      <w:r>
+        <w:t>, which are then used for different functions. As such, we proposed that the mandibles would form a functional module for feeding, while the dorsal half of the head would make up a functional module for sensing. Within the feeding module formed by mandibles, we also proposed that the conspicuously asymmetric mandible shapes could be explained by developmental modularity between left and right.</w:t>
+      </w:r>
+    </w:p>
+    <w:p>
+      <w:pPr>
+        <w:pStyle w:val="Normal"/>
         <w:rPr/>
-        <w:t xml:space="preserve"> (Ginot &amp; Blanke under review)</w:t>
-      </w:r>
+      </w:pPr>
       <w:r>
         <w:rPr>
           <w:rFonts w:cs="Calibri"/>
@@ -2127,8 +2521,9 @@
           <w:vertAlign w:val="baseline"/>
           <w:lang w:val="en-US"/>
         </w:rPr>
-        <w:t xml:space="preserve">. The limited DA observed in this </w:t>
-      </w:r>
+        <w:t xml:space="preserve">Both approaches used to test and compare modularity partitions of the head lend some support to the fact that the left and right mandibles each constitute a variational module (hypothesis (i) of the Introduction). While EMMLi strongly favors partitions in which left and right mandibles are separate modules (Fig. 2C-D), it should be noted that these are also partitions which have a large number of parameters to estimate (Supp. Table 1). As the EMMLi approach was shown to artificially favor partitions with more parameters </w:t>
+      </w:r>
+      <w:bookmarkStart w:id="41" w:name="ZOTERO_BREF_iQAmma8wn06h"/>
       <w:r>
         <w:rPr>
           <w:rFonts w:cs="Calibri"/>
@@ -2140,33 +2535,22 @@
           <w:vertAlign w:val="baseline"/>
           <w:lang w:val="en-US"/>
         </w:rPr>
-        <w:t xml:space="preserve">dorsal </w:t>
-      </w:r>
-      <w:r>
-        <w:rPr>
-          <w:rFonts w:cs="Calibri"/>
-          <w:i w:val="false"/>
-          <w:iCs w:val="false"/>
-          <w:position w:val="0"/>
-          <w:sz w:val="22"/>
-          <w:sz w:val="22"/>
-          <w:vertAlign w:val="baseline"/>
-          <w:lang w:val="en-US"/>
-        </w:rPr>
-        <w:t>region may therefore be explained by selection for maintenance of symmetry, related to the sensory organs, which could be achieved by reinforcements of the cuticle, as observed for example around the eyes.</w:t>
-      </w:r>
-      <w:r>
-        <w:rPr>
-          <w:rFonts w:cs="Calibri"/>
-          <w:i w:val="false"/>
-          <w:iCs w:val="false"/>
-          <w:position w:val="0"/>
-          <w:sz w:val="22"/>
-          <w:sz w:val="22"/>
-          <w:vertAlign w:val="baseline"/>
-          <w:lang w:val="en-US"/>
-        </w:rPr>
-        <w:t xml:space="preserve"> Such selective constraint may not be as strong in the ventral half of the head, which does not have symmetrical sensory organs.</w:t>
+        <w:t>(Adams &amp; Collyer, 2019)</w:t>
+      </w:r>
+      <w:bookmarkEnd w:id="41"/>
+      <w:r>
+        <w:rPr/>
+        <w:t xml:space="preserve">, this result may therefore be spurious. On the other hand, the CR modularity analyses also showed significant modularity in partitions which separate left and right mandibles (Table 2). Although these partitions are not the ones showing the strongest modularity scores, differences with other partitions are not significant. It therefore appears there is a degree, albeit limited, of variational autonomy between the left and right mandibles. Several factors may play a role in this autonomy: as suggested in the Introduction, to achieve conspicuously different morphologies, left and right mandible developmental pathways must be to some extent divergent </w:t>
+      </w:r>
+      <w:bookmarkStart w:id="42" w:name="ZOTERO_BREF_hAtWOIK1s3WR"/>
+      <w:r>
+        <w:rPr/>
+        <w:t>(Meinhardt, 2001; Palmer, 2004)</w:t>
+      </w:r>
+      <w:bookmarkEnd w:id="42"/>
+      <w:r>
+        <w:rPr/>
+        <w:t>. This divergence may in turn be a source of decorrelation between mandibles, allowing variable left-right differences, and causing slight variational modularity. Another, non-exclusive possibility is revealed by the relatively large magnitude of FA located at the mandible incisivi (Supp. Fig. 1). We propose that this FA, which correlates to the mandibles DA (Fig. 4), may be mostly caused by mandible wear. Because FA is of random direction, it may in turn reduce the correlation between left and right mandible shapes.</w:t>
       </w:r>
     </w:p>
     <w:p>
@@ -2175,351 +2559,23 @@
         <w:rPr/>
       </w:pPr>
       <w:r>
-        <w:rPr>
-          <w:rFonts w:cs="Calibri"/>
-          <w:i/>
-          <w:iCs/>
+        <w:rPr/>
+        <w:t>Although mandibles have some degree of autonomy from each other, they remain strongly integrated (Fig. 6C-D, Table 3), and the strongest modular signal retrieved by the CR analysis is in the two modules partition which combines both mandibles into one module (Fig. 2A, Table 2), and the head structures in a second module. This suggests that the functional selection for matching left and right mandible shapes is limiting deviations from the left and right respective target phenotypes. This is corroborated by the relatively small CV</w:t>
+      </w:r>
+      <w:r>
+        <w:rPr>
+          <w:vertAlign w:val="subscript"/>
+        </w:rPr>
+        <w:t>P</w:t>
+      </w:r>
+      <w:r>
+        <w:rPr>
           <w:position w:val="0"/>
           <w:sz w:val="22"/>
           <w:sz w:val="22"/>
           <w:vertAlign w:val="baseline"/>
-          <w:lang w:val="en-US"/>
-        </w:rPr>
-        <w:t>Linking conspicuous asymmetry with modularity.</w:t>
-      </w:r>
-      <w:r>
-        <w:rPr>
-          <w:rFonts w:cs="Calibri"/>
-          <w:i w:val="false"/>
-          <w:iCs w:val="false"/>
-          <w:position w:val="0"/>
-          <w:sz w:val="22"/>
-          <w:sz w:val="22"/>
-          <w:vertAlign w:val="baseline"/>
-          <w:lang w:val="en-US"/>
-        </w:rPr>
-        <w:t xml:space="preserve"> </w:t>
-      </w:r>
-    </w:p>
-    <w:p>
-      <w:pPr>
-        <w:pStyle w:val="Normal"/>
-        <w:rPr/>
-      </w:pPr>
-      <w:r>
-        <w:rPr>
-          <w:rFonts w:cs="Calibri"/>
-          <w:i w:val="false"/>
-          <w:iCs w:val="false"/>
-          <w:position w:val="0"/>
-          <w:sz w:val="22"/>
-          <w:sz w:val="22"/>
-          <w:vertAlign w:val="baseline"/>
-          <w:lang w:val="en-US"/>
-        </w:rPr>
-        <w:t xml:space="preserve">Our results support that, despite being recognized as a </w:t>
-      </w:r>
-      <w:r>
-        <w:rPr>
-          <w:rFonts w:cs="Calibri"/>
-          <w:i/>
-          <w:iCs/>
-          <w:position w:val="0"/>
-          <w:sz w:val="22"/>
-          <w:sz w:val="22"/>
-          <w:vertAlign w:val="baseline"/>
-          <w:lang w:val="en-US"/>
-        </w:rPr>
-        <w:t>tagma</w:t>
-      </w:r>
-      <w:r>
-        <w:rPr>
-          <w:rFonts w:cs="Calibri"/>
-          <w:i w:val="false"/>
-          <w:iCs w:val="false"/>
-          <w:position w:val="0"/>
-          <w:sz w:val="22"/>
-          <w:sz w:val="22"/>
-          <w:vertAlign w:val="baseline"/>
-          <w:lang w:val="en-US"/>
-        </w:rPr>
-        <w:t xml:space="preserve">, and therefore being an integrated anatomical unit </w:t>
-      </w:r>
-      <w:bookmarkStart w:id="39" w:name="ZOTERO_BREF_y0vWAZhyk2XD"/>
-      <w:r>
-        <w:rPr>
-          <w:rFonts w:cs="Calibri"/>
-          <w:i w:val="false"/>
-          <w:iCs w:val="false"/>
-          <w:position w:val="0"/>
-          <w:sz w:val="22"/>
-          <w:sz w:val="22"/>
-          <w:vertAlign w:val="baseline"/>
-          <w:lang w:val="en-US"/>
-        </w:rPr>
-        <w:t>(Minelli et al., 2013)</w:t>
-      </w:r>
-      <w:bookmarkEnd w:id="39"/>
-      <w:r>
-        <w:rPr>
-          <w:rFonts w:cs="Calibri"/>
-          <w:i w:val="false"/>
-          <w:iCs w:val="false"/>
-          <w:position w:val="0"/>
-          <w:sz w:val="22"/>
-          <w:sz w:val="22"/>
-          <w:vertAlign w:val="baseline"/>
-          <w:lang w:val="en-US"/>
-        </w:rPr>
-        <w:t>, the insect head</w:t>
-      </w:r>
-      <w:r>
-        <w:rPr>
-          <w:rFonts w:cs="Calibri"/>
-          <w:i w:val="false"/>
-          <w:iCs w:val="false"/>
-          <w:position w:val="0"/>
-          <w:sz w:val="22"/>
-          <w:sz w:val="22"/>
-          <w:vertAlign w:val="baseline"/>
-          <w:lang w:val="en-US"/>
-        </w:rPr>
-        <w:t xml:space="preserve"> is </w:t>
-      </w:r>
-      <w:r>
-        <w:rPr>
-          <w:rFonts w:cs="Calibri"/>
-          <w:i w:val="false"/>
-          <w:iCs w:val="false"/>
-          <w:position w:val="0"/>
-          <w:sz w:val="22"/>
-          <w:sz w:val="22"/>
-          <w:vertAlign w:val="baseline"/>
-          <w:lang w:val="en-US"/>
-        </w:rPr>
-        <w:t>also to some extent modular. This result fits</w:t>
-      </w:r>
-      <w:r>
-        <w:rPr>
-          <w:rFonts w:cs="Calibri"/>
-          <w:i w:val="false"/>
-          <w:iCs w:val="false"/>
-          <w:position w:val="0"/>
-          <w:sz w:val="22"/>
-          <w:sz w:val="22"/>
-          <w:vertAlign w:val="baseline"/>
-          <w:lang w:val="en-US"/>
-        </w:rPr>
-        <w:t xml:space="preserve"> with</w:t>
-      </w:r>
-      <w:r>
-        <w:rPr>
-          <w:rFonts w:cs="Calibri"/>
-          <w:i w:val="false"/>
-          <w:iCs w:val="false"/>
-          <w:position w:val="0"/>
-          <w:sz w:val="22"/>
-          <w:sz w:val="22"/>
-          <w:vertAlign w:val="baseline"/>
-          <w:lang w:val="en-US"/>
-        </w:rPr>
-        <w:t xml:space="preserve"> the fact that different parts of the head derive developmentally from various specialized segments </w:t>
-      </w:r>
-      <w:bookmarkStart w:id="40" w:name="ZOTERO_BREF_70wft38ECdda"/>
-      <w:r>
-        <w:rPr>
-          <w:rFonts w:cs="Calibri"/>
-          <w:i w:val="false"/>
-          <w:iCs w:val="false"/>
-          <w:position w:val="0"/>
-          <w:sz w:val="22"/>
-          <w:sz w:val="22"/>
-          <w:vertAlign w:val="baseline"/>
-          <w:lang w:val="en-US"/>
-        </w:rPr>
-        <w:t>(Posnien &amp; Bucher, 2010)</w:t>
-      </w:r>
-      <w:bookmarkEnd w:id="40"/>
-      <w:r>
-        <w:rPr>
-          <w:rFonts w:cs="Calibri"/>
-          <w:i w:val="false"/>
-          <w:iCs w:val="false"/>
-          <w:position w:val="0"/>
-          <w:sz w:val="22"/>
-          <w:sz w:val="22"/>
-          <w:vertAlign w:val="baseline"/>
-          <w:lang w:val="en-US"/>
-        </w:rPr>
-        <w:t xml:space="preserve">, which are then used for different functions. As such, we proposed that the mandibles would form a functional module for feeding, while the dorsal half of the head would make </w:t>
-      </w:r>
-      <w:r>
-        <w:rPr>
-          <w:rFonts w:cs="Calibri"/>
-          <w:i w:val="false"/>
-          <w:iCs w:val="false"/>
-          <w:position w:val="0"/>
-          <w:sz w:val="22"/>
-          <w:sz w:val="22"/>
-          <w:vertAlign w:val="baseline"/>
-          <w:lang w:val="en-US"/>
-        </w:rPr>
-        <w:t xml:space="preserve">up </w:t>
-      </w:r>
-      <w:r>
-        <w:rPr>
-          <w:rFonts w:cs="Calibri"/>
-          <w:i w:val="false"/>
-          <w:iCs w:val="false"/>
-          <w:position w:val="0"/>
-          <w:sz w:val="22"/>
-          <w:sz w:val="22"/>
-          <w:vertAlign w:val="baseline"/>
-          <w:lang w:val="en-US"/>
-        </w:rPr>
-        <w:t xml:space="preserve">a functional module for sensing. </w:t>
-      </w:r>
-      <w:r>
-        <w:rPr>
-          <w:rFonts w:cs="Calibri"/>
-          <w:i w:val="false"/>
-          <w:iCs w:val="false"/>
-          <w:position w:val="0"/>
-          <w:sz w:val="22"/>
-          <w:sz w:val="22"/>
-          <w:vertAlign w:val="baseline"/>
-          <w:lang w:val="en-US"/>
-        </w:rPr>
-        <w:t>Within the feeding module formed by mandibles, we also proposed that the conspicuously asymmetric mandible shapes could be explained by developmental modularity between left and right.</w:t>
-      </w:r>
-    </w:p>
-    <w:p>
-      <w:pPr>
-        <w:pStyle w:val="Normal"/>
-        <w:rPr/>
-      </w:pPr>
-      <w:r>
-        <w:rPr>
-          <w:rFonts w:cs="Calibri"/>
-          <w:i w:val="false"/>
-          <w:iCs w:val="false"/>
-          <w:position w:val="0"/>
-          <w:sz w:val="22"/>
-          <w:sz w:val="22"/>
-          <w:vertAlign w:val="baseline"/>
-          <w:lang w:val="en-US"/>
-        </w:rPr>
-        <w:t xml:space="preserve">Both approaches used to test and compare modularity partitions of the head lend some support to the fact that the left and right mandibles each constitute a variational module (hypothesis (i) of the Introduction). While EMMLi strongly favors partitions in which left and right mandibles are separate modules (Fig. 2C-D), it should be noted that these are also partitions which have </w:t>
-      </w:r>
-      <w:r>
-        <w:rPr>
-          <w:rFonts w:cs="Calibri"/>
-          <w:i w:val="false"/>
-          <w:iCs w:val="false"/>
-          <w:position w:val="0"/>
-          <w:sz w:val="22"/>
-          <w:sz w:val="22"/>
-          <w:vertAlign w:val="baseline"/>
-          <w:lang w:val="en-US"/>
-        </w:rPr>
-        <w:t xml:space="preserve">a </w:t>
-      </w:r>
-      <w:r>
-        <w:rPr>
-          <w:rFonts w:cs="Calibri"/>
-          <w:i w:val="false"/>
-          <w:iCs w:val="false"/>
-          <w:position w:val="0"/>
-          <w:sz w:val="22"/>
-          <w:sz w:val="22"/>
-          <w:vertAlign w:val="baseline"/>
-          <w:lang w:val="en-US"/>
-        </w:rPr>
-        <w:t xml:space="preserve">large number of parameters to estimate (Supp. Table 1). As the EMMLi approach was shown to artificially favor partitions with more parameters </w:t>
-      </w:r>
-      <w:bookmarkStart w:id="41" w:name="ZOTERO_BREF_iQAmma8wn06h"/>
-      <w:r>
-        <w:rPr>
-          <w:rFonts w:cs="Calibri"/>
-          <w:i w:val="false"/>
-          <w:iCs w:val="false"/>
-          <w:position w:val="0"/>
-          <w:sz w:val="22"/>
-          <w:sz w:val="22"/>
-          <w:vertAlign w:val="baseline"/>
-          <w:lang w:val="en-US"/>
-        </w:rPr>
-        <w:t>(Adams &amp; Collyer, 2019)</w:t>
-      </w:r>
-      <w:bookmarkEnd w:id="41"/>
-      <w:r>
-        <w:rPr/>
-        <w:t>, this result may therefore be spurious. On the other hand, the CR modularity analyses also showed significant modularity in partitions which separate left and right mandibles (Table 2). Although these partitions are not the ones showing the strongest modularity scores, differences with other partitions are not significant. It therefore appears there is a degree, albeit limited, of variational autonomy between the left and right mandibles. Several factors may play a role in this autonomy: as suggested in the Introduction, to achieve conspicuously different morphologies, left and right mandible developmental pathways must be to some extent divergent</w:t>
-      </w:r>
-      <w:r>
-        <w:rPr/>
-        <w:t xml:space="preserve"> </w:t>
-      </w:r>
-      <w:bookmarkStart w:id="42" w:name="ZOTERO_BREF_hAtWOIK1s3WR"/>
-      <w:r>
-        <w:rPr/>
-        <w:t>(Meinhardt, 2001; Palmer, 2004)</w:t>
-      </w:r>
-      <w:bookmarkEnd w:id="42"/>
-      <w:r>
-        <w:rPr/>
-        <w:t xml:space="preserve">. This divergence may in turn be a source of decorrelation between mandibles, allowing variable left-right differences, and causing slight variational modularity. Another, non-exclusive possibility is revealed by the relatively large magnitude of FA located at the mandible incisivi (Supp. Fig. 1). We propose that this FA, which correlates to the mandibles DA (Fig. 4), may be mostly </w:t>
-      </w:r>
-      <w:r>
-        <w:rPr/>
-        <w:t>caused</w:t>
-      </w:r>
-      <w:r>
-        <w:rPr/>
-        <w:t xml:space="preserve"> by mandible wear. Because FA is of random direction, it may in turn reduce the correlation between left and right mandible shapes.</w:t>
-      </w:r>
-    </w:p>
-    <w:p>
-      <w:pPr>
-        <w:pStyle w:val="Normal"/>
-        <w:rPr/>
-      </w:pPr>
-      <w:r>
-        <w:rPr/>
-        <w:t>Although mandibles have some degree of autonomy from each other, they remain strongly integrated (Fig. 6C-D, Table 3), and the strongest modular signal retrieved by the CR analysis is in the two modules partition which combines both mandibles into one module (Fig. 2A, Table 2), and the head structures in a second module. This suggests that the functional selection for matching left and right mandible shapes is limiting deviations from the left and right respective target phenotypes. This is corroborated by the relatively small CV</w:t>
-      </w:r>
-      <w:r>
-        <w:rPr>
-          <w:vertAlign w:val="subscript"/>
-        </w:rPr>
-        <w:t>P</w:t>
-      </w:r>
-      <w:r>
-        <w:rPr>
-          <w:position w:val="0"/>
-          <w:sz w:val="22"/>
-          <w:sz w:val="22"/>
-          <w:vertAlign w:val="baseline"/>
-        </w:rPr>
-        <w:t xml:space="preserve"> of iTA and iDA, which fall in the range of </w:t>
-      </w:r>
-      <w:r>
-        <w:rPr>
-          <w:position w:val="0"/>
-          <w:sz w:val="22"/>
-          <w:sz w:val="22"/>
-          <w:vertAlign w:val="baseline"/>
-        </w:rPr>
-        <w:t xml:space="preserve">adaptively accurate </w:t>
-      </w:r>
-      <w:r>
-        <w:rPr>
-          <w:position w:val="0"/>
-          <w:sz w:val="22"/>
-          <w:sz w:val="22"/>
-          <w:vertAlign w:val="baseline"/>
-        </w:rPr>
-        <w:t xml:space="preserve">characters under selection </w:t>
+        </w:rPr>
+        <w:t xml:space="preserve"> of iTA and iDA, which fall in the range of adaptively accurate characters under selection </w:t>
       </w:r>
       <w:bookmarkStart w:id="43" w:name="ZOTERO_BREF_HUyDELwvmtSo"/>
       <w:r>
@@ -2539,11 +2595,7 @@
       <w:bookmarkEnd w:id="43"/>
       <w:r>
         <w:rPr/>
-        <w:t>.</w:t>
-      </w:r>
-      <w:r>
-        <w:rPr/>
-        <w:t xml:space="preserve"> Variational modularity between the mandibles and the rest of the head might have been expected, considering that the mandibles consitute both a developmentally </w:t>
+        <w:t xml:space="preserve">. Variational modularity between the mandibles and the rest of the head might have been expected, considering that the mandibles consitute both a developmentally </w:t>
       </w:r>
       <w:bookmarkStart w:id="44" w:name="ZOTERO_BREF_vF2GNk5973Xc"/>
       <w:r>
@@ -2553,31 +2605,24 @@
       <w:bookmarkEnd w:id="44"/>
       <w:r>
         <w:rPr/>
-        <w:t xml:space="preserve"> and functionally distinct module. Here, we propose that modularity between the head and the mandibles may allow conspicuous asymmetry to appear in the mandibles while maintaining the head's global symmetry. This may</w:t>
-      </w:r>
-      <w:r>
-        <w:rPr/>
-        <w:t xml:space="preserve"> in fact</w:t>
-      </w:r>
-      <w:r>
-        <w:rPr/>
-        <w:t xml:space="preserve"> be a general rule in cases of conspicuous asymmetry arising in Bilaterians, where modularity may be a evolutionary way to relax locally the constraints of symmetry.</w:t>
-      </w:r>
-      <w:r>
-        <w:rPr/>
-        <w:t xml:space="preserve"> In the case of the grasshopper, mandibles are working together to achieve a single function, which certainly constrains the degree of modularity between left and right</w:t>
-      </w:r>
-      <w:r>
-        <w:rPr/>
-        <w:t xml:space="preserve"> sides</w:t>
-      </w:r>
-      <w:r>
-        <w:rPr/>
-        <w:t>. In other cases such as pincers of lobsters or fiddler crabs, left and right functions are divergent, and one might therefore expect even stronger left-right autonomy. In cases where asymmetric structures are embedded within symmetric structures, such as the Cetacean skull, one may expect that the degree of modularity between them is reduced, compared to what we observe here.</w:t>
-      </w:r>
-      <w:r>
-        <w:rPr/>
-        <w:t xml:space="preserve"> One may also expect that in more symmetrical species, e.g. insects with symmetrical mandibles, Mysticetes Cetaceans which have symmetrical skulls, or crustaceans with symmetric pincers, modularity should be smaller both between left and right sides, and between the studied structure and its anatomical surroundings.</w:t>
+        <w:t xml:space="preserve"> and functionally distinct module. Here, we propose that modularity between the head and the mandibles may allow conspicuous asymmetry to appear in the mandibles while maintaining the head's global symmetry. This may in fact be a general rule in cases of conspicuous asymmetry arising in Bilaterians, where modularity may be a evolutionary way to relax locally the constraints of symmetry. In the case of the grasshopper, mandibles are working together to achieve a single function, which certainly constrains the degree of modularity between left and right sides. In other cases such as pincers of lobsters or fiddler crabs, left and right functions are divergent, and one might therefore expect even stronger left-right autonomy. In cases where asymmetric structures are embedded within symmetric structures, such as the Cetacean skull, one may expect that the degree of modularity between them is reduced, compared to what we observe here. One may also expect that in more symmetrical species, e.g. insects with symmetrical mandibles, Mysticetes Cetaceans which have symmetrical skulls, or crustaceans with symmetric pincers, modularity should be smaller both between left and right sides, and between the studied structure and its anatomical surroundings.</w:t>
+      </w:r>
+    </w:p>
+    <w:p>
+      <w:pPr>
+        <w:pStyle w:val="Normal"/>
+        <w:rPr>
+          <w:i/>
+          <w:i/>
+          <w:iCs/>
+        </w:rPr>
+      </w:pPr>
+      <w:r>
+        <w:rPr>
+          <w:i/>
+          <w:iCs/>
+        </w:rPr>
+        <w:t>Effect of module by module superimposition on modularity analyses.</w:t>
       </w:r>
     </w:p>
     <w:p>
@@ -2587,14 +2632,51 @@
       </w:pPr>
       <w:r>
         <w:rPr>
-          <w:i/>
-          <w:iCs/>
-        </w:rPr>
-        <w:t>Relationship between bite force performance and asymmetry</w:t>
-      </w:r>
+          <w:i w:val="false"/>
+          <w:iCs w:val="false"/>
+        </w:rPr>
+        <w:t xml:space="preserve">As mentioned in the Introduction, there is ongoing discussion in the morphometrics community about the impact of Procrustes superimposition on modularity and integration results </w:t>
+      </w:r>
+      <w:bookmarkStart w:id="45" w:name="ZOTERO_BREF_Yrf5xcv0GEvm"/>
+      <w:r>
+        <w:rPr>
+          <w:i w:val="false"/>
+          <w:iCs w:val="false"/>
+        </w:rPr>
+        <w:t>(Cardini, 2019, 2023; Zelditch &amp; Swiderski, 2023)</w:t>
+      </w:r>
+      <w:bookmarkEnd w:id="45"/>
       <w:r>
         <w:rPr/>
-        <w:t>.</w:t>
+        <w:t>. Studies tackling this problem have been relying heavily on simulations. However, empirical studies have generally not inquired those possible problems. Here, we ran CR analyses twice, first in the "usual" way, with one global superimposition, and second after applying a module by module superimposition.</w:t>
+      </w:r>
+      <w:r>
+        <w:rPr/>
+        <w:t xml:space="preserve"> Reassuringly, the results are generally in agreement using both approaches, with all partitions showing significant modularity, and no significant differences between partitions. Furthermore, partitions with the highest modular signal are similar between both approaches, with one major difference in the "Half-Half" partition (Fig. 5) which has the lowest modular signal when using the global superimposition, but the second highest when using module by module superimposition. This phenomenon is most probably explained </w:t>
+      </w:r>
+      <w:r>
+        <w:rPr/>
+        <w:t xml:space="preserve">by the loss of size relationships between halves in the module by module approach. Indeed, since one mandible is shorter than the other, but both halves of the head capsule are of similar size, when splitting the halves, the scaling step of Procrustes superimposition will therefore mostly be affected by the degree of asymmetry in the mandibles, causing strong decorrelation, and increasing modularity. This phenomenon had been anticipated </w:t>
+      </w:r>
+      <w:bookmarkStart w:id="46" w:name="ZOTERO_BREF_8JJFafQNgahK"/>
+      <w:r>
+        <w:rPr/>
+        <w:t>(Cardini, 2019)</w:t>
+      </w:r>
+      <w:bookmarkEnd w:id="46"/>
+      <w:r>
+        <w:rPr/>
+        <w:t>, and the loss of spatial and size relationships between modules is also what explains that Z</w:t>
+      </w:r>
+      <w:r>
+        <w:rPr>
+          <w:vertAlign w:val="subscript"/>
+        </w:rPr>
+        <w:t>CR</w:t>
+      </w:r>
+      <w:r>
+        <w:rPr/>
+        <w:t xml:space="preserve"> values are almost always higher with the module by module superimposition.</w:t>
       </w:r>
     </w:p>
     <w:p>
@@ -2603,16 +2685,25 @@
         <w:rPr/>
       </w:pPr>
       <w:r>
+        <w:rPr>
+          <w:i/>
+          <w:iCs/>
+        </w:rPr>
+        <w:t>Relationship between bite force performance and asymmetry</w:t>
+      </w:r>
+      <w:r>
         <w:rPr/>
-        <w:t>Because left and right mandible shapes must fit each other to achieve their proper function, it could be expected that there exists an optimal asymmetric shape producing the best feeding performance.</w:t>
-      </w:r>
-      <w:r>
+        <w:t>.</w:t>
+      </w:r>
+    </w:p>
+    <w:p>
+      <w:pPr>
+        <w:pStyle w:val="Normal"/>
         <w:rPr/>
-        <w:t xml:space="preserve"> We therefore expected that there should be an optimal degree of directional asymmetry, deviations from which should reduce performance. We aimed at measuring this performance by recording maximum bite forces at the incisivi.</w:t>
-      </w:r>
+      </w:pPr>
       <w:r>
         <w:rPr/>
-        <w:t xml:space="preserve"> Our results, however, clearly show no relationship whatsoever between bite forces and directional, total or fluctuating asymmetry (Fig. 7). Because it may be argued that proper feeding performance may in fact leave room for some large amount of variation in the fit of mandible shapes, we computed CV</w:t>
+        <w:t>Because left and right mandible shapes must fit each other to achieve their proper function, it could be expected that there exists an optimal asymmetric shape producing the best feeding performance. We therefore expected that there should be an optimal degree of directional asymmetry, deviations from which should reduce performance. We aimed at measuring this performance by recording maximum bite forces at the incisivi. Our results, however, clearly show no relationship whatsoever between bite forces and directional, total or fluctuating asymmetry (Fig. 7). Because it may be argued that proper feeding performance may in fact leave room for some large amount of variation in the fit of mandible shapes, we computed CV</w:t>
       </w:r>
       <w:r>
         <w:rPr>
@@ -2624,12 +2715,12 @@
         <w:rPr/>
         <w:t xml:space="preserve">, which appear in accordance with the fact that iDA and iTA are indeed under selection, with values matching those for other selected characters reviewed by </w:t>
       </w:r>
-      <w:bookmarkStart w:id="45" w:name="ZOTERO_BREF_OpQL5eAzXmdr"/>
+      <w:bookmarkStart w:id="47" w:name="ZOTERO_BREF_OpQL5eAzXmdr"/>
       <w:r>
         <w:rPr/>
         <w:t>(Hansen et al., 2006)</w:t>
       </w:r>
-      <w:bookmarkEnd w:id="45"/>
+      <w:bookmarkEnd w:id="47"/>
       <w:r>
         <w:rPr/>
         <w:t>. The absence of relationship revealed here may therefore have two explanations: (i) the degree of asymmetry may impact shearing forces and occlusion, but not static equilibrium bite forces at the tip of the incisivi, as we measure here, or (ii) because mandible shapes are selected to fit each other, variation in the degree of asymmetry is limited, while variation in bite force may be increased by other unrelated factors, which could explain why CV</w:t>
@@ -2707,7 +2798,7 @@
         </w:rPr>
         <w:t xml:space="preserve">Modularity is often referred to as a mechanism which may favor phenotypic diversification by allowing different anatomical parts to evolve to some extent independently </w:t>
       </w:r>
-      <w:bookmarkStart w:id="46" w:name="ZOTERO_BREF_WItYN1DA7AXz"/>
+      <w:bookmarkStart w:id="48" w:name="ZOTERO_BREF_WItYN1DA7AXz"/>
       <w:r>
         <w:rPr>
           <w:rFonts w:cs="Calibri"/>
@@ -2721,50 +2812,10 @@
         </w:rPr>
         <w:t>(Zelditch &amp; Goswami, 2021)</w:t>
       </w:r>
-      <w:bookmarkEnd w:id="46"/>
+      <w:bookmarkEnd w:id="48"/>
       <w:r>
         <w:rPr/>
-        <w:t xml:space="preserve">. </w:t>
-      </w:r>
-      <w:r>
-        <w:rPr/>
-        <w:t>Our results constitute first evidence that modularity may indeed have a role in the evolution of disrupted symmetry</w:t>
-      </w:r>
-      <w:r>
-        <w:rPr/>
-        <w:t>, here</w:t>
-      </w:r>
-      <w:r>
-        <w:rPr/>
-        <w:t xml:space="preserve"> in the head and mandibles of grasshoppers. Th</w:t>
-      </w:r>
-      <w:r>
-        <w:rPr/>
-        <w:t>is</w:t>
-      </w:r>
-      <w:r>
-        <w:rPr/>
-        <w:t xml:space="preserve"> </w:t>
-      </w:r>
-      <w:r>
-        <w:rPr/>
-        <w:t>potential</w:t>
-      </w:r>
-      <w:r>
-        <w:rPr/>
-        <w:t xml:space="preserve"> link between conspicuous asymmetry and modularity had, to our knowledge, never been explicitely stated</w:t>
-      </w:r>
-      <w:r>
-        <w:rPr/>
-        <w:t xml:space="preserve"> yet. It is however our opinion that exploring this link further is of interest in at least two broad evolutionary biology questions. First, conspicuous asymmetries and their evolution remain largely understudied compared to subtle asymmetries, and in particular FA. </w:t>
-      </w:r>
-      <w:r>
-        <w:rPr/>
-        <w:t xml:space="preserve">Understanding how ancestrally symmetrical structures can evolve to break the classical bilaterian symmetrical bauplan locally, while maintaining overall symmetry seems like a major yet unexplored aspect of phenotypic diversification. Second, conspicuous asymmetries, which constitute a kind of "internal" diversification of homologous structures, would therefore also be a good model to test the idea that modularity is key in phenotypic diversification. We suggest </w:t>
-      </w:r>
-      <w:r>
-        <w:rPr/>
-        <w:t>three possible avenues for future studies to test this: (i) By comparing modularity levels of the same structures between related species either showing conspicuous asymmetry or not, with the expection that "asymmetric species" should show stronger left-right modularity as well as stronger modularity between symmetrical and asymmetrical structures, compared to "symmetric species". (ii) In species which have segmentally homologous structures, some of which are conspicuously asymmetric while others not (e.g. arthropod appendages), with the expectation that the asymmetrical structures would have stronger left-right modularity compared to their symmetrical homologs. (iii) Across clades and across structures, the strongest left-right modularity should be found in structures in which the left and right sides achieve different functions, intermediate modularity should be found in structures showing left-right differences allowing them to achieve a common function, and the lowest left-right modularity may be found in structures in which the left and right sides are physically tightly connected. We hope that this study, which is restricted in terms of taxonomic scope and conspicuous asymmetry type, may in the future motivate other groups to also explicitely look at the link between modularity and conspicuous asymmetries.</w:t>
+        <w:t>. Our results constitute first evidence that modularity may indeed have a role in the evolution of disrupted symmetry, here in the head and mandibles of grasshoppers. This potential link between conspicuous asymmetry and modularity had, to our knowledge, never been explicitely stated yet. It is however our opinion that exploring this link further is of interest in at least two broad evolutionary biology questions. First, conspicuous asymmetries and their evolution remain largely understudied compared to subtle asymmetries, and in particular FA. Understanding how ancestrally symmetrical structures can evolve to break the classical bilaterian symmetrical bauplan locally, while maintaining overall symmetry seems like a major yet unexplored aspect of phenotypic diversification. Second, conspicuous asymmetries, which constitute a kind of "internal" diversification of homologous structures, would therefore also be a good model to test the idea that modularity is key in phenotypic diversification. We suggest three possible avenues for future studies to test this: (i) By comparing modularity levels of the same structures between related species either showing conspicuous asymmetry or not, with the expection that "asymmetric species" should show stronger left-right modularity as well as stronger modularity between symmetrical and asymmetrical structures, compared to "symmetric species". (ii) In species which have segmentally homologous structures, some of which are conspicuously asymmetric while others not (e.g. arthropod appendages), with the expectation that the asymmetrical structures would have stronger left-right modularity compared to their symmetrical homologs. (iii) Across clades and across structures, the strongest left-right modularity should be found in structures in which the left and right sides achieve different functions, intermediate modularity should be found in structures showing left-right differences allowing them to achieve a common function, and the lowest left-right modularity may be found in structures in which the left and right sides are physically tightly connected. We hope that this study, which is restricted in terms of taxonomic scope and conspicuous asymmetry type, may in the future motivate other groups to also explicitely look at the link between modularity and conspicuous asymmetries.</w:t>
       </w:r>
       <w:r>
         <w:br w:type="page"/>
@@ -9055,12 +9106,12 @@
       </w:tblPr>
       <w:tblGrid>
         <w:gridCol w:w="1074"/>
-        <w:gridCol w:w="914"/>
-        <w:gridCol w:w="900"/>
+        <w:gridCol w:w="913"/>
+        <w:gridCol w:w="901"/>
         <w:gridCol w:w="1201"/>
         <w:gridCol w:w="1412"/>
-        <w:gridCol w:w="963"/>
-        <w:gridCol w:w="1076"/>
+        <w:gridCol w:w="964"/>
+        <w:gridCol w:w="1075"/>
         <w:gridCol w:w="1314"/>
       </w:tblGrid>
       <w:tr>
@@ -9161,7 +9212,7 @@
         </w:tc>
         <w:tc>
           <w:tcPr>
-            <w:tcW w:w="914" w:type="dxa"/>
+            <w:tcW w:w="913" w:type="dxa"/>
             <w:tcBorders/>
             <w:vAlign w:val="bottom"/>
           </w:tcPr>
@@ -9190,7 +9241,7 @@
         </w:tc>
         <w:tc>
           <w:tcPr>
-            <w:tcW w:w="900" w:type="dxa"/>
+            <w:tcW w:w="901" w:type="dxa"/>
             <w:tcBorders/>
             <w:vAlign w:val="bottom"/>
           </w:tcPr>
@@ -9277,7 +9328,7 @@
         </w:tc>
         <w:tc>
           <w:tcPr>
-            <w:tcW w:w="963" w:type="dxa"/>
+            <w:tcW w:w="964" w:type="dxa"/>
             <w:tcBorders/>
             <w:vAlign w:val="bottom"/>
           </w:tcPr>
@@ -9306,7 +9357,7 @@
         </w:tc>
         <w:tc>
           <w:tcPr>
-            <w:tcW w:w="1076" w:type="dxa"/>
+            <w:tcW w:w="1075" w:type="dxa"/>
             <w:tcBorders/>
             <w:vAlign w:val="bottom"/>
           </w:tcPr>
@@ -9397,7 +9448,7 @@
         </w:tc>
         <w:tc>
           <w:tcPr>
-            <w:tcW w:w="914" w:type="dxa"/>
+            <w:tcW w:w="913" w:type="dxa"/>
             <w:tcBorders/>
             <w:vAlign w:val="bottom"/>
           </w:tcPr>
@@ -9426,7 +9477,7 @@
         </w:tc>
         <w:tc>
           <w:tcPr>
-            <w:tcW w:w="900" w:type="dxa"/>
+            <w:tcW w:w="901" w:type="dxa"/>
             <w:tcBorders/>
             <w:vAlign w:val="bottom"/>
           </w:tcPr>
@@ -9513,7 +9564,7 @@
         </w:tc>
         <w:tc>
           <w:tcPr>
-            <w:tcW w:w="963" w:type="dxa"/>
+            <w:tcW w:w="964" w:type="dxa"/>
             <w:tcBorders/>
             <w:vAlign w:val="bottom"/>
           </w:tcPr>
@@ -9542,7 +9593,7 @@
         </w:tc>
         <w:tc>
           <w:tcPr>
-            <w:tcW w:w="1076" w:type="dxa"/>
+            <w:tcW w:w="1075" w:type="dxa"/>
             <w:tcBorders/>
             <w:vAlign w:val="bottom"/>
           </w:tcPr>
@@ -9698,7 +9749,7 @@
         </w:tc>
         <w:tc>
           <w:tcPr>
-            <w:tcW w:w="914" w:type="dxa"/>
+            <w:tcW w:w="913" w:type="dxa"/>
             <w:tcBorders/>
             <w:vAlign w:val="bottom"/>
           </w:tcPr>
@@ -9727,7 +9778,7 @@
         </w:tc>
         <w:tc>
           <w:tcPr>
-            <w:tcW w:w="900" w:type="dxa"/>
+            <w:tcW w:w="901" w:type="dxa"/>
             <w:tcBorders/>
             <w:vAlign w:val="bottom"/>
           </w:tcPr>
@@ -9814,7 +9865,7 @@
         </w:tc>
         <w:tc>
           <w:tcPr>
-            <w:tcW w:w="963" w:type="dxa"/>
+            <w:tcW w:w="964" w:type="dxa"/>
             <w:tcBorders/>
             <w:vAlign w:val="bottom"/>
           </w:tcPr>
@@ -9843,7 +9894,7 @@
         </w:tc>
         <w:tc>
           <w:tcPr>
-            <w:tcW w:w="1076" w:type="dxa"/>
+            <w:tcW w:w="1075" w:type="dxa"/>
             <w:tcBorders/>
             <w:vAlign w:val="bottom"/>
           </w:tcPr>
@@ -9940,7 +9991,7 @@
         </w:tc>
         <w:tc>
           <w:tcPr>
-            <w:tcW w:w="914" w:type="dxa"/>
+            <w:tcW w:w="913" w:type="dxa"/>
             <w:tcBorders/>
             <w:vAlign w:val="bottom"/>
           </w:tcPr>
@@ -9969,7 +10020,7 @@
         </w:tc>
         <w:tc>
           <w:tcPr>
-            <w:tcW w:w="900" w:type="dxa"/>
+            <w:tcW w:w="901" w:type="dxa"/>
             <w:tcBorders/>
             <w:vAlign w:val="bottom"/>
           </w:tcPr>
@@ -10056,7 +10107,7 @@
         </w:tc>
         <w:tc>
           <w:tcPr>
-            <w:tcW w:w="963" w:type="dxa"/>
+            <w:tcW w:w="964" w:type="dxa"/>
             <w:tcBorders/>
             <w:vAlign w:val="bottom"/>
           </w:tcPr>
@@ -10085,7 +10136,7 @@
         </w:tc>
         <w:tc>
           <w:tcPr>
-            <w:tcW w:w="1076" w:type="dxa"/>
+            <w:tcW w:w="1075" w:type="dxa"/>
             <w:tcBorders/>
             <w:vAlign w:val="bottom"/>
           </w:tcPr>
@@ -10182,7 +10233,7 @@
         </w:tc>
         <w:tc>
           <w:tcPr>
-            <w:tcW w:w="914" w:type="dxa"/>
+            <w:tcW w:w="913" w:type="dxa"/>
             <w:tcBorders/>
             <w:vAlign w:val="bottom"/>
           </w:tcPr>
@@ -10211,7 +10262,7 @@
         </w:tc>
         <w:tc>
           <w:tcPr>
-            <w:tcW w:w="900" w:type="dxa"/>
+            <w:tcW w:w="901" w:type="dxa"/>
             <w:tcBorders/>
             <w:vAlign w:val="bottom"/>
           </w:tcPr>
@@ -10298,7 +10349,7 @@
         </w:tc>
         <w:tc>
           <w:tcPr>
-            <w:tcW w:w="963" w:type="dxa"/>
+            <w:tcW w:w="964" w:type="dxa"/>
             <w:tcBorders/>
             <w:vAlign w:val="bottom"/>
           </w:tcPr>
@@ -10327,7 +10378,7 @@
         </w:tc>
         <w:tc>
           <w:tcPr>
-            <w:tcW w:w="1076" w:type="dxa"/>
+            <w:tcW w:w="1075" w:type="dxa"/>
             <w:tcBorders/>
             <w:vAlign w:val="bottom"/>
           </w:tcPr>
@@ -10429,7 +10480,7 @@
         </w:tc>
         <w:tc>
           <w:tcPr>
-            <w:tcW w:w="914" w:type="dxa"/>
+            <w:tcW w:w="913" w:type="dxa"/>
             <w:tcBorders/>
             <w:vAlign w:val="bottom"/>
           </w:tcPr>
@@ -10458,7 +10509,7 @@
         </w:tc>
         <w:tc>
           <w:tcPr>
-            <w:tcW w:w="900" w:type="dxa"/>
+            <w:tcW w:w="901" w:type="dxa"/>
             <w:tcBorders/>
             <w:vAlign w:val="bottom"/>
           </w:tcPr>
@@ -10545,7 +10596,7 @@
         </w:tc>
         <w:tc>
           <w:tcPr>
-            <w:tcW w:w="963" w:type="dxa"/>
+            <w:tcW w:w="964" w:type="dxa"/>
             <w:tcBorders/>
             <w:vAlign w:val="bottom"/>
           </w:tcPr>
@@ -10574,7 +10625,7 @@
         </w:tc>
         <w:tc>
           <w:tcPr>
-            <w:tcW w:w="1076" w:type="dxa"/>
+            <w:tcW w:w="1075" w:type="dxa"/>
             <w:tcBorders/>
             <w:vAlign w:val="bottom"/>
           </w:tcPr>
@@ -10671,7 +10722,7 @@
         </w:tc>
         <w:tc>
           <w:tcPr>
-            <w:tcW w:w="914" w:type="dxa"/>
+            <w:tcW w:w="913" w:type="dxa"/>
             <w:tcBorders/>
             <w:vAlign w:val="bottom"/>
           </w:tcPr>
@@ -10700,7 +10751,7 @@
         </w:tc>
         <w:tc>
           <w:tcPr>
-            <w:tcW w:w="900" w:type="dxa"/>
+            <w:tcW w:w="901" w:type="dxa"/>
             <w:tcBorders/>
             <w:vAlign w:val="bottom"/>
           </w:tcPr>
@@ -10787,7 +10838,7 @@
         </w:tc>
         <w:tc>
           <w:tcPr>
-            <w:tcW w:w="963" w:type="dxa"/>
+            <w:tcW w:w="964" w:type="dxa"/>
             <w:tcBorders/>
             <w:vAlign w:val="bottom"/>
           </w:tcPr>
@@ -10816,7 +10867,7 @@
         </w:tc>
         <w:tc>
           <w:tcPr>
-            <w:tcW w:w="1076" w:type="dxa"/>
+            <w:tcW w:w="1075" w:type="dxa"/>
             <w:tcBorders/>
             <w:vAlign w:val="bottom"/>
           </w:tcPr>
@@ -10908,7 +10959,7 @@
         </w:tc>
         <w:tc>
           <w:tcPr>
-            <w:tcW w:w="914" w:type="dxa"/>
+            <w:tcW w:w="913" w:type="dxa"/>
             <w:tcBorders/>
             <w:vAlign w:val="bottom"/>
           </w:tcPr>
@@ -10937,7 +10988,7 @@
         </w:tc>
         <w:tc>
           <w:tcPr>
-            <w:tcW w:w="900" w:type="dxa"/>
+            <w:tcW w:w="901" w:type="dxa"/>
             <w:tcBorders/>
             <w:vAlign w:val="bottom"/>
           </w:tcPr>
@@ -11029,7 +11080,7 @@
         </w:tc>
         <w:tc>
           <w:tcPr>
-            <w:tcW w:w="963" w:type="dxa"/>
+            <w:tcW w:w="964" w:type="dxa"/>
             <w:tcBorders/>
             <w:vAlign w:val="bottom"/>
           </w:tcPr>
@@ -11058,7 +11109,7 @@
         </w:tc>
         <w:tc>
           <w:tcPr>
-            <w:tcW w:w="1076" w:type="dxa"/>
+            <w:tcW w:w="1075" w:type="dxa"/>
             <w:tcBorders/>
             <w:vAlign w:val="bottom"/>
           </w:tcPr>
@@ -11150,7 +11201,7 @@
         </w:tc>
         <w:tc>
           <w:tcPr>
-            <w:tcW w:w="914" w:type="dxa"/>
+            <w:tcW w:w="913" w:type="dxa"/>
             <w:tcBorders/>
             <w:vAlign w:val="bottom"/>
           </w:tcPr>
@@ -11184,7 +11235,7 @@
         </w:tc>
         <w:tc>
           <w:tcPr>
-            <w:tcW w:w="900" w:type="dxa"/>
+            <w:tcW w:w="901" w:type="dxa"/>
             <w:tcBorders/>
             <w:vAlign w:val="bottom"/>
           </w:tcPr>
@@ -11286,7 +11337,7 @@
         </w:tc>
         <w:tc>
           <w:tcPr>
-            <w:tcW w:w="963" w:type="dxa"/>
+            <w:tcW w:w="964" w:type="dxa"/>
             <w:tcBorders/>
             <w:vAlign w:val="bottom"/>
           </w:tcPr>
@@ -11315,7 +11366,7 @@
         </w:tc>
         <w:tc>
           <w:tcPr>
-            <w:tcW w:w="1076" w:type="dxa"/>
+            <w:tcW w:w="1075" w:type="dxa"/>
             <w:tcBorders/>
             <w:vAlign w:val="bottom"/>
           </w:tcPr>
@@ -11471,7 +11522,7 @@
         </w:tc>
         <w:tc>
           <w:tcPr>
-            <w:tcW w:w="914" w:type="dxa"/>
+            <w:tcW w:w="913" w:type="dxa"/>
             <w:tcBorders/>
             <w:vAlign w:val="bottom"/>
           </w:tcPr>
@@ -11500,7 +11551,7 @@
         </w:tc>
         <w:tc>
           <w:tcPr>
-            <w:tcW w:w="900" w:type="dxa"/>
+            <w:tcW w:w="901" w:type="dxa"/>
             <w:tcBorders/>
             <w:vAlign w:val="bottom"/>
           </w:tcPr>
@@ -11587,7 +11638,7 @@
         </w:tc>
         <w:tc>
           <w:tcPr>
-            <w:tcW w:w="963" w:type="dxa"/>
+            <w:tcW w:w="964" w:type="dxa"/>
             <w:tcBorders/>
             <w:vAlign w:val="bottom"/>
           </w:tcPr>
@@ -11616,7 +11667,7 @@
         </w:tc>
         <w:tc>
           <w:tcPr>
-            <w:tcW w:w="1076" w:type="dxa"/>
+            <w:tcW w:w="1075" w:type="dxa"/>
             <w:tcBorders/>
             <w:vAlign w:val="bottom"/>
           </w:tcPr>
@@ -11713,7 +11764,7 @@
         </w:tc>
         <w:tc>
           <w:tcPr>
-            <w:tcW w:w="914" w:type="dxa"/>
+            <w:tcW w:w="913" w:type="dxa"/>
             <w:tcBorders/>
             <w:vAlign w:val="bottom"/>
           </w:tcPr>
@@ -11742,7 +11793,7 @@
         </w:tc>
         <w:tc>
           <w:tcPr>
-            <w:tcW w:w="900" w:type="dxa"/>
+            <w:tcW w:w="901" w:type="dxa"/>
             <w:tcBorders/>
             <w:vAlign w:val="bottom"/>
           </w:tcPr>
@@ -11829,7 +11880,7 @@
         </w:tc>
         <w:tc>
           <w:tcPr>
-            <w:tcW w:w="963" w:type="dxa"/>
+            <w:tcW w:w="964" w:type="dxa"/>
             <w:tcBorders/>
             <w:vAlign w:val="bottom"/>
           </w:tcPr>
@@ -11858,7 +11909,7 @@
         </w:tc>
         <w:tc>
           <w:tcPr>
-            <w:tcW w:w="1076" w:type="dxa"/>
+            <w:tcW w:w="1075" w:type="dxa"/>
             <w:tcBorders/>
             <w:vAlign w:val="bottom"/>
           </w:tcPr>
@@ -11955,7 +12006,7 @@
         </w:tc>
         <w:tc>
           <w:tcPr>
-            <w:tcW w:w="914" w:type="dxa"/>
+            <w:tcW w:w="913" w:type="dxa"/>
             <w:tcBorders/>
             <w:vAlign w:val="bottom"/>
           </w:tcPr>
@@ -11984,7 +12035,7 @@
         </w:tc>
         <w:tc>
           <w:tcPr>
-            <w:tcW w:w="900" w:type="dxa"/>
+            <w:tcW w:w="901" w:type="dxa"/>
             <w:tcBorders/>
             <w:vAlign w:val="bottom"/>
           </w:tcPr>
@@ -12071,7 +12122,7 @@
         </w:tc>
         <w:tc>
           <w:tcPr>
-            <w:tcW w:w="963" w:type="dxa"/>
+            <w:tcW w:w="964" w:type="dxa"/>
             <w:tcBorders/>
             <w:vAlign w:val="bottom"/>
           </w:tcPr>
@@ -12100,7 +12151,7 @@
         </w:tc>
         <w:tc>
           <w:tcPr>
-            <w:tcW w:w="1076" w:type="dxa"/>
+            <w:tcW w:w="1075" w:type="dxa"/>
             <w:tcBorders/>
             <w:vAlign w:val="bottom"/>
           </w:tcPr>
@@ -12202,7 +12253,7 @@
         </w:tc>
         <w:tc>
           <w:tcPr>
-            <w:tcW w:w="914" w:type="dxa"/>
+            <w:tcW w:w="913" w:type="dxa"/>
             <w:tcBorders/>
             <w:vAlign w:val="bottom"/>
           </w:tcPr>
@@ -12231,7 +12282,7 @@
         </w:tc>
         <w:tc>
           <w:tcPr>
-            <w:tcW w:w="900" w:type="dxa"/>
+            <w:tcW w:w="901" w:type="dxa"/>
             <w:tcBorders/>
             <w:vAlign w:val="bottom"/>
           </w:tcPr>
@@ -12318,7 +12369,7 @@
         </w:tc>
         <w:tc>
           <w:tcPr>
-            <w:tcW w:w="963" w:type="dxa"/>
+            <w:tcW w:w="964" w:type="dxa"/>
             <w:tcBorders/>
             <w:vAlign w:val="bottom"/>
           </w:tcPr>
@@ -12347,7 +12398,7 @@
         </w:tc>
         <w:tc>
           <w:tcPr>
-            <w:tcW w:w="1076" w:type="dxa"/>
+            <w:tcW w:w="1075" w:type="dxa"/>
             <w:tcBorders/>
             <w:vAlign w:val="bottom"/>
           </w:tcPr>
@@ -12444,7 +12495,7 @@
         </w:tc>
         <w:tc>
           <w:tcPr>
-            <w:tcW w:w="914" w:type="dxa"/>
+            <w:tcW w:w="913" w:type="dxa"/>
             <w:tcBorders/>
             <w:vAlign w:val="bottom"/>
           </w:tcPr>
@@ -12473,7 +12524,7 @@
         </w:tc>
         <w:tc>
           <w:tcPr>
-            <w:tcW w:w="900" w:type="dxa"/>
+            <w:tcW w:w="901" w:type="dxa"/>
             <w:tcBorders/>
             <w:vAlign w:val="bottom"/>
           </w:tcPr>
@@ -12560,7 +12611,7 @@
         </w:tc>
         <w:tc>
           <w:tcPr>
-            <w:tcW w:w="963" w:type="dxa"/>
+            <w:tcW w:w="964" w:type="dxa"/>
             <w:tcBorders/>
             <w:vAlign w:val="bottom"/>
           </w:tcPr>
@@ -12589,7 +12640,7 @@
         </w:tc>
         <w:tc>
           <w:tcPr>
-            <w:tcW w:w="1076" w:type="dxa"/>
+            <w:tcW w:w="1075" w:type="dxa"/>
             <w:tcBorders/>
             <w:vAlign w:val="bottom"/>
           </w:tcPr>
@@ -12681,7 +12732,7 @@
         </w:tc>
         <w:tc>
           <w:tcPr>
-            <w:tcW w:w="914" w:type="dxa"/>
+            <w:tcW w:w="913" w:type="dxa"/>
             <w:tcBorders/>
             <w:vAlign w:val="bottom"/>
           </w:tcPr>
@@ -12710,7 +12761,7 @@
         </w:tc>
         <w:tc>
           <w:tcPr>
-            <w:tcW w:w="900" w:type="dxa"/>
+            <w:tcW w:w="901" w:type="dxa"/>
             <w:tcBorders/>
             <w:vAlign w:val="bottom"/>
           </w:tcPr>
@@ -12802,7 +12853,7 @@
         </w:tc>
         <w:tc>
           <w:tcPr>
-            <w:tcW w:w="963" w:type="dxa"/>
+            <w:tcW w:w="964" w:type="dxa"/>
             <w:tcBorders/>
             <w:vAlign w:val="bottom"/>
           </w:tcPr>
@@ -12831,7 +12882,7 @@
         </w:tc>
         <w:tc>
           <w:tcPr>
-            <w:tcW w:w="1076" w:type="dxa"/>
+            <w:tcW w:w="1075" w:type="dxa"/>
             <w:tcBorders/>
             <w:vAlign w:val="bottom"/>
           </w:tcPr>
@@ -12920,7 +12971,7 @@
         </w:tc>
         <w:tc>
           <w:tcPr>
-            <w:tcW w:w="914" w:type="dxa"/>
+            <w:tcW w:w="913" w:type="dxa"/>
             <w:tcBorders/>
             <w:vAlign w:val="bottom"/>
           </w:tcPr>
@@ -12951,7 +13002,7 @@
         </w:tc>
         <w:tc>
           <w:tcPr>
-            <w:tcW w:w="900" w:type="dxa"/>
+            <w:tcW w:w="901" w:type="dxa"/>
             <w:tcBorders/>
             <w:vAlign w:val="bottom"/>
           </w:tcPr>
@@ -13044,7 +13095,7 @@
         </w:tc>
         <w:tc>
           <w:tcPr>
-            <w:tcW w:w="963" w:type="dxa"/>
+            <w:tcW w:w="964" w:type="dxa"/>
             <w:tcBorders/>
             <w:vAlign w:val="bottom"/>
           </w:tcPr>
@@ -13070,7 +13121,7 @@
         </w:tc>
         <w:tc>
           <w:tcPr>
-            <w:tcW w:w="1076" w:type="dxa"/>
+            <w:tcW w:w="1075" w:type="dxa"/>
             <w:tcBorders/>
             <w:vAlign w:val="bottom"/>
           </w:tcPr>

</xml_diff>

<commit_message>
Commit 34: Added title page, abstract and results and discussion for integration with module by module superimposition. Added figure legends. Made Supplementary material file
</commit_message>
<xml_diff>
--- a/MS_version_000.docx
+++ b/MS_version_000.docx
@@ -19,55 +19,7 @@
           <w:bCs/>
           <w:lang w:val="en-US"/>
         </w:rPr>
-        <w:t>Linking</w:t>
-      </w:r>
-      <w:r>
-        <w:rPr>
-          <w:b/>
-          <w:bCs/>
-          <w:lang w:val="en-US"/>
-        </w:rPr>
-        <w:t xml:space="preserve"> modularity </w:t>
-      </w:r>
-      <w:r>
-        <w:rPr>
-          <w:b/>
-          <w:bCs/>
-          <w:lang w:val="en-US"/>
-        </w:rPr>
-        <w:t>and</w:t>
-      </w:r>
-      <w:r>
-        <w:rPr>
-          <w:b/>
-          <w:bCs/>
-          <w:lang w:val="en-US"/>
-        </w:rPr>
-        <w:t xml:space="preserve"> conspicuous asymmetr</w:t>
-      </w:r>
-      <w:r>
-        <w:rPr>
-          <w:b/>
-          <w:bCs/>
-          <w:lang w:val="en-US"/>
-        </w:rPr>
-        <w:t>y</w:t>
-      </w:r>
-      <w:r>
-        <w:rPr>
-          <w:b/>
-          <w:bCs/>
-          <w:lang w:val="en-US"/>
-        </w:rPr>
-        <w:t xml:space="preserve"> </w:t>
-      </w:r>
-      <w:r>
-        <w:rPr>
-          <w:b/>
-          <w:bCs/>
-          <w:lang w:val="en-US"/>
-        </w:rPr>
-        <w:t>in the insect head and mandibles.</w:t>
+        <w:t>Linking modularity and conspicuous asymmetry in the insect head and mandibles.</w:t>
       </w:r>
     </w:p>
     <w:p>
@@ -82,40 +34,6 @@
         <w:rPr>
           <w:lang w:val="de-DE"/>
         </w:rPr>
-        <w:t>Samuel Ginot</w:t>
-      </w:r>
-      <w:r>
-        <w:rPr>
-          <w:vertAlign w:val="superscript"/>
-          <w:lang w:val="de-DE"/>
-        </w:rPr>
-        <w:t>1</w:t>
-      </w:r>
-      <w:r>
-        <w:rPr>
-          <w:lang w:val="de-DE"/>
-        </w:rPr>
-        <w:t>, Simon Sommerfeld</w:t>
-      </w:r>
-      <w:r>
-        <w:rPr>
-          <w:vertAlign w:val="superscript"/>
-          <w:lang w:val="de-DE"/>
-        </w:rPr>
-        <w:t>1</w:t>
-      </w:r>
-      <w:r>
-        <w:rPr>
-          <w:lang w:val="de-DE"/>
-        </w:rPr>
-        <w:t>, Alexander Blanke</w:t>
-      </w:r>
-      <w:r>
-        <w:rPr>
-          <w:vertAlign w:val="superscript"/>
-          <w:lang w:val="de-DE"/>
-        </w:rPr>
-        <w:t>1</w:t>
       </w:r>
     </w:p>
     <w:p>
@@ -123,14 +41,32 @@
         <w:pStyle w:val="Normal"/>
         <w:jc w:val="both"/>
         <w:rPr>
-          <w:lang w:val="de-DE"/>
+          <w:b/>
+          <w:b/>
+          <w:bCs/>
         </w:rPr>
       </w:pPr>
       <w:r>
         <w:rPr>
-          <w:lang w:val="de-DE"/>
-        </w:rPr>
-        <w:t>Bonner Institut für Organismische Biologie, Universität Bonn, Germany.</w:t>
+          <w:b/>
+          <w:bCs/>
+        </w:rPr>
+        <w:t xml:space="preserve">Running head. </w:t>
+      </w:r>
+      <w:r>
+        <w:rPr>
+          <w:b w:val="false"/>
+          <w:bCs w:val="false"/>
+        </w:rPr>
+        <w:t>M</w:t>
+      </w:r>
+      <w:r>
+        <w:rPr>
+          <w:b w:val="false"/>
+          <w:bCs w:val="false"/>
+          <w:lang w:val="en-US"/>
+        </w:rPr>
+        <w:t>odularity and conspicuous asymmetry</w:t>
       </w:r>
     </w:p>
     <w:p>
@@ -138,12 +74,15 @@
         <w:pStyle w:val="Normal"/>
         <w:jc w:val="both"/>
         <w:rPr>
-          <w:lang w:val="de-DE"/>
+          <w:b/>
+          <w:b/>
+          <w:bCs/>
         </w:rPr>
       </w:pPr>
       <w:r>
         <w:rPr>
-          <w:lang w:val="de-DE"/>
+          <w:b/>
+          <w:bCs/>
         </w:rPr>
       </w:r>
     </w:p>
@@ -152,19 +91,55 @@
         <w:pStyle w:val="Normal"/>
         <w:jc w:val="both"/>
         <w:rPr>
-          <w:b/>
+          <w:lang w:val="de-DE"/>
+        </w:rPr>
+      </w:pPr>
+      <w:r>
+        <w:rPr>
           <w:b/>
           <w:bCs/>
-          <w:lang w:val="en-US"/>
-        </w:rPr>
-      </w:pPr>
-      <w:r>
-        <w:rPr>
-          <w:b/>
-          <w:bCs/>
-          <w:lang w:val="en-US"/>
-        </w:rPr>
-        <w:t>Introduction</w:t>
+          <w:lang w:val="de-DE"/>
+        </w:rPr>
+        <w:t>Authors.</w:t>
+      </w:r>
+      <w:r>
+        <w:rPr>
+          <w:lang w:val="de-DE"/>
+        </w:rPr>
+        <w:t xml:space="preserve"> Samuel Ginot</w:t>
+      </w:r>
+      <w:r>
+        <w:rPr>
+          <w:vertAlign w:val="superscript"/>
+          <w:lang w:val="de-DE"/>
+        </w:rPr>
+        <w:t>1,2</w:t>
+      </w:r>
+      <w:r>
+        <w:rPr>
+          <w:lang w:val="de-DE"/>
+        </w:rPr>
+        <w:t>, Simon Sommerfeld</w:t>
+      </w:r>
+      <w:r>
+        <w:rPr>
+          <w:vertAlign w:val="superscript"/>
+          <w:lang w:val="de-DE"/>
+        </w:rPr>
+        <w:t>1</w:t>
+      </w:r>
+      <w:r>
+        <w:rPr>
+          <w:lang w:val="de-DE"/>
+        </w:rPr>
+        <w:t>, Alexander Blanke</w:t>
+      </w:r>
+      <w:r>
+        <w:rPr>
+          <w:vertAlign w:val="superscript"/>
+          <w:lang w:val="de-DE"/>
+        </w:rPr>
+        <w:t>1</w:t>
       </w:r>
     </w:p>
     <w:p>
@@ -172,20 +147,465 @@
         <w:pStyle w:val="Normal"/>
         <w:jc w:val="both"/>
         <w:rPr>
-          <w:rFonts w:ascii="Calibri" w:hAnsi="Calibri" w:cs="Calibri"/>
-          <w:lang w:val="en-US"/>
+          <w:lang w:val="de-DE"/>
         </w:rPr>
       </w:pPr>
       <w:r>
         <w:rPr>
-          <w:lang w:val="en-US"/>
-        </w:rPr>
-        <w:t xml:space="preserve">Bilateral symmetry is one of the most widespread morphological characters in animals. Yet, even animals with a well-defined bilaterally symmetrical body plan (e.g. most Bilaterians) are generally </w:t>
-      </w:r>
-      <w:r>
-        <w:rPr>
+          <w:vertAlign w:val="superscript"/>
+          <w:lang w:val="de-DE"/>
+        </w:rPr>
+        <w:t>1</w:t>
+      </w:r>
+      <w:r>
+        <w:rPr>
+          <w:lang w:val="de-DE"/>
+        </w:rPr>
+        <w:t>Bonner Institut für Organismische Biologie, Universität Bonn, Germany.</w:t>
+      </w:r>
+    </w:p>
+    <w:p>
+      <w:pPr>
+        <w:pStyle w:val="Normal"/>
+        <w:jc w:val="both"/>
+        <w:rPr>
+          <w:lang w:val="de-DE"/>
+        </w:rPr>
+      </w:pPr>
+      <w:r>
+        <w:rPr>
+          <w:vertAlign w:val="superscript"/>
+        </w:rPr>
+        <w:t>2</w:t>
+      </w:r>
+      <w:r>
+        <w:rPr/>
+        <w:t xml:space="preserve">Corresponding author. </w:t>
+      </w:r>
+    </w:p>
+    <w:p>
+      <w:pPr>
+        <w:pStyle w:val="Normal"/>
+        <w:jc w:val="both"/>
+        <w:rPr>
+          <w:lang w:val="de-DE"/>
+        </w:rPr>
+      </w:pPr>
+      <w:r>
+        <w:rPr>
+          <w:b w:val="false"/>
+          <w:bCs w:val="false"/>
+        </w:rPr>
+        <w:t xml:space="preserve">Email: </w:t>
+      </w:r>
+      <w:r>
+        <w:rPr/>
+        <w:t xml:space="preserve">ginotsam@gmail.com. </w:t>
+      </w:r>
+    </w:p>
+    <w:p>
+      <w:pPr>
+        <w:pStyle w:val="Normal"/>
+        <w:jc w:val="both"/>
+        <w:rPr>
+          <w:lang w:val="de-DE"/>
+        </w:rPr>
+      </w:pPr>
+      <w:r>
+        <w:rPr>
+          <w:b w:val="false"/>
+          <w:bCs w:val="false"/>
+        </w:rPr>
+        <w:t>Mailing adress:</w:t>
+      </w:r>
+      <w:r>
+        <w:rPr/>
+        <w:t xml:space="preserve"> </w:t>
+      </w:r>
+      <w:r>
+        <w:rPr>
+          <w:rStyle w:val="Accentuationforte"/>
+          <w:b w:val="false"/>
+          <w:bCs w:val="false"/>
+        </w:rPr>
+        <w:t>An der Immenburg 1, 53121 Bonn, Germany.</w:t>
+      </w:r>
+    </w:p>
+    <w:p>
+      <w:pPr>
+        <w:pStyle w:val="Normal"/>
+        <w:jc w:val="both"/>
+        <w:rPr>
+          <w:lang w:val="de-DE"/>
+        </w:rPr>
+      </w:pPr>
+      <w:r>
+        <w:rPr>
+          <w:lang w:val="de-DE"/>
+        </w:rPr>
+      </w:r>
+    </w:p>
+    <w:p>
+      <w:pPr>
+        <w:pStyle w:val="Normal"/>
+        <w:jc w:val="both"/>
+        <w:rPr>
+          <w:lang w:val="de-DE"/>
+        </w:rPr>
+      </w:pPr>
+      <w:r>
+        <w:rPr>
+          <w:rStyle w:val="Accentuationforte"/>
+          <w:b/>
+          <w:bCs/>
+        </w:rPr>
+        <w:t>Author contributions.</w:t>
+      </w:r>
+      <w:r>
+        <w:rPr>
+          <w:rStyle w:val="Accentuationforte"/>
+          <w:b w:val="false"/>
+          <w:bCs w:val="false"/>
+        </w:rPr>
+        <w:t xml:space="preserve"> SG: Design, data acquisition, first draft, review and proofing. SS: data acquisition. AB: Funding, acquisition of materials, design, review and proofing.</w:t>
+      </w:r>
+    </w:p>
+    <w:p>
+      <w:pPr>
+        <w:pStyle w:val="Normal"/>
+        <w:jc w:val="both"/>
+        <w:rPr>
+          <w:lang w:val="de-DE"/>
+        </w:rPr>
+      </w:pPr>
+      <w:r>
+        <w:rPr>
+          <w:lang w:val="de-DE"/>
+        </w:rPr>
+      </w:r>
+    </w:p>
+    <w:p>
+      <w:pPr>
+        <w:pStyle w:val="Normal"/>
+        <w:jc w:val="both"/>
+        <w:rPr>
+          <w:lang w:val="de-DE"/>
+        </w:rPr>
+      </w:pPr>
+      <w:r>
+        <w:rPr>
+          <w:rStyle w:val="Accentuationforte"/>
+          <w:b/>
+          <w:bCs/>
+        </w:rPr>
+        <w:t>Acknowledgements.</w:t>
+      </w:r>
+      <w:r>
+        <w:rPr>
+          <w:rStyle w:val="Accentuationforte"/>
+          <w:b w:val="false"/>
+          <w:bCs w:val="false"/>
+        </w:rPr>
+        <w:t xml:space="preserve"> We thank members of our insitute (C. Edel, P. R</w:t>
+      </w:r>
+      <w:r>
+        <w:rPr>
+          <w:rStyle w:val="Accentuationforte"/>
+          <w:rFonts w:eastAsia="Calibri" w:cs="" w:cstheme="minorBidi" w:eastAsiaTheme="minorHAnsi"/>
+          <w:b w:val="false"/>
+          <w:bCs w:val="false"/>
+          <w:color w:val="auto"/>
+          <w:kern w:val="0"/>
+          <w:sz w:val="22"/>
+          <w:szCs w:val="22"/>
+          <w:lang w:val="en-DE" w:eastAsia="en-US" w:bidi="ar-SA"/>
+        </w:rPr>
+        <w:t>ühr, M. Relota, C. Wallnisch) for technical and methodological support and discussions.</w:t>
+      </w:r>
+    </w:p>
+    <w:p>
+      <w:pPr>
+        <w:pStyle w:val="Normal"/>
+        <w:jc w:val="both"/>
+        <w:rPr>
+          <w:lang w:val="de-DE"/>
+        </w:rPr>
+      </w:pPr>
+      <w:r>
+        <w:rPr>
+          <w:lang w:val="de-DE"/>
+        </w:rPr>
+      </w:r>
+    </w:p>
+    <w:p>
+      <w:pPr>
+        <w:pStyle w:val="Normal"/>
+        <w:jc w:val="both"/>
+        <w:rPr>
+          <w:lang w:val="de-DE"/>
+        </w:rPr>
+      </w:pPr>
+      <w:r>
+        <w:rPr>
+          <w:rStyle w:val="Accentuationforte"/>
+          <w:rFonts w:eastAsia="Calibri" w:cs="" w:cstheme="minorBidi" w:eastAsiaTheme="minorHAnsi"/>
+          <w:b/>
+          <w:bCs/>
+          <w:color w:val="auto"/>
+          <w:kern w:val="0"/>
+          <w:sz w:val="22"/>
+          <w:szCs w:val="22"/>
+          <w:lang w:val="en-DE" w:eastAsia="en-US" w:bidi="ar-SA"/>
+        </w:rPr>
+        <w:t>Funding.</w:t>
+      </w:r>
+      <w:r>
+        <w:rPr>
+          <w:rStyle w:val="Accentuationforte"/>
+          <w:rFonts w:eastAsia="Calibri" w:cs="" w:cstheme="minorBidi" w:eastAsiaTheme="minorHAnsi"/>
+          <w:b w:val="false"/>
+          <w:bCs w:val="false"/>
+          <w:color w:val="auto"/>
+          <w:kern w:val="0"/>
+          <w:sz w:val="22"/>
+          <w:szCs w:val="22"/>
+          <w:lang w:val="en-DE" w:eastAsia="en-US" w:bidi="ar-SA"/>
+        </w:rPr>
+        <w:t xml:space="preserve"> XXX</w:t>
+      </w:r>
+    </w:p>
+    <w:p>
+      <w:pPr>
+        <w:pStyle w:val="Normal"/>
+        <w:jc w:val="both"/>
+        <w:rPr>
+          <w:lang w:val="de-DE"/>
+        </w:rPr>
+      </w:pPr>
+      <w:r>
+        <w:rPr>
+          <w:lang w:val="de-DE"/>
+        </w:rPr>
+      </w:r>
+    </w:p>
+    <w:p>
+      <w:pPr>
+        <w:pStyle w:val="Normal"/>
+        <w:jc w:val="both"/>
+        <w:rPr>
+          <w:b/>
+          <w:b/>
+          <w:bCs/>
+        </w:rPr>
+      </w:pPr>
+      <w:r>
+        <w:rPr>
+          <w:b/>
+          <w:bCs/>
+        </w:rPr>
+        <w:t>Conflict of interest.</w:t>
+      </w:r>
+      <w:r>
+        <w:rPr>
+          <w:rStyle w:val="Accentuationforte"/>
+          <w:b w:val="false"/>
+          <w:bCs w:val="false"/>
+        </w:rPr>
+        <w:t xml:space="preserve"> The authors declare no conflict of interest.</w:t>
+      </w:r>
+    </w:p>
+    <w:p>
+      <w:pPr>
+        <w:pStyle w:val="Normal"/>
+        <w:jc w:val="both"/>
+        <w:rPr>
+          <w:rStyle w:val="Accentuationforte"/>
+          <w:b w:val="false"/>
+          <w:b w:val="false"/>
+          <w:bCs w:val="false"/>
+        </w:rPr>
+      </w:pPr>
+      <w:r>
+        <w:rPr>
+          <w:b w:val="false"/>
+          <w:bCs w:val="false"/>
+        </w:rPr>
+      </w:r>
+    </w:p>
+    <w:p>
+      <w:pPr>
+        <w:pStyle w:val="Normal"/>
+        <w:jc w:val="both"/>
+        <w:rPr>
+          <w:b/>
+          <w:b/>
+          <w:bCs/>
+        </w:rPr>
+      </w:pPr>
+      <w:r>
+        <w:rPr>
+          <w:rStyle w:val="Accentuationforte"/>
+          <w:b/>
+          <w:bCs/>
+        </w:rPr>
+        <w:t>Data availability.</w:t>
+      </w:r>
+      <w:r>
+        <w:rPr>
+          <w:rStyle w:val="Accentuationforte"/>
+          <w:b w:val="false"/>
+          <w:bCs w:val="false"/>
+        </w:rPr>
+        <w:t xml:space="preserve"> Landmark data is available as TPS files, as well as other raw data and R code on Github, at https://github.com/sginot/asym-real. Original 3D reconstructions of grasshopper heads are available on demand from the corresponding author, or at the Bonn Net repository.</w:t>
+      </w:r>
+    </w:p>
+    <w:p>
+      <w:pPr>
+        <w:pStyle w:val="Normal"/>
+        <w:jc w:val="both"/>
+        <w:rPr>
+          <w:lang w:val="de-DE"/>
+        </w:rPr>
+      </w:pPr>
+      <w:r>
+        <w:rPr>
+          <w:lang w:val="de-DE"/>
+        </w:rPr>
+      </w:r>
+      <w:r>
+        <w:br w:type="page"/>
+      </w:r>
+    </w:p>
+    <w:p>
+      <w:pPr>
+        <w:pStyle w:val="Normal"/>
+        <w:jc w:val="both"/>
+        <w:rPr/>
+      </w:pPr>
+      <w:r>
+        <w:rPr>
+          <w:b/>
+          <w:bCs/>
+          <w:lang w:val="de-DE"/>
+        </w:rPr>
+        <w:t>Abstract.</w:t>
+      </w:r>
+      <w:r>
+        <w:rPr>
+          <w:b w:val="false"/>
+          <w:bCs w:val="false"/>
+          <w:lang w:val="de-DE"/>
+        </w:rPr>
+        <w:t xml:space="preserve"> Bilateral symmetry is widespread across animals. Yet, even among Bilaterians, cases of conspicuous asymmetries are frequent. We propose that this breaking of the symmetrical bauplan may be related to the presence of modularity between symmetrical and asymmetrical structures, allowing co-existence of symmetrical and asymmetrical structures, as well as between the left and right sides of asymmetrical structures, allowing each side to develop a different morphology. To test this, the patterns of asymmetry and modularity in the head of the grasshopper </w:t>
+      </w:r>
+      <w:r>
+        <w:rPr>
+          <w:b w:val="false"/>
+          <w:bCs w:val="false"/>
           <w:i/>
           <w:iCs/>
+          <w:lang w:val="de-DE"/>
+        </w:rPr>
+        <w:t>Schistocerca gregaria</w:t>
+      </w:r>
+      <w:r>
+        <w:rPr>
+          <w:b w:val="false"/>
+          <w:bCs w:val="false"/>
+          <w:lang w:val="de-DE"/>
+        </w:rPr>
+        <w:t xml:space="preserve"> </w:t>
+      </w:r>
+      <w:r>
+        <w:rPr>
+          <w:b w:val="false"/>
+          <w:bCs w:val="false"/>
+          <w:lang w:val="en-US"/>
+        </w:rPr>
+        <w:t>(Forskål, 1775) were scrutinized. Results confirm the presence of conspicuous directional asymmetry, in particular in the mandibles, and show significant modularity between mandibles and the rest of the head. Modularity was also found, to a lesser degree, between left and right mandibles, and between the ventral and dorsal structures of the head capsule. These results constitute some of the first evidence that modularity may be involved in the appearance of conspicuous asymmetry. Finally, we hope to motivate more research in this direction, by proposing ways in which future studies could confirm or infirm this putative link at larger evolutionary scales.</w:t>
+      </w:r>
+    </w:p>
+    <w:p>
+      <w:pPr>
+        <w:pStyle w:val="Normal"/>
+        <w:jc w:val="both"/>
+        <w:rPr>
+          <w:b/>
+          <w:b/>
+          <w:bCs/>
+          <w:lang w:val="de-DE"/>
+        </w:rPr>
+      </w:pPr>
+      <w:r>
+        <w:rPr>
+          <w:b/>
+          <w:bCs/>
+          <w:lang w:val="de-DE"/>
+        </w:rPr>
+        <w:t xml:space="preserve">Keywords. </w:t>
+      </w:r>
+      <w:r>
+        <w:rPr>
+          <w:b w:val="false"/>
+          <w:bCs w:val="false"/>
+          <w:lang w:val="de-DE"/>
+        </w:rPr>
+        <w:t>Bite force, Covariance ratio, EMMLi, geometric morphometrics, 3D landmarks, Orthoptera.</w:t>
+      </w:r>
+    </w:p>
+    <w:p>
+      <w:pPr>
+        <w:pStyle w:val="Normal"/>
+        <w:jc w:val="both"/>
+        <w:rPr>
+          <w:lang w:val="de-DE"/>
+        </w:rPr>
+      </w:pPr>
+      <w:r>
+        <w:rPr>
+          <w:lang w:val="de-DE"/>
+        </w:rPr>
+      </w:r>
+    </w:p>
+    <w:p>
+      <w:pPr>
+        <w:pStyle w:val="Normal"/>
+        <w:jc w:val="both"/>
+        <w:rPr>
+          <w:b/>
+          <w:b/>
+          <w:bCs/>
+          <w:lang w:val="en-US"/>
+        </w:rPr>
+      </w:pPr>
+      <w:r>
+        <w:rPr>
+          <w:b/>
+          <w:bCs/>
+          <w:lang w:val="en-US"/>
+        </w:rPr>
+        <w:t>Introduction</w:t>
+      </w:r>
+    </w:p>
+    <w:p>
+      <w:pPr>
+        <w:pStyle w:val="Normal"/>
+        <w:jc w:val="both"/>
+        <w:rPr>
+          <w:rFonts w:ascii="Calibri" w:hAnsi="Calibri" w:cs="Calibri"/>
+          <w:lang w:val="en-US"/>
+        </w:rPr>
+      </w:pPr>
+      <w:r>
+        <w:rPr>
+          <w:lang w:val="en-US"/>
+        </w:rPr>
+        <w:t xml:space="preserve">Bilateral symmetry is one of the most widespread morphological characters in animals. Yet, even animals with a well-defined bilaterally symmetrical body plan (e.g. most Bilaterians) are generally </w:t>
+      </w:r>
+      <w:r>
+        <w:rPr>
+          <w:i/>
+          <w:iCs/>
           <w:lang w:val="en-US"/>
         </w:rPr>
         <w:t>not strictly</w:t>
@@ -194,19 +614,7 @@
         <w:rPr>
           <w:lang w:val="en-US"/>
         </w:rPr>
-        <w:t xml:space="preserve"> symmetrical, since many structures such as internal organs </w:t>
-      </w:r>
-      <w:r>
-        <w:rPr>
-          <w:lang w:val="en-US"/>
-        </w:rPr>
-        <w:t>can be</w:t>
-      </w:r>
-      <w:r>
-        <w:rPr>
-          <w:lang w:val="en-US"/>
-        </w:rPr>
-        <w:t xml:space="preserve"> obviously asymmetrical or even unilateral </w:t>
+        <w:t xml:space="preserve"> symmetrical, since many structures such as internal organs can be obviously asymmetrical or even unilateral </w:t>
       </w:r>
       <w:bookmarkStart w:id="0" w:name="ZOTERO_BREF_ckfAwWmQrnuw"/>
       <w:r>
@@ -235,42 +643,7 @@
           <w:rFonts w:cs="Calibri"/>
           <w:lang w:val="en-US"/>
         </w:rPr>
-        <w:t>. The differences between left and right sides can be subtle, requiring precise quantitative measurements to be detected, or conspicuous, i.e. visible directly upon observation. Among subtle asymmetry types, fluctuating asymmetry</w:t>
-      </w:r>
-      <w:r>
-        <w:rPr>
-          <w:rFonts w:cs="Calibri"/>
-          <w:lang w:val="en-US"/>
-        </w:rPr>
-        <w:t xml:space="preserve"> (FA)</w:t>
-      </w:r>
-      <w:r>
-        <w:rPr>
-          <w:rFonts w:cs="Calibri"/>
-          <w:lang w:val="en-US"/>
-        </w:rPr>
-        <w:t xml:space="preserve"> is arguably the </w:t>
-      </w:r>
-      <w:r>
-        <w:rPr>
-          <w:rFonts w:cs="Calibri"/>
-          <w:lang w:val="en-US"/>
-        </w:rPr>
-        <w:t>best</w:t>
-      </w:r>
-      <w:r>
-        <w:rPr>
-          <w:rFonts w:cs="Calibri"/>
-          <w:lang w:val="en-US"/>
-        </w:rPr>
-        <w:t xml:space="preserve"> studied, </w:t>
-      </w:r>
-      <w:r>
-        <w:rPr>
-          <w:rFonts w:cs="Calibri"/>
-          <w:lang w:val="en-US"/>
-        </w:rPr>
-        <w:t>mostly as</w:t>
+        <w:t>. The differences between left and right sides can be subtle, requiring precise quantitative measurements to be detected, or conspicuous, i.e. visible directly upon observation. Among subtle asymmetry types, fluctuating asymmetry (FA) is arguably the best studied, mostly as</w:t>
       </w:r>
       <w:r>
         <w:rPr>
@@ -350,21 +723,7 @@
           <w:rFonts w:cs="Calibri"/>
           <w:lang w:val="en-US"/>
         </w:rPr>
-        <w:t>. Subtle asymmetry types also include directional asymmetry</w:t>
-      </w:r>
-      <w:r>
-        <w:rPr>
-          <w:rFonts w:cs="Calibri"/>
-          <w:lang w:val="en-US"/>
-        </w:rPr>
-        <w:t xml:space="preserve"> (DA)</w:t>
-      </w:r>
-      <w:r>
-        <w:rPr>
-          <w:rFonts w:cs="Calibri"/>
-          <w:lang w:val="en-US"/>
-        </w:rPr>
-        <w:t xml:space="preserve"> and antisymmetry, in which a symmetrical phenotype is </w:t>
+        <w:t xml:space="preserve">. Subtle asymmetry types also include directional asymmetry (DA) and antisymmetry, in which a symmetrical phenotype is </w:t>
       </w:r>
       <w:r>
         <w:rPr>
@@ -518,21 +877,7 @@
           <w:rFonts w:cs="Calibri"/>
           <w:lang w:val="en-US"/>
         </w:rPr>
-        <w:t xml:space="preserve">; </w:t>
-      </w:r>
-      <w:r>
-        <w:rPr>
-          <w:rFonts w:cs="Calibri"/>
-          <w:lang w:val="en-US"/>
-        </w:rPr>
-        <w:t xml:space="preserve">extreme </w:t>
-      </w:r>
-      <w:r>
-        <w:rPr>
-          <w:rFonts w:cs="Calibri"/>
-          <w:lang w:val="en-US"/>
-        </w:rPr>
-        <w:t xml:space="preserve">conspicuous directional asymmetry in the skulls of flatfishes relates to their benthic ecology </w:t>
+        <w:t xml:space="preserve">; extreme conspicuous directional asymmetry in the skulls of flatfishes relates to their benthic ecology </w:t>
       </w:r>
       <w:bookmarkStart w:id="8" w:name="ZOTERO_BREF_cVKPErJwiNyj"/>
       <w:r>
@@ -772,35 +1117,7 @@
           <w:rFonts w:cs="Calibri"/>
           <w:lang w:val="en-US"/>
         </w:rPr>
-        <w:t xml:space="preserve">, producing a special case of modularity in which left and right sides </w:t>
-      </w:r>
-      <w:r>
-        <w:rPr>
-          <w:rFonts w:cs="Calibri"/>
-          <w:lang w:val="en-US"/>
-        </w:rPr>
-        <w:t xml:space="preserve">of a bilaterally homologous structure </w:t>
-      </w:r>
-      <w:r>
-        <w:rPr>
-          <w:rFonts w:cs="Calibri"/>
-          <w:lang w:val="en-US"/>
-        </w:rPr>
-        <w:t xml:space="preserve">represent developmental modules. In addition to being developmentally modular, each side may also represent a quasi-autonomous functional module, </w:t>
-      </w:r>
-      <w:r>
-        <w:rPr>
-          <w:rFonts w:cs="Calibri"/>
-          <w:lang w:val="en-US"/>
-        </w:rPr>
-        <w:t xml:space="preserve">illustrated </w:t>
-      </w:r>
-      <w:r>
-        <w:rPr>
-          <w:rFonts w:cs="Calibri"/>
-          <w:lang w:val="en-US"/>
-        </w:rPr>
-        <w:t xml:space="preserve">perhaps most obviously in male fiddler crabs which use their minor claw to feed and their major claw for fights and displays, certainly leading to very different selective pressures on the opposite sides of the animal </w:t>
+        <w:t xml:space="preserve">, producing a special case of modularity in which left and right sides of a bilaterally homologous structure represent developmental modules. In addition to being developmentally modular, each side may also represent a quasi-autonomous functional module, illustrated perhaps most obviously in male fiddler crabs which use their minor claw to feed and their major claw for fights and displays, certainly leading to very different selective pressures on the opposite sides of the animal </w:t>
       </w:r>
       <w:bookmarkStart w:id="16" w:name="ZOTERO_BREF_tgfJ0V2ynGKZ"/>
       <w:r>
@@ -815,21 +1132,7 @@
           <w:rFonts w:cs="Calibri"/>
           <w:lang w:val="en-US"/>
         </w:rPr>
-        <w:t xml:space="preserve">. Although the modularity of crab claws has to our knowledge not directly been assessed, studies on the Cetacean skull do suggest a link between </w:t>
-      </w:r>
-      <w:r>
-        <w:rPr>
-          <w:rFonts w:cs="Calibri"/>
-          <w:lang w:val="en-US"/>
-        </w:rPr>
-        <w:t xml:space="preserve">the presence of </w:t>
-      </w:r>
-      <w:r>
-        <w:rPr>
-          <w:rFonts w:cs="Calibri"/>
-          <w:lang w:val="en-US"/>
-        </w:rPr>
-        <w:t xml:space="preserve">directional asymmetry and a modification of the modularity pattern of the skull </w:t>
+        <w:t xml:space="preserve">. Although the modularity of crab claws has to our knowledge not directly been assessed, studies on the Cetacean skull do suggest a link between the presence of directional asymmetry and a modification of the modularity pattern of the skull </w:t>
       </w:r>
       <w:bookmarkStart w:id="17" w:name="ZOTERO_BREF_0j0igMblg3sN"/>
       <w:r>
@@ -876,21 +1179,7 @@
           <w:rFonts w:cs="Calibri"/>
           <w:lang w:val="en-US"/>
         </w:rPr>
-        <w:t>. Mandibles are used to shear and crush food items, and their asymmetric shapes allow the distal parts (incis</w:t>
-      </w:r>
-      <w:r>
-        <w:rPr>
-          <w:rFonts w:cs="Calibri"/>
-          <w:lang w:val="en-US"/>
-        </w:rPr>
-        <w:t>ivi</w:t>
-      </w:r>
-      <w:r>
-        <w:rPr>
-          <w:rFonts w:cs="Calibri"/>
-          <w:lang w:val="en-US"/>
-        </w:rPr>
-        <w:t xml:space="preserve">) to cross and act as double blades, and the proximal parts (molar) to occlude </w:t>
+        <w:t xml:space="preserve">. Mandibles are used to shear and crush food items, and their asymmetric shapes allow the distal parts (incisivi) to cross and act as double blades, and the proximal parts (molar) to occlude </w:t>
       </w:r>
       <w:bookmarkStart w:id="19" w:name="ZOTERO_BREF_HQkxg2CqYOuc"/>
       <w:r>
@@ -920,21 +1209,7 @@
           <w:rFonts w:cs="Calibri"/>
           <w:lang w:val="en-US"/>
         </w:rPr>
-        <w:t>. Contrary to the bones of the Cetacean skull, the Orthopteran mandibles remain to some extant physically independent from each other, while contrary to the fiddler crab claws, both mandibles must work together to achieve their feeding function. The Orthopteran head</w:t>
-      </w:r>
-      <w:r>
-        <w:rPr>
-          <w:rFonts w:cs="Calibri"/>
-          <w:lang w:val="en-US"/>
-        </w:rPr>
-        <w:t xml:space="preserve"> (including mandibles)</w:t>
-      </w:r>
-      <w:r>
-        <w:rPr>
-          <w:rFonts w:cs="Calibri"/>
-          <w:lang w:val="en-US"/>
-        </w:rPr>
-        <w:t xml:space="preserve"> therefore constitutes a somehow intermediate study case of an integrated structure, or </w:t>
+        <w:t xml:space="preserve">. Contrary to the bones of the Cetacean skull, the Orthopteran mandibles remain to some extant physically independent from each other, while contrary to the fiddler crab claws, both mandibles must work together to achieve their feeding function. The Orthopteran head (including mandibles) therefore constitutes a somehow intermediate study case of an integrated structure, or </w:t>
       </w:r>
       <w:r>
         <w:rPr>
@@ -965,21 +1240,7 @@
           <w:rFonts w:cs="Calibri"/>
           <w:lang w:val="en-US"/>
         </w:rPr>
-        <w:t xml:space="preserve">, combining symmetric and asymmetric components, with the left and right asymmetric </w:t>
-      </w:r>
-      <w:r>
-        <w:rPr>
-          <w:rFonts w:cs="Calibri"/>
-          <w:lang w:val="en-US"/>
-        </w:rPr>
-        <w:t>structures</w:t>
-      </w:r>
-      <w:r>
-        <w:rPr>
-          <w:rFonts w:cs="Calibri"/>
-          <w:lang w:val="en-US"/>
-        </w:rPr>
-        <w:t xml:space="preserve"> being to some extent physically independent, but sharing a common function. In addition to a common function, left and right mandibles share a common developmental origin, being derived from one of the highly modified head segments </w:t>
+        <w:t xml:space="preserve">, combining symmetric and asymmetric components, with the left and right asymmetric structures being to some extent physically independent, but sharing a common function. In addition to a common function, left and right mandibles share a common developmental origin, being derived from one of the highly modified head segments </w:t>
       </w:r>
       <w:bookmarkStart w:id="22" w:name="ZOTERO_BREF_CqreNpKaVkew"/>
       <w:r>
@@ -1138,12 +1399,6 @@
       </w:pPr>
       <w:r>
         <w:rPr>
-          <w:lang w:val="en-US"/>
-        </w:rPr>
-        <w:t xml:space="preserve"> </w:t>
-      </w:r>
-      <w:r>
-        <w:rPr>
           <w:b/>
           <w:bCs/>
           <w:lang w:val="en-US"/>
@@ -1187,31 +1442,7 @@
         <w:rPr>
           <w:lang w:val="en-US"/>
         </w:rPr>
-        <w:t xml:space="preserve"> </w:t>
-      </w:r>
-      <w:r>
-        <w:rPr>
-          <w:lang w:val="en-US"/>
-        </w:rPr>
-        <w:t xml:space="preserve">(Forskål, 1775) </w:t>
-      </w:r>
-      <w:r>
-        <w:rPr>
-          <w:lang w:val="en-US"/>
-        </w:rPr>
-        <w:t xml:space="preserve">were purchased from Fressnapf© (Krefeld, Germany). The animals were brought back to the lab, </w:t>
-      </w:r>
-      <w:r>
-        <w:rPr>
-          <w:lang w:val="en-US"/>
-        </w:rPr>
-        <w:t xml:space="preserve">were fed, </w:t>
-      </w:r>
-      <w:r>
-        <w:rPr>
-          <w:lang w:val="en-US"/>
-        </w:rPr>
-        <w:t xml:space="preserve">and their maximal bite forces were measured using the setup developed by </w:t>
+        <w:t xml:space="preserve"> (Forskål, 1775) were purchased from Fressnapf© (Krefeld, Germany). The animals were brought back to the lab, were fed, and their maximal bite forces were measured using the setup developed by </w:t>
       </w:r>
       <w:bookmarkStart w:id="26" w:name="ZOTERO_BREF_WqoaLINSFuqY"/>
       <w:r>
@@ -1280,23 +1511,7 @@
           <w:szCs w:val="24"/>
           <w:lang w:val="en-US"/>
         </w:rPr>
-        <w:t>. Specimens were then fixed in Bouin solution for around 3 days, their heads were cut off the body, and rinsed repeatedly in 70% ethanol. Following this, the heads were dehydrated in a series of increasingly concentrated ethanol solution</w:t>
-      </w:r>
-      <w:r>
-        <w:rPr>
-          <w:rFonts w:cs="Calibri"/>
-          <w:szCs w:val="24"/>
-          <w:lang w:val="en-US"/>
-        </w:rPr>
-        <w:t>s</w:t>
-      </w:r>
-      <w:r>
-        <w:rPr>
-          <w:rFonts w:cs="Calibri"/>
-          <w:szCs w:val="24"/>
-          <w:lang w:val="en-US"/>
-        </w:rPr>
-        <w:t xml:space="preserve">, going from 70% to 100% by steps of 10%, with 1 hour at each step. </w:t>
+        <w:t xml:space="preserve">. Specimens were then fixed in Bouin solution for around 3 days, their heads were cut off the body, and rinsed repeatedly in 70% ethanol. Following this, the heads were dehydrated in a series of increasingly concentrated ethanol solutions, going from 70% to 100% by steps of 10%, with 1 hour at each step. </w:t>
       </w:r>
       <w:r>
         <w:rPr>
@@ -1401,35 +1616,7 @@
           <w:rFonts w:cs="Calibri"/>
           <w:lang w:val="en-US"/>
         </w:rPr>
-        <w:t>, with custom code, to obtain estimates of fluctuating asymmetry (</w:t>
-      </w:r>
-      <w:r>
-        <w:rPr>
-          <w:rFonts w:cs="Calibri"/>
-          <w:lang w:val="en-US"/>
-        </w:rPr>
-        <w:t>i</w:t>
-      </w:r>
-      <w:r>
-        <w:rPr>
-          <w:rFonts w:cs="Calibri"/>
-          <w:lang w:val="en-US"/>
-        </w:rPr>
-        <w:t>FA) and directional asymmetry (</w:t>
-      </w:r>
-      <w:r>
-        <w:rPr>
-          <w:rFonts w:cs="Calibri"/>
-          <w:lang w:val="en-US"/>
-        </w:rPr>
-        <w:t>i</w:t>
-      </w:r>
-      <w:r>
-        <w:rPr>
-          <w:rFonts w:cs="Calibri"/>
-          <w:lang w:val="en-US"/>
-        </w:rPr>
-        <w:t xml:space="preserve">DA) at the individual level. This relies on the use of non-centered PCA on the matrix of differences between the configuration of a given individual and its reflection across the sagittal plane. In the resulting PCA, the center (coordinates [0, 0]) has a biological meaning, since it represents perfect symmetry (i.e. no difference between a configuration and its reflection). If the population average coordinate along one of the PC axes is significantly different from 0, it can be concluded that this axis represents DA variation. Individual positions (averaged across replicates) along this axis can therefore be used as a proxy for “individual directional asymmetry” (iDA) in shape differences represented by this axis. When the population average along an axis is not different from 0 (and the distribution is not bimodal, which would suggest antisymmetry), the individual positions can serve as a proxy for “individual fluctuating asymmetry” (iFA). In addition, individual total asymmetry (iTA) was also computed as the distance between a configuration and its reflection, averaged across replicates for the same individual. The second decomposition approach estimates DA and FA (as well as inter-individual variation) as population-level values, and relies on ANOVA </w:t>
+        <w:t xml:space="preserve">, with custom code, to obtain estimates of fluctuating asymmetry (iFA) and directional asymmetry (iDA) at the individual level. This relies on the use of non-centered PCA on the matrix of differences between the configuration of a given individual and its reflection across the sagittal plane. In the resulting PCA, the center (coordinates [0, 0]) has a biological meaning, since it represents perfect symmetry (i.e. no difference between a configuration and its reflection). If the population average coordinate along one of the PC axes is significantly different from 0, it can be concluded that this axis represents DA variation. Individual positions (averaged across replicates) along this axis can therefore be used as a proxy for “individual directional asymmetry” (iDA) in shape differences represented by this axis. When the population average along an axis is not different from 0 (and the distribution is not bimodal, which would suggest antisymmetry), the individual positions can serve as a proxy for “individual fluctuating asymmetry” (iFA). In addition, individual total asymmetry (iTA) was also computed as the distance between a configuration and its reflection, averaged across replicates for the same individual. The second decomposition approach estimates DA and FA (as well as inter-individual variation) as population-level values, and relies on ANOVA </w:t>
       </w:r>
       <w:bookmarkStart w:id="30" w:name="ZOTERO_BREF_cM7pra86IZ9z"/>
       <w:r>
@@ -1504,19 +1691,7 @@
         <w:rPr>
           <w:lang w:val="en-US"/>
         </w:rPr>
-        <w:t xml:space="preserve">. Replicated landmark configurations for each individual were averaged, and the resulting shapes were used in the following analyses. In this study, we test strictly only variational modularity (i.e. whether the grasshopper head shows stronger covariation within than between </w:t>
-      </w:r>
-      <w:r>
-        <w:rPr>
-          <w:lang w:val="en-US"/>
-        </w:rPr>
-        <w:t xml:space="preserve">given </w:t>
-      </w:r>
-      <w:r>
-        <w:rPr>
-          <w:lang w:val="en-US"/>
-        </w:rPr>
-        <w:t xml:space="preserve">regions) </w:t>
+        <w:t xml:space="preserve">. Replicated landmark configurations for each individual were averaged, and the resulting shapes were used in the following analyses. In this study, we test strictly only variational modularity (i.e. whether the grasshopper head shows stronger covariation within than between given regions) </w:t>
       </w:r>
       <w:bookmarkStart w:id="32" w:name="ZOTERO_BREF_MVD4WOE2Rp1e"/>
       <w:r>
@@ -1544,55 +1719,7 @@
         <w:rPr>
           <w:lang w:val="en-US"/>
         </w:rPr>
-        <w:t xml:space="preserve"> different modular partitions to be tested against the null hypothesis of no modularity, and tested against each other. The landmarks were therefore sorted into six different partitions (Fig. 2): (i) a 2 modules “Head-Mandibles” partition, in which all landmarks placed on both left and right mandibles were gathered into one module, while all other landmarks, placed on the head capsule and sensory structures, formed the second module. (ii) a 3 modules “Head-Mandible-Sensory” partition, in which mandible landmarks form one module, landmarks from sensory structures (eyes, antennae, ocelli), which are in the dorsal half of the head form the second module, and landmarks from the ventral half of the head capsule and frons/clypeus form the third module. (iii) a 3 modules “Head-Mandibles asymmetric” partition in which landmarks from left and right mandible</w:t>
-      </w:r>
-      <w:r>
-        <w:rPr>
-          <w:lang w:val="en-US"/>
-        </w:rPr>
-        <w:t xml:space="preserve"> </w:t>
-      </w:r>
-      <w:r>
-        <w:rPr>
-          <w:lang w:val="en-US"/>
-        </w:rPr>
-        <w:t xml:space="preserve">form two separate modules, while the rest (entire head) constitute the third module. (iv) a 4 modules “Head-Mandible asymmetric-Sensory” partition, in which left and right mandible constitute separate modules, and head landmarks are split between the dorsal (i.e. sensory) and ventral regions. (v) a 2 modules “Ventral-Dorsal” partition, in which landmarks from both mandibles and the ventral part of the head form a single module, while the dorsal head </w:t>
-      </w:r>
-      <w:r>
-        <w:rPr>
-          <w:lang w:val="en-US"/>
-        </w:rPr>
-        <w:t xml:space="preserve">(i.e. sensory) </w:t>
-      </w:r>
-      <w:r>
-        <w:rPr>
-          <w:lang w:val="en-US"/>
-        </w:rPr>
-        <w:t xml:space="preserve">landmarks constitute the second module. (vi) a 2 modules “Half-Half” partition, in which the left half and right half of the head </w:t>
-      </w:r>
-      <w:r>
-        <w:rPr>
-          <w:lang w:val="en-US"/>
-        </w:rPr>
-        <w:t xml:space="preserve">(with their respective mandible) </w:t>
-      </w:r>
-      <w:r>
-        <w:rPr>
-          <w:lang w:val="en-US"/>
-        </w:rPr>
-        <w:t xml:space="preserve">constitute separate modules, with midline landmarks excluded from the analysis. </w:t>
-      </w:r>
-      <w:r>
-        <w:rPr>
-          <w:lang w:val="en-US"/>
-        </w:rPr>
-        <w:t xml:space="preserve">In addition, mandibles alone were also tested for left-right modularity. </w:t>
-      </w:r>
-      <w:r>
-        <w:rPr>
-          <w:lang w:val="en-US"/>
-        </w:rPr>
-        <w:t xml:space="preserve">These different partitions were tested against the null hypothesis of no modularity, and ranked against each other using two of the most widely used current approaches: EMMLi (Evaluating modularity with maximum likelihood), implemented in the EMMLi R package </w:t>
+        <w:t xml:space="preserve"> different modular partitions to be tested against the null hypothesis of no modularity, and tested against each other. The landmarks were therefore sorted into six different partitions (Fig. 2): (i) a 2 modules “Head-Mandibles” partition, in which all landmarks placed on both left and right mandibles were gathered into one module, while all other landmarks, placed on the head capsule and sensory structures, formed the second module. (ii) a 3 modules “Head-Mandible-Sensory” partition, in which mandible landmarks form one module, landmarks from sensory structures (eyes, antennae, ocelli), which are in the dorsal half of the head form the second module, and landmarks from the ventral half of the head capsule and frons/clypeus form the third module. (iii) a 3 modules “Head-Mandibles asymmetric” partition in which landmarks from left and right mandible form two separate modules, while the rest (entire head) constitute the third module. (iv) a 4 modules “Head-Mandible asymmetric-Sensory” partition, in which left and right mandible constitute separate modules, and head landmarks are split between the dorsal (i.e. sensory) and ventral regions. (v) a 2 modules “Ventral-Dorsal” partition, in which landmarks from both mandibles and the ventral part of the head form a single module, while the dorsal head (i.e. sensory) landmarks constitute the second module. (vi) a 2 modules “Half-Half” partition, in which the left half and right half of the head (with their respective mandible) constitute separate modules, with midline landmarks excluded from the analysis. In addition, mandibles alone were also tested for left-right modularity. These different partitions were tested against the null hypothesis of no modularity, and ranked against each other using two of the most widely used current approaches: EMMLi (Evaluating modularity with maximum likelihood), implemented in the EMMLi R package </w:t>
       </w:r>
       <w:bookmarkStart w:id="33" w:name="ZOTERO_BREF_btRxkT37Pt17"/>
       <w:r>
@@ -1651,15 +1778,7 @@
       <w:bookmarkEnd w:id="36"/>
       <w:r>
         <w:rPr/>
-        <w:t>, we ran our modularity tests and comparisons a second time, while applying a second "local" superimposition module by module. In other terms, the globally superimposed coordinates array was split into "module by module" arrays, which were individually superimposed again. These "module by module" coordinate</w:t>
-      </w:r>
-      <w:r>
-        <w:rPr/>
-        <w:t>s</w:t>
-      </w:r>
-      <w:r>
-        <w:rPr/>
-        <w:t xml:space="preserve"> arrays were then concatenated back together in an array of the same dimensions as the original one, and with landmarks in the same order, before running modularity tests and comparisons once more. Although this process entirely removes the biological spatial relationship between modules, it does not preclude analyses of covariances. We then compare results from both approaches (i.e. global superimposition and module by module superimposition).</w:t>
+        <w:t>, we ran our modularity and integration tests and comparisons a second time, while applying a second "local" superimposition module by module. In other terms, the globally superimposed coordinates array was split into "module by module" arrays, which were individually superimposed again. These "module by module" coordinates arrays were then concatenated back together in an array of the same dimensions as the original one, and with landmarks in the same order, before running modularity tests and comparisons once more. Although this process entirely removes the biological spatial relationship between modules, it does not preclude analyses of covariances. We then compare results from both approaches (i.e. global superimposition and module by module superimposition).</w:t>
       </w:r>
     </w:p>
     <w:p>
@@ -1700,21 +1819,7 @@
           <w:rFonts w:cs="Calibri"/>
           <w:lang w:val="en-US"/>
         </w:rPr>
-        <w:t xml:space="preserve"> maximum voluntary bite force (BF), and the various indices of individual asymmetry (iTA, iFA, iDA). One hypothesis was that a functional “key and lock” principle for good occlusion between mandibles would lead to an optimum asymmetry value maximizing bite forces, and therefore to a quadratic relationship between BF and iTA or iDA. On the other hand, FA is generally considered to relate to worse fitness, therefore possibly </w:t>
-      </w:r>
-      <w:r>
-        <w:rPr>
-          <w:rFonts w:cs="Calibri"/>
-          <w:lang w:val="en-US"/>
-        </w:rPr>
-        <w:t xml:space="preserve">leading </w:t>
-      </w:r>
-      <w:r>
-        <w:rPr>
-          <w:rFonts w:cs="Calibri"/>
-          <w:lang w:val="en-US"/>
-        </w:rPr>
-        <w:t>to a negative relationship between iFA and BF. Finally, to test whether these traits may be under selection, we computed their respective coefficients of phenotypic variation (CV</w:t>
+        <w:t xml:space="preserve"> maximum voluntary bite force (BF), and the various indices of individual asymmetry (iTA, iFA, iDA). One hypothesis was that a functional “key and lock” principle for good occlusion between mandibles would lead to an optimum asymmetry value maximizing bite forces, and therefore to a quadratic relationship between BF and iTA or iDA. On the other hand, FA is generally considered to relate to worse fitness, therefore possibly leading to a negative relationship between iFA and BF. Finally, to test whether these traits may be under selection, we computed their respective coefficients of phenotypic variation (CV</w:t>
       </w:r>
       <w:r>
         <w:rPr>
@@ -1881,7 +1986,7 @@
           <w:szCs w:val="24"/>
           <w:lang w:val="en-US"/>
         </w:rPr>
-        <w:t>. Both CR and EMMLi do not support the null hypothesis of no modularity in the grasshopper's head (Table 2, Supp. Mat. Table 1). EMMLi suggests the most likely modularity partition is the "Head-Mandibles asymmetric-Sensory" one (Fig. 2D), followed by the "Head-Mandibles asymmetric" one (Fig. 2C). On the other hand, the comparison between CR tests suggests the strongest modular signal is found in the simple 2 modules "Head-Mandibles" partition (Fig. 2A). CR suggests that all modular partitions are significantly different from the null hypothesis of no modularity, but also that differences between modular signals in all those partitions are not significantly different from each other (Table 2). It should also be noted that he partition with the second largest modular effect is the most complex model, the 4 modules "Head-Mandibles asymmetric-Sensory" partition. When running the comparison of CR tests again after module by module superimposition, the Z</w:t>
+        <w:t>. Both CR and EMMLi do not support the null hypothesis of no modularity in the grasshopper's head (Table 2, Supp. Table 1). EMMLi suggests the most likely modularity partition is the "Head-Mandibles asymmetric-Sensory" one (Fig. 2D), followed by the "Head-Mandibles asymmetric" one (Fig. 2C). On the other hand, the comparison between CR tests suggests the strongest modular signal is found in the simple 2 modules "Head-Mandibles" partition (Fig. 2A). CR suggests that all modular partitions are significantly different from the null hypothesis of no modularity, but also that differences between modular signals in all those partitions are not significantly different from each other (Table 2). It should also be noted that he partition with the second largest modular effect is the most complex model, the 4 modules "Head-Mandibles asymmetric-Sensory" partition. When running the comparison of CR tests again after module by module superimposition, the Z</w:t>
       </w:r>
       <w:r>
         <w:rPr>
@@ -1950,7 +2055,18 @@
           <w:szCs w:val="24"/>
           <w:lang w:val="en-US"/>
         </w:rPr>
-        <w:t xml:space="preserve"> values are standardized and can be compared).</w:t>
+        <w:t xml:space="preserve"> values are standardized and can be compared). When using module by module superimposition, results are globally similar, with a fairly strong positive relationship between pairwise rPLS values computed after global vs. module by module superimposition (Fig. 6, Supp. Fig. 2, R</w:t>
+      </w:r>
+      <w:r>
+        <w:rPr>
+          <w:rFonts w:eastAsia="Calibri" w:cs="Calibri" w:eastAsiaTheme="minorHAnsi"/>
+          <w:color w:val="auto"/>
+          <w:kern w:val="0"/>
+          <w:sz w:val="22"/>
+          <w:szCs w:val="24"/>
+          <w:lang w:val="en-US" w:eastAsia="en-US" w:bidi="ar-SA"/>
+        </w:rPr>
+        <w:t>² = 0.6783, P &lt; 0.0001). Integration signal, is systematically weaker after module by module superimposition than after global superimposition. More importantly, these differences lead also to differences in significance (Supp. Fig. 2): while all tests were significant when using the global superimposition, with module by module superimposition, integration was not found to be significant in the "Head-Mandibles", the "Head-Mandibles-Sensory", and the "Ventral-Dorsal" partitions. All other partition had significant integration (all P = 0.001), but even in these cases, pairwise integration relationships between individual modules were not always the same as when using global superimposition.</w:t>
       </w:r>
     </w:p>
     <w:p>
@@ -2635,7 +2751,7 @@
           <w:i w:val="false"/>
           <w:iCs w:val="false"/>
         </w:rPr>
-        <w:t xml:space="preserve">As mentioned in the Introduction, there is ongoing discussion in the morphometrics community about the impact of Procrustes superimposition on modularity and integration results </w:t>
+        <w:t xml:space="preserve">As mentioned earlier in the text, there is ongoing discussion in the morphometrics community about the impact of Procrustes superimposition on modularity and integration results </w:t>
       </w:r>
       <w:bookmarkStart w:id="45" w:name="ZOTERO_BREF_Yrf5xcv0GEvm"/>
       <w:r>
@@ -2648,15 +2764,7 @@
       <w:bookmarkEnd w:id="45"/>
       <w:r>
         <w:rPr/>
-        <w:t>. Studies tackling this problem have been relying heavily on simulations. However, empirical studies have generally not inquired those possible problems. Here, we ran CR analyses twice, first in the "usual" way, with one global superimposition, and second after applying a module by module superimposition.</w:t>
-      </w:r>
-      <w:r>
-        <w:rPr/>
-        <w:t xml:space="preserve"> Reassuringly, the results are generally in agreement using both approaches, with all partitions showing significant modularity, and no significant differences between partitions. Furthermore, partitions with the highest modular signal are similar between both approaches, with one major difference in the "Half-Half" partition (Fig. 5) which has the lowest modular signal when using the global superimposition, but the second highest when using module by module superimposition. This phenomenon is most probably explained </w:t>
-      </w:r>
-      <w:r>
-        <w:rPr/>
-        <w:t xml:space="preserve">by the loss of size relationships between halves in the module by module approach. Indeed, since one mandible is shorter than the other, but both halves of the head capsule are of similar size, when splitting the halves, the scaling step of Procrustes superimposition will therefore mostly be affected by the degree of asymmetry in the mandibles, causing strong decorrelation, and increasing modularity. This phenomenon had been anticipated </w:t>
+        <w:t xml:space="preserve">. Studies tackling this problem have been relying heavily on simulations. However, empirical studies have generally not inquired those possible problems. Here, we ran CR analyses twice, first in the "usual" way, with one global superimposition, and second after applying a module by module superimposition. Reassuringly, the results are generally in agreement using both approaches, with all partitions showing significant modularity, and no significant differences between partitions. Furthermore, partitions with the highest modular signal are similar between both approaches, with one major difference in the "Half-Half" partition (Fig. 5) which has the lowest modular signal when using the global superimposition, but the second highest when using module by module superimposition. This phenomenon is most probably explained by the loss of size relationships between halves in the module by module approach. Indeed, since one mandible is shorter than the other, but both halves of the head capsule are of similar size, when splitting the halves, the scaling step of Procrustes superimposition will therefore mostly be affected by the degree of asymmetry in the mandibles, causing strong decorrelation, and increasing modularity. This phenomenon had been anticipated </w:t>
       </w:r>
       <w:bookmarkStart w:id="46" w:name="ZOTERO_BREF_8JJFafQNgahK"/>
       <w:r>
@@ -2676,7 +2784,7 @@
       </w:r>
       <w:r>
         <w:rPr/>
-        <w:t xml:space="preserve"> values are almost always higher with the module by module superimposition.</w:t>
+        <w:t xml:space="preserve"> values are almost always higher with the module by module superimposition. Regarding the integration results, although the degree of integration computed for the different partitions is correlated between the global and module by module approaches (Supp. Fig. 2), the agreement does not appear as good as for modularity. Indeed,  while integration is always significant using the global superimposition, it is only so in only around half of the cases when using module by module superimposition. Once again, this is certainly due to the fact that module by module superimposition necessarily removes spatial and size covariance between modules. However, it remains unknown how much of true biological covariance may also be lost in that process. We would argue that using module by module superimposition before integration analyses can therefore be taken as a conservative approach, lending strong confidence in the cases in which integration remains significant, although it may at the same time entail some false negative results.</w:t>
       </w:r>
     </w:p>
     <w:p>
@@ -2816,6 +2924,253 @@
       <w:r>
         <w:rPr/>
         <w:t>. Our results constitute first evidence that modularity may indeed have a role in the evolution of disrupted symmetry, here in the head and mandibles of grasshoppers. This potential link between conspicuous asymmetry and modularity had, to our knowledge, never been explicitely stated yet. It is however our opinion that exploring this link further is of interest in at least two broad evolutionary biology questions. First, conspicuous asymmetries and their evolution remain largely understudied compared to subtle asymmetries, and in particular FA. Understanding how ancestrally symmetrical structures can evolve to break the classical bilaterian symmetrical bauplan locally, while maintaining overall symmetry seems like a major yet unexplored aspect of phenotypic diversification. Second, conspicuous asymmetries, which constitute a kind of "internal" diversification of homologous structures, would therefore also be a good model to test the idea that modularity is key in phenotypic diversification. We suggest three possible avenues for future studies to test this: (i) By comparing modularity levels of the same structures between related species either showing conspicuous asymmetry or not, with the expection that "asymmetric species" should show stronger left-right modularity as well as stronger modularity between symmetrical and asymmetrical structures, compared to "symmetric species". (ii) In species which have segmentally homologous structures, some of which are conspicuously asymmetric while others not (e.g. arthropod appendages), with the expectation that the asymmetrical structures would have stronger left-right modularity compared to their symmetrical homologs. (iii) Across clades and across structures, the strongest left-right modularity should be found in structures in which the left and right sides achieve different functions, intermediate modularity should be found in structures showing left-right differences allowing them to achieve a common function, and the lowest left-right modularity may be found in structures in which the left and right sides are physically tightly connected. We hope that this study, which is restricted in terms of taxonomic scope and conspicuous asymmetry type, may in the future motivate other groups to also explicitely look at the link between modularity and conspicuous asymmetries.</w:t>
+      </w:r>
+      <w:r>
+        <w:br w:type="page"/>
+      </w:r>
+    </w:p>
+    <w:p>
+      <w:pPr>
+        <w:pStyle w:val="Normal"/>
+        <w:rPr>
+          <w:b/>
+          <w:b/>
+          <w:bCs/>
+        </w:rPr>
+      </w:pPr>
+      <w:r>
+        <w:rPr>
+          <w:b/>
+          <w:bCs/>
+        </w:rPr>
+        <w:t>FIgure legends</w:t>
+      </w:r>
+    </w:p>
+    <w:p>
+      <w:pPr>
+        <w:pStyle w:val="Normal"/>
+        <w:rPr>
+          <w:b/>
+          <w:b/>
+          <w:bCs/>
+        </w:rPr>
+      </w:pPr>
+      <w:r>
+        <w:rPr>
+          <w:b/>
+          <w:bCs/>
+        </w:rPr>
+        <w:t xml:space="preserve">Figure 1. </w:t>
+      </w:r>
+      <w:r>
+        <w:rPr>
+          <w:b w:val="false"/>
+          <w:bCs w:val="false"/>
+        </w:rPr>
+        <w:t>Location of the 35 landmarks used in the present study, illustrated on a colorized 3D reconstruction of a grasshopper head. A. Frontal view of the head as a whole. B. Ventral view of head caspule with mandibles, muscles and other internal organs removed. C.-E. Mandibular landmarks, illustrated for the left mandible (red), and its associated opener (pink), and closer (violet) muscles. Landmarks homologous to those shown here were also placed on the right mandible (not shown). C. Posterior view. D. Medial view. E. Anterior view.</w:t>
+      </w:r>
+    </w:p>
+    <w:p>
+      <w:pPr>
+        <w:pStyle w:val="Normal"/>
+        <w:rPr>
+          <w:b/>
+          <w:b/>
+          <w:bCs/>
+        </w:rPr>
+      </w:pPr>
+      <w:r>
+        <w:rPr>
+          <w:b/>
+          <w:bCs/>
+        </w:rPr>
+        <w:t>Figure 2.</w:t>
+      </w:r>
+      <w:r>
+        <w:rPr>
+          <w:b w:val="false"/>
+          <w:bCs w:val="false"/>
+        </w:rPr>
+        <w:t xml:space="preserve"> The various modularity partitions of landmarks tested and compared in this study. Dots represent landmarks, shown in frontal view, as reminded in A. by the underlaid picture of the grasshopper head. Landmark colors do not have any specific meaning, but distinguish between each individual modules. White landmarks in F. are excluded from any module.</w:t>
+      </w:r>
+    </w:p>
+    <w:p>
+      <w:pPr>
+        <w:pStyle w:val="Normal"/>
+        <w:rPr>
+          <w:b/>
+          <w:b/>
+          <w:bCs/>
+        </w:rPr>
+      </w:pPr>
+      <w:r>
+        <w:rPr>
+          <w:b/>
+          <w:bCs/>
+        </w:rPr>
+        <w:t xml:space="preserve">Figure 3. </w:t>
+      </w:r>
+      <w:r>
+        <w:rPr>
+          <w:b w:val="false"/>
+          <w:bCs w:val="false"/>
+        </w:rPr>
+        <w:t>Lollipop graph illustrating directional asymmetry (DA) patterns in the grasshopper head. Red landmarks belong to the mandibles, while beige landmarks are placed on the head capsule and sensory structures. Black bars show the direction and magnitude of DA. Left panel shows the frontal view, while the right panel shows the ventral view, both combined illustrating DA patterns in all three dimensions. Numbers close to landmarks are here to help the reader matching corresponding landmarks in frontal and ventral view.</w:t>
+      </w:r>
+    </w:p>
+    <w:p>
+      <w:pPr>
+        <w:pStyle w:val="Normal"/>
+        <w:rPr>
+          <w:b/>
+          <w:b/>
+          <w:bCs/>
+        </w:rPr>
+      </w:pPr>
+      <w:r>
+        <w:rPr>
+          <w:b/>
+          <w:bCs/>
+        </w:rPr>
+        <w:t>Figure 4.</w:t>
+      </w:r>
+      <w:r>
+        <w:rPr>
+          <w:b w:val="false"/>
+          <w:bCs w:val="false"/>
+        </w:rPr>
+        <w:t xml:space="preserve"> Non-centered PCA computed from difference matrices between landmark configurations and their respective mirror configurations. Each dot represents one individual, and the center of the plot corresponds to perfect symmetry (i.e. no difference between a configuration and its mirror). The x axis represents purely directional variation, accounting for most of the asymmetric variation, while the y axis represent the first fluctuating asymmetry (FA) component. Other axes are not illustrated, but acount for </w:t>
+      </w:r>
+      <w:r>
+        <w:rPr>
+          <w:rFonts w:eastAsia="utkal" w:cs="utkal" w:ascii="utkal" w:hAnsi="utkal"/>
+          <w:b w:val="false"/>
+          <w:bCs w:val="false"/>
+        </w:rPr>
+        <w:t>≤</w:t>
+      </w:r>
+      <w:r>
+        <w:rPr>
+          <w:rFonts w:eastAsia="Calibri" w:cs=""/>
+          <w:b w:val="false"/>
+          <w:bCs w:val="false"/>
+        </w:rPr>
+        <w:t>1% of total asymmetric variation. Note the apparent correlation between the two axes.</w:t>
+      </w:r>
+    </w:p>
+    <w:p>
+      <w:pPr>
+        <w:pStyle w:val="Normal"/>
+        <w:rPr>
+          <w:b/>
+          <w:b/>
+          <w:bCs/>
+        </w:rPr>
+      </w:pPr>
+      <w:r>
+        <w:rPr>
+          <w:rFonts w:eastAsia="Calibri" w:cs=""/>
+          <w:b/>
+          <w:bCs/>
+        </w:rPr>
+        <w:t>Figure 5.</w:t>
+      </w:r>
+      <w:r>
+        <w:rPr>
+          <w:rFonts w:eastAsia="Calibri" w:cs=""/>
+          <w:b w:val="false"/>
+          <w:bCs w:val="false"/>
+        </w:rPr>
+        <w:t xml:space="preserve"> Barplot comparing Z</w:t>
+      </w:r>
+      <w:r>
+        <w:rPr>
+          <w:rFonts w:eastAsia="Calibri" w:cs=""/>
+          <w:b w:val="false"/>
+          <w:bCs w:val="false"/>
+          <w:vertAlign w:val="subscript"/>
+        </w:rPr>
+        <w:t>CR</w:t>
+      </w:r>
+      <w:r>
+        <w:rPr>
+          <w:rFonts w:eastAsia="Calibri" w:cs=""/>
+          <w:b w:val="false"/>
+          <w:bCs w:val="false"/>
+        </w:rPr>
+        <w:t xml:space="preserve"> values (i.e. modularity effect size) across the different modularity partitions tested in this study, and between module by module Procrustes superimposition (black bars) or global Procrustes superimposition (gray bars). Note that more negative values correspond to stronger modularity.</w:t>
+      </w:r>
+    </w:p>
+    <w:p>
+      <w:pPr>
+        <w:pStyle w:val="Normal"/>
+        <w:rPr>
+          <w:b/>
+          <w:b/>
+          <w:bCs/>
+        </w:rPr>
+      </w:pPr>
+      <w:r>
+        <w:rPr>
+          <w:rFonts w:eastAsia="Calibri" w:cs=""/>
+          <w:b/>
+          <w:bCs/>
+        </w:rPr>
+        <w:t xml:space="preserve">Figure 6. </w:t>
+      </w:r>
+      <w:r>
+        <w:rPr>
+          <w:rFonts w:eastAsia="Calibri" w:cs=""/>
+          <w:b w:val="false"/>
+          <w:bCs w:val="false"/>
+        </w:rPr>
+        <w:t>Module pairwise integration, as represented by r-PLS values. Colors do not have a specific meaning but distinguish between individual modules. The width of the gray lines connecting the centroid of each module (large dots) is proportional to the r-PLS values, which are also displayed as numbers. Large font numbers show r-PLS values computed after global superimposition, while underlying small font numbers show corresponding r-PLS values computed after module by module superimposition. Note the latter values are always smaller than the former, which is explained by the loss of spatial and size covariance after module by module superimposition. Note that r-PLS values are not standardized effect sizes, and should therefore not be compared between the different partitions.</w:t>
+      </w:r>
+    </w:p>
+    <w:p>
+      <w:pPr>
+        <w:pStyle w:val="Normal"/>
+        <w:rPr>
+          <w:b/>
+          <w:b/>
+          <w:bCs/>
+        </w:rPr>
+      </w:pPr>
+      <w:r>
+        <w:rPr>
+          <w:rFonts w:eastAsia="Calibri" w:cs=""/>
+          <w:b/>
+          <w:bCs/>
+        </w:rPr>
+        <w:t>Figure 7.</w:t>
+      </w:r>
+      <w:r>
+        <w:rPr>
+          <w:rFonts w:eastAsia="Calibri" w:cs=""/>
+          <w:b w:val="false"/>
+          <w:bCs w:val="false"/>
+        </w:rPr>
+        <w:t xml:space="preserve"> Individual </w:t>
+      </w:r>
+      <w:r>
+        <w:rPr>
+          <w:rFonts w:eastAsia="Calibri" w:cs=""/>
+          <w:b w:val="false"/>
+          <w:bCs w:val="false"/>
+          <w:i/>
+          <w:iCs/>
+        </w:rPr>
+        <w:t>in vivo</w:t>
+      </w:r>
+      <w:r>
+        <w:rPr>
+          <w:rFonts w:eastAsia="Calibri" w:cs=""/>
+          <w:b w:val="false"/>
+          <w:bCs w:val="false"/>
+          <w:i w:val="false"/>
+          <w:iCs w:val="false"/>
+        </w:rPr>
+        <w:t xml:space="preserve"> bite forces plotted against the various indices of individual asymmetry computed in our study. Dashed gray lines show non-significant fitted quadratic regressions.</w:t>
       </w:r>
       <w:r>
         <w:br w:type="page"/>
@@ -13632,6 +13987,14 @@
     <w:name w:val="Numérotation de lignes"/>
     <w:rPr/>
   </w:style>
+  <w:style w:type="character" w:styleId="Accentuationforte">
+    <w:name w:val="Accentuation forte"/>
+    <w:qFormat/>
+    <w:rPr>
+      <w:b/>
+      <w:bCs/>
+    </w:rPr>
+  </w:style>
   <w:style w:type="paragraph" w:styleId="Titre">
     <w:name w:val="Titre"/>
     <w:basedOn w:val="Normal"/>

</xml_diff>